<commit_message>
Created a template for my functional spec
</commit_message>
<xml_diff>
--- a/IterationZero/Functional Specification.docx
+++ b/IterationZero/Functional Specification.docx
@@ -70,7 +70,21 @@
           <w:sz w:val="72"/>
           <w:szCs w:val="72"/>
         </w:rPr>
-        <w:t>{project name}</w:t>
+        <w:t>Lingo</w:t>
+      </w:r>
+      <w:r>
+        <w:rPr>
+          <w:sz w:val="72"/>
+          <w:szCs w:val="72"/>
+        </w:rPr>
+        <w:t>L</w:t>
+      </w:r>
+      <w:r>
+        <w:rPr>
+          <w:sz w:val="72"/>
+          <w:szCs w:val="72"/>
+        </w:rPr>
+        <w:t>ynx</w:t>
       </w:r>
     </w:p>
     <w:p>
@@ -257,7 +271,7 @@
           <w:r>
             <w:fldChar w:fldCharType="separate"/>
           </w:r>
-          <w:hyperlink w:anchor="_Toc179457265" w:history="1">
+          <w:hyperlink w:anchor="_Toc179898982" w:history="1">
             <w:r>
               <w:rPr>
                 <w:rStyle w:val="Hyperlink"/>
@@ -284,7 +298,7 @@
                 <w:noProof/>
                 <w:webHidden/>
               </w:rPr>
-              <w:instrText xml:space="preserve"> PAGEREF _Toc179457265 \h </w:instrText>
+              <w:instrText xml:space="preserve"> PAGEREF _Toc179898982 \h </w:instrText>
             </w:r>
             <w:r>
               <w:rPr>
@@ -329,13 +343,13 @@
               <w:lang w:eastAsia="en-IE"/>
             </w:rPr>
           </w:pPr>
-          <w:hyperlink w:anchor="_Toc179457266" w:history="1">
+          <w:hyperlink w:anchor="_Toc179898983" w:history="1">
             <w:r>
               <w:rPr>
                 <w:rStyle w:val="Hyperlink"/>
                 <w:noProof/>
               </w:rPr>
-              <w:t>Project Overview</w:t>
+              <w:t>Objectives</w:t>
             </w:r>
             <w:r>
               <w:rPr>
@@ -356,7 +370,7 @@
                 <w:noProof/>
                 <w:webHidden/>
               </w:rPr>
-              <w:instrText xml:space="preserve"> PAGEREF _Toc179457266 \h </w:instrText>
+              <w:instrText xml:space="preserve"> PAGEREF _Toc179898983 \h </w:instrText>
             </w:r>
             <w:r>
               <w:rPr>
@@ -401,13 +415,13 @@
               <w:lang w:eastAsia="en-IE"/>
             </w:rPr>
           </w:pPr>
-          <w:hyperlink w:anchor="_Toc179457267" w:history="1">
+          <w:hyperlink w:anchor="_Toc179898984" w:history="1">
             <w:r>
               <w:rPr>
                 <w:rStyle w:val="Hyperlink"/>
                 <w:noProof/>
               </w:rPr>
-              <w:t>Objectives</w:t>
+              <w:t>Functional Requirements</w:t>
             </w:r>
             <w:r>
               <w:rPr>
@@ -428,7 +442,7 @@
                 <w:noProof/>
                 <w:webHidden/>
               </w:rPr>
-              <w:instrText xml:space="preserve"> PAGEREF _Toc179457267 \h </w:instrText>
+              <w:instrText xml:space="preserve"> PAGEREF _Toc179898984 \h </w:instrText>
             </w:r>
             <w:r>
               <w:rPr>
@@ -473,7 +487,79 @@
               <w:lang w:eastAsia="en-IE"/>
             </w:rPr>
           </w:pPr>
-          <w:hyperlink w:anchor="_Toc179457268" w:history="1">
+          <w:hyperlink w:anchor="_Toc179898985" w:history="1">
+            <w:r>
+              <w:rPr>
+                <w:rStyle w:val="Hyperlink"/>
+                <w:noProof/>
+              </w:rPr>
+              <w:t>Non-Functional Requirements</w:t>
+            </w:r>
+            <w:r>
+              <w:rPr>
+                <w:noProof/>
+                <w:webHidden/>
+              </w:rPr>
+              <w:tab/>
+            </w:r>
+            <w:r>
+              <w:rPr>
+                <w:noProof/>
+                <w:webHidden/>
+              </w:rPr>
+              <w:fldChar w:fldCharType="begin"/>
+            </w:r>
+            <w:r>
+              <w:rPr>
+                <w:noProof/>
+                <w:webHidden/>
+              </w:rPr>
+              <w:instrText xml:space="preserve"> PAGEREF _Toc179898985 \h </w:instrText>
+            </w:r>
+            <w:r>
+              <w:rPr>
+                <w:noProof/>
+                <w:webHidden/>
+              </w:rPr>
+            </w:r>
+            <w:r>
+              <w:rPr>
+                <w:noProof/>
+                <w:webHidden/>
+              </w:rPr>
+              <w:fldChar w:fldCharType="separate"/>
+            </w:r>
+            <w:r>
+              <w:rPr>
+                <w:noProof/>
+                <w:webHidden/>
+              </w:rPr>
+              <w:t>3</w:t>
+            </w:r>
+            <w:r>
+              <w:rPr>
+                <w:noProof/>
+                <w:webHidden/>
+              </w:rPr>
+              <w:fldChar w:fldCharType="end"/>
+            </w:r>
+          </w:hyperlink>
+        </w:p>
+        <w:p>
+          <w:pPr>
+            <w:pStyle w:val="TOC1"/>
+            <w:tabs>
+              <w:tab w:val="right" w:leader="dot" w:pos="9016"/>
+            </w:tabs>
+            <w:rPr>
+              <w:rFonts w:eastAsiaTheme="minorEastAsia"/>
+              <w:noProof/>
+              <w:sz w:val="24"/>
+              <w:szCs w:val="24"/>
+              <w:lang w:eastAsia="en-IE"/>
+            </w:rPr>
+          </w:pPr>
+          <w:hyperlink w:anchor="_Toc179898986" w:history="1">
             <w:r>
               <w:rPr>
                 <w:rStyle w:val="Hyperlink"/>
@@ -500,7 +586,7 @@
                 <w:noProof/>
                 <w:webHidden/>
               </w:rPr>
-              <w:instrText xml:space="preserve"> PAGEREF _Toc179457268 \h </w:instrText>
+              <w:instrText xml:space="preserve"> PAGEREF _Toc179898986 \h </w:instrText>
             </w:r>
             <w:r>
               <w:rPr>
@@ -571,7 +657,7 @@
       <w:pPr>
         <w:pStyle w:val="Heading1"/>
       </w:pPr>
-      <w:bookmarkStart w:id="0" w:name="_Toc179457265"/>
+      <w:bookmarkStart w:id="0" w:name="_Toc179898982"/>
       <w:r>
         <w:lastRenderedPageBreak/>
         <w:t>Introduction</w:t>
@@ -580,75 +666,489 @@
     </w:p>
     <w:p/>
     <w:p>
-      <w:r>
-        <w:t xml:space="preserve">This is a functional specification for </w:t>
-      </w:r>
-      <w:r>
-        <w:t xml:space="preserve">a </w:t>
-      </w:r>
-      <w:r>
-        <w:t>proposed website</w:t>
+      <w:pPr>
+        <w:ind w:firstLine="720"/>
+      </w:pPr>
+      <w:r>
+        <w:t>This specification provides all functional and non-functional requirements for this application.</w:t>
       </w:r>
       <w:r>
         <w:t xml:space="preserve"> </w:t>
       </w:r>
       <w:r>
-        <w:t>{project name}.</w:t>
-      </w:r>
-      <w:r>
-        <w:t xml:space="preserve"> This website will use an AI chatbot to help train users </w:t>
-      </w:r>
-      <w:r>
-        <w:t>to</w:t>
-      </w:r>
-      <w:r>
-        <w:t xml:space="preserve"> write in a </w:t>
-      </w:r>
-      <w:r>
-        <w:t xml:space="preserve">chosen </w:t>
-      </w:r>
-      <w:r>
-        <w:t>language</w:t>
-      </w:r>
-      <w:r>
-        <w:t xml:space="preserve">. This will help people learning new languages develop confidence </w:t>
-      </w:r>
-      <w:r>
-        <w:t xml:space="preserve">and improve their </w:t>
-      </w:r>
-      <w:r>
-        <w:t>vocabulary and grammar.</w:t>
+        <w:t xml:space="preserve">The document gives </w:t>
+      </w:r>
+      <w:r>
+        <w:t>detailed</w:t>
+      </w:r>
+      <w:r>
+        <w:t xml:space="preserve"> descriptions a</w:t>
+      </w:r>
+      <w:r>
+        <w:t>nd</w:t>
+      </w:r>
+      <w:r>
+        <w:t xml:space="preserve"> diagrams, to help guide the development</w:t>
+      </w:r>
+      <w:r>
+        <w:t xml:space="preserve"> </w:t>
+      </w:r>
+      <w:r>
+        <w:t>a</w:t>
+      </w:r>
+      <w:r>
+        <w:t xml:space="preserve">nd testing of </w:t>
+      </w:r>
+      <w:r>
+        <w:t>LingoLynx.</w:t>
+      </w:r>
+      <w:r>
+        <w:t xml:space="preserve"> </w:t>
       </w:r>
     </w:p>
     <w:p>
+      <w:r>
+        <w:t>With the ever-growing demand for language education, LingoLynx aims to fill the gap using real-time conversational learning to correct spelling and grammar.</w:t>
+      </w:r>
+    </w:p>
+    <w:p>
+      <w:r>
+        <w:t>This functional specification outlines the website</w:t>
+      </w:r>
+      <w:r>
+        <w:t>'</w:t>
+      </w:r>
+      <w:r>
+        <w:t>s key features and func</w:t>
+      </w:r>
+      <w:r>
+        <w:t>tional and non-functional requirements.</w:t>
+      </w:r>
+    </w:p>
+    <w:p>
       <w:pPr>
         <w:pStyle w:val="Heading1"/>
       </w:pPr>
-      <w:bookmarkStart w:id="1" w:name="_Toc179457266"/>
-      <w:r>
-        <w:t>Project Overview</w:t>
+      <w:r>
+        <w:t>Project Scope</w:t>
+      </w:r>
+    </w:p>
+    <w:p>
+      <w:pPr>
+        <w:pStyle w:val="Heading2"/>
+      </w:pPr>
+      <w:r>
+        <w:t>Project Objective</w:t>
+      </w:r>
+      <w:r>
+        <w:t>s</w:t>
+      </w:r>
+    </w:p>
+    <w:p>
+      <w:r>
+        <w:t xml:space="preserve">This </w:t>
+      </w:r>
+      <w:r>
+        <w:t>project</w:t>
+      </w:r>
+      <w:r>
+        <w:t xml:space="preserve"> </w:t>
+      </w:r>
+      <w:r>
+        <w:t>a</w:t>
+      </w:r>
+      <w:r>
+        <w:t>i</w:t>
+      </w:r>
+      <w:r>
+        <w:t>m</w:t>
+      </w:r>
+      <w:r>
+        <w:t xml:space="preserve">s to implement </w:t>
+      </w:r>
+      <w:r>
+        <w:t>all</w:t>
+      </w:r>
+      <w:r>
+        <w:t xml:space="preserve"> </w:t>
+      </w:r>
+      <w:r>
+        <w:t>features</w:t>
+      </w:r>
+      <w:r>
+        <w:t xml:space="preserve"> and requirements</w:t>
+      </w:r>
+      <w:r>
+        <w:t xml:space="preserve"> listed in this document</w:t>
+      </w:r>
+      <w:r>
+        <w:t xml:space="preserve">. </w:t>
+      </w:r>
+      <w:r>
+        <w:t xml:space="preserve">To </w:t>
+      </w:r>
+      <w:r>
+        <w:t>c</w:t>
+      </w:r>
+      <w:r>
+        <w:t>reat</w:t>
+      </w:r>
+      <w:r>
+        <w:t>e</w:t>
+      </w:r>
+      <w:r>
+        <w:t xml:space="preserve"> a good user experience </w:t>
+      </w:r>
+      <w:r>
+        <w:t>and</w:t>
+      </w:r>
+      <w:r>
+        <w:t xml:space="preserve"> encourage users to want to use this website and build a habit </w:t>
+      </w:r>
+      <w:r>
+        <w:t>of practising their language of choice.</w:t>
+      </w:r>
+    </w:p>
+    <w:p>
+      <w:pPr>
+        <w:pStyle w:val="Heading2"/>
+      </w:pPr>
+      <w:r>
+        <w:t>Target Audience</w:t>
+      </w:r>
+    </w:p>
+    <w:p>
+      <w:r>
+        <w:t>This project</w:t>
+      </w:r>
+      <w:r>
+        <w:t>'s</w:t>
+      </w:r>
+      <w:r>
+        <w:t xml:space="preserve"> target</w:t>
+      </w:r>
+      <w:r>
+        <w:t> </w:t>
+      </w:r>
+      <w:r>
+        <w:t xml:space="preserve">audience </w:t>
+      </w:r>
+      <w:r>
+        <w:t>is</w:t>
+      </w:r>
+      <w:r>
+        <w:t xml:space="preserve"> </w:t>
+      </w:r>
+      <w:r>
+        <w:t>users</w:t>
+      </w:r>
+      <w:r>
+        <w:t xml:space="preserve"> trying to learn a </w:t>
+      </w:r>
+      <w:r>
+        <w:t xml:space="preserve">language </w:t>
+      </w:r>
+      <w:r>
+        <w:t>but</w:t>
+      </w:r>
+      <w:r>
+        <w:t xml:space="preserve"> do not know anyone who </w:t>
+      </w:r>
+      <w:r>
+        <w:t xml:space="preserve">can </w:t>
+      </w:r>
+      <w:r>
+        <w:t>speak that language</w:t>
+      </w:r>
+      <w:r>
+        <w:t xml:space="preserve"> they can practice.</w:t>
+      </w:r>
+    </w:p>
+    <w:p>
+      <w:r>
+        <w:t xml:space="preserve">Other language applications </w:t>
+      </w:r>
+      <w:r>
+        <w:t xml:space="preserve">might focus more on learning languages </w:t>
+      </w:r>
+      <w:r>
+        <w:t>by learning basic words</w:t>
+      </w:r>
+      <w:r>
+        <w:t xml:space="preserve"> without</w:t>
+      </w:r>
+      <w:r>
+        <w:t xml:space="preserve"> </w:t>
+      </w:r>
+      <w:r>
+        <w:t>context</w:t>
+      </w:r>
+      <w:r>
+        <w:t xml:space="preserve">, </w:t>
+      </w:r>
+      <w:r>
+        <w:t xml:space="preserve">it can be hard to know where to use what you learn in certain </w:t>
+      </w:r>
+      <w:r>
+        <w:t xml:space="preserve">situations. </w:t>
+      </w:r>
+    </w:p>
+    <w:p>
+      <w:r>
+        <w:t xml:space="preserve">This project will be </w:t>
+      </w:r>
+      <w:r>
+        <w:t xml:space="preserve">useful for people not interested in being fluent and just want to have a </w:t>
+      </w:r>
+      <w:r>
+        <w:t>to learn simple phrases for travelling.</w:t>
+      </w:r>
+    </w:p>
+    <w:p/>
+    <w:p/>
+    <w:p/>
+    <w:p/>
+    <w:p/>
+    <w:p/>
+    <w:p>
+      <w:pPr>
+        <w:pStyle w:val="Heading1"/>
+      </w:pPr>
+      <w:bookmarkStart w:id="1" w:name="_Toc179898984"/>
+      <w:r>
+        <w:t>Functional Requirements</w:t>
       </w:r>
       <w:bookmarkEnd w:id="1"/>
     </w:p>
+    <w:p/>
     <w:p>
       <w:pPr>
+        <w:pStyle w:val="ListParagraph"/>
+        <w:numPr>
+          <w:ilvl w:val="0"/>
+          <w:numId w:val="17"/>
+        </w:numPr>
+      </w:pPr>
+      <w:r>
+        <w:t xml:space="preserve">Real time </w:t>
+      </w:r>
+      <w:r>
+        <w:t>conversation practice</w:t>
+      </w:r>
+    </w:p>
+    <w:p>
+      <w:pPr>
+        <w:pStyle w:val="ListParagraph"/>
+        <w:numPr>
+          <w:ilvl w:val="0"/>
+          <w:numId w:val="17"/>
+        </w:numPr>
+      </w:pPr>
+      <w:r>
+        <w:t>multiple difficulty levels</w:t>
+      </w:r>
+      <w:r>
+        <w:t xml:space="preserve"> – beginner, intermediate, advanced</w:t>
+      </w:r>
+    </w:p>
+    <w:p>
+      <w:pPr>
+        <w:pStyle w:val="ListParagraph"/>
+        <w:numPr>
+          <w:ilvl w:val="0"/>
+          <w:numId w:val="17"/>
+        </w:numPr>
+      </w:pPr>
+      <w:r>
+        <w:t>Gamification Features</w:t>
+      </w:r>
+      <w:r>
+        <w:t xml:space="preserve"> – points badges</w:t>
+      </w:r>
+    </w:p>
+    <w:p>
+      <w:pPr>
+        <w:pStyle w:val="ListParagraph"/>
+        <w:numPr>
+          <w:ilvl w:val="0"/>
+          <w:numId w:val="17"/>
+        </w:numPr>
+      </w:pPr>
+      <w:r>
+        <w:t>Progress Tracking and Analytics</w:t>
+      </w:r>
+      <w:r>
+        <w:t xml:space="preserve"> - streak</w:t>
+      </w:r>
+    </w:p>
+    <w:p>
+      <w:pPr>
+        <w:pStyle w:val="ListParagraph"/>
+        <w:numPr>
+          <w:ilvl w:val="0"/>
+          <w:numId w:val="17"/>
+        </w:numPr>
+      </w:pPr>
+      <w:r>
+        <w:t>Notifications and Reminders</w:t>
+      </w:r>
+      <w:r>
+        <w:t xml:space="preserve"> </w:t>
+      </w:r>
+    </w:p>
+    <w:p>
+      <w:pPr>
+        <w:pStyle w:val="ListParagraph"/>
+        <w:numPr>
+          <w:ilvl w:val="0"/>
+          <w:numId w:val="17"/>
+        </w:numPr>
+      </w:pPr>
+      <w:r>
+        <w:t>Multi-language Support</w:t>
+      </w:r>
+    </w:p>
+    <w:p>
+      <w:pPr>
         <w:pStyle w:val="Heading1"/>
       </w:pPr>
-      <w:bookmarkStart w:id="2" w:name="_Toc179457267"/>
-      <w:r>
-        <w:t>Objectives</w:t>
+      <w:bookmarkStart w:id="2" w:name="_Toc179898985"/>
+      <w:r>
+        <w:t>Non-Functional Requirements</w:t>
       </w:r>
       <w:bookmarkEnd w:id="2"/>
     </w:p>
+    <w:p/>
     <w:p>
       <w:pPr>
+        <w:pStyle w:val="ListParagraph"/>
+        <w:numPr>
+          <w:ilvl w:val="0"/>
+          <w:numId w:val="18"/>
+        </w:numPr>
+      </w:pPr>
+      <w:r>
+        <w:t>Performance Requirements</w:t>
+      </w:r>
+      <w:r>
+        <w:t xml:space="preserve"> – high response speed </w:t>
+      </w:r>
+    </w:p>
+    <w:p>
+      <w:pPr>
+        <w:pStyle w:val="ListParagraph"/>
+        <w:numPr>
+          <w:ilvl w:val="0"/>
+          <w:numId w:val="18"/>
+        </w:numPr>
+      </w:pPr>
+      <w:r>
+        <w:t>Scalability</w:t>
+      </w:r>
+      <w:r>
+        <w:t xml:space="preserve"> - </w:t>
+      </w:r>
+      <w:r>
+        <w:t>accommodate future language additions</w:t>
+      </w:r>
+    </w:p>
+    <w:p>
+      <w:pPr>
+        <w:pStyle w:val="ListParagraph"/>
+        <w:numPr>
+          <w:ilvl w:val="0"/>
+          <w:numId w:val="18"/>
+        </w:numPr>
+      </w:pPr>
+      <w:r>
+        <w:t>Security and Data Privacy</w:t>
+      </w:r>
+      <w:r>
+        <w:t xml:space="preserve"> - </w:t>
+      </w:r>
+      <w:r>
+        <w:t>GDPR compliance for storing user data.</w:t>
+      </w:r>
+    </w:p>
+    <w:p>
+      <w:pPr>
+        <w:pStyle w:val="ListParagraph"/>
+        <w:numPr>
+          <w:ilvl w:val="0"/>
+          <w:numId w:val="18"/>
+        </w:numPr>
+      </w:pPr>
+      <w:r>
+        <w:t>Usability and Accessibility</w:t>
+      </w:r>
+      <w:r>
+        <w:t xml:space="preserve"> </w:t>
+      </w:r>
+      <w:r>
+        <w:t>– intuitive interface</w:t>
+      </w:r>
+    </w:p>
+    <w:p>
+      <w:pPr>
+        <w:pStyle w:val="ListParagraph"/>
+        <w:numPr>
+          <w:ilvl w:val="0"/>
+          <w:numId w:val="18"/>
+        </w:numPr>
+      </w:pPr>
+      <w:r>
+        <w:t>Availability and Reliability</w:t>
+      </w:r>
+      <w:r>
+        <w:t xml:space="preserve"> </w:t>
+      </w:r>
+      <w:r>
+        <w:t>– bot available 99% of time</w:t>
+      </w:r>
+    </w:p>
+    <w:p>
+      <w:pPr>
+        <w:pStyle w:val="ListParagraph"/>
+        <w:numPr>
+          <w:ilvl w:val="0"/>
+          <w:numId w:val="18"/>
+        </w:numPr>
+      </w:pPr>
+      <w:r>
+        <w:t>Logging</w:t>
+      </w:r>
+      <w:r>
+        <w:t xml:space="preserve"> - </w:t>
+      </w:r>
+      <w:r>
+        <w:t>Store logs for troubleshooting</w:t>
+      </w:r>
+    </w:p>
+    <w:p>
+      <w:pPr>
         <w:pStyle w:val="Heading1"/>
       </w:pPr>
-      <w:bookmarkStart w:id="3" w:name="_Toc179457268"/>
+      <w:bookmarkStart w:id="3" w:name="_Toc179898986"/>
       <w:r>
         <w:t>Technologies</w:t>
       </w:r>
       <w:bookmarkEnd w:id="3"/>
+    </w:p>
+    <w:p>
+      <w:pPr>
+        <w:pStyle w:val="Heading1"/>
+      </w:pPr>
+      <w:r>
+        <w:t>Use case Diagram</w:t>
+      </w:r>
+    </w:p>
+    <w:p>
+      <w:pPr>
+        <w:pStyle w:val="Heading1"/>
+      </w:pPr>
+      <w:r>
+        <w:t xml:space="preserve">Detailed use case </w:t>
+      </w:r>
     </w:p>
     <w:p>
       <w:pPr>
@@ -898,6 +1398,119 @@
 <file path=word/numbering.xml><?xml version="1.0" encoding="utf-8"?>
 <w:numbering xmlns:wpc="http://schemas.microsoft.com/office/word/2010/wordprocessingCanvas" xmlns:cx="http://schemas.microsoft.com/office/drawing/2014/chartex" xmlns:cx1="http://schemas.microsoft.com/office/drawing/2015/9/8/chartex" xmlns:cx2="http://schemas.microsoft.com/office/drawing/2015/10/21/chartex" xmlns:cx3="http://schemas.microsoft.com/office/drawing/2016/5/9/chartex" xmlns:cx4="http://schemas.microsoft.com/office/drawing/2016/5/10/chartex" xmlns:cx5="http://schemas.microsoft.com/office/drawing/2016/5/11/chartex" xmlns:cx6="http://schemas.microsoft.com/office/drawing/2016/5/12/chartex" xmlns:cx7="http://schemas.microsoft.com/office/drawing/2016/5/13/chartex" xmlns:cx8="http://schemas.microsoft.com/office/drawing/2016/5/14/chartex" xmlns:mc="http://schemas.openxmlformats.org/markup-compatibility/2006" xmlns:aink="http://schemas.microsoft.com/office/drawing/2016/ink" xmlns:am3d="http://schemas.microsoft.com/office/drawing/2017/model3d" xmlns:o="urn:schemas-microsoft-com:office:office" xmlns:oel="http://schemas.microsoft.com/office/2019/extlst" xmlns:r="http://schemas.openxmlformats.org/officeDocument/2006/relationships" xmlns:m="http://schemas.openxmlformats.org/officeDocument/2006/math" xmlns:v="urn:schemas-microsoft-com:vml" xmlns:wp14="http://schemas.microsoft.com/office/word/2010/wordprocessingDrawing" xmlns:wp="http://schemas.openxmlformats.org/drawingml/2006/wordprocessingDrawing" xmlns:w10="urn:schemas-microsoft-com:office:word" xmlns:w="http://schemas.openxmlformats.org/wordprocessingml/2006/main" xmlns:w14="http://schemas.microsoft.com/office/word/2010/wordml" xmlns:w15="http://schemas.microsoft.com/office/word/2012/wordml" xmlns:w16cex="http://schemas.microsoft.com/office/word/2018/wordml/cex" xmlns:w16cid="http://schemas.microsoft.com/office/word/2016/wordml/cid" xmlns:w16="http://schemas.microsoft.com/office/word/2018/wordml" xmlns:w16du="http://schemas.microsoft.com/office/word/2023/wordml/word16du" xmlns:w16sdtdh="http://schemas.microsoft.com/office/word/2020/wordml/sdtdatahash" xmlns:w16se="http://schemas.microsoft.com/office/word/2015/wordml/symex" xmlns:wpg="http://schemas.microsoft.com/office/word/2010/wordprocessingGroup" xmlns:wpi="http://schemas.microsoft.com/office/word/2010/wordprocessingInk" xmlns:wne="http://schemas.microsoft.com/office/word/2006/wordml" xmlns:wps="http://schemas.microsoft.com/office/word/2010/wordprocessingShape" mc:Ignorable="w14 w15 w16se w16cid w16 w16cex w16sdtdh w16du wp14">
   <w:abstractNum w:abstractNumId="0" w15:restartNumberingAfterBreak="0">
+    <w:nsid w:val="05E14044"/>
+    <w:multiLevelType w:val="hybridMultilevel"/>
+    <w:tmpl w:val="6F6628D4"/>
+    <w:lvl w:ilvl="0" w:tplc="18090001">
+      <w:start w:val="1"/>
+      <w:numFmt w:val="bullet"/>
+      <w:lvlText w:val=""/>
+      <w:lvlJc w:val="left"/>
+      <w:pPr>
+        <w:ind w:left="720" w:hanging="360"/>
+      </w:pPr>
+      <w:rPr>
+        <w:rFonts w:ascii="Symbol" w:hAnsi="Symbol" w:hint="default"/>
+      </w:rPr>
+    </w:lvl>
+    <w:lvl w:ilvl="1" w:tplc="18090003" w:tentative="1">
+      <w:start w:val="1"/>
+      <w:numFmt w:val="bullet"/>
+      <w:lvlText w:val="o"/>
+      <w:lvlJc w:val="left"/>
+      <w:pPr>
+        <w:ind w:left="1440" w:hanging="360"/>
+      </w:pPr>
+      <w:rPr>
+        <w:rFonts w:ascii="Courier New" w:hAnsi="Courier New" w:cs="Courier New" w:hint="default"/>
+      </w:rPr>
+    </w:lvl>
+    <w:lvl w:ilvl="2" w:tplc="18090005" w:tentative="1">
+      <w:start w:val="1"/>
+      <w:numFmt w:val="bullet"/>
+      <w:lvlText w:val=""/>
+      <w:lvlJc w:val="left"/>
+      <w:pPr>
+        <w:ind w:left="2160" w:hanging="360"/>
+      </w:pPr>
+      <w:rPr>
+        <w:rFonts w:ascii="Wingdings" w:hAnsi="Wingdings" w:hint="default"/>
+      </w:rPr>
+    </w:lvl>
+    <w:lvl w:ilvl="3" w:tplc="18090001" w:tentative="1">
+      <w:start w:val="1"/>
+      <w:numFmt w:val="bullet"/>
+      <w:lvlText w:val=""/>
+      <w:lvlJc w:val="left"/>
+      <w:pPr>
+        <w:ind w:left="2880" w:hanging="360"/>
+      </w:pPr>
+      <w:rPr>
+        <w:rFonts w:ascii="Symbol" w:hAnsi="Symbol" w:hint="default"/>
+      </w:rPr>
+    </w:lvl>
+    <w:lvl w:ilvl="4" w:tplc="18090003" w:tentative="1">
+      <w:start w:val="1"/>
+      <w:numFmt w:val="bullet"/>
+      <w:lvlText w:val="o"/>
+      <w:lvlJc w:val="left"/>
+      <w:pPr>
+        <w:ind w:left="3600" w:hanging="360"/>
+      </w:pPr>
+      <w:rPr>
+        <w:rFonts w:ascii="Courier New" w:hAnsi="Courier New" w:cs="Courier New" w:hint="default"/>
+      </w:rPr>
+    </w:lvl>
+    <w:lvl w:ilvl="5" w:tplc="18090005" w:tentative="1">
+      <w:start w:val="1"/>
+      <w:numFmt w:val="bullet"/>
+      <w:lvlText w:val=""/>
+      <w:lvlJc w:val="left"/>
+      <w:pPr>
+        <w:ind w:left="4320" w:hanging="360"/>
+      </w:pPr>
+      <w:rPr>
+        <w:rFonts w:ascii="Wingdings" w:hAnsi="Wingdings" w:hint="default"/>
+      </w:rPr>
+    </w:lvl>
+    <w:lvl w:ilvl="6" w:tplc="18090001" w:tentative="1">
+      <w:start w:val="1"/>
+      <w:numFmt w:val="bullet"/>
+      <w:lvlText w:val=""/>
+      <w:lvlJc w:val="left"/>
+      <w:pPr>
+        <w:ind w:left="5040" w:hanging="360"/>
+      </w:pPr>
+      <w:rPr>
+        <w:rFonts w:ascii="Symbol" w:hAnsi="Symbol" w:hint="default"/>
+      </w:rPr>
+    </w:lvl>
+    <w:lvl w:ilvl="7" w:tplc="18090003" w:tentative="1">
+      <w:start w:val="1"/>
+      <w:numFmt w:val="bullet"/>
+      <w:lvlText w:val="o"/>
+      <w:lvlJc w:val="left"/>
+      <w:pPr>
+        <w:ind w:left="5760" w:hanging="360"/>
+      </w:pPr>
+      <w:rPr>
+        <w:rFonts w:ascii="Courier New" w:hAnsi="Courier New" w:cs="Courier New" w:hint="default"/>
+      </w:rPr>
+    </w:lvl>
+    <w:lvl w:ilvl="8" w:tplc="18090005" w:tentative="1">
+      <w:start w:val="1"/>
+      <w:numFmt w:val="bullet"/>
+      <w:lvlText w:val=""/>
+      <w:lvlJc w:val="left"/>
+      <w:pPr>
+        <w:ind w:left="6480" w:hanging="360"/>
+      </w:pPr>
+      <w:rPr>
+        <w:rFonts w:ascii="Wingdings" w:hAnsi="Wingdings" w:hint="default"/>
+      </w:rPr>
+    </w:lvl>
+  </w:abstractNum>
+  <w:abstractNum w:abstractNumId="1" w15:restartNumberingAfterBreak="0">
     <w:nsid w:val="12493BFD"/>
     <w:multiLevelType w:val="hybridMultilevel"/>
     <w:tmpl w:val="46604632"/>
@@ -1010,7 +1623,7 @@
       </w:rPr>
     </w:lvl>
   </w:abstractNum>
-  <w:abstractNum w:abstractNumId="1" w15:restartNumberingAfterBreak="0">
+  <w:abstractNum w:abstractNumId="2" w15:restartNumberingAfterBreak="0">
     <w:nsid w:val="19D4E831"/>
     <w:multiLevelType w:val="hybridMultilevel"/>
     <w:tmpl w:val="81BECD9C"/>
@@ -1123,7 +1736,7 @@
       </w:rPr>
     </w:lvl>
   </w:abstractNum>
-  <w:abstractNum w:abstractNumId="2" w15:restartNumberingAfterBreak="0">
+  <w:abstractNum w:abstractNumId="3" w15:restartNumberingAfterBreak="0">
     <w:nsid w:val="1CB7565C"/>
     <w:multiLevelType w:val="hybridMultilevel"/>
     <w:tmpl w:val="A2340E10"/>
@@ -1236,7 +1849,7 @@
       </w:rPr>
     </w:lvl>
   </w:abstractNum>
-  <w:abstractNum w:abstractNumId="3" w15:restartNumberingAfterBreak="0">
+  <w:abstractNum w:abstractNumId="4" w15:restartNumberingAfterBreak="0">
     <w:nsid w:val="1E6E3D13"/>
     <w:multiLevelType w:val="hybridMultilevel"/>
     <w:tmpl w:val="2342180E"/>
@@ -1349,7 +1962,7 @@
       </w:rPr>
     </w:lvl>
   </w:abstractNum>
-  <w:abstractNum w:abstractNumId="4" w15:restartNumberingAfterBreak="0">
+  <w:abstractNum w:abstractNumId="5" w15:restartNumberingAfterBreak="0">
     <w:nsid w:val="23E54038"/>
     <w:multiLevelType w:val="multilevel"/>
     <w:tmpl w:val="CFD6BC8A"/>
@@ -1498,7 +2111,7 @@
       </w:rPr>
     </w:lvl>
   </w:abstractNum>
-  <w:abstractNum w:abstractNumId="5" w15:restartNumberingAfterBreak="0">
+  <w:abstractNum w:abstractNumId="6" w15:restartNumberingAfterBreak="0">
     <w:nsid w:val="25662308"/>
     <w:multiLevelType w:val="hybridMultilevel"/>
     <w:tmpl w:val="7CBE1654"/>
@@ -1611,7 +2224,7 @@
       </w:rPr>
     </w:lvl>
   </w:abstractNum>
-  <w:abstractNum w:abstractNumId="6" w15:restartNumberingAfterBreak="0">
+  <w:abstractNum w:abstractNumId="7" w15:restartNumberingAfterBreak="0">
     <w:nsid w:val="2718044B"/>
     <w:multiLevelType w:val="hybridMultilevel"/>
     <w:tmpl w:val="2C426F50"/>
@@ -1724,7 +2337,7 @@
       </w:rPr>
     </w:lvl>
   </w:abstractNum>
-  <w:abstractNum w:abstractNumId="7" w15:restartNumberingAfterBreak="0">
+  <w:abstractNum w:abstractNumId="8" w15:restartNumberingAfterBreak="0">
     <w:nsid w:val="29043E15"/>
     <w:multiLevelType w:val="hybridMultilevel"/>
     <w:tmpl w:val="B6F6A13A"/>
@@ -1837,7 +2450,120 @@
       </w:rPr>
     </w:lvl>
   </w:abstractNum>
-  <w:abstractNum w:abstractNumId="8" w15:restartNumberingAfterBreak="0">
+  <w:abstractNum w:abstractNumId="9" w15:restartNumberingAfterBreak="0">
+    <w:nsid w:val="2A541048"/>
+    <w:multiLevelType w:val="hybridMultilevel"/>
+    <w:tmpl w:val="9C12DDD6"/>
+    <w:lvl w:ilvl="0" w:tplc="18090001">
+      <w:start w:val="1"/>
+      <w:numFmt w:val="bullet"/>
+      <w:lvlText w:val=""/>
+      <w:lvlJc w:val="left"/>
+      <w:pPr>
+        <w:ind w:left="720" w:hanging="360"/>
+      </w:pPr>
+      <w:rPr>
+        <w:rFonts w:ascii="Symbol" w:hAnsi="Symbol" w:hint="default"/>
+      </w:rPr>
+    </w:lvl>
+    <w:lvl w:ilvl="1" w:tplc="18090003" w:tentative="1">
+      <w:start w:val="1"/>
+      <w:numFmt w:val="bullet"/>
+      <w:lvlText w:val="o"/>
+      <w:lvlJc w:val="left"/>
+      <w:pPr>
+        <w:ind w:left="1440" w:hanging="360"/>
+      </w:pPr>
+      <w:rPr>
+        <w:rFonts w:ascii="Courier New" w:hAnsi="Courier New" w:cs="Courier New" w:hint="default"/>
+      </w:rPr>
+    </w:lvl>
+    <w:lvl w:ilvl="2" w:tplc="18090005" w:tentative="1">
+      <w:start w:val="1"/>
+      <w:numFmt w:val="bullet"/>
+      <w:lvlText w:val=""/>
+      <w:lvlJc w:val="left"/>
+      <w:pPr>
+        <w:ind w:left="2160" w:hanging="360"/>
+      </w:pPr>
+      <w:rPr>
+        <w:rFonts w:ascii="Wingdings" w:hAnsi="Wingdings" w:hint="default"/>
+      </w:rPr>
+    </w:lvl>
+    <w:lvl w:ilvl="3" w:tplc="18090001" w:tentative="1">
+      <w:start w:val="1"/>
+      <w:numFmt w:val="bullet"/>
+      <w:lvlText w:val=""/>
+      <w:lvlJc w:val="left"/>
+      <w:pPr>
+        <w:ind w:left="2880" w:hanging="360"/>
+      </w:pPr>
+      <w:rPr>
+        <w:rFonts w:ascii="Symbol" w:hAnsi="Symbol" w:hint="default"/>
+      </w:rPr>
+    </w:lvl>
+    <w:lvl w:ilvl="4" w:tplc="18090003" w:tentative="1">
+      <w:start w:val="1"/>
+      <w:numFmt w:val="bullet"/>
+      <w:lvlText w:val="o"/>
+      <w:lvlJc w:val="left"/>
+      <w:pPr>
+        <w:ind w:left="3600" w:hanging="360"/>
+      </w:pPr>
+      <w:rPr>
+        <w:rFonts w:ascii="Courier New" w:hAnsi="Courier New" w:cs="Courier New" w:hint="default"/>
+      </w:rPr>
+    </w:lvl>
+    <w:lvl w:ilvl="5" w:tplc="18090005" w:tentative="1">
+      <w:start w:val="1"/>
+      <w:numFmt w:val="bullet"/>
+      <w:lvlText w:val=""/>
+      <w:lvlJc w:val="left"/>
+      <w:pPr>
+        <w:ind w:left="4320" w:hanging="360"/>
+      </w:pPr>
+      <w:rPr>
+        <w:rFonts w:ascii="Wingdings" w:hAnsi="Wingdings" w:hint="default"/>
+      </w:rPr>
+    </w:lvl>
+    <w:lvl w:ilvl="6" w:tplc="18090001" w:tentative="1">
+      <w:start w:val="1"/>
+      <w:numFmt w:val="bullet"/>
+      <w:lvlText w:val=""/>
+      <w:lvlJc w:val="left"/>
+      <w:pPr>
+        <w:ind w:left="5040" w:hanging="360"/>
+      </w:pPr>
+      <w:rPr>
+        <w:rFonts w:ascii="Symbol" w:hAnsi="Symbol" w:hint="default"/>
+      </w:rPr>
+    </w:lvl>
+    <w:lvl w:ilvl="7" w:tplc="18090003" w:tentative="1">
+      <w:start w:val="1"/>
+      <w:numFmt w:val="bullet"/>
+      <w:lvlText w:val="o"/>
+      <w:lvlJc w:val="left"/>
+      <w:pPr>
+        <w:ind w:left="5760" w:hanging="360"/>
+      </w:pPr>
+      <w:rPr>
+        <w:rFonts w:ascii="Courier New" w:hAnsi="Courier New" w:cs="Courier New" w:hint="default"/>
+      </w:rPr>
+    </w:lvl>
+    <w:lvl w:ilvl="8" w:tplc="18090005" w:tentative="1">
+      <w:start w:val="1"/>
+      <w:numFmt w:val="bullet"/>
+      <w:lvlText w:val=""/>
+      <w:lvlJc w:val="left"/>
+      <w:pPr>
+        <w:ind w:left="6480" w:hanging="360"/>
+      </w:pPr>
+      <w:rPr>
+        <w:rFonts w:ascii="Wingdings" w:hAnsi="Wingdings" w:hint="default"/>
+      </w:rPr>
+    </w:lvl>
+  </w:abstractNum>
+  <w:abstractNum w:abstractNumId="10" w15:restartNumberingAfterBreak="0">
     <w:nsid w:val="35884D97"/>
     <w:multiLevelType w:val="hybridMultilevel"/>
     <w:tmpl w:val="BF24812E"/>
@@ -1950,7 +2676,7 @@
       </w:rPr>
     </w:lvl>
   </w:abstractNum>
-  <w:abstractNum w:abstractNumId="9" w15:restartNumberingAfterBreak="0">
+  <w:abstractNum w:abstractNumId="11" w15:restartNumberingAfterBreak="0">
     <w:nsid w:val="42C1EF03"/>
     <w:multiLevelType w:val="hybridMultilevel"/>
     <w:tmpl w:val="D0840E22"/>
@@ -2063,7 +2789,7 @@
       </w:rPr>
     </w:lvl>
   </w:abstractNum>
-  <w:abstractNum w:abstractNumId="10" w15:restartNumberingAfterBreak="0">
+  <w:abstractNum w:abstractNumId="12" w15:restartNumberingAfterBreak="0">
     <w:nsid w:val="472C1CE0"/>
     <w:multiLevelType w:val="hybridMultilevel"/>
     <w:tmpl w:val="F0D8164A"/>
@@ -2176,7 +2902,7 @@
       </w:rPr>
     </w:lvl>
   </w:abstractNum>
-  <w:abstractNum w:abstractNumId="11" w15:restartNumberingAfterBreak="0">
+  <w:abstractNum w:abstractNumId="13" w15:restartNumberingAfterBreak="0">
     <w:nsid w:val="4ED66370"/>
     <w:multiLevelType w:val="hybridMultilevel"/>
     <w:tmpl w:val="05C0150E"/>
@@ -2289,7 +3015,7 @@
       </w:rPr>
     </w:lvl>
   </w:abstractNum>
-  <w:abstractNum w:abstractNumId="12" w15:restartNumberingAfterBreak="0">
+  <w:abstractNum w:abstractNumId="14" w15:restartNumberingAfterBreak="0">
     <w:nsid w:val="5A280564"/>
     <w:multiLevelType w:val="hybridMultilevel"/>
     <w:tmpl w:val="DB5AAEAC"/>
@@ -2402,7 +3128,7 @@
       </w:rPr>
     </w:lvl>
   </w:abstractNum>
-  <w:abstractNum w:abstractNumId="13" w15:restartNumberingAfterBreak="0">
+  <w:abstractNum w:abstractNumId="15" w15:restartNumberingAfterBreak="0">
     <w:nsid w:val="779D61FA"/>
     <w:multiLevelType w:val="hybridMultilevel"/>
     <w:tmpl w:val="4D88F214"/>
@@ -2516,61 +3242,67 @@
     </w:lvl>
   </w:abstractNum>
   <w:num w:numId="1" w16cid:durableId="1182354664">
+    <w:abstractNumId w:val="13"/>
+  </w:num>
+  <w:num w:numId="2" w16cid:durableId="983657572">
+    <w:abstractNumId w:val="6"/>
+  </w:num>
+  <w:num w:numId="3" w16cid:durableId="1678850364">
+    <w:abstractNumId w:val="2"/>
+  </w:num>
+  <w:num w:numId="4" w16cid:durableId="797190661">
+    <w:abstractNumId w:val="15"/>
+  </w:num>
+  <w:num w:numId="5" w16cid:durableId="1981961023">
+    <w:abstractNumId w:val="4"/>
+  </w:num>
+  <w:num w:numId="6" w16cid:durableId="769816445">
     <w:abstractNumId w:val="11"/>
   </w:num>
-  <w:num w:numId="2" w16cid:durableId="983657572">
-    <w:abstractNumId w:val="5"/>
+  <w:num w:numId="7" w16cid:durableId="17389130">
+    <w:abstractNumId w:val="8"/>
   </w:num>
-  <w:num w:numId="3" w16cid:durableId="1678850364">
-    <w:abstractNumId w:val="1"/>
-  </w:num>
-  <w:num w:numId="4" w16cid:durableId="797190661">
-    <w:abstractNumId w:val="13"/>
-  </w:num>
-  <w:num w:numId="5" w16cid:durableId="1981961023">
-    <w:abstractNumId w:val="3"/>
-  </w:num>
-  <w:num w:numId="6" w16cid:durableId="769816445">
-    <w:abstractNumId w:val="9"/>
-  </w:num>
-  <w:num w:numId="7" w16cid:durableId="17389130">
+  <w:num w:numId="8" w16cid:durableId="742799481">
     <w:abstractNumId w:val="7"/>
   </w:num>
-  <w:num w:numId="8" w16cid:durableId="742799481">
-    <w:abstractNumId w:val="6"/>
-  </w:num>
   <w:num w:numId="9" w16cid:durableId="1685013009">
-    <w:abstractNumId w:val="4"/>
+    <w:abstractNumId w:val="5"/>
     <w:lvlOverride w:ilvl="0">
       <w:startOverride w:val="1"/>
     </w:lvlOverride>
   </w:num>
   <w:num w:numId="10" w16cid:durableId="1265844312">
-    <w:abstractNumId w:val="4"/>
+    <w:abstractNumId w:val="5"/>
     <w:lvlOverride w:ilvl="0">
       <w:startOverride w:val="2"/>
     </w:lvlOverride>
   </w:num>
   <w:num w:numId="11" w16cid:durableId="274487480">
-    <w:abstractNumId w:val="4"/>
+    <w:abstractNumId w:val="5"/>
     <w:lvlOverride w:ilvl="0">
       <w:startOverride w:val="3"/>
     </w:lvlOverride>
   </w:num>
   <w:num w:numId="12" w16cid:durableId="1835872573">
-    <w:abstractNumId w:val="2"/>
+    <w:abstractNumId w:val="3"/>
   </w:num>
   <w:num w:numId="13" w16cid:durableId="1642340974">
+    <w:abstractNumId w:val="1"/>
+  </w:num>
+  <w:num w:numId="14" w16cid:durableId="795758701">
+    <w:abstractNumId w:val="10"/>
+  </w:num>
+  <w:num w:numId="15" w16cid:durableId="1830057797">
+    <w:abstractNumId w:val="14"/>
+  </w:num>
+  <w:num w:numId="16" w16cid:durableId="662516080">
+    <w:abstractNumId w:val="12"/>
+  </w:num>
+  <w:num w:numId="17" w16cid:durableId="435516316">
     <w:abstractNumId w:val="0"/>
   </w:num>
-  <w:num w:numId="14" w16cid:durableId="795758701">
-    <w:abstractNumId w:val="8"/>
-  </w:num>
-  <w:num w:numId="15" w16cid:durableId="1830057797">
-    <w:abstractNumId w:val="12"/>
-  </w:num>
-  <w:num w:numId="16" w16cid:durableId="662516080">
-    <w:abstractNumId w:val="10"/>
+  <w:num w:numId="18" w16cid:durableId="434786006">
+    <w:abstractNumId w:val="9"/>
   </w:num>
 </w:numbering>
 </file>
@@ -3183,7 +3915,6 @@
   <w:style w:type="character" w:default="1" w:styleId="DefaultParagraphFont">
     <w:name w:val="Default Paragraph Font"/>
     <w:uiPriority w:val="1"/>
-    <w:semiHidden/>
     <w:unhideWhenUsed/>
   </w:style>
   <w:style w:type="table" w:default="1" w:styleId="TableNormal">

</xml_diff>

<commit_message>
added bullet point to furps in func spec
</commit_message>
<xml_diff>
--- a/IterationZero/Functional Specification.docx
+++ b/IterationZero/Functional Specification.docx
@@ -3,6 +3,9 @@
 <w:document xmlns:wpc="http://schemas.microsoft.com/office/word/2010/wordprocessingCanvas" xmlns:cx="http://schemas.microsoft.com/office/drawing/2014/chartex" xmlns:cx1="http://schemas.microsoft.com/office/drawing/2015/9/8/chartex" xmlns:cx2="http://schemas.microsoft.com/office/drawing/2015/10/21/chartex" xmlns:cx3="http://schemas.microsoft.com/office/drawing/2016/5/9/chartex" xmlns:cx4="http://schemas.microsoft.com/office/drawing/2016/5/10/chartex" xmlns:cx5="http://schemas.microsoft.com/office/drawing/2016/5/11/chartex" xmlns:cx6="http://schemas.microsoft.com/office/drawing/2016/5/12/chartex" xmlns:cx7="http://schemas.microsoft.com/office/drawing/2016/5/13/chartex" xmlns:cx8="http://schemas.microsoft.com/office/drawing/2016/5/14/chartex" xmlns:mc="http://schemas.openxmlformats.org/markup-compatibility/2006" xmlns:aink="http://schemas.microsoft.com/office/drawing/2016/ink" xmlns:am3d="http://schemas.microsoft.com/office/drawing/2017/model3d" xmlns:o="urn:schemas-microsoft-com:office:office" xmlns:oel="http://schemas.microsoft.com/office/2019/extlst" xmlns:r="http://schemas.openxmlformats.org/officeDocument/2006/relationships" xmlns:m="http://schemas.openxmlformats.org/officeDocument/2006/math" xmlns:v="urn:schemas-microsoft-com:vml" xmlns:wp14="http://schemas.microsoft.com/office/word/2010/wordprocessingDrawing" xmlns:wp="http://schemas.openxmlformats.org/drawingml/2006/wordprocessingDrawing" xmlns:w10="urn:schemas-microsoft-com:office:word" xmlns:w="http://schemas.openxmlformats.org/wordprocessingml/2006/main" xmlns:w14="http://schemas.microsoft.com/office/word/2010/wordml" xmlns:w15="http://schemas.microsoft.com/office/word/2012/wordml" xmlns:w16cex="http://schemas.microsoft.com/office/word/2018/wordml/cex" xmlns:w16cid="http://schemas.microsoft.com/office/word/2016/wordml/cid" xmlns:w16="http://schemas.microsoft.com/office/word/2018/wordml" xmlns:w16du="http://schemas.microsoft.com/office/word/2023/wordml/word16du" xmlns:w16sdtdh="http://schemas.microsoft.com/office/word/2020/wordml/sdtdatahash" xmlns:w16se="http://schemas.microsoft.com/office/word/2015/wordml/symex" xmlns:wpg="http://schemas.microsoft.com/office/word/2010/wordprocessingGroup" xmlns:wpi="http://schemas.microsoft.com/office/word/2010/wordprocessingInk" xmlns:wne="http://schemas.microsoft.com/office/word/2006/wordml" xmlns:wps="http://schemas.microsoft.com/office/word/2010/wordprocessingShape" mc:Ignorable="w14 w15 w16se w16cid w16 w16cex w16sdtdh w16du wp14">
   <w:body>
     <w:p>
+      <w:r>
+        <w:t xml:space="preserve">  </w:t>
+      </w:r>
       <w:r>
         <w:rPr>
           <w:noProof/>
@@ -271,7 +274,7 @@
           <w:r>
             <w:fldChar w:fldCharType="separate"/>
           </w:r>
-          <w:hyperlink w:anchor="_Toc179898982" w:history="1">
+          <w:hyperlink w:anchor="_Toc179991962" w:history="1">
             <w:r>
               <w:rPr>
                 <w:rStyle w:val="Hyperlink"/>
@@ -298,7 +301,7 @@
                 <w:noProof/>
                 <w:webHidden/>
               </w:rPr>
-              <w:instrText xml:space="preserve"> PAGEREF _Toc179898982 \h </w:instrText>
+              <w:instrText xml:space="preserve"> PAGEREF _Toc179991962 \h </w:instrText>
             </w:r>
             <w:r>
               <w:rPr>
@@ -343,13 +346,13 @@
               <w:lang w:eastAsia="en-IE"/>
             </w:rPr>
           </w:pPr>
-          <w:hyperlink w:anchor="_Toc179898983" w:history="1">
+          <w:hyperlink w:anchor="_Toc179991963" w:history="1">
             <w:r>
               <w:rPr>
                 <w:rStyle w:val="Hyperlink"/>
                 <w:noProof/>
               </w:rPr>
-              <w:t>Objectives</w:t>
+              <w:t>Project Scope</w:t>
             </w:r>
             <w:r>
               <w:rPr>
@@ -370,7 +373,151 @@
                 <w:noProof/>
                 <w:webHidden/>
               </w:rPr>
-              <w:instrText xml:space="preserve"> PAGEREF _Toc179898983 \h </w:instrText>
+              <w:instrText xml:space="preserve"> PAGEREF _Toc179991963 \h </w:instrText>
+            </w:r>
+            <w:r>
+              <w:rPr>
+                <w:noProof/>
+                <w:webHidden/>
+              </w:rPr>
+            </w:r>
+            <w:r>
+              <w:rPr>
+                <w:noProof/>
+                <w:webHidden/>
+              </w:rPr>
+              <w:fldChar w:fldCharType="separate"/>
+            </w:r>
+            <w:r>
+              <w:rPr>
+                <w:noProof/>
+                <w:webHidden/>
+              </w:rPr>
+              <w:t>3</w:t>
+            </w:r>
+            <w:r>
+              <w:rPr>
+                <w:noProof/>
+                <w:webHidden/>
+              </w:rPr>
+              <w:fldChar w:fldCharType="end"/>
+            </w:r>
+          </w:hyperlink>
+        </w:p>
+        <w:p>
+          <w:pPr>
+            <w:pStyle w:val="TOC2"/>
+            <w:tabs>
+              <w:tab w:val="right" w:leader="dot" w:pos="9016"/>
+            </w:tabs>
+            <w:rPr>
+              <w:rFonts w:eastAsiaTheme="minorEastAsia"/>
+              <w:noProof/>
+              <w:sz w:val="24"/>
+              <w:szCs w:val="24"/>
+              <w:lang w:eastAsia="en-IE"/>
+            </w:rPr>
+          </w:pPr>
+          <w:hyperlink w:anchor="_Toc179991964" w:history="1">
+            <w:r>
+              <w:rPr>
+                <w:rStyle w:val="Hyperlink"/>
+                <w:noProof/>
+              </w:rPr>
+              <w:t>Project Objectives</w:t>
+            </w:r>
+            <w:r>
+              <w:rPr>
+                <w:noProof/>
+                <w:webHidden/>
+              </w:rPr>
+              <w:tab/>
+            </w:r>
+            <w:r>
+              <w:rPr>
+                <w:noProof/>
+                <w:webHidden/>
+              </w:rPr>
+              <w:fldChar w:fldCharType="begin"/>
+            </w:r>
+            <w:r>
+              <w:rPr>
+                <w:noProof/>
+                <w:webHidden/>
+              </w:rPr>
+              <w:instrText xml:space="preserve"> PAGEREF _Toc179991964 \h </w:instrText>
+            </w:r>
+            <w:r>
+              <w:rPr>
+                <w:noProof/>
+                <w:webHidden/>
+              </w:rPr>
+            </w:r>
+            <w:r>
+              <w:rPr>
+                <w:noProof/>
+                <w:webHidden/>
+              </w:rPr>
+              <w:fldChar w:fldCharType="separate"/>
+            </w:r>
+            <w:r>
+              <w:rPr>
+                <w:noProof/>
+                <w:webHidden/>
+              </w:rPr>
+              <w:t>3</w:t>
+            </w:r>
+            <w:r>
+              <w:rPr>
+                <w:noProof/>
+                <w:webHidden/>
+              </w:rPr>
+              <w:fldChar w:fldCharType="end"/>
+            </w:r>
+          </w:hyperlink>
+        </w:p>
+        <w:p>
+          <w:pPr>
+            <w:pStyle w:val="TOC2"/>
+            <w:tabs>
+              <w:tab w:val="right" w:leader="dot" w:pos="9016"/>
+            </w:tabs>
+            <w:rPr>
+              <w:rFonts w:eastAsiaTheme="minorEastAsia"/>
+              <w:noProof/>
+              <w:sz w:val="24"/>
+              <w:szCs w:val="24"/>
+              <w:lang w:eastAsia="en-IE"/>
+            </w:rPr>
+          </w:pPr>
+          <w:hyperlink w:anchor="_Toc179991965" w:history="1">
+            <w:r>
+              <w:rPr>
+                <w:rStyle w:val="Hyperlink"/>
+                <w:noProof/>
+              </w:rPr>
+              <w:t>Target Audience</w:t>
+            </w:r>
+            <w:r>
+              <w:rPr>
+                <w:noProof/>
+                <w:webHidden/>
+              </w:rPr>
+              <w:tab/>
+            </w:r>
+            <w:r>
+              <w:rPr>
+                <w:noProof/>
+                <w:webHidden/>
+              </w:rPr>
+              <w:fldChar w:fldCharType="begin"/>
+            </w:r>
+            <w:r>
+              <w:rPr>
+                <w:noProof/>
+                <w:webHidden/>
+              </w:rPr>
+              <w:instrText xml:space="preserve"> PAGEREF _Toc179991965 \h </w:instrText>
             </w:r>
             <w:r>
               <w:rPr>
@@ -415,13 +562,13 @@
               <w:lang w:eastAsia="en-IE"/>
             </w:rPr>
           </w:pPr>
-          <w:hyperlink w:anchor="_Toc179898984" w:history="1">
+          <w:hyperlink w:anchor="_Toc179991966" w:history="1">
             <w:r>
               <w:rPr>
                 <w:rStyle w:val="Hyperlink"/>
                 <w:noProof/>
               </w:rPr>
-              <w:t>Functional Requirements</w:t>
+              <w:t>Requirements</w:t>
             </w:r>
             <w:r>
               <w:rPr>
@@ -442,7 +589,7 @@
                 <w:noProof/>
                 <w:webHidden/>
               </w:rPr>
-              <w:instrText xml:space="preserve"> PAGEREF _Toc179898984 \h </w:instrText>
+              <w:instrText xml:space="preserve"> PAGEREF _Toc179991966 \h </w:instrText>
             </w:r>
             <w:r>
               <w:rPr>
@@ -462,7 +609,79 @@
                 <w:noProof/>
                 <w:webHidden/>
               </w:rPr>
-              <w:t>3</w:t>
+              <w:t>4</w:t>
+            </w:r>
+            <w:r>
+              <w:rPr>
+                <w:noProof/>
+                <w:webHidden/>
+              </w:rPr>
+              <w:fldChar w:fldCharType="end"/>
+            </w:r>
+          </w:hyperlink>
+        </w:p>
+        <w:p>
+          <w:pPr>
+            <w:pStyle w:val="TOC2"/>
+            <w:tabs>
+              <w:tab w:val="right" w:leader="dot" w:pos="9016"/>
+            </w:tabs>
+            <w:rPr>
+              <w:rFonts w:eastAsiaTheme="minorEastAsia"/>
+              <w:noProof/>
+              <w:sz w:val="24"/>
+              <w:szCs w:val="24"/>
+              <w:lang w:eastAsia="en-IE"/>
+            </w:rPr>
+          </w:pPr>
+          <w:hyperlink w:anchor="_Toc179991967" w:history="1">
+            <w:r>
+              <w:rPr>
+                <w:rStyle w:val="Hyperlink"/>
+                <w:noProof/>
+              </w:rPr>
+              <w:t>Functionality</w:t>
+            </w:r>
+            <w:r>
+              <w:rPr>
+                <w:noProof/>
+                <w:webHidden/>
+              </w:rPr>
+              <w:tab/>
+            </w:r>
+            <w:r>
+              <w:rPr>
+                <w:noProof/>
+                <w:webHidden/>
+              </w:rPr>
+              <w:fldChar w:fldCharType="begin"/>
+            </w:r>
+            <w:r>
+              <w:rPr>
+                <w:noProof/>
+                <w:webHidden/>
+              </w:rPr>
+              <w:instrText xml:space="preserve"> PAGEREF _Toc179991967 \h </w:instrText>
+            </w:r>
+            <w:r>
+              <w:rPr>
+                <w:noProof/>
+                <w:webHidden/>
+              </w:rPr>
+            </w:r>
+            <w:r>
+              <w:rPr>
+                <w:noProof/>
+                <w:webHidden/>
+              </w:rPr>
+              <w:fldChar w:fldCharType="separate"/>
+            </w:r>
+            <w:r>
+              <w:rPr>
+                <w:noProof/>
+                <w:webHidden/>
+              </w:rPr>
+              <w:t>4</w:t>
             </w:r>
             <w:r>
               <w:rPr>
@@ -487,13 +706,13 @@
               <w:lang w:eastAsia="en-IE"/>
             </w:rPr>
           </w:pPr>
-          <w:hyperlink w:anchor="_Toc179898985" w:history="1">
+          <w:hyperlink w:anchor="_Toc179991968" w:history="1">
             <w:r>
               <w:rPr>
                 <w:rStyle w:val="Hyperlink"/>
                 <w:noProof/>
               </w:rPr>
-              <w:t>Non-Functional Requirements</w:t>
+              <w:t>Technologies</w:t>
             </w:r>
             <w:r>
               <w:rPr>
@@ -514,7 +733,7 @@
                 <w:noProof/>
                 <w:webHidden/>
               </w:rPr>
-              <w:instrText xml:space="preserve"> PAGEREF _Toc179898985 \h </w:instrText>
+              <w:instrText xml:space="preserve"> PAGEREF _Toc179991968 \h </w:instrText>
             </w:r>
             <w:r>
               <w:rPr>
@@ -534,7 +753,7 @@
                 <w:noProof/>
                 <w:webHidden/>
               </w:rPr>
-              <w:t>3</w:t>
+              <w:t>4</w:t>
             </w:r>
             <w:r>
               <w:rPr>
@@ -559,13 +778,13 @@
               <w:lang w:eastAsia="en-IE"/>
             </w:rPr>
           </w:pPr>
-          <w:hyperlink w:anchor="_Toc179898986" w:history="1">
+          <w:hyperlink w:anchor="_Toc179991969" w:history="1">
             <w:r>
               <w:rPr>
                 <w:rStyle w:val="Hyperlink"/>
                 <w:noProof/>
               </w:rPr>
-              <w:t>Technologies</w:t>
+              <w:t>Use case Diagram</w:t>
             </w:r>
             <w:r>
               <w:rPr>
@@ -586,7 +805,7 @@
                 <w:noProof/>
                 <w:webHidden/>
               </w:rPr>
-              <w:instrText xml:space="preserve"> PAGEREF _Toc179898986 \h </w:instrText>
+              <w:instrText xml:space="preserve"> PAGEREF _Toc179991969 \h </w:instrText>
             </w:r>
             <w:r>
               <w:rPr>
@@ -606,7 +825,79 @@
                 <w:noProof/>
                 <w:webHidden/>
               </w:rPr>
-              <w:t>3</w:t>
+              <w:t>4</w:t>
+            </w:r>
+            <w:r>
+              <w:rPr>
+                <w:noProof/>
+                <w:webHidden/>
+              </w:rPr>
+              <w:fldChar w:fldCharType="end"/>
+            </w:r>
+          </w:hyperlink>
+        </w:p>
+        <w:p>
+          <w:pPr>
+            <w:pStyle w:val="TOC1"/>
+            <w:tabs>
+              <w:tab w:val="right" w:leader="dot" w:pos="9016"/>
+            </w:tabs>
+            <w:rPr>
+              <w:rFonts w:eastAsiaTheme="minorEastAsia"/>
+              <w:noProof/>
+              <w:sz w:val="24"/>
+              <w:szCs w:val="24"/>
+              <w:lang w:eastAsia="en-IE"/>
+            </w:rPr>
+          </w:pPr>
+          <w:hyperlink w:anchor="_Toc179991970" w:history="1">
+            <w:r>
+              <w:rPr>
+                <w:rStyle w:val="Hyperlink"/>
+                <w:noProof/>
+              </w:rPr>
+              <w:t>Detailed use case</w:t>
+            </w:r>
+            <w:r>
+              <w:rPr>
+                <w:noProof/>
+                <w:webHidden/>
+              </w:rPr>
+              <w:tab/>
+            </w:r>
+            <w:r>
+              <w:rPr>
+                <w:noProof/>
+                <w:webHidden/>
+              </w:rPr>
+              <w:fldChar w:fldCharType="begin"/>
+            </w:r>
+            <w:r>
+              <w:rPr>
+                <w:noProof/>
+                <w:webHidden/>
+              </w:rPr>
+              <w:instrText xml:space="preserve"> PAGEREF _Toc179991970 \h </w:instrText>
+            </w:r>
+            <w:r>
+              <w:rPr>
+                <w:noProof/>
+                <w:webHidden/>
+              </w:rPr>
+            </w:r>
+            <w:r>
+              <w:rPr>
+                <w:noProof/>
+                <w:webHidden/>
+              </w:rPr>
+              <w:fldChar w:fldCharType="separate"/>
+            </w:r>
+            <w:r>
+              <w:rPr>
+                <w:noProof/>
+                <w:webHidden/>
+              </w:rPr>
+              <w:t>4</w:t>
             </w:r>
             <w:r>
               <w:rPr>
@@ -657,7 +948,7 @@
       <w:pPr>
         <w:pStyle w:val="Heading1"/>
       </w:pPr>
-      <w:bookmarkStart w:id="0" w:name="_Toc179898982"/>
+      <w:bookmarkStart w:id="0" w:name="_Toc179991962"/>
       <w:r>
         <w:lastRenderedPageBreak/>
         <w:t>Introduction</w:t>
@@ -670,13 +961,31 @@
         <w:ind w:firstLine="720"/>
       </w:pPr>
       <w:r>
-        <w:t>This specification provides all functional and non-functional requirements for this application.</w:t>
+        <w:t xml:space="preserve">This specification provides all functional and non-functional requirements for this application. </w:t>
+      </w:r>
+      <w:r>
+        <w:t>It</w:t>
       </w:r>
       <w:r>
         <w:t xml:space="preserve"> </w:t>
       </w:r>
       <w:r>
-        <w:t xml:space="preserve">The document gives </w:t>
+        <w:t>pr</w:t>
+      </w:r>
+      <w:r>
+        <w:t>o</w:t>
+      </w:r>
+      <w:r>
+        <w:t>v</w:t>
+      </w:r>
+      <w:r>
+        <w:t>i</w:t>
+      </w:r>
+      <w:r>
+        <w:t>d</w:t>
+      </w:r>
+      <w:r>
+        <w:t xml:space="preserve">es </w:t>
       </w:r>
       <w:r>
         <w:t>detailed</w:t>
@@ -688,7 +997,7 @@
         <w:t>nd</w:t>
       </w:r>
       <w:r>
-        <w:t xml:space="preserve"> diagrams, to help guide the development</w:t>
+        <w:t xml:space="preserve"> diagrams to help guide the development</w:t>
       </w:r>
       <w:r>
         <w:t xml:space="preserve"> </w:t>
@@ -727,22 +1036,26 @@
     </w:p>
     <w:p>
       <w:pPr>
-        <w:pStyle w:val="Heading1"/>
-      </w:pPr>
+        <w:pStyle w:val="Heading2"/>
+      </w:pPr>
+      <w:bookmarkStart w:id="1" w:name="_Toc179991963"/>
       <w:r>
         <w:t>Project Scope</w:t>
       </w:r>
+      <w:bookmarkEnd w:id="1"/>
     </w:p>
     <w:p>
       <w:pPr>
-        <w:pStyle w:val="Heading2"/>
-      </w:pPr>
+        <w:pStyle w:val="Heading3"/>
+      </w:pPr>
+      <w:bookmarkStart w:id="2" w:name="_Toc179991964"/>
       <w:r>
         <w:t>Project Objective</w:t>
       </w:r>
       <w:r>
         <w:t>s</w:t>
       </w:r>
+      <w:bookmarkEnd w:id="2"/>
     </w:p>
     <w:p>
       <w:r>
@@ -811,11 +1124,13 @@
     </w:p>
     <w:p>
       <w:pPr>
-        <w:pStyle w:val="Heading2"/>
-      </w:pPr>
+        <w:pStyle w:val="Heading3"/>
+      </w:pPr>
+      <w:bookmarkStart w:id="3" w:name="_Toc179991965"/>
       <w:r>
         <w:t>Target Audience</w:t>
       </w:r>
+      <w:bookmarkEnd w:id="3"/>
     </w:p>
     <w:p>
       <w:r>
@@ -898,10 +1213,45 @@
         <w:t xml:space="preserve">This project will be </w:t>
       </w:r>
       <w:r>
-        <w:t xml:space="preserve">useful for people not interested in being fluent and just want to have a </w:t>
+        <w:t xml:space="preserve">useful for people </w:t>
+      </w:r>
+      <w:r>
+        <w:t>who are not interested in being fluent and just want </w:t>
       </w:r>
       <w:r>
         <w:t>to learn simple phrases for travelling.</w:t>
+      </w:r>
+    </w:p>
+    <w:p>
+      <w:r>
+        <w:br w:type="page"/>
+      </w:r>
+    </w:p>
+    <w:p>
+      <w:pPr>
+        <w:pStyle w:val="Heading1"/>
+      </w:pPr>
+      <w:r>
+        <w:lastRenderedPageBreak/>
+        <w:t>Problem and Proposition</w:t>
+      </w:r>
+    </w:p>
+    <w:p>
+      <w:pPr>
+        <w:pStyle w:val="Heading2"/>
+      </w:pPr>
+      <w:r>
+        <w:t>Problem Statement</w:t>
+      </w:r>
+    </w:p>
+    <w:p/>
+    <w:p/>
+    <w:p>
+      <w:pPr>
+        <w:pStyle w:val="Heading2"/>
+      </w:pPr>
+      <w:r>
+        <w:t xml:space="preserve">Value Proposition </w:t>
       </w:r>
     </w:p>
     <w:p/>
@@ -910,30 +1260,77 @@
     <w:p/>
     <w:p/>
     <w:p/>
+    <w:p/>
     <w:p>
       <w:pPr>
         <w:pStyle w:val="Heading1"/>
       </w:pPr>
-      <w:bookmarkStart w:id="1" w:name="_Toc179898984"/>
-      <w:r>
-        <w:t>Functional Requirements</w:t>
-      </w:r>
-      <w:bookmarkEnd w:id="1"/>
+      <w:bookmarkStart w:id="4" w:name="_Toc179991966"/>
+      <w:r>
+        <w:t>Requirements</w:t>
+      </w:r>
+      <w:bookmarkEnd w:id="4"/>
     </w:p>
     <w:p/>
     <w:p>
+      <w:r>
+        <w:t>This section covers the website</w:t>
+      </w:r>
+      <w:r>
+        <w:t>'s features</w:t>
+      </w:r>
+      <w:r>
+        <w:t xml:space="preserve"> that are necessary for it to </w:t>
+      </w:r>
+      <w:r>
+        <w:t xml:space="preserve">operate </w:t>
+      </w:r>
+      <w:r>
+        <w:t>as expected and deliver a good user experience.</w:t>
+      </w:r>
+    </w:p>
+    <w:p/>
+    <w:p>
+      <w:pPr>
+        <w:pStyle w:val="Heading2"/>
+      </w:pPr>
+      <w:bookmarkStart w:id="5" w:name="_Toc179991967"/>
+      <w:r>
+        <w:t>Functional</w:t>
+      </w:r>
+      <w:r>
+        <w:t>ity</w:t>
+      </w:r>
+      <w:bookmarkEnd w:id="5"/>
+      <w:r>
+        <w:t xml:space="preserve"> </w:t>
+      </w:r>
+    </w:p>
+    <w:p>
       <w:pPr>
         <w:pStyle w:val="ListParagraph"/>
         <w:numPr>
           <w:ilvl w:val="0"/>
-          <w:numId w:val="17"/>
+          <w:numId w:val="19"/>
         </w:numPr>
       </w:pPr>
       <w:r>
-        <w:t xml:space="preserve">Real time </w:t>
-      </w:r>
-      <w:r>
-        <w:t>conversation practice</w:t>
+        <w:t>Provide real</w:t>
+      </w:r>
+      <w:r>
+        <w:t>-</w:t>
+      </w:r>
+      <w:r>
+        <w:t xml:space="preserve">time conversation lessons </w:t>
+      </w:r>
+      <w:r>
+        <w:t>for</w:t>
+      </w:r>
+      <w:r>
+        <w:t xml:space="preserve"> multiple languages </w:t>
+      </w:r>
+      <w:r>
+        <w:t>and for many difficulty levels (beginner, intermediate, advanced)</w:t>
       </w:r>
     </w:p>
     <w:p>
@@ -941,14 +1338,14 @@
         <w:pStyle w:val="ListParagraph"/>
         <w:numPr>
           <w:ilvl w:val="0"/>
-          <w:numId w:val="17"/>
+          <w:numId w:val="19"/>
         </w:numPr>
       </w:pPr>
       <w:r>
-        <w:t>multiple difficulty levels</w:t>
-      </w:r>
-      <w:r>
-        <w:t xml:space="preserve"> – beginner, intermediate, advanced</w:t>
+        <w:t xml:space="preserve">Have real-time feedback and </w:t>
+      </w:r>
+      <w:r>
+        <w:t>corrections</w:t>
       </w:r>
     </w:p>
     <w:p>
@@ -956,14 +1353,11 @@
         <w:pStyle w:val="ListParagraph"/>
         <w:numPr>
           <w:ilvl w:val="0"/>
-          <w:numId w:val="17"/>
+          <w:numId w:val="19"/>
         </w:numPr>
       </w:pPr>
       <w:r>
-        <w:t>Gamification Features</w:t>
-      </w:r>
-      <w:r>
-        <w:t xml:space="preserve"> – points badges</w:t>
+        <w:t xml:space="preserve">Track user progress </w:t>
       </w:r>
     </w:p>
     <w:p>
@@ -971,14 +1365,11 @@
         <w:pStyle w:val="ListParagraph"/>
         <w:numPr>
           <w:ilvl w:val="0"/>
-          <w:numId w:val="17"/>
+          <w:numId w:val="19"/>
         </w:numPr>
       </w:pPr>
       <w:r>
-        <w:t>Progress Tracking and Analytics</w:t>
-      </w:r>
-      <w:r>
-        <w:t xml:space="preserve"> - streak</w:t>
+        <w:t>Include gamification elements</w:t>
       </w:r>
     </w:p>
     <w:p>
@@ -986,14 +1377,19 @@
         <w:pStyle w:val="ListParagraph"/>
         <w:numPr>
           <w:ilvl w:val="0"/>
-          <w:numId w:val="17"/>
+          <w:numId w:val="19"/>
         </w:numPr>
       </w:pPr>
       <w:r>
-        <w:t>Notifications and Reminders</w:t>
-      </w:r>
-      <w:r>
-        <w:t xml:space="preserve"> </w:t>
+        <w:t xml:space="preserve">Provide roleplay scenarios </w:t>
+      </w:r>
+    </w:p>
+    <w:p>
+      <w:pPr>
+        <w:pStyle w:val="Heading2"/>
+      </w:pPr>
+      <w:r>
+        <w:t xml:space="preserve">Usability </w:t>
       </w:r>
     </w:p>
     <w:p>
@@ -1001,37 +1397,29 @@
         <w:pStyle w:val="ListParagraph"/>
         <w:numPr>
           <w:ilvl w:val="0"/>
-          <w:numId w:val="17"/>
+          <w:numId w:val="20"/>
         </w:numPr>
       </w:pPr>
       <w:r>
-        <w:t>Multi-language Support</w:t>
+        <w:t>Have an intuitive interface for ease of use</w:t>
       </w:r>
     </w:p>
-    <w:p>
-      <w:pPr>
-        <w:pStyle w:val="Heading1"/>
-      </w:pPr>
-      <w:bookmarkStart w:id="2" w:name="_Toc179898985"/>
-      <w:r>
-        <w:t>Non-Functional Requirements</w:t>
-      </w:r>
-      <w:bookmarkEnd w:id="2"/>
-    </w:p>
-    <w:p/>
     <w:p>
       <w:pPr>
         <w:pStyle w:val="ListParagraph"/>
         <w:numPr>
           <w:ilvl w:val="0"/>
-          <w:numId w:val="18"/>
+          <w:numId w:val="20"/>
         </w:numPr>
       </w:pPr>
       <w:r>
-        <w:t>Performance Requirements</w:t>
-      </w:r>
-      <w:r>
-        <w:t xml:space="preserve"> – high response speed </w:t>
+        <w:t xml:space="preserve">Add multiple languages for </w:t>
+      </w:r>
+      <w:r>
+        <w:t>a </w:t>
+      </w:r>
+      <w:r>
+        <w:t>global audience</w:t>
       </w:r>
     </w:p>
     <w:p>
@@ -1039,17 +1427,11 @@
         <w:pStyle w:val="ListParagraph"/>
         <w:numPr>
           <w:ilvl w:val="0"/>
-          <w:numId w:val="18"/>
+          <w:numId w:val="20"/>
         </w:numPr>
       </w:pPr>
       <w:r>
-        <w:t>Scalability</w:t>
-      </w:r>
-      <w:r>
-        <w:t xml:space="preserve"> - </w:t>
-      </w:r>
-      <w:r>
-        <w:t>accommodate future language additions</w:t>
+        <w:t>Supports mobile and desktop use</w:t>
       </w:r>
     </w:p>
     <w:p>
@@ -1057,17 +1439,20 @@
         <w:pStyle w:val="ListParagraph"/>
         <w:numPr>
           <w:ilvl w:val="0"/>
-          <w:numId w:val="18"/>
+          <w:numId w:val="20"/>
         </w:numPr>
       </w:pPr>
       <w:r>
-        <w:t>Security and Data Privacy</w:t>
-      </w:r>
-      <w:r>
-        <w:t xml:space="preserve"> - </w:t>
-      </w:r>
-      <w:r>
-        <w:t>GDPR compliance for storing user data.</w:t>
+        <w:lastRenderedPageBreak/>
+        <w:t>Provide reminders and notifications</w:t>
+      </w:r>
+    </w:p>
+    <w:p>
+      <w:pPr>
+        <w:pStyle w:val="Heading2"/>
+      </w:pPr>
+      <w:r>
+        <w:t>Reliability</w:t>
       </w:r>
     </w:p>
     <w:p>
@@ -1075,17 +1460,17 @@
         <w:pStyle w:val="ListParagraph"/>
         <w:numPr>
           <w:ilvl w:val="0"/>
-          <w:numId w:val="18"/>
+          <w:numId w:val="21"/>
         </w:numPr>
       </w:pPr>
       <w:r>
-        <w:t>Usability and Accessibility</w:t>
-      </w:r>
-      <w:r>
-        <w:t xml:space="preserve"> </w:t>
-      </w:r>
-      <w:r>
-        <w:t>– intuitive interface</w:t>
+        <w:t xml:space="preserve">Ensure </w:t>
+      </w:r>
+      <w:r>
+        <w:t>the </w:t>
+      </w:r>
+      <w:r>
+        <w:t>bot is available 99% of the time</w:t>
       </w:r>
     </w:p>
     <w:p>
@@ -1093,17 +1478,22 @@
         <w:pStyle w:val="ListParagraph"/>
         <w:numPr>
           <w:ilvl w:val="0"/>
-          <w:numId w:val="18"/>
+          <w:numId w:val="21"/>
         </w:numPr>
       </w:pPr>
       <w:r>
-        <w:t>Availability and Reliability</w:t>
-      </w:r>
-      <w:r>
-        <w:t xml:space="preserve"> </w:t>
-      </w:r>
-      <w:r>
-        <w:t>– bot available 99% of time</w:t>
+        <w:t>Back up data</w:t>
+      </w:r>
+      <w:r>
+        <w:t xml:space="preserve"> and log errors</w:t>
+      </w:r>
+    </w:p>
+    <w:p>
+      <w:pPr>
+        <w:pStyle w:val="Heading2"/>
+      </w:pPr>
+      <w:r>
+        <w:t>Performance</w:t>
       </w:r>
     </w:p>
     <w:p>
@@ -1111,43 +1501,69 @@
         <w:pStyle w:val="ListParagraph"/>
         <w:numPr>
           <w:ilvl w:val="0"/>
-          <w:numId w:val="18"/>
+          <w:numId w:val="22"/>
         </w:numPr>
       </w:pPr>
       <w:r>
-        <w:t>Logging</w:t>
-      </w:r>
-      <w:r>
-        <w:t xml:space="preserve"> - </w:t>
-      </w:r>
-      <w:r>
-        <w:t>Store logs for troubleshooting</w:t>
+        <w:t>Keep responses under 2 seconds</w:t>
       </w:r>
     </w:p>
     <w:p>
       <w:pPr>
-        <w:pStyle w:val="Heading1"/>
-      </w:pPr>
-      <w:bookmarkStart w:id="3" w:name="_Toc179898986"/>
-      <w:r>
-        <w:t>Technologies</w:t>
-      </w:r>
-      <w:bookmarkEnd w:id="3"/>
+        <w:pStyle w:val="Heading2"/>
+      </w:pPr>
+      <w:r>
+        <w:t>S</w:t>
+      </w:r>
+      <w:r>
+        <w:t>ecurity</w:t>
+      </w:r>
     </w:p>
     <w:p>
       <w:pPr>
+        <w:pStyle w:val="ListParagraph"/>
+        <w:numPr>
+          <w:ilvl w:val="0"/>
+          <w:numId w:val="22"/>
+        </w:numPr>
+      </w:pPr>
+      <w:r>
+        <w:t>Ensure user data is private and protected.</w:t>
+      </w:r>
+    </w:p>
+    <w:p/>
+    <w:p/>
+    <w:p>
+      <w:pPr>
         <w:pStyle w:val="Heading1"/>
       </w:pPr>
-      <w:r>
-        <w:t>Use case Diagram</w:t>
-      </w:r>
+      <w:bookmarkStart w:id="6" w:name="_Toc179991968"/>
+      <w:r>
+        <w:t>Technologies</w:t>
+      </w:r>
+      <w:bookmarkEnd w:id="6"/>
     </w:p>
     <w:p>
       <w:pPr>
         <w:pStyle w:val="Heading1"/>
       </w:pPr>
-      <w:r>
-        <w:t xml:space="preserve">Detailed use case </w:t>
+      <w:bookmarkStart w:id="7" w:name="_Toc179991969"/>
+      <w:r>
+        <w:t>Use case Diagram</w:t>
+      </w:r>
+      <w:bookmarkEnd w:id="7"/>
+    </w:p>
+    <w:p>
+      <w:pPr>
+        <w:pStyle w:val="Heading1"/>
+      </w:pPr>
+      <w:bookmarkStart w:id="8" w:name="_Toc179991970"/>
+      <w:r>
+        <w:t>Detailed use case</w:t>
+      </w:r>
+      <w:bookmarkEnd w:id="8"/>
+      <w:r>
+        <w:t xml:space="preserve"> </w:t>
       </w:r>
     </w:p>
     <w:p>
@@ -1511,6 +1927,119 @@
     </w:lvl>
   </w:abstractNum>
   <w:abstractNum w:abstractNumId="1" w15:restartNumberingAfterBreak="0">
+    <w:nsid w:val="0AC15122"/>
+    <w:multiLevelType w:val="hybridMultilevel"/>
+    <w:tmpl w:val="8328FFE8"/>
+    <w:lvl w:ilvl="0" w:tplc="18090001">
+      <w:start w:val="1"/>
+      <w:numFmt w:val="bullet"/>
+      <w:lvlText w:val=""/>
+      <w:lvlJc w:val="left"/>
+      <w:pPr>
+        <w:ind w:left="720" w:hanging="360"/>
+      </w:pPr>
+      <w:rPr>
+        <w:rFonts w:ascii="Symbol" w:hAnsi="Symbol" w:hint="default"/>
+      </w:rPr>
+    </w:lvl>
+    <w:lvl w:ilvl="1" w:tplc="18090003" w:tentative="1">
+      <w:start w:val="1"/>
+      <w:numFmt w:val="bullet"/>
+      <w:lvlText w:val="o"/>
+      <w:lvlJc w:val="left"/>
+      <w:pPr>
+        <w:ind w:left="1440" w:hanging="360"/>
+      </w:pPr>
+      <w:rPr>
+        <w:rFonts w:ascii="Courier New" w:hAnsi="Courier New" w:cs="Courier New" w:hint="default"/>
+      </w:rPr>
+    </w:lvl>
+    <w:lvl w:ilvl="2" w:tplc="18090005" w:tentative="1">
+      <w:start w:val="1"/>
+      <w:numFmt w:val="bullet"/>
+      <w:lvlText w:val=""/>
+      <w:lvlJc w:val="left"/>
+      <w:pPr>
+        <w:ind w:left="2160" w:hanging="360"/>
+      </w:pPr>
+      <w:rPr>
+        <w:rFonts w:ascii="Wingdings" w:hAnsi="Wingdings" w:hint="default"/>
+      </w:rPr>
+    </w:lvl>
+    <w:lvl w:ilvl="3" w:tplc="18090001" w:tentative="1">
+      <w:start w:val="1"/>
+      <w:numFmt w:val="bullet"/>
+      <w:lvlText w:val=""/>
+      <w:lvlJc w:val="left"/>
+      <w:pPr>
+        <w:ind w:left="2880" w:hanging="360"/>
+      </w:pPr>
+      <w:rPr>
+        <w:rFonts w:ascii="Symbol" w:hAnsi="Symbol" w:hint="default"/>
+      </w:rPr>
+    </w:lvl>
+    <w:lvl w:ilvl="4" w:tplc="18090003" w:tentative="1">
+      <w:start w:val="1"/>
+      <w:numFmt w:val="bullet"/>
+      <w:lvlText w:val="o"/>
+      <w:lvlJc w:val="left"/>
+      <w:pPr>
+        <w:ind w:left="3600" w:hanging="360"/>
+      </w:pPr>
+      <w:rPr>
+        <w:rFonts w:ascii="Courier New" w:hAnsi="Courier New" w:cs="Courier New" w:hint="default"/>
+      </w:rPr>
+    </w:lvl>
+    <w:lvl w:ilvl="5" w:tplc="18090005" w:tentative="1">
+      <w:start w:val="1"/>
+      <w:numFmt w:val="bullet"/>
+      <w:lvlText w:val=""/>
+      <w:lvlJc w:val="left"/>
+      <w:pPr>
+        <w:ind w:left="4320" w:hanging="360"/>
+      </w:pPr>
+      <w:rPr>
+        <w:rFonts w:ascii="Wingdings" w:hAnsi="Wingdings" w:hint="default"/>
+      </w:rPr>
+    </w:lvl>
+    <w:lvl w:ilvl="6" w:tplc="18090001" w:tentative="1">
+      <w:start w:val="1"/>
+      <w:numFmt w:val="bullet"/>
+      <w:lvlText w:val=""/>
+      <w:lvlJc w:val="left"/>
+      <w:pPr>
+        <w:ind w:left="5040" w:hanging="360"/>
+      </w:pPr>
+      <w:rPr>
+        <w:rFonts w:ascii="Symbol" w:hAnsi="Symbol" w:hint="default"/>
+      </w:rPr>
+    </w:lvl>
+    <w:lvl w:ilvl="7" w:tplc="18090003" w:tentative="1">
+      <w:start w:val="1"/>
+      <w:numFmt w:val="bullet"/>
+      <w:lvlText w:val="o"/>
+      <w:lvlJc w:val="left"/>
+      <w:pPr>
+        <w:ind w:left="5760" w:hanging="360"/>
+      </w:pPr>
+      <w:rPr>
+        <w:rFonts w:ascii="Courier New" w:hAnsi="Courier New" w:cs="Courier New" w:hint="default"/>
+      </w:rPr>
+    </w:lvl>
+    <w:lvl w:ilvl="8" w:tplc="18090005" w:tentative="1">
+      <w:start w:val="1"/>
+      <w:numFmt w:val="bullet"/>
+      <w:lvlText w:val=""/>
+      <w:lvlJc w:val="left"/>
+      <w:pPr>
+        <w:ind w:left="6480" w:hanging="360"/>
+      </w:pPr>
+      <w:rPr>
+        <w:rFonts w:ascii="Wingdings" w:hAnsi="Wingdings" w:hint="default"/>
+      </w:rPr>
+    </w:lvl>
+  </w:abstractNum>
+  <w:abstractNum w:abstractNumId="2" w15:restartNumberingAfterBreak="0">
     <w:nsid w:val="12493BFD"/>
     <w:multiLevelType w:val="hybridMultilevel"/>
     <w:tmpl w:val="46604632"/>
@@ -1623,7 +2152,7 @@
       </w:rPr>
     </w:lvl>
   </w:abstractNum>
-  <w:abstractNum w:abstractNumId="2" w15:restartNumberingAfterBreak="0">
+  <w:abstractNum w:abstractNumId="3" w15:restartNumberingAfterBreak="0">
     <w:nsid w:val="19D4E831"/>
     <w:multiLevelType w:val="hybridMultilevel"/>
     <w:tmpl w:val="81BECD9C"/>
@@ -1736,7 +2265,7 @@
       </w:rPr>
     </w:lvl>
   </w:abstractNum>
-  <w:abstractNum w:abstractNumId="3" w15:restartNumberingAfterBreak="0">
+  <w:abstractNum w:abstractNumId="4" w15:restartNumberingAfterBreak="0">
     <w:nsid w:val="1CB7565C"/>
     <w:multiLevelType w:val="hybridMultilevel"/>
     <w:tmpl w:val="A2340E10"/>
@@ -1849,7 +2378,7 @@
       </w:rPr>
     </w:lvl>
   </w:abstractNum>
-  <w:abstractNum w:abstractNumId="4" w15:restartNumberingAfterBreak="0">
+  <w:abstractNum w:abstractNumId="5" w15:restartNumberingAfterBreak="0">
     <w:nsid w:val="1E6E3D13"/>
     <w:multiLevelType w:val="hybridMultilevel"/>
     <w:tmpl w:val="2342180E"/>
@@ -1962,7 +2491,7 @@
       </w:rPr>
     </w:lvl>
   </w:abstractNum>
-  <w:abstractNum w:abstractNumId="5" w15:restartNumberingAfterBreak="0">
+  <w:abstractNum w:abstractNumId="6" w15:restartNumberingAfterBreak="0">
     <w:nsid w:val="23E54038"/>
     <w:multiLevelType w:val="multilevel"/>
     <w:tmpl w:val="CFD6BC8A"/>
@@ -2111,7 +2640,7 @@
       </w:rPr>
     </w:lvl>
   </w:abstractNum>
-  <w:abstractNum w:abstractNumId="6" w15:restartNumberingAfterBreak="0">
+  <w:abstractNum w:abstractNumId="7" w15:restartNumberingAfterBreak="0">
     <w:nsid w:val="25662308"/>
     <w:multiLevelType w:val="hybridMultilevel"/>
     <w:tmpl w:val="7CBE1654"/>
@@ -2224,7 +2753,7 @@
       </w:rPr>
     </w:lvl>
   </w:abstractNum>
-  <w:abstractNum w:abstractNumId="7" w15:restartNumberingAfterBreak="0">
+  <w:abstractNum w:abstractNumId="8" w15:restartNumberingAfterBreak="0">
     <w:nsid w:val="2718044B"/>
     <w:multiLevelType w:val="hybridMultilevel"/>
     <w:tmpl w:val="2C426F50"/>
@@ -2337,7 +2866,7 @@
       </w:rPr>
     </w:lvl>
   </w:abstractNum>
-  <w:abstractNum w:abstractNumId="8" w15:restartNumberingAfterBreak="0">
+  <w:abstractNum w:abstractNumId="9" w15:restartNumberingAfterBreak="0">
     <w:nsid w:val="29043E15"/>
     <w:multiLevelType w:val="hybridMultilevel"/>
     <w:tmpl w:val="B6F6A13A"/>
@@ -2450,7 +2979,7 @@
       </w:rPr>
     </w:lvl>
   </w:abstractNum>
-  <w:abstractNum w:abstractNumId="9" w15:restartNumberingAfterBreak="0">
+  <w:abstractNum w:abstractNumId="10" w15:restartNumberingAfterBreak="0">
     <w:nsid w:val="2A541048"/>
     <w:multiLevelType w:val="hybridMultilevel"/>
     <w:tmpl w:val="9C12DDD6"/>
@@ -2563,7 +3092,120 @@
       </w:rPr>
     </w:lvl>
   </w:abstractNum>
-  <w:abstractNum w:abstractNumId="10" w15:restartNumberingAfterBreak="0">
+  <w:abstractNum w:abstractNumId="11" w15:restartNumberingAfterBreak="0">
+    <w:nsid w:val="2EC16AD1"/>
+    <w:multiLevelType w:val="hybridMultilevel"/>
+    <w:tmpl w:val="4C9A22C4"/>
+    <w:lvl w:ilvl="0" w:tplc="18090001">
+      <w:start w:val="1"/>
+      <w:numFmt w:val="bullet"/>
+      <w:lvlText w:val=""/>
+      <w:lvlJc w:val="left"/>
+      <w:pPr>
+        <w:ind w:left="720" w:hanging="360"/>
+      </w:pPr>
+      <w:rPr>
+        <w:rFonts w:ascii="Symbol" w:hAnsi="Symbol" w:hint="default"/>
+      </w:rPr>
+    </w:lvl>
+    <w:lvl w:ilvl="1" w:tplc="18090003" w:tentative="1">
+      <w:start w:val="1"/>
+      <w:numFmt w:val="bullet"/>
+      <w:lvlText w:val="o"/>
+      <w:lvlJc w:val="left"/>
+      <w:pPr>
+        <w:ind w:left="1440" w:hanging="360"/>
+      </w:pPr>
+      <w:rPr>
+        <w:rFonts w:ascii="Courier New" w:hAnsi="Courier New" w:cs="Courier New" w:hint="default"/>
+      </w:rPr>
+    </w:lvl>
+    <w:lvl w:ilvl="2" w:tplc="18090005" w:tentative="1">
+      <w:start w:val="1"/>
+      <w:numFmt w:val="bullet"/>
+      <w:lvlText w:val=""/>
+      <w:lvlJc w:val="left"/>
+      <w:pPr>
+        <w:ind w:left="2160" w:hanging="360"/>
+      </w:pPr>
+      <w:rPr>
+        <w:rFonts w:ascii="Wingdings" w:hAnsi="Wingdings" w:hint="default"/>
+      </w:rPr>
+    </w:lvl>
+    <w:lvl w:ilvl="3" w:tplc="18090001" w:tentative="1">
+      <w:start w:val="1"/>
+      <w:numFmt w:val="bullet"/>
+      <w:lvlText w:val=""/>
+      <w:lvlJc w:val="left"/>
+      <w:pPr>
+        <w:ind w:left="2880" w:hanging="360"/>
+      </w:pPr>
+      <w:rPr>
+        <w:rFonts w:ascii="Symbol" w:hAnsi="Symbol" w:hint="default"/>
+      </w:rPr>
+    </w:lvl>
+    <w:lvl w:ilvl="4" w:tplc="18090003" w:tentative="1">
+      <w:start w:val="1"/>
+      <w:numFmt w:val="bullet"/>
+      <w:lvlText w:val="o"/>
+      <w:lvlJc w:val="left"/>
+      <w:pPr>
+        <w:ind w:left="3600" w:hanging="360"/>
+      </w:pPr>
+      <w:rPr>
+        <w:rFonts w:ascii="Courier New" w:hAnsi="Courier New" w:cs="Courier New" w:hint="default"/>
+      </w:rPr>
+    </w:lvl>
+    <w:lvl w:ilvl="5" w:tplc="18090005" w:tentative="1">
+      <w:start w:val="1"/>
+      <w:numFmt w:val="bullet"/>
+      <w:lvlText w:val=""/>
+      <w:lvlJc w:val="left"/>
+      <w:pPr>
+        <w:ind w:left="4320" w:hanging="360"/>
+      </w:pPr>
+      <w:rPr>
+        <w:rFonts w:ascii="Wingdings" w:hAnsi="Wingdings" w:hint="default"/>
+      </w:rPr>
+    </w:lvl>
+    <w:lvl w:ilvl="6" w:tplc="18090001" w:tentative="1">
+      <w:start w:val="1"/>
+      <w:numFmt w:val="bullet"/>
+      <w:lvlText w:val=""/>
+      <w:lvlJc w:val="left"/>
+      <w:pPr>
+        <w:ind w:left="5040" w:hanging="360"/>
+      </w:pPr>
+      <w:rPr>
+        <w:rFonts w:ascii="Symbol" w:hAnsi="Symbol" w:hint="default"/>
+      </w:rPr>
+    </w:lvl>
+    <w:lvl w:ilvl="7" w:tplc="18090003" w:tentative="1">
+      <w:start w:val="1"/>
+      <w:numFmt w:val="bullet"/>
+      <w:lvlText w:val="o"/>
+      <w:lvlJc w:val="left"/>
+      <w:pPr>
+        <w:ind w:left="5760" w:hanging="360"/>
+      </w:pPr>
+      <w:rPr>
+        <w:rFonts w:ascii="Courier New" w:hAnsi="Courier New" w:cs="Courier New" w:hint="default"/>
+      </w:rPr>
+    </w:lvl>
+    <w:lvl w:ilvl="8" w:tplc="18090005" w:tentative="1">
+      <w:start w:val="1"/>
+      <w:numFmt w:val="bullet"/>
+      <w:lvlText w:val=""/>
+      <w:lvlJc w:val="left"/>
+      <w:pPr>
+        <w:ind w:left="6480" w:hanging="360"/>
+      </w:pPr>
+      <w:rPr>
+        <w:rFonts w:ascii="Wingdings" w:hAnsi="Wingdings" w:hint="default"/>
+      </w:rPr>
+    </w:lvl>
+  </w:abstractNum>
+  <w:abstractNum w:abstractNumId="12" w15:restartNumberingAfterBreak="0">
     <w:nsid w:val="35884D97"/>
     <w:multiLevelType w:val="hybridMultilevel"/>
     <w:tmpl w:val="BF24812E"/>
@@ -2676,7 +3318,7 @@
       </w:rPr>
     </w:lvl>
   </w:abstractNum>
-  <w:abstractNum w:abstractNumId="11" w15:restartNumberingAfterBreak="0">
+  <w:abstractNum w:abstractNumId="13" w15:restartNumberingAfterBreak="0">
     <w:nsid w:val="42C1EF03"/>
     <w:multiLevelType w:val="hybridMultilevel"/>
     <w:tmpl w:val="D0840E22"/>
@@ -2789,7 +3431,7 @@
       </w:rPr>
     </w:lvl>
   </w:abstractNum>
-  <w:abstractNum w:abstractNumId="12" w15:restartNumberingAfterBreak="0">
+  <w:abstractNum w:abstractNumId="14" w15:restartNumberingAfterBreak="0">
     <w:nsid w:val="472C1CE0"/>
     <w:multiLevelType w:val="hybridMultilevel"/>
     <w:tmpl w:val="F0D8164A"/>
@@ -2902,7 +3544,7 @@
       </w:rPr>
     </w:lvl>
   </w:abstractNum>
-  <w:abstractNum w:abstractNumId="13" w15:restartNumberingAfterBreak="0">
+  <w:abstractNum w:abstractNumId="15" w15:restartNumberingAfterBreak="0">
     <w:nsid w:val="4ED66370"/>
     <w:multiLevelType w:val="hybridMultilevel"/>
     <w:tmpl w:val="05C0150E"/>
@@ -3015,7 +3657,233 @@
       </w:rPr>
     </w:lvl>
   </w:abstractNum>
-  <w:abstractNum w:abstractNumId="14" w15:restartNumberingAfterBreak="0">
+  <w:abstractNum w:abstractNumId="16" w15:restartNumberingAfterBreak="0">
+    <w:nsid w:val="567E78B4"/>
+    <w:multiLevelType w:val="hybridMultilevel"/>
+    <w:tmpl w:val="AB94E22A"/>
+    <w:lvl w:ilvl="0" w:tplc="18090001">
+      <w:start w:val="1"/>
+      <w:numFmt w:val="bullet"/>
+      <w:lvlText w:val=""/>
+      <w:lvlJc w:val="left"/>
+      <w:pPr>
+        <w:ind w:left="720" w:hanging="360"/>
+      </w:pPr>
+      <w:rPr>
+        <w:rFonts w:ascii="Symbol" w:hAnsi="Symbol" w:hint="default"/>
+      </w:rPr>
+    </w:lvl>
+    <w:lvl w:ilvl="1" w:tplc="18090003" w:tentative="1">
+      <w:start w:val="1"/>
+      <w:numFmt w:val="bullet"/>
+      <w:lvlText w:val="o"/>
+      <w:lvlJc w:val="left"/>
+      <w:pPr>
+        <w:ind w:left="1440" w:hanging="360"/>
+      </w:pPr>
+      <w:rPr>
+        <w:rFonts w:ascii="Courier New" w:hAnsi="Courier New" w:cs="Courier New" w:hint="default"/>
+      </w:rPr>
+    </w:lvl>
+    <w:lvl w:ilvl="2" w:tplc="18090005" w:tentative="1">
+      <w:start w:val="1"/>
+      <w:numFmt w:val="bullet"/>
+      <w:lvlText w:val=""/>
+      <w:lvlJc w:val="left"/>
+      <w:pPr>
+        <w:ind w:left="2160" w:hanging="360"/>
+      </w:pPr>
+      <w:rPr>
+        <w:rFonts w:ascii="Wingdings" w:hAnsi="Wingdings" w:hint="default"/>
+      </w:rPr>
+    </w:lvl>
+    <w:lvl w:ilvl="3" w:tplc="18090001" w:tentative="1">
+      <w:start w:val="1"/>
+      <w:numFmt w:val="bullet"/>
+      <w:lvlText w:val=""/>
+      <w:lvlJc w:val="left"/>
+      <w:pPr>
+        <w:ind w:left="2880" w:hanging="360"/>
+      </w:pPr>
+      <w:rPr>
+        <w:rFonts w:ascii="Symbol" w:hAnsi="Symbol" w:hint="default"/>
+      </w:rPr>
+    </w:lvl>
+    <w:lvl w:ilvl="4" w:tplc="18090003" w:tentative="1">
+      <w:start w:val="1"/>
+      <w:numFmt w:val="bullet"/>
+      <w:lvlText w:val="o"/>
+      <w:lvlJc w:val="left"/>
+      <w:pPr>
+        <w:ind w:left="3600" w:hanging="360"/>
+      </w:pPr>
+      <w:rPr>
+        <w:rFonts w:ascii="Courier New" w:hAnsi="Courier New" w:cs="Courier New" w:hint="default"/>
+      </w:rPr>
+    </w:lvl>
+    <w:lvl w:ilvl="5" w:tplc="18090005" w:tentative="1">
+      <w:start w:val="1"/>
+      <w:numFmt w:val="bullet"/>
+      <w:lvlText w:val=""/>
+      <w:lvlJc w:val="left"/>
+      <w:pPr>
+        <w:ind w:left="4320" w:hanging="360"/>
+      </w:pPr>
+      <w:rPr>
+        <w:rFonts w:ascii="Wingdings" w:hAnsi="Wingdings" w:hint="default"/>
+      </w:rPr>
+    </w:lvl>
+    <w:lvl w:ilvl="6" w:tplc="18090001" w:tentative="1">
+      <w:start w:val="1"/>
+      <w:numFmt w:val="bullet"/>
+      <w:lvlText w:val=""/>
+      <w:lvlJc w:val="left"/>
+      <w:pPr>
+        <w:ind w:left="5040" w:hanging="360"/>
+      </w:pPr>
+      <w:rPr>
+        <w:rFonts w:ascii="Symbol" w:hAnsi="Symbol" w:hint="default"/>
+      </w:rPr>
+    </w:lvl>
+    <w:lvl w:ilvl="7" w:tplc="18090003" w:tentative="1">
+      <w:start w:val="1"/>
+      <w:numFmt w:val="bullet"/>
+      <w:lvlText w:val="o"/>
+      <w:lvlJc w:val="left"/>
+      <w:pPr>
+        <w:ind w:left="5760" w:hanging="360"/>
+      </w:pPr>
+      <w:rPr>
+        <w:rFonts w:ascii="Courier New" w:hAnsi="Courier New" w:cs="Courier New" w:hint="default"/>
+      </w:rPr>
+    </w:lvl>
+    <w:lvl w:ilvl="8" w:tplc="18090005" w:tentative="1">
+      <w:start w:val="1"/>
+      <w:numFmt w:val="bullet"/>
+      <w:lvlText w:val=""/>
+      <w:lvlJc w:val="left"/>
+      <w:pPr>
+        <w:ind w:left="6480" w:hanging="360"/>
+      </w:pPr>
+      <w:rPr>
+        <w:rFonts w:ascii="Wingdings" w:hAnsi="Wingdings" w:hint="default"/>
+      </w:rPr>
+    </w:lvl>
+  </w:abstractNum>
+  <w:abstractNum w:abstractNumId="17" w15:restartNumberingAfterBreak="0">
+    <w:nsid w:val="59874805"/>
+    <w:multiLevelType w:val="hybridMultilevel"/>
+    <w:tmpl w:val="6E0430B2"/>
+    <w:lvl w:ilvl="0" w:tplc="18090001">
+      <w:start w:val="1"/>
+      <w:numFmt w:val="bullet"/>
+      <w:lvlText w:val=""/>
+      <w:lvlJc w:val="left"/>
+      <w:pPr>
+        <w:ind w:left="720" w:hanging="360"/>
+      </w:pPr>
+      <w:rPr>
+        <w:rFonts w:ascii="Symbol" w:hAnsi="Symbol" w:hint="default"/>
+      </w:rPr>
+    </w:lvl>
+    <w:lvl w:ilvl="1" w:tplc="18090003" w:tentative="1">
+      <w:start w:val="1"/>
+      <w:numFmt w:val="bullet"/>
+      <w:lvlText w:val="o"/>
+      <w:lvlJc w:val="left"/>
+      <w:pPr>
+        <w:ind w:left="1440" w:hanging="360"/>
+      </w:pPr>
+      <w:rPr>
+        <w:rFonts w:ascii="Courier New" w:hAnsi="Courier New" w:cs="Courier New" w:hint="default"/>
+      </w:rPr>
+    </w:lvl>
+    <w:lvl w:ilvl="2" w:tplc="18090005" w:tentative="1">
+      <w:start w:val="1"/>
+      <w:numFmt w:val="bullet"/>
+      <w:lvlText w:val=""/>
+      <w:lvlJc w:val="left"/>
+      <w:pPr>
+        <w:ind w:left="2160" w:hanging="360"/>
+      </w:pPr>
+      <w:rPr>
+        <w:rFonts w:ascii="Wingdings" w:hAnsi="Wingdings" w:hint="default"/>
+      </w:rPr>
+    </w:lvl>
+    <w:lvl w:ilvl="3" w:tplc="18090001" w:tentative="1">
+      <w:start w:val="1"/>
+      <w:numFmt w:val="bullet"/>
+      <w:lvlText w:val=""/>
+      <w:lvlJc w:val="left"/>
+      <w:pPr>
+        <w:ind w:left="2880" w:hanging="360"/>
+      </w:pPr>
+      <w:rPr>
+        <w:rFonts w:ascii="Symbol" w:hAnsi="Symbol" w:hint="default"/>
+      </w:rPr>
+    </w:lvl>
+    <w:lvl w:ilvl="4" w:tplc="18090003" w:tentative="1">
+      <w:start w:val="1"/>
+      <w:numFmt w:val="bullet"/>
+      <w:lvlText w:val="o"/>
+      <w:lvlJc w:val="left"/>
+      <w:pPr>
+        <w:ind w:left="3600" w:hanging="360"/>
+      </w:pPr>
+      <w:rPr>
+        <w:rFonts w:ascii="Courier New" w:hAnsi="Courier New" w:cs="Courier New" w:hint="default"/>
+      </w:rPr>
+    </w:lvl>
+    <w:lvl w:ilvl="5" w:tplc="18090005" w:tentative="1">
+      <w:start w:val="1"/>
+      <w:numFmt w:val="bullet"/>
+      <w:lvlText w:val=""/>
+      <w:lvlJc w:val="left"/>
+      <w:pPr>
+        <w:ind w:left="4320" w:hanging="360"/>
+      </w:pPr>
+      <w:rPr>
+        <w:rFonts w:ascii="Wingdings" w:hAnsi="Wingdings" w:hint="default"/>
+      </w:rPr>
+    </w:lvl>
+    <w:lvl w:ilvl="6" w:tplc="18090001" w:tentative="1">
+      <w:start w:val="1"/>
+      <w:numFmt w:val="bullet"/>
+      <w:lvlText w:val=""/>
+      <w:lvlJc w:val="left"/>
+      <w:pPr>
+        <w:ind w:left="5040" w:hanging="360"/>
+      </w:pPr>
+      <w:rPr>
+        <w:rFonts w:ascii="Symbol" w:hAnsi="Symbol" w:hint="default"/>
+      </w:rPr>
+    </w:lvl>
+    <w:lvl w:ilvl="7" w:tplc="18090003" w:tentative="1">
+      <w:start w:val="1"/>
+      <w:numFmt w:val="bullet"/>
+      <w:lvlText w:val="o"/>
+      <w:lvlJc w:val="left"/>
+      <w:pPr>
+        <w:ind w:left="5760" w:hanging="360"/>
+      </w:pPr>
+      <w:rPr>
+        <w:rFonts w:ascii="Courier New" w:hAnsi="Courier New" w:cs="Courier New" w:hint="default"/>
+      </w:rPr>
+    </w:lvl>
+    <w:lvl w:ilvl="8" w:tplc="18090005" w:tentative="1">
+      <w:start w:val="1"/>
+      <w:numFmt w:val="bullet"/>
+      <w:lvlText w:val=""/>
+      <w:lvlJc w:val="left"/>
+      <w:pPr>
+        <w:ind w:left="6480" w:hanging="360"/>
+      </w:pPr>
+      <w:rPr>
+        <w:rFonts w:ascii="Wingdings" w:hAnsi="Wingdings" w:hint="default"/>
+      </w:rPr>
+    </w:lvl>
+  </w:abstractNum>
+  <w:abstractNum w:abstractNumId="18" w15:restartNumberingAfterBreak="0">
     <w:nsid w:val="5A280564"/>
     <w:multiLevelType w:val="hybridMultilevel"/>
     <w:tmpl w:val="DB5AAEAC"/>
@@ -3128,7 +3996,7 @@
       </w:rPr>
     </w:lvl>
   </w:abstractNum>
-  <w:abstractNum w:abstractNumId="15" w15:restartNumberingAfterBreak="0">
+  <w:abstractNum w:abstractNumId="19" w15:restartNumberingAfterBreak="0">
     <w:nsid w:val="779D61FA"/>
     <w:multiLevelType w:val="hybridMultilevel"/>
     <w:tmpl w:val="4D88F214"/>
@@ -3242,67 +4110,79 @@
     </w:lvl>
   </w:abstractNum>
   <w:num w:numId="1" w16cid:durableId="1182354664">
+    <w:abstractNumId w:val="15"/>
+  </w:num>
+  <w:num w:numId="2" w16cid:durableId="983657572">
+    <w:abstractNumId w:val="7"/>
+  </w:num>
+  <w:num w:numId="3" w16cid:durableId="1678850364">
+    <w:abstractNumId w:val="3"/>
+  </w:num>
+  <w:num w:numId="4" w16cid:durableId="797190661">
+    <w:abstractNumId w:val="19"/>
+  </w:num>
+  <w:num w:numId="5" w16cid:durableId="1981961023">
+    <w:abstractNumId w:val="5"/>
+  </w:num>
+  <w:num w:numId="6" w16cid:durableId="769816445">
     <w:abstractNumId w:val="13"/>
   </w:num>
-  <w:num w:numId="2" w16cid:durableId="983657572">
-    <w:abstractNumId w:val="6"/>
+  <w:num w:numId="7" w16cid:durableId="17389130">
+    <w:abstractNumId w:val="9"/>
   </w:num>
-  <w:num w:numId="3" w16cid:durableId="1678850364">
-    <w:abstractNumId w:val="2"/>
-  </w:num>
-  <w:num w:numId="4" w16cid:durableId="797190661">
-    <w:abstractNumId w:val="15"/>
-  </w:num>
-  <w:num w:numId="5" w16cid:durableId="1981961023">
-    <w:abstractNumId w:val="4"/>
-  </w:num>
-  <w:num w:numId="6" w16cid:durableId="769816445">
-    <w:abstractNumId w:val="11"/>
-  </w:num>
-  <w:num w:numId="7" w16cid:durableId="17389130">
+  <w:num w:numId="8" w16cid:durableId="742799481">
     <w:abstractNumId w:val="8"/>
   </w:num>
-  <w:num w:numId="8" w16cid:durableId="742799481">
-    <w:abstractNumId w:val="7"/>
-  </w:num>
   <w:num w:numId="9" w16cid:durableId="1685013009">
-    <w:abstractNumId w:val="5"/>
+    <w:abstractNumId w:val="6"/>
     <w:lvlOverride w:ilvl="0">
       <w:startOverride w:val="1"/>
     </w:lvlOverride>
   </w:num>
   <w:num w:numId="10" w16cid:durableId="1265844312">
-    <w:abstractNumId w:val="5"/>
+    <w:abstractNumId w:val="6"/>
     <w:lvlOverride w:ilvl="0">
       <w:startOverride w:val="2"/>
     </w:lvlOverride>
   </w:num>
   <w:num w:numId="11" w16cid:durableId="274487480">
-    <w:abstractNumId w:val="5"/>
+    <w:abstractNumId w:val="6"/>
     <w:lvlOverride w:ilvl="0">
       <w:startOverride w:val="3"/>
     </w:lvlOverride>
   </w:num>
   <w:num w:numId="12" w16cid:durableId="1835872573">
-    <w:abstractNumId w:val="3"/>
+    <w:abstractNumId w:val="4"/>
   </w:num>
   <w:num w:numId="13" w16cid:durableId="1642340974">
-    <w:abstractNumId w:val="1"/>
+    <w:abstractNumId w:val="2"/>
   </w:num>
   <w:num w:numId="14" w16cid:durableId="795758701">
-    <w:abstractNumId w:val="10"/>
+    <w:abstractNumId w:val="12"/>
   </w:num>
   <w:num w:numId="15" w16cid:durableId="1830057797">
-    <w:abstractNumId w:val="14"/>
+    <w:abstractNumId w:val="18"/>
   </w:num>
   <w:num w:numId="16" w16cid:durableId="662516080">
-    <w:abstractNumId w:val="12"/>
+    <w:abstractNumId w:val="14"/>
   </w:num>
   <w:num w:numId="17" w16cid:durableId="435516316">
     <w:abstractNumId w:val="0"/>
   </w:num>
   <w:num w:numId="18" w16cid:durableId="434786006">
-    <w:abstractNumId w:val="9"/>
+    <w:abstractNumId w:val="10"/>
+  </w:num>
+  <w:num w:numId="19" w16cid:durableId="33620718">
+    <w:abstractNumId w:val="1"/>
+  </w:num>
+  <w:num w:numId="20" w16cid:durableId="2037732789">
+    <w:abstractNumId w:val="17"/>
+  </w:num>
+  <w:num w:numId="21" w16cid:durableId="1159879783">
+    <w:abstractNumId w:val="11"/>
+  </w:num>
+  <w:num w:numId="22" w16cid:durableId="1895896490">
+    <w:abstractNumId w:val="16"/>
   </w:num>
 </w:numbering>
 </file>
@@ -3743,7 +4623,7 @@
     <w:uiPriority w:val="9"/>
     <w:unhideWhenUsed/>
     <w:qFormat/>
-    <w:rsid w:val="00011D35"/>
+    <w:rsid w:val="0030258C"/>
     <w:pPr>
       <w:keepNext/>
       <w:keepLines/>
@@ -3755,7 +4635,6 @@
       <w:b/>
       <w:sz w:val="36"/>
       <w:szCs w:val="32"/>
-      <w:u w:val="single"/>
     </w:rPr>
   </w:style>
   <w:style w:type="paragraph" w:styleId="Heading3">
@@ -3764,10 +4643,9 @@
     <w:next w:val="Normal"/>
     <w:link w:val="Heading3Char"/>
     <w:uiPriority w:val="9"/>
-    <w:semiHidden/>
     <w:unhideWhenUsed/>
     <w:qFormat/>
-    <w:rsid w:val="008649C0"/>
+    <w:rsid w:val="00115D40"/>
     <w:pPr>
       <w:keepNext/>
       <w:keepLines/>
@@ -3776,8 +4654,11 @@
     </w:pPr>
     <w:rPr>
       <w:rFonts w:eastAsiaTheme="majorEastAsia" w:cstheme="majorBidi"/>
-      <w:color w:val="0F4761" w:themeColor="accent1" w:themeShade="BF"/>
+      <w:b/>
+      <w:i/>
+      <w:sz w:val="32"/>
       <w:szCs w:val="28"/>
+      <w:u w:val="single"/>
     </w:rPr>
   </w:style>
   <w:style w:type="paragraph" w:styleId="Heading4">
@@ -3786,10 +4667,9 @@
     <w:next w:val="Normal"/>
     <w:link w:val="Heading4Char"/>
     <w:uiPriority w:val="9"/>
-    <w:semiHidden/>
     <w:unhideWhenUsed/>
     <w:qFormat/>
-    <w:rsid w:val="008649C0"/>
+    <w:rsid w:val="007A4203"/>
     <w:pPr>
       <w:keepNext/>
       <w:keepLines/>
@@ -3798,9 +4678,11 @@
     </w:pPr>
     <w:rPr>
       <w:rFonts w:eastAsiaTheme="majorEastAsia" w:cstheme="majorBidi"/>
+      <w:b/>
       <w:i/>
       <w:iCs/>
-      <w:color w:val="0F4761" w:themeColor="accent1" w:themeShade="BF"/>
+      <w:sz w:val="32"/>
+      <w:u w:val="single"/>
     </w:rPr>
   </w:style>
   <w:style w:type="paragraph" w:styleId="Heading5">
@@ -3915,6 +4797,7 @@
   <w:style w:type="character" w:default="1" w:styleId="DefaultParagraphFont">
     <w:name w:val="Default Paragraph Font"/>
     <w:uiPriority w:val="1"/>
+    <w:semiHidden/>
     <w:unhideWhenUsed/>
   </w:style>
   <w:style w:type="table" w:default="1" w:styleId="TableNormal">
@@ -3957,13 +4840,12 @@
     <w:basedOn w:val="DefaultParagraphFont"/>
     <w:link w:val="Heading2"/>
     <w:uiPriority w:val="9"/>
-    <w:rsid w:val="00011D35"/>
+    <w:rsid w:val="0030258C"/>
     <w:rPr>
       <w:rFonts w:asciiTheme="majorHAnsi" w:eastAsiaTheme="majorEastAsia" w:hAnsiTheme="majorHAnsi" w:cstheme="majorBidi"/>
       <w:b/>
       <w:sz w:val="36"/>
       <w:szCs w:val="32"/>
-      <w:u w:val="single"/>
     </w:rPr>
   </w:style>
   <w:style w:type="character" w:customStyle="1" w:styleId="Heading3Char">
@@ -3971,13 +4853,14 @@
     <w:basedOn w:val="DefaultParagraphFont"/>
     <w:link w:val="Heading3"/>
     <w:uiPriority w:val="9"/>
-    <w:semiHidden/>
-    <w:rsid w:val="008649C0"/>
+    <w:rsid w:val="00115D40"/>
     <w:rPr>
       <w:rFonts w:eastAsiaTheme="majorEastAsia" w:cstheme="majorBidi"/>
-      <w:color w:val="0F4761" w:themeColor="accent1" w:themeShade="BF"/>
-      <w:sz w:val="28"/>
+      <w:b/>
+      <w:i/>
+      <w:sz w:val="32"/>
       <w:szCs w:val="28"/>
+      <w:u w:val="single"/>
     </w:rPr>
   </w:style>
   <w:style w:type="character" w:customStyle="1" w:styleId="Heading4Char">
@@ -3985,13 +4868,14 @@
     <w:basedOn w:val="DefaultParagraphFont"/>
     <w:link w:val="Heading4"/>
     <w:uiPriority w:val="9"/>
-    <w:semiHidden/>
-    <w:rsid w:val="008649C0"/>
+    <w:rsid w:val="007A4203"/>
     <w:rPr>
       <w:rFonts w:eastAsiaTheme="majorEastAsia" w:cstheme="majorBidi"/>
+      <w:b/>
       <w:i/>
       <w:iCs/>
-      <w:color w:val="0F4761" w:themeColor="accent1" w:themeShade="BF"/>
+      <w:sz w:val="32"/>
+      <w:u w:val="single"/>
     </w:rPr>
   </w:style>
   <w:style w:type="character" w:customStyle="1" w:styleId="Heading5Char">
@@ -4358,6 +5242,32 @@
       <w:spacing w:after="100"/>
     </w:pPr>
   </w:style>
+  <w:style w:type="paragraph" w:styleId="TOC2">
+    <w:name w:val="toc 2"/>
+    <w:basedOn w:val="Normal"/>
+    <w:next w:val="Normal"/>
+    <w:autoRedefine/>
+    <w:uiPriority w:val="39"/>
+    <w:unhideWhenUsed/>
+    <w:rsid w:val="00F63E96"/>
+    <w:pPr>
+      <w:spacing w:after="100"/>
+      <w:ind w:left="280"/>
+    </w:pPr>
+  </w:style>
+  <w:style w:type="paragraph" w:styleId="TOC3">
+    <w:name w:val="toc 3"/>
+    <w:basedOn w:val="Normal"/>
+    <w:next w:val="Normal"/>
+    <w:autoRedefine/>
+    <w:uiPriority w:val="39"/>
+    <w:unhideWhenUsed/>
+    <w:rsid w:val="00F63E96"/>
+    <w:pPr>
+      <w:spacing w:after="100"/>
+      <w:ind w:left="560"/>
+    </w:pPr>
+  </w:style>
 </w:styles>
 </file>
 

</xml_diff>

<commit_message>
added detailed descriptions to furps and added problem statement
</commit_message>
<xml_diff>
--- a/IterationZero/Functional Specification.docx
+++ b/IterationZero/Functional Specification.docx
@@ -222,11 +222,12 @@
       <w:sdtPr>
         <w:rPr>
           <w:rFonts w:asciiTheme="minorHAnsi" w:eastAsiaTheme="minorHAnsi" w:hAnsiTheme="minorHAnsi" w:cstheme="minorBidi"/>
-          <w:color w:val="auto"/>
+          <w:b w:val="0"/>
+          <w:caps w:val="0"/>
+          <w:spacing w:val="0"/>
           <w:kern w:val="2"/>
           <w:sz w:val="28"/>
           <w:szCs w:val="22"/>
-          <w:lang w:val="en-IE"/>
           <w14:ligatures w14:val="standardContextual"/>
         </w:rPr>
         <w:id w:val="773901715"/>
@@ -237,9 +238,13 @@
       </w:sdtPr>
       <w:sdtEndPr>
         <w:rPr>
-          <w:b/>
+          <w:rFonts w:eastAsiaTheme="minorEastAsia"/>
           <w:bCs/>
           <w:noProof/>
+          <w:kern w:val="0"/>
+          <w:sz w:val="24"/>
+          <w:szCs w:val="21"/>
+          <w14:ligatures w14:val="none"/>
         </w:rPr>
       </w:sdtEndPr>
       <w:sdtContent>
@@ -258,9 +263,7 @@
               <w:tab w:val="right" w:leader="dot" w:pos="9016"/>
             </w:tabs>
             <w:rPr>
-              <w:rFonts w:eastAsiaTheme="minorEastAsia"/>
               <w:noProof/>
-              <w:sz w:val="24"/>
               <w:szCs w:val="24"/>
               <w:lang w:eastAsia="en-IE"/>
             </w:rPr>
@@ -274,7 +277,7 @@
           <w:r>
             <w:fldChar w:fldCharType="separate"/>
           </w:r>
-          <w:hyperlink w:anchor="_Toc179991962" w:history="1">
+          <w:hyperlink w:anchor="_Toc180051328" w:history="1">
             <w:r>
               <w:rPr>
                 <w:rStyle w:val="Hyperlink"/>
@@ -301,7 +304,217 @@
                 <w:noProof/>
                 <w:webHidden/>
               </w:rPr>
-              <w:instrText xml:space="preserve"> PAGEREF _Toc179991962 \h </w:instrText>
+              <w:instrText xml:space="preserve"> PAGEREF _Toc180051328 \h </w:instrText>
+            </w:r>
+            <w:r>
+              <w:rPr>
+                <w:noProof/>
+                <w:webHidden/>
+              </w:rPr>
+            </w:r>
+            <w:r>
+              <w:rPr>
+                <w:noProof/>
+                <w:webHidden/>
+              </w:rPr>
+              <w:fldChar w:fldCharType="separate"/>
+            </w:r>
+            <w:r>
+              <w:rPr>
+                <w:noProof/>
+                <w:webHidden/>
+              </w:rPr>
+              <w:t>3</w:t>
+            </w:r>
+            <w:r>
+              <w:rPr>
+                <w:noProof/>
+                <w:webHidden/>
+              </w:rPr>
+              <w:fldChar w:fldCharType="end"/>
+            </w:r>
+          </w:hyperlink>
+        </w:p>
+        <w:p>
+          <w:pPr>
+            <w:pStyle w:val="TOC2"/>
+            <w:tabs>
+              <w:tab w:val="right" w:leader="dot" w:pos="9016"/>
+            </w:tabs>
+            <w:rPr>
+              <w:noProof/>
+              <w:szCs w:val="24"/>
+              <w:lang w:eastAsia="en-IE"/>
+            </w:rPr>
+          </w:pPr>
+          <w:hyperlink w:anchor="_Toc180051329" w:history="1">
+            <w:r>
+              <w:rPr>
+                <w:rStyle w:val="Hyperlink"/>
+                <w:noProof/>
+              </w:rPr>
+              <w:t>Project Scope</w:t>
+            </w:r>
+            <w:r>
+              <w:rPr>
+                <w:noProof/>
+                <w:webHidden/>
+              </w:rPr>
+              <w:tab/>
+            </w:r>
+            <w:r>
+              <w:rPr>
+                <w:noProof/>
+                <w:webHidden/>
+              </w:rPr>
+              <w:fldChar w:fldCharType="begin"/>
+            </w:r>
+            <w:r>
+              <w:rPr>
+                <w:noProof/>
+                <w:webHidden/>
+              </w:rPr>
+              <w:instrText xml:space="preserve"> PAGEREF _Toc180051329 \h </w:instrText>
+            </w:r>
+            <w:r>
+              <w:rPr>
+                <w:noProof/>
+                <w:webHidden/>
+              </w:rPr>
+            </w:r>
+            <w:r>
+              <w:rPr>
+                <w:noProof/>
+                <w:webHidden/>
+              </w:rPr>
+              <w:fldChar w:fldCharType="separate"/>
+            </w:r>
+            <w:r>
+              <w:rPr>
+                <w:noProof/>
+                <w:webHidden/>
+              </w:rPr>
+              <w:t>3</w:t>
+            </w:r>
+            <w:r>
+              <w:rPr>
+                <w:noProof/>
+                <w:webHidden/>
+              </w:rPr>
+              <w:fldChar w:fldCharType="end"/>
+            </w:r>
+          </w:hyperlink>
+        </w:p>
+        <w:p>
+          <w:pPr>
+            <w:pStyle w:val="TOC3"/>
+            <w:tabs>
+              <w:tab w:val="right" w:leader="dot" w:pos="9016"/>
+            </w:tabs>
+            <w:rPr>
+              <w:noProof/>
+              <w:szCs w:val="24"/>
+              <w:lang w:eastAsia="en-IE"/>
+            </w:rPr>
+          </w:pPr>
+          <w:hyperlink w:anchor="_Toc180051330" w:history="1">
+            <w:r>
+              <w:rPr>
+                <w:rStyle w:val="Hyperlink"/>
+                <w:noProof/>
+              </w:rPr>
+              <w:t>Project Objectives</w:t>
+            </w:r>
+            <w:r>
+              <w:rPr>
+                <w:noProof/>
+                <w:webHidden/>
+              </w:rPr>
+              <w:tab/>
+            </w:r>
+            <w:r>
+              <w:rPr>
+                <w:noProof/>
+                <w:webHidden/>
+              </w:rPr>
+              <w:fldChar w:fldCharType="begin"/>
+            </w:r>
+            <w:r>
+              <w:rPr>
+                <w:noProof/>
+                <w:webHidden/>
+              </w:rPr>
+              <w:instrText xml:space="preserve"> PAGEREF _Toc180051330 \h </w:instrText>
+            </w:r>
+            <w:r>
+              <w:rPr>
+                <w:noProof/>
+                <w:webHidden/>
+              </w:rPr>
+            </w:r>
+            <w:r>
+              <w:rPr>
+                <w:noProof/>
+                <w:webHidden/>
+              </w:rPr>
+              <w:fldChar w:fldCharType="separate"/>
+            </w:r>
+            <w:r>
+              <w:rPr>
+                <w:noProof/>
+                <w:webHidden/>
+              </w:rPr>
+              <w:t>3</w:t>
+            </w:r>
+            <w:r>
+              <w:rPr>
+                <w:noProof/>
+                <w:webHidden/>
+              </w:rPr>
+              <w:fldChar w:fldCharType="end"/>
+            </w:r>
+          </w:hyperlink>
+        </w:p>
+        <w:p>
+          <w:pPr>
+            <w:pStyle w:val="TOC3"/>
+            <w:tabs>
+              <w:tab w:val="right" w:leader="dot" w:pos="9016"/>
+            </w:tabs>
+            <w:rPr>
+              <w:noProof/>
+              <w:szCs w:val="24"/>
+              <w:lang w:eastAsia="en-IE"/>
+            </w:rPr>
+          </w:pPr>
+          <w:hyperlink w:anchor="_Toc180051331" w:history="1">
+            <w:r>
+              <w:rPr>
+                <w:rStyle w:val="Hyperlink"/>
+                <w:noProof/>
+              </w:rPr>
+              <w:t>Target Audience</w:t>
+            </w:r>
+            <w:r>
+              <w:rPr>
+                <w:noProof/>
+                <w:webHidden/>
+              </w:rPr>
+              <w:tab/>
+            </w:r>
+            <w:r>
+              <w:rPr>
+                <w:noProof/>
+                <w:webHidden/>
+              </w:rPr>
+              <w:fldChar w:fldCharType="begin"/>
+            </w:r>
+            <w:r>
+              <w:rPr>
+                <w:noProof/>
+                <w:webHidden/>
+              </w:rPr>
+              <w:instrText xml:space="preserve"> PAGEREF _Toc180051331 \h </w:instrText>
             </w:r>
             <w:r>
               <w:rPr>
@@ -339,20 +552,18 @@
               <w:tab w:val="right" w:leader="dot" w:pos="9016"/>
             </w:tabs>
             <w:rPr>
-              <w:rFonts w:eastAsiaTheme="minorEastAsia"/>
               <w:noProof/>
-              <w:sz w:val="24"/>
               <w:szCs w:val="24"/>
               <w:lang w:eastAsia="en-IE"/>
             </w:rPr>
           </w:pPr>
-          <w:hyperlink w:anchor="_Toc179991963" w:history="1">
+          <w:hyperlink w:anchor="_Toc180051332" w:history="1">
             <w:r>
               <w:rPr>
                 <w:rStyle w:val="Hyperlink"/>
                 <w:noProof/>
               </w:rPr>
-              <w:t>Project Scope</w:t>
+              <w:t>Problem and Proposition</w:t>
             </w:r>
             <w:r>
               <w:rPr>
@@ -373,7 +584,7 @@
                 <w:noProof/>
                 <w:webHidden/>
               </w:rPr>
-              <w:instrText xml:space="preserve"> PAGEREF _Toc179991963 \h </w:instrText>
+              <w:instrText xml:space="preserve"> PAGEREF _Toc180051332 \h </w:instrText>
             </w:r>
             <w:r>
               <w:rPr>
@@ -393,7 +604,7 @@
                 <w:noProof/>
                 <w:webHidden/>
               </w:rPr>
-              <w:t>3</w:t>
+              <w:t>4</w:t>
             </w:r>
             <w:r>
               <w:rPr>
@@ -411,20 +622,18 @@
               <w:tab w:val="right" w:leader="dot" w:pos="9016"/>
             </w:tabs>
             <w:rPr>
-              <w:rFonts w:eastAsiaTheme="minorEastAsia"/>
               <w:noProof/>
-              <w:sz w:val="24"/>
               <w:szCs w:val="24"/>
               <w:lang w:eastAsia="en-IE"/>
             </w:rPr>
           </w:pPr>
-          <w:hyperlink w:anchor="_Toc179991964" w:history="1">
+          <w:hyperlink w:anchor="_Toc180051333" w:history="1">
             <w:r>
               <w:rPr>
                 <w:rStyle w:val="Hyperlink"/>
                 <w:noProof/>
               </w:rPr>
-              <w:t>Project Objectives</w:t>
+              <w:t>Problem Statement</w:t>
             </w:r>
             <w:r>
               <w:rPr>
@@ -445,7 +654,7 @@
                 <w:noProof/>
                 <w:webHidden/>
               </w:rPr>
-              <w:instrText xml:space="preserve"> PAGEREF _Toc179991964 \h </w:instrText>
+              <w:instrText xml:space="preserve"> PAGEREF _Toc180051333 \h </w:instrText>
             </w:r>
             <w:r>
               <w:rPr>
@@ -465,7 +674,7 @@
                 <w:noProof/>
                 <w:webHidden/>
               </w:rPr>
-              <w:t>3</w:t>
+              <w:t>4</w:t>
             </w:r>
             <w:r>
               <w:rPr>
@@ -483,20 +692,18 @@
               <w:tab w:val="right" w:leader="dot" w:pos="9016"/>
             </w:tabs>
             <w:rPr>
-              <w:rFonts w:eastAsiaTheme="minorEastAsia"/>
               <w:noProof/>
-              <w:sz w:val="24"/>
               <w:szCs w:val="24"/>
               <w:lang w:eastAsia="en-IE"/>
             </w:rPr>
           </w:pPr>
-          <w:hyperlink w:anchor="_Toc179991965" w:history="1">
+          <w:hyperlink w:anchor="_Toc180051334" w:history="1">
             <w:r>
               <w:rPr>
                 <w:rStyle w:val="Hyperlink"/>
                 <w:noProof/>
               </w:rPr>
-              <w:t>Target Audience</w:t>
+              <w:t>Value Proposition</w:t>
             </w:r>
             <w:r>
               <w:rPr>
@@ -517,7 +724,7 @@
                 <w:noProof/>
                 <w:webHidden/>
               </w:rPr>
-              <w:instrText xml:space="preserve"> PAGEREF _Toc179991965 \h </w:instrText>
+              <w:instrText xml:space="preserve"> PAGEREF _Toc180051334 \h </w:instrText>
             </w:r>
             <w:r>
               <w:rPr>
@@ -537,7 +744,7 @@
                 <w:noProof/>
                 <w:webHidden/>
               </w:rPr>
-              <w:t>3</w:t>
+              <w:t>4</w:t>
             </w:r>
             <w:r>
               <w:rPr>
@@ -555,14 +762,12 @@
               <w:tab w:val="right" w:leader="dot" w:pos="9016"/>
             </w:tabs>
             <w:rPr>
-              <w:rFonts w:eastAsiaTheme="minorEastAsia"/>
               <w:noProof/>
-              <w:sz w:val="24"/>
               <w:szCs w:val="24"/>
               <w:lang w:eastAsia="en-IE"/>
             </w:rPr>
           </w:pPr>
-          <w:hyperlink w:anchor="_Toc179991966" w:history="1">
+          <w:hyperlink w:anchor="_Toc180051335" w:history="1">
             <w:r>
               <w:rPr>
                 <w:rStyle w:val="Hyperlink"/>
@@ -589,7 +794,7 @@
                 <w:noProof/>
                 <w:webHidden/>
               </w:rPr>
-              <w:instrText xml:space="preserve"> PAGEREF _Toc179991966 \h </w:instrText>
+              <w:instrText xml:space="preserve"> PAGEREF _Toc180051335 \h </w:instrText>
             </w:r>
             <w:r>
               <w:rPr>
@@ -627,14 +832,12 @@
               <w:tab w:val="right" w:leader="dot" w:pos="9016"/>
             </w:tabs>
             <w:rPr>
-              <w:rFonts w:eastAsiaTheme="minorEastAsia"/>
               <w:noProof/>
-              <w:sz w:val="24"/>
               <w:szCs w:val="24"/>
               <w:lang w:eastAsia="en-IE"/>
             </w:rPr>
           </w:pPr>
-          <w:hyperlink w:anchor="_Toc179991967" w:history="1">
+          <w:hyperlink w:anchor="_Toc180051336" w:history="1">
             <w:r>
               <w:rPr>
                 <w:rStyle w:val="Hyperlink"/>
@@ -661,7 +864,7 @@
                 <w:noProof/>
                 <w:webHidden/>
               </w:rPr>
-              <w:instrText xml:space="preserve"> PAGEREF _Toc179991967 \h </w:instrText>
+              <w:instrText xml:space="preserve"> PAGEREF _Toc180051336 \h </w:instrText>
             </w:r>
             <w:r>
               <w:rPr>
@@ -682,6 +885,286 @@
                 <w:webHidden/>
               </w:rPr>
               <w:t>4</w:t>
+            </w:r>
+            <w:r>
+              <w:rPr>
+                <w:noProof/>
+                <w:webHidden/>
+              </w:rPr>
+              <w:fldChar w:fldCharType="end"/>
+            </w:r>
+          </w:hyperlink>
+        </w:p>
+        <w:p>
+          <w:pPr>
+            <w:pStyle w:val="TOC2"/>
+            <w:tabs>
+              <w:tab w:val="right" w:leader="dot" w:pos="9016"/>
+            </w:tabs>
+            <w:rPr>
+              <w:noProof/>
+              <w:szCs w:val="24"/>
+              <w:lang w:eastAsia="en-IE"/>
+            </w:rPr>
+          </w:pPr>
+          <w:hyperlink w:anchor="_Toc180051337" w:history="1">
+            <w:r>
+              <w:rPr>
+                <w:rStyle w:val="Hyperlink"/>
+                <w:noProof/>
+              </w:rPr>
+              <w:t>Usability</w:t>
+            </w:r>
+            <w:r>
+              <w:rPr>
+                <w:noProof/>
+                <w:webHidden/>
+              </w:rPr>
+              <w:tab/>
+            </w:r>
+            <w:r>
+              <w:rPr>
+                <w:noProof/>
+                <w:webHidden/>
+              </w:rPr>
+              <w:fldChar w:fldCharType="begin"/>
+            </w:r>
+            <w:r>
+              <w:rPr>
+                <w:noProof/>
+                <w:webHidden/>
+              </w:rPr>
+              <w:instrText xml:space="preserve"> PAGEREF _Toc180051337 \h </w:instrText>
+            </w:r>
+            <w:r>
+              <w:rPr>
+                <w:noProof/>
+                <w:webHidden/>
+              </w:rPr>
+            </w:r>
+            <w:r>
+              <w:rPr>
+                <w:noProof/>
+                <w:webHidden/>
+              </w:rPr>
+              <w:fldChar w:fldCharType="separate"/>
+            </w:r>
+            <w:r>
+              <w:rPr>
+                <w:noProof/>
+                <w:webHidden/>
+              </w:rPr>
+              <w:t>4</w:t>
+            </w:r>
+            <w:r>
+              <w:rPr>
+                <w:noProof/>
+                <w:webHidden/>
+              </w:rPr>
+              <w:fldChar w:fldCharType="end"/>
+            </w:r>
+          </w:hyperlink>
+        </w:p>
+        <w:p>
+          <w:pPr>
+            <w:pStyle w:val="TOC2"/>
+            <w:tabs>
+              <w:tab w:val="right" w:leader="dot" w:pos="9016"/>
+            </w:tabs>
+            <w:rPr>
+              <w:noProof/>
+              <w:szCs w:val="24"/>
+              <w:lang w:eastAsia="en-IE"/>
+            </w:rPr>
+          </w:pPr>
+          <w:hyperlink w:anchor="_Toc180051338" w:history="1">
+            <w:r>
+              <w:rPr>
+                <w:rStyle w:val="Hyperlink"/>
+                <w:noProof/>
+              </w:rPr>
+              <w:t>Reliability</w:t>
+            </w:r>
+            <w:r>
+              <w:rPr>
+                <w:noProof/>
+                <w:webHidden/>
+              </w:rPr>
+              <w:tab/>
+            </w:r>
+            <w:r>
+              <w:rPr>
+                <w:noProof/>
+                <w:webHidden/>
+              </w:rPr>
+              <w:fldChar w:fldCharType="begin"/>
+            </w:r>
+            <w:r>
+              <w:rPr>
+                <w:noProof/>
+                <w:webHidden/>
+              </w:rPr>
+              <w:instrText xml:space="preserve"> PAGEREF _Toc180051338 \h </w:instrText>
+            </w:r>
+            <w:r>
+              <w:rPr>
+                <w:noProof/>
+                <w:webHidden/>
+              </w:rPr>
+            </w:r>
+            <w:r>
+              <w:rPr>
+                <w:noProof/>
+                <w:webHidden/>
+              </w:rPr>
+              <w:fldChar w:fldCharType="separate"/>
+            </w:r>
+            <w:r>
+              <w:rPr>
+                <w:noProof/>
+                <w:webHidden/>
+              </w:rPr>
+              <w:t>5</w:t>
+            </w:r>
+            <w:r>
+              <w:rPr>
+                <w:noProof/>
+                <w:webHidden/>
+              </w:rPr>
+              <w:fldChar w:fldCharType="end"/>
+            </w:r>
+          </w:hyperlink>
+        </w:p>
+        <w:p>
+          <w:pPr>
+            <w:pStyle w:val="TOC2"/>
+            <w:tabs>
+              <w:tab w:val="right" w:leader="dot" w:pos="9016"/>
+            </w:tabs>
+            <w:rPr>
+              <w:noProof/>
+              <w:szCs w:val="24"/>
+              <w:lang w:eastAsia="en-IE"/>
+            </w:rPr>
+          </w:pPr>
+          <w:hyperlink w:anchor="_Toc180051339" w:history="1">
+            <w:r>
+              <w:rPr>
+                <w:rStyle w:val="Hyperlink"/>
+                <w:noProof/>
+              </w:rPr>
+              <w:t>Performance</w:t>
+            </w:r>
+            <w:r>
+              <w:rPr>
+                <w:noProof/>
+                <w:webHidden/>
+              </w:rPr>
+              <w:tab/>
+            </w:r>
+            <w:r>
+              <w:rPr>
+                <w:noProof/>
+                <w:webHidden/>
+              </w:rPr>
+              <w:fldChar w:fldCharType="begin"/>
+            </w:r>
+            <w:r>
+              <w:rPr>
+                <w:noProof/>
+                <w:webHidden/>
+              </w:rPr>
+              <w:instrText xml:space="preserve"> PAGEREF _Toc180051339 \h </w:instrText>
+            </w:r>
+            <w:r>
+              <w:rPr>
+                <w:noProof/>
+                <w:webHidden/>
+              </w:rPr>
+            </w:r>
+            <w:r>
+              <w:rPr>
+                <w:noProof/>
+                <w:webHidden/>
+              </w:rPr>
+              <w:fldChar w:fldCharType="separate"/>
+            </w:r>
+            <w:r>
+              <w:rPr>
+                <w:noProof/>
+                <w:webHidden/>
+              </w:rPr>
+              <w:t>5</w:t>
+            </w:r>
+            <w:r>
+              <w:rPr>
+                <w:noProof/>
+                <w:webHidden/>
+              </w:rPr>
+              <w:fldChar w:fldCharType="end"/>
+            </w:r>
+          </w:hyperlink>
+        </w:p>
+        <w:p>
+          <w:pPr>
+            <w:pStyle w:val="TOC2"/>
+            <w:tabs>
+              <w:tab w:val="right" w:leader="dot" w:pos="9016"/>
+            </w:tabs>
+            <w:rPr>
+              <w:noProof/>
+              <w:szCs w:val="24"/>
+              <w:lang w:eastAsia="en-IE"/>
+            </w:rPr>
+          </w:pPr>
+          <w:hyperlink w:anchor="_Toc180051340" w:history="1">
+            <w:r>
+              <w:rPr>
+                <w:rStyle w:val="Hyperlink"/>
+                <w:noProof/>
+              </w:rPr>
+              <w:t>Security</w:t>
+            </w:r>
+            <w:r>
+              <w:rPr>
+                <w:noProof/>
+                <w:webHidden/>
+              </w:rPr>
+              <w:tab/>
+            </w:r>
+            <w:r>
+              <w:rPr>
+                <w:noProof/>
+                <w:webHidden/>
+              </w:rPr>
+              <w:fldChar w:fldCharType="begin"/>
+            </w:r>
+            <w:r>
+              <w:rPr>
+                <w:noProof/>
+                <w:webHidden/>
+              </w:rPr>
+              <w:instrText xml:space="preserve"> PAGEREF _Toc180051340 \h </w:instrText>
+            </w:r>
+            <w:r>
+              <w:rPr>
+                <w:noProof/>
+                <w:webHidden/>
+              </w:rPr>
+            </w:r>
+            <w:r>
+              <w:rPr>
+                <w:noProof/>
+                <w:webHidden/>
+              </w:rPr>
+              <w:fldChar w:fldCharType="separate"/>
+            </w:r>
+            <w:r>
+              <w:rPr>
+                <w:noProof/>
+                <w:webHidden/>
+              </w:rPr>
+              <w:t>5</w:t>
             </w:r>
             <w:r>
               <w:rPr>
@@ -699,14 +1182,12 @@
               <w:tab w:val="right" w:leader="dot" w:pos="9016"/>
             </w:tabs>
             <w:rPr>
-              <w:rFonts w:eastAsiaTheme="minorEastAsia"/>
               <w:noProof/>
-              <w:sz w:val="24"/>
               <w:szCs w:val="24"/>
               <w:lang w:eastAsia="en-IE"/>
             </w:rPr>
           </w:pPr>
-          <w:hyperlink w:anchor="_Toc179991968" w:history="1">
+          <w:hyperlink w:anchor="_Toc180051341" w:history="1">
             <w:r>
               <w:rPr>
                 <w:rStyle w:val="Hyperlink"/>
@@ -733,7 +1214,7 @@
                 <w:noProof/>
                 <w:webHidden/>
               </w:rPr>
-              <w:instrText xml:space="preserve"> PAGEREF _Toc179991968 \h </w:instrText>
+              <w:instrText xml:space="preserve"> PAGEREF _Toc180051341 \h </w:instrText>
             </w:r>
             <w:r>
               <w:rPr>
@@ -753,7 +1234,7 @@
                 <w:noProof/>
                 <w:webHidden/>
               </w:rPr>
-              <w:t>4</w:t>
+              <w:t>5</w:t>
             </w:r>
             <w:r>
               <w:rPr>
@@ -771,14 +1252,12 @@
               <w:tab w:val="right" w:leader="dot" w:pos="9016"/>
             </w:tabs>
             <w:rPr>
-              <w:rFonts w:eastAsiaTheme="minorEastAsia"/>
               <w:noProof/>
-              <w:sz w:val="24"/>
               <w:szCs w:val="24"/>
               <w:lang w:eastAsia="en-IE"/>
             </w:rPr>
           </w:pPr>
-          <w:hyperlink w:anchor="_Toc179991969" w:history="1">
+          <w:hyperlink w:anchor="_Toc180051342" w:history="1">
             <w:r>
               <w:rPr>
                 <w:rStyle w:val="Hyperlink"/>
@@ -805,7 +1284,7 @@
                 <w:noProof/>
                 <w:webHidden/>
               </w:rPr>
-              <w:instrText xml:space="preserve"> PAGEREF _Toc179991969 \h </w:instrText>
+              <w:instrText xml:space="preserve"> PAGEREF _Toc180051342 \h </w:instrText>
             </w:r>
             <w:r>
               <w:rPr>
@@ -825,7 +1304,7 @@
                 <w:noProof/>
                 <w:webHidden/>
               </w:rPr>
-              <w:t>4</w:t>
+              <w:t>5</w:t>
             </w:r>
             <w:r>
               <w:rPr>
@@ -843,14 +1322,12 @@
               <w:tab w:val="right" w:leader="dot" w:pos="9016"/>
             </w:tabs>
             <w:rPr>
-              <w:rFonts w:eastAsiaTheme="minorEastAsia"/>
               <w:noProof/>
-              <w:sz w:val="24"/>
               <w:szCs w:val="24"/>
               <w:lang w:eastAsia="en-IE"/>
             </w:rPr>
           </w:pPr>
-          <w:hyperlink w:anchor="_Toc179991970" w:history="1">
+          <w:hyperlink w:anchor="_Toc180051343" w:history="1">
             <w:r>
               <w:rPr>
                 <w:rStyle w:val="Hyperlink"/>
@@ -877,7 +1354,7 @@
                 <w:noProof/>
                 <w:webHidden/>
               </w:rPr>
-              <w:instrText xml:space="preserve"> PAGEREF _Toc179991970 \h </w:instrText>
+              <w:instrText xml:space="preserve"> PAGEREF _Toc180051343 \h </w:instrText>
             </w:r>
             <w:r>
               <w:rPr>
@@ -897,7 +1374,7 @@
                 <w:noProof/>
                 <w:webHidden/>
               </w:rPr>
-              <w:t>4</w:t>
+              <w:t>5</w:t>
             </w:r>
             <w:r>
               <w:rPr>
@@ -948,7 +1425,7 @@
       <w:pPr>
         <w:pStyle w:val="Heading1"/>
       </w:pPr>
-      <w:bookmarkStart w:id="0" w:name="_Toc179991962"/>
+      <w:bookmarkStart w:id="0" w:name="_Toc180051328"/>
       <w:r>
         <w:lastRenderedPageBreak/>
         <w:t>Introduction</w:t>
@@ -957,88 +1434,29 @@
     </w:p>
     <w:p/>
     <w:p>
-      <w:pPr>
-        <w:ind w:firstLine="720"/>
-      </w:pPr>
-      <w:r>
-        <w:t xml:space="preserve">This specification provides all functional and non-functional requirements for this application. </w:t>
-      </w:r>
-      <w:r>
-        <w:t>It</w:t>
-      </w:r>
-      <w:r>
-        <w:t xml:space="preserve"> </w:t>
-      </w:r>
-      <w:r>
-        <w:t>pr</w:t>
-      </w:r>
-      <w:r>
-        <w:t>o</w:t>
-      </w:r>
-      <w:r>
-        <w:t>v</w:t>
-      </w:r>
-      <w:r>
-        <w:t>i</w:t>
-      </w:r>
-      <w:r>
-        <w:t>d</w:t>
-      </w:r>
-      <w:r>
-        <w:t xml:space="preserve">es </w:t>
-      </w:r>
-      <w:r>
-        <w:t>detailed</w:t>
-      </w:r>
-      <w:r>
-        <w:t xml:space="preserve"> descriptions a</w:t>
-      </w:r>
-      <w:r>
-        <w:t>nd</w:t>
-      </w:r>
-      <w:r>
-        <w:t xml:space="preserve"> diagrams to help guide the development</w:t>
-      </w:r>
-      <w:r>
-        <w:t xml:space="preserve"> </w:t>
-      </w:r>
-      <w:r>
-        <w:t>a</w:t>
-      </w:r>
-      <w:r>
-        <w:t xml:space="preserve">nd testing of </w:t>
-      </w:r>
-      <w:r>
-        <w:t>LingoLynx.</w:t>
-      </w:r>
-      <w:r>
-        <w:t xml:space="preserve"> </w:t>
+      <w:r>
+        <w:t>This specification provides all functiona</w:t>
+      </w:r>
+      <w:r>
+        <w:t xml:space="preserve">lities and </w:t>
+      </w:r>
+      <w:r>
+        <w:t xml:space="preserve">requirements for this application. </w:t>
+      </w:r>
+      <w:bookmarkStart w:id="1" w:name="_Toc180051329"/>
+      <w:r>
+        <w:t xml:space="preserve">It offers detailed descriptions and illustrations to aid in directing the creation and validation of LingoLynx. </w:t>
       </w:r>
     </w:p>
     <w:p>
       <w:r>
-        <w:t>With the ever-growing demand for language education, LingoLynx aims to fill the gap using real-time conversational learning to correct spelling and grammar.</w:t>
+        <w:t>LingoLynx seeks to address the need for language education by employing real-time conversational learning to rectify spelling and grammar.</w:t>
       </w:r>
     </w:p>
     <w:p>
-      <w:r>
-        <w:t>This functional specification outlines the website</w:t>
-      </w:r>
-      <w:r>
-        <w:t>'</w:t>
-      </w:r>
-      <w:r>
-        <w:t>s key features and func</w:t>
-      </w:r>
-      <w:r>
-        <w:t>tional and non-functional requirements.</w:t>
-      </w:r>
-    </w:p>
-    <w:p>
       <w:pPr>
         <w:pStyle w:val="Heading2"/>
       </w:pPr>
-      <w:bookmarkStart w:id="1" w:name="_Toc179991963"/>
       <w:r>
         <w:t>Project Scope</w:t>
       </w:r>
@@ -1048,7 +1466,7 @@
       <w:pPr>
         <w:pStyle w:val="Heading3"/>
       </w:pPr>
-      <w:bookmarkStart w:id="2" w:name="_Toc179991964"/>
+      <w:bookmarkStart w:id="2" w:name="_Toc180051330"/>
       <w:r>
         <w:t>Project Objective</w:t>
       </w:r>
@@ -1059,40 +1477,7 @@
     </w:p>
     <w:p>
       <w:r>
-        <w:t xml:space="preserve">This </w:t>
-      </w:r>
-      <w:r>
-        <w:t>project</w:t>
-      </w:r>
-      <w:r>
-        <w:t xml:space="preserve"> </w:t>
-      </w:r>
-      <w:r>
-        <w:t>a</w:t>
-      </w:r>
-      <w:r>
-        <w:t>i</w:t>
-      </w:r>
-      <w:r>
-        <w:t>m</w:t>
-      </w:r>
-      <w:r>
-        <w:t xml:space="preserve">s to implement </w:t>
-      </w:r>
-      <w:r>
-        <w:t>all</w:t>
-      </w:r>
-      <w:r>
-        <w:t xml:space="preserve"> </w:t>
-      </w:r>
-      <w:r>
-        <w:t>features</w:t>
-      </w:r>
-      <w:r>
-        <w:t xml:space="preserve"> and requirements</w:t>
-      </w:r>
-      <w:r>
-        <w:t xml:space="preserve"> listed in this document</w:t>
+        <w:t>The objective of this project is to carry out each of the requirements and functions mentioned in this document</w:t>
       </w:r>
       <w:r>
         <w:t xml:space="preserve">. </w:t>
@@ -1126,7 +1511,7 @@
       <w:pPr>
         <w:pStyle w:val="Heading3"/>
       </w:pPr>
-      <w:bookmarkStart w:id="3" w:name="_Toc179991965"/>
+      <w:bookmarkStart w:id="3" w:name="_Toc180051331"/>
       <w:r>
         <w:t>Target Audience</w:t>
       </w:r>
@@ -1216,7 +1601,7 @@
         <w:t xml:space="preserve">useful for people </w:t>
       </w:r>
       <w:r>
-        <w:t>who are not interested in being fluent and just want </w:t>
+        <w:t>not interested in being fluent and want </w:t>
       </w:r>
       <w:r>
         <w:t>to learn simple phrases for travelling.</w:t>
@@ -1231,27 +1616,75 @@
       <w:pPr>
         <w:pStyle w:val="Heading1"/>
       </w:pPr>
+      <w:bookmarkStart w:id="4" w:name="_Toc180051332"/>
       <w:r>
         <w:lastRenderedPageBreak/>
         <w:t>Problem and Proposition</w:t>
       </w:r>
+      <w:bookmarkEnd w:id="4"/>
     </w:p>
     <w:p>
       <w:pPr>
         <w:pStyle w:val="Heading2"/>
       </w:pPr>
+      <w:bookmarkStart w:id="5" w:name="_Toc180051333"/>
       <w:r>
         <w:t>Problem Statement</w:t>
+      </w:r>
+      <w:bookmarkEnd w:id="5"/>
+    </w:p>
+    <w:p>
+      <w:r>
+        <w:t>Acquiring proficiency in a foreign language is exceedingly challenging, and regrettably, there is no silver bullet for this problem. Language learning can be accomplished in a variety of ways, including immersion and school-based approaches.</w:t>
+      </w:r>
+      <w:r>
+        <w:t xml:space="preserve"> </w:t>
+      </w:r>
+      <w:r>
+        <w:t>For people wanting to learn through im</w:t>
+      </w:r>
+      <w:r>
+        <w:t>m</w:t>
+      </w:r>
+      <w:r>
+        <w:t>ersion</w:t>
+      </w:r>
+      <w:r>
+        <w:t>, they need to be surrounded by the language therefore without travel</w:t>
+      </w:r>
+      <w:r>
+        <w:t>l</w:t>
+      </w:r>
+      <w:r>
+        <w:t xml:space="preserve">ing will need to listen to movies, songs or podcasts in their target language. </w:t>
+      </w:r>
+      <w:r>
+        <w:t xml:space="preserve">This is helpful but they are unable to </w:t>
+      </w:r>
+      <w:r>
+        <w:t>practice real-time conversation.</w:t>
       </w:r>
     </w:p>
     <w:p/>
-    <w:p/>
     <w:p>
       <w:pPr>
         <w:pStyle w:val="Heading2"/>
       </w:pPr>
-      <w:r>
-        <w:t xml:space="preserve">Value Proposition </w:t>
+      <w:bookmarkStart w:id="6" w:name="_Toc180051334"/>
+      <w:r>
+        <w:t>Value Proposition</w:t>
+      </w:r>
+      <w:bookmarkEnd w:id="6"/>
+      <w:r>
+        <w:t xml:space="preserve"> </w:t>
+      </w:r>
+    </w:p>
+    <w:p>
+      <w:r>
+        <w:t xml:space="preserve">LingoLynx offers a </w:t>
+      </w:r>
+      <w:r>
+        <w:t>solution by combining personalised lessons, real-time conversations and gamification elements to keep the user engaged.</w:t>
       </w:r>
     </w:p>
     <w:p/>
@@ -1259,17 +1692,15 @@
     <w:p/>
     <w:p/>
     <w:p/>
-    <w:p/>
-    <w:p/>
     <w:p>
       <w:pPr>
         <w:pStyle w:val="Heading1"/>
       </w:pPr>
-      <w:bookmarkStart w:id="4" w:name="_Toc179991966"/>
+      <w:bookmarkStart w:id="7" w:name="_Toc180051335"/>
       <w:r>
         <w:t>Requirements</w:t>
       </w:r>
-      <w:bookmarkEnd w:id="4"/>
+      <w:bookmarkEnd w:id="7"/>
     </w:p>
     <w:p/>
     <w:p>
@@ -1294,16 +1725,27 @@
       <w:pPr>
         <w:pStyle w:val="Heading2"/>
       </w:pPr>
-      <w:bookmarkStart w:id="5" w:name="_Toc179991967"/>
+      <w:bookmarkStart w:id="8" w:name="_Toc180051336"/>
       <w:r>
         <w:t>Functional</w:t>
       </w:r>
       <w:r>
         <w:t>ity</w:t>
       </w:r>
-      <w:bookmarkEnd w:id="5"/>
+      <w:bookmarkEnd w:id="8"/>
       <w:r>
         <w:t xml:space="preserve"> </w:t>
+      </w:r>
+    </w:p>
+    <w:p>
+      <w:pPr>
+        <w:pStyle w:val="Heading3"/>
+      </w:pPr>
+      <w:r>
+        <w:t xml:space="preserve">Core </w:t>
+      </w:r>
+      <w:r>
+        <w:t>features</w:t>
       </w:r>
     </w:p>
     <w:p>
@@ -1311,26 +1753,19 @@
         <w:pStyle w:val="ListParagraph"/>
         <w:numPr>
           <w:ilvl w:val="0"/>
-          <w:numId w:val="19"/>
+          <w:numId w:val="24"/>
         </w:numPr>
       </w:pPr>
       <w:r>
-        <w:t>Provide real</w:t>
-      </w:r>
-      <w:r>
-        <w:t>-</w:t>
-      </w:r>
-      <w:r>
-        <w:t xml:space="preserve">time conversation lessons </w:t>
-      </w:r>
-      <w:r>
-        <w:t>for</w:t>
-      </w:r>
-      <w:r>
-        <w:t xml:space="preserve"> multiple languages </w:t>
-      </w:r>
-      <w:r>
-        <w:t>and for many difficulty levels (beginner, intermediate, advanced)</w:t>
+        <w:rPr>
+          <w:b/>
+          <w:bCs/>
+        </w:rPr>
+        <w:t>Provide real-time conversation lessons:</w:t>
+      </w:r>
+      <w:r>
+        <w:br/>
+        <w:t>Offer lessons across multiple languages with options for different skill levels.</w:t>
       </w:r>
     </w:p>
     <w:p>
@@ -1338,14 +1773,29 @@
         <w:pStyle w:val="ListParagraph"/>
         <w:numPr>
           <w:ilvl w:val="0"/>
-          <w:numId w:val="19"/>
+          <w:numId w:val="24"/>
         </w:numPr>
       </w:pPr>
       <w:r>
-        <w:t xml:space="preserve">Have real-time feedback and </w:t>
-      </w:r>
-      <w:r>
-        <w:t>corrections</w:t>
+        <w:rPr>
+          <w:b/>
+          <w:bCs/>
+        </w:rPr>
+        <w:t>Real-time feedback and corrections:</w:t>
+      </w:r>
+      <w:r>
+        <w:br/>
+        <w:t>Use AI to detect grammar, pronunciation, and vocabulary errors and offer instant suggestions for improvement.</w:t>
+      </w:r>
+    </w:p>
+    <w:p/>
+    <w:p>
+      <w:pPr>
+        <w:pStyle w:val="Heading3"/>
+      </w:pPr>
+      <w:r>
+        <w:lastRenderedPageBreak/>
+        <w:t>additional features</w:t>
       </w:r>
     </w:p>
     <w:p>
@@ -1353,11 +1803,19 @@
         <w:pStyle w:val="ListParagraph"/>
         <w:numPr>
           <w:ilvl w:val="0"/>
-          <w:numId w:val="19"/>
+          <w:numId w:val="25"/>
         </w:numPr>
       </w:pPr>
       <w:r>
-        <w:t xml:space="preserve">Track user progress </w:t>
+        <w:rPr>
+          <w:b/>
+          <w:bCs/>
+        </w:rPr>
+        <w:t>Track user progress:</w:t>
+      </w:r>
+      <w:r>
+        <w:br/>
+        <w:t>Maintain a user profile that visualizes achievements, completed lessons, and areas for improvement.</w:t>
       </w:r>
     </w:p>
     <w:p>
@@ -1365,11 +1823,27 @@
         <w:pStyle w:val="ListParagraph"/>
         <w:numPr>
           <w:ilvl w:val="0"/>
-          <w:numId w:val="19"/>
+          <w:numId w:val="25"/>
         </w:numPr>
       </w:pPr>
       <w:r>
-        <w:t>Include gamification elements</w:t>
+        <w:rPr>
+          <w:b/>
+          <w:bCs/>
+        </w:rPr>
+        <w:t>Include gamification:</w:t>
+      </w:r>
+      <w:r>
+        <w:br/>
+      </w:r>
+      <w:r>
+        <w:t>I</w:t>
+      </w:r>
+      <w:r>
+        <w:t>ntroduce streaks, leaderboards, and points</w:t>
+      </w:r>
+      <w:r>
+        <w:t>.</w:t>
       </w:r>
     </w:p>
     <w:p>
@@ -1377,19 +1851,52 @@
         <w:pStyle w:val="ListParagraph"/>
         <w:numPr>
           <w:ilvl w:val="0"/>
-          <w:numId w:val="19"/>
+          <w:numId w:val="25"/>
         </w:numPr>
       </w:pPr>
       <w:r>
-        <w:t xml:space="preserve">Provide roleplay scenarios </w:t>
+        <w:rPr>
+          <w:b/>
+          <w:bCs/>
+        </w:rPr>
+        <w:t>Provide role-play scenarios:</w:t>
+      </w:r>
+      <w:r>
+        <w:br/>
+      </w:r>
+      <w:r>
+        <w:t>Provide</w:t>
+      </w:r>
+      <w:r>
+        <w:t xml:space="preserve"> </w:t>
+      </w:r>
+      <w:r>
+        <w:t>everyday</w:t>
+      </w:r>
+      <w:r>
+        <w:t xml:space="preserve"> </w:t>
+      </w:r>
+      <w:r>
+        <w:t>s</w:t>
+      </w:r>
+      <w:r>
+        <w:t>cenarios</w:t>
+      </w:r>
+      <w:r>
+        <w:t xml:space="preserve"> for practice.</w:t>
       </w:r>
     </w:p>
     <w:p>
       <w:pPr>
         <w:pStyle w:val="Heading2"/>
       </w:pPr>
-      <w:r>
-        <w:t xml:space="preserve">Usability </w:t>
+      <w:bookmarkStart w:id="9" w:name="_Toc180051337"/>
+      <w:r>
+        <w:t>Usability</w:t>
+      </w:r>
+      <w:bookmarkEnd w:id="9"/>
+      <w:r>
+        <w:t xml:space="preserve"> </w:t>
       </w:r>
     </w:p>
     <w:p>
@@ -1397,11 +1904,19 @@
         <w:pStyle w:val="ListParagraph"/>
         <w:numPr>
           <w:ilvl w:val="0"/>
-          <w:numId w:val="20"/>
+          <w:numId w:val="25"/>
         </w:numPr>
       </w:pPr>
       <w:r>
-        <w:t>Have an intuitive interface for ease of use</w:t>
+        <w:rPr>
+          <w:b/>
+          <w:bCs/>
+        </w:rPr>
+        <w:t>User friendly interface</w:t>
+      </w:r>
+      <w:r>
+        <w:br/>
+        <w:t>Keep navigation simple for users to access lessons.</w:t>
       </w:r>
     </w:p>
     <w:p>
@@ -1409,17 +1924,25 @@
         <w:pStyle w:val="ListParagraph"/>
         <w:numPr>
           <w:ilvl w:val="0"/>
-          <w:numId w:val="20"/>
+          <w:numId w:val="25"/>
         </w:numPr>
       </w:pPr>
       <w:r>
-        <w:t xml:space="preserve">Add multiple languages for </w:t>
-      </w:r>
-      <w:r>
-        <w:t>a </w:t>
-      </w:r>
-      <w:r>
-        <w:t>global audience</w:t>
+        <w:rPr>
+          <w:b/>
+          <w:bCs/>
+        </w:rPr>
+        <w:t>Multi-language support:</w:t>
+      </w:r>
+      <w:r>
+        <w:br/>
+        <w:t>Ensure the website</w:t>
+      </w:r>
+      <w:r>
+        <w:t xml:space="preserve"> can be used by a global audience</w:t>
+      </w:r>
+      <w:r>
+        <w:t>.</w:t>
       </w:r>
     </w:p>
     <w:p>
@@ -1427,11 +1950,25 @@
         <w:pStyle w:val="ListParagraph"/>
         <w:numPr>
           <w:ilvl w:val="0"/>
-          <w:numId w:val="20"/>
+          <w:numId w:val="25"/>
         </w:numPr>
       </w:pPr>
       <w:r>
-        <w:t>Supports mobile and desktop use</w:t>
+        <w:rPr>
+          <w:b/>
+          <w:bCs/>
+        </w:rPr>
+        <w:t>Supports mobile and desktop use:</w:t>
+      </w:r>
+      <w:r>
+        <w:br/>
+        <w:t xml:space="preserve">Make the platform </w:t>
+      </w:r>
+      <w:r>
+        <w:t>available</w:t>
+      </w:r>
+      <w:r>
+        <w:t xml:space="preserve"> across all devices.</w:t>
       </w:r>
     </w:p>
     <w:p>
@@ -1439,38 +1976,62 @@
         <w:pStyle w:val="ListParagraph"/>
         <w:numPr>
           <w:ilvl w:val="0"/>
-          <w:numId w:val="20"/>
+          <w:numId w:val="25"/>
         </w:numPr>
       </w:pPr>
       <w:r>
-        <w:lastRenderedPageBreak/>
-        <w:t>Provide reminders and notifications</w:t>
+        <w:rPr>
+          <w:b/>
+          <w:bCs/>
+        </w:rPr>
+        <w:t>Provide reminders and notifications:</w:t>
+      </w:r>
+      <w:r>
+        <w:br/>
+        <w:t xml:space="preserve">Use notifications </w:t>
+      </w:r>
+      <w:r>
+        <w:t xml:space="preserve">and reminders </w:t>
+      </w:r>
+      <w:r>
+        <w:t>to remind</w:t>
+      </w:r>
+      <w:r>
+        <w:t xml:space="preserve"> or alert</w:t>
+      </w:r>
+      <w:r>
+        <w:t xml:space="preserve"> users.</w:t>
       </w:r>
     </w:p>
+    <w:p/>
     <w:p>
       <w:pPr>
         <w:pStyle w:val="Heading2"/>
       </w:pPr>
+      <w:bookmarkStart w:id="10" w:name="_Toc180051338"/>
       <w:r>
         <w:t>Reliability</w:t>
       </w:r>
+      <w:bookmarkEnd w:id="10"/>
     </w:p>
     <w:p>
       <w:pPr>
         <w:pStyle w:val="ListParagraph"/>
         <w:numPr>
           <w:ilvl w:val="0"/>
-          <w:numId w:val="21"/>
+          <w:numId w:val="25"/>
         </w:numPr>
       </w:pPr>
       <w:r>
-        <w:t xml:space="preserve">Ensure </w:t>
-      </w:r>
-      <w:r>
-        <w:t>the </w:t>
-      </w:r>
-      <w:r>
-        <w:t>bot is available 99% of the time</w:t>
+        <w:rPr>
+          <w:b/>
+          <w:bCs/>
+        </w:rPr>
+        <w:t>Ensure the bot is available 99% of the time:</w:t>
+      </w:r>
+      <w:r>
+        <w:br/>
+        <w:t>Minimize downtime to maintain a seamless user experience.</w:t>
       </w:r>
     </w:p>
     <w:p>
@@ -1478,90 +2039,154 @@
         <w:pStyle w:val="ListParagraph"/>
         <w:numPr>
           <w:ilvl w:val="0"/>
-          <w:numId w:val="21"/>
+          <w:numId w:val="25"/>
         </w:numPr>
       </w:pPr>
       <w:r>
-        <w:t>Back up data</w:t>
-      </w:r>
-      <w:r>
-        <w:t xml:space="preserve"> and log errors</w:t>
+        <w:rPr>
+          <w:b/>
+          <w:bCs/>
+        </w:rPr>
+        <w:t>Back up data and log errors:</w:t>
+      </w:r>
+      <w:r>
+        <w:br/>
+        <w:t xml:space="preserve">Implement regular backups and </w:t>
+      </w:r>
+      <w:r>
+        <w:t>logging of errors</w:t>
+      </w:r>
+      <w:r>
+        <w:t>.</w:t>
       </w:r>
     </w:p>
     <w:p>
       <w:pPr>
         <w:pStyle w:val="Heading2"/>
       </w:pPr>
+      <w:bookmarkStart w:id="11" w:name="_Toc180051339"/>
       <w:r>
         <w:t>Performance</w:t>
       </w:r>
+      <w:bookmarkEnd w:id="11"/>
     </w:p>
     <w:p>
       <w:pPr>
         <w:pStyle w:val="ListParagraph"/>
         <w:numPr>
           <w:ilvl w:val="0"/>
-          <w:numId w:val="22"/>
+          <w:numId w:val="25"/>
         </w:numPr>
       </w:pPr>
       <w:r>
-        <w:t>Keep responses under 2 seconds</w:t>
+        <w:rPr>
+          <w:b/>
+          <w:bCs/>
+        </w:rPr>
+        <w:t xml:space="preserve">Keep responses </w:t>
+      </w:r>
+      <w:r>
+        <w:rPr>
+          <w:b/>
+          <w:bCs/>
+        </w:rPr>
+        <w:t>fast</w:t>
+      </w:r>
+      <w:r>
+        <w:rPr>
+          <w:b/>
+          <w:bCs/>
+        </w:rPr>
+        <w:t>:</w:t>
+      </w:r>
+      <w:r>
+        <w:br/>
+      </w:r>
+      <w:r>
+        <w:t>C</w:t>
+      </w:r>
+      <w:r>
+        <w:t xml:space="preserve">hatbot responds </w:t>
+      </w:r>
+      <w:r>
+        <w:t>in seconds to ensure a smooth user experience</w:t>
+      </w:r>
+      <w:r>
+        <w:t>.</w:t>
       </w:r>
     </w:p>
     <w:p>
       <w:pPr>
         <w:pStyle w:val="Heading2"/>
       </w:pPr>
+      <w:bookmarkStart w:id="12" w:name="_Toc180051340"/>
       <w:r>
         <w:t>S</w:t>
       </w:r>
       <w:r>
         <w:t>ecurity</w:t>
       </w:r>
+      <w:bookmarkEnd w:id="12"/>
     </w:p>
     <w:p>
       <w:pPr>
         <w:pStyle w:val="ListParagraph"/>
         <w:numPr>
           <w:ilvl w:val="0"/>
-          <w:numId w:val="22"/>
+          <w:numId w:val="25"/>
         </w:numPr>
       </w:pPr>
       <w:r>
-        <w:t>Ensure user data is private and protected.</w:t>
+        <w:rPr>
+          <w:b/>
+          <w:bCs/>
+        </w:rPr>
+        <w:t>Ensure user data is private and protected:</w:t>
+      </w:r>
+      <w:r>
+        <w:br/>
+      </w:r>
+      <w:r>
+        <w:t>Comply with GDPR to keep users</w:t>
+      </w:r>
+      <w:r>
+        <w:t>'</w:t>
+      </w:r>
+      <w:r>
+        <w:t xml:space="preserve"> data safe.</w:t>
       </w:r>
     </w:p>
     <w:p/>
-    <w:p/>
     <w:p>
       <w:pPr>
         <w:pStyle w:val="Heading1"/>
       </w:pPr>
-      <w:bookmarkStart w:id="6" w:name="_Toc179991968"/>
-      <w:r>
+      <w:bookmarkStart w:id="13" w:name="_Toc180051341"/>
+      <w:r>
+        <w:lastRenderedPageBreak/>
         <w:t>Technologies</w:t>
       </w:r>
-      <w:bookmarkEnd w:id="6"/>
+      <w:bookmarkEnd w:id="13"/>
     </w:p>
     <w:p>
       <w:pPr>
         <w:pStyle w:val="Heading1"/>
       </w:pPr>
-      <w:bookmarkStart w:id="7" w:name="_Toc179991969"/>
+      <w:bookmarkStart w:id="14" w:name="_Toc180051342"/>
       <w:r>
         <w:t>Use case Diagram</w:t>
       </w:r>
-      <w:bookmarkEnd w:id="7"/>
+      <w:bookmarkEnd w:id="14"/>
     </w:p>
     <w:p>
       <w:pPr>
         <w:pStyle w:val="Heading1"/>
       </w:pPr>
-      <w:bookmarkStart w:id="8" w:name="_Toc179991970"/>
+      <w:bookmarkStart w:id="15" w:name="_Toc180051343"/>
       <w:r>
         <w:t>Detailed use case</w:t>
       </w:r>
-      <w:bookmarkEnd w:id="8"/>
+      <w:bookmarkEnd w:id="15"/>
       <w:r>
         <w:t xml:space="preserve"> </w:t>
       </w:r>
@@ -1579,6 +2204,11 @@
       <w:r>
         <w:br w:type="page"/>
       </w:r>
+    </w:p>
+    <w:p>
+      <w:pPr>
+        <w:pStyle w:val="Heading1"/>
+      </w:pPr>
     </w:p>
     <w:p>
       <w:pPr>
@@ -1927,6 +2557,119 @@
     </w:lvl>
   </w:abstractNum>
   <w:abstractNum w:abstractNumId="1" w15:restartNumberingAfterBreak="0">
+    <w:nsid w:val="070A4DC9"/>
+    <w:multiLevelType w:val="hybridMultilevel"/>
+    <w:tmpl w:val="AD4A64D8"/>
+    <w:lvl w:ilvl="0" w:tplc="18090001">
+      <w:start w:val="1"/>
+      <w:numFmt w:val="bullet"/>
+      <w:lvlText w:val=""/>
+      <w:lvlJc w:val="left"/>
+      <w:pPr>
+        <w:ind w:left="720" w:hanging="360"/>
+      </w:pPr>
+      <w:rPr>
+        <w:rFonts w:ascii="Symbol" w:hAnsi="Symbol" w:hint="default"/>
+      </w:rPr>
+    </w:lvl>
+    <w:lvl w:ilvl="1" w:tplc="18090003" w:tentative="1">
+      <w:start w:val="1"/>
+      <w:numFmt w:val="bullet"/>
+      <w:lvlText w:val="o"/>
+      <w:lvlJc w:val="left"/>
+      <w:pPr>
+        <w:ind w:left="1440" w:hanging="360"/>
+      </w:pPr>
+      <w:rPr>
+        <w:rFonts w:ascii="Courier New" w:hAnsi="Courier New" w:cs="Courier New" w:hint="default"/>
+      </w:rPr>
+    </w:lvl>
+    <w:lvl w:ilvl="2" w:tplc="18090005" w:tentative="1">
+      <w:start w:val="1"/>
+      <w:numFmt w:val="bullet"/>
+      <w:lvlText w:val=""/>
+      <w:lvlJc w:val="left"/>
+      <w:pPr>
+        <w:ind w:left="2160" w:hanging="360"/>
+      </w:pPr>
+      <w:rPr>
+        <w:rFonts w:ascii="Wingdings" w:hAnsi="Wingdings" w:hint="default"/>
+      </w:rPr>
+    </w:lvl>
+    <w:lvl w:ilvl="3" w:tplc="18090001" w:tentative="1">
+      <w:start w:val="1"/>
+      <w:numFmt w:val="bullet"/>
+      <w:lvlText w:val=""/>
+      <w:lvlJc w:val="left"/>
+      <w:pPr>
+        <w:ind w:left="2880" w:hanging="360"/>
+      </w:pPr>
+      <w:rPr>
+        <w:rFonts w:ascii="Symbol" w:hAnsi="Symbol" w:hint="default"/>
+      </w:rPr>
+    </w:lvl>
+    <w:lvl w:ilvl="4" w:tplc="18090003" w:tentative="1">
+      <w:start w:val="1"/>
+      <w:numFmt w:val="bullet"/>
+      <w:lvlText w:val="o"/>
+      <w:lvlJc w:val="left"/>
+      <w:pPr>
+        <w:ind w:left="3600" w:hanging="360"/>
+      </w:pPr>
+      <w:rPr>
+        <w:rFonts w:ascii="Courier New" w:hAnsi="Courier New" w:cs="Courier New" w:hint="default"/>
+      </w:rPr>
+    </w:lvl>
+    <w:lvl w:ilvl="5" w:tplc="18090005" w:tentative="1">
+      <w:start w:val="1"/>
+      <w:numFmt w:val="bullet"/>
+      <w:lvlText w:val=""/>
+      <w:lvlJc w:val="left"/>
+      <w:pPr>
+        <w:ind w:left="4320" w:hanging="360"/>
+      </w:pPr>
+      <w:rPr>
+        <w:rFonts w:ascii="Wingdings" w:hAnsi="Wingdings" w:hint="default"/>
+      </w:rPr>
+    </w:lvl>
+    <w:lvl w:ilvl="6" w:tplc="18090001" w:tentative="1">
+      <w:start w:val="1"/>
+      <w:numFmt w:val="bullet"/>
+      <w:lvlText w:val=""/>
+      <w:lvlJc w:val="left"/>
+      <w:pPr>
+        <w:ind w:left="5040" w:hanging="360"/>
+      </w:pPr>
+      <w:rPr>
+        <w:rFonts w:ascii="Symbol" w:hAnsi="Symbol" w:hint="default"/>
+      </w:rPr>
+    </w:lvl>
+    <w:lvl w:ilvl="7" w:tplc="18090003" w:tentative="1">
+      <w:start w:val="1"/>
+      <w:numFmt w:val="bullet"/>
+      <w:lvlText w:val="o"/>
+      <w:lvlJc w:val="left"/>
+      <w:pPr>
+        <w:ind w:left="5760" w:hanging="360"/>
+      </w:pPr>
+      <w:rPr>
+        <w:rFonts w:ascii="Courier New" w:hAnsi="Courier New" w:cs="Courier New" w:hint="default"/>
+      </w:rPr>
+    </w:lvl>
+    <w:lvl w:ilvl="8" w:tplc="18090005" w:tentative="1">
+      <w:start w:val="1"/>
+      <w:numFmt w:val="bullet"/>
+      <w:lvlText w:val=""/>
+      <w:lvlJc w:val="left"/>
+      <w:pPr>
+        <w:ind w:left="6480" w:hanging="360"/>
+      </w:pPr>
+      <w:rPr>
+        <w:rFonts w:ascii="Wingdings" w:hAnsi="Wingdings" w:hint="default"/>
+      </w:rPr>
+    </w:lvl>
+  </w:abstractNum>
+  <w:abstractNum w:abstractNumId="2" w15:restartNumberingAfterBreak="0">
     <w:nsid w:val="0AC15122"/>
     <w:multiLevelType w:val="hybridMultilevel"/>
     <w:tmpl w:val="8328FFE8"/>
@@ -2039,7 +2782,120 @@
       </w:rPr>
     </w:lvl>
   </w:abstractNum>
-  <w:abstractNum w:abstractNumId="2" w15:restartNumberingAfterBreak="0">
+  <w:abstractNum w:abstractNumId="3" w15:restartNumberingAfterBreak="0">
+    <w:nsid w:val="0EB1455C"/>
+    <w:multiLevelType w:val="hybridMultilevel"/>
+    <w:tmpl w:val="ECBA294C"/>
+    <w:lvl w:ilvl="0" w:tplc="18090001">
+      <w:start w:val="1"/>
+      <w:numFmt w:val="bullet"/>
+      <w:lvlText w:val=""/>
+      <w:lvlJc w:val="left"/>
+      <w:pPr>
+        <w:ind w:left="720" w:hanging="360"/>
+      </w:pPr>
+      <w:rPr>
+        <w:rFonts w:ascii="Symbol" w:hAnsi="Symbol" w:hint="default"/>
+      </w:rPr>
+    </w:lvl>
+    <w:lvl w:ilvl="1" w:tplc="18090003" w:tentative="1">
+      <w:start w:val="1"/>
+      <w:numFmt w:val="bullet"/>
+      <w:lvlText w:val="o"/>
+      <w:lvlJc w:val="left"/>
+      <w:pPr>
+        <w:ind w:left="1440" w:hanging="360"/>
+      </w:pPr>
+      <w:rPr>
+        <w:rFonts w:ascii="Courier New" w:hAnsi="Courier New" w:cs="Courier New" w:hint="default"/>
+      </w:rPr>
+    </w:lvl>
+    <w:lvl w:ilvl="2" w:tplc="18090005" w:tentative="1">
+      <w:start w:val="1"/>
+      <w:numFmt w:val="bullet"/>
+      <w:lvlText w:val=""/>
+      <w:lvlJc w:val="left"/>
+      <w:pPr>
+        <w:ind w:left="2160" w:hanging="360"/>
+      </w:pPr>
+      <w:rPr>
+        <w:rFonts w:ascii="Wingdings" w:hAnsi="Wingdings" w:hint="default"/>
+      </w:rPr>
+    </w:lvl>
+    <w:lvl w:ilvl="3" w:tplc="18090001" w:tentative="1">
+      <w:start w:val="1"/>
+      <w:numFmt w:val="bullet"/>
+      <w:lvlText w:val=""/>
+      <w:lvlJc w:val="left"/>
+      <w:pPr>
+        <w:ind w:left="2880" w:hanging="360"/>
+      </w:pPr>
+      <w:rPr>
+        <w:rFonts w:ascii="Symbol" w:hAnsi="Symbol" w:hint="default"/>
+      </w:rPr>
+    </w:lvl>
+    <w:lvl w:ilvl="4" w:tplc="18090003" w:tentative="1">
+      <w:start w:val="1"/>
+      <w:numFmt w:val="bullet"/>
+      <w:lvlText w:val="o"/>
+      <w:lvlJc w:val="left"/>
+      <w:pPr>
+        <w:ind w:left="3600" w:hanging="360"/>
+      </w:pPr>
+      <w:rPr>
+        <w:rFonts w:ascii="Courier New" w:hAnsi="Courier New" w:cs="Courier New" w:hint="default"/>
+      </w:rPr>
+    </w:lvl>
+    <w:lvl w:ilvl="5" w:tplc="18090005" w:tentative="1">
+      <w:start w:val="1"/>
+      <w:numFmt w:val="bullet"/>
+      <w:lvlText w:val=""/>
+      <w:lvlJc w:val="left"/>
+      <w:pPr>
+        <w:ind w:left="4320" w:hanging="360"/>
+      </w:pPr>
+      <w:rPr>
+        <w:rFonts w:ascii="Wingdings" w:hAnsi="Wingdings" w:hint="default"/>
+      </w:rPr>
+    </w:lvl>
+    <w:lvl w:ilvl="6" w:tplc="18090001" w:tentative="1">
+      <w:start w:val="1"/>
+      <w:numFmt w:val="bullet"/>
+      <w:lvlText w:val=""/>
+      <w:lvlJc w:val="left"/>
+      <w:pPr>
+        <w:ind w:left="5040" w:hanging="360"/>
+      </w:pPr>
+      <w:rPr>
+        <w:rFonts w:ascii="Symbol" w:hAnsi="Symbol" w:hint="default"/>
+      </w:rPr>
+    </w:lvl>
+    <w:lvl w:ilvl="7" w:tplc="18090003" w:tentative="1">
+      <w:start w:val="1"/>
+      <w:numFmt w:val="bullet"/>
+      <w:lvlText w:val="o"/>
+      <w:lvlJc w:val="left"/>
+      <w:pPr>
+        <w:ind w:left="5760" w:hanging="360"/>
+      </w:pPr>
+      <w:rPr>
+        <w:rFonts w:ascii="Courier New" w:hAnsi="Courier New" w:cs="Courier New" w:hint="default"/>
+      </w:rPr>
+    </w:lvl>
+    <w:lvl w:ilvl="8" w:tplc="18090005" w:tentative="1">
+      <w:start w:val="1"/>
+      <w:numFmt w:val="bullet"/>
+      <w:lvlText w:val=""/>
+      <w:lvlJc w:val="left"/>
+      <w:pPr>
+        <w:ind w:left="6480" w:hanging="360"/>
+      </w:pPr>
+      <w:rPr>
+        <w:rFonts w:ascii="Wingdings" w:hAnsi="Wingdings" w:hint="default"/>
+      </w:rPr>
+    </w:lvl>
+  </w:abstractNum>
+  <w:abstractNum w:abstractNumId="4" w15:restartNumberingAfterBreak="0">
     <w:nsid w:val="12493BFD"/>
     <w:multiLevelType w:val="hybridMultilevel"/>
     <w:tmpl w:val="46604632"/>
@@ -2152,7 +3008,120 @@
       </w:rPr>
     </w:lvl>
   </w:abstractNum>
-  <w:abstractNum w:abstractNumId="3" w15:restartNumberingAfterBreak="0">
+  <w:abstractNum w:abstractNumId="5" w15:restartNumberingAfterBreak="0">
+    <w:nsid w:val="163A6EA3"/>
+    <w:multiLevelType w:val="hybridMultilevel"/>
+    <w:tmpl w:val="559A7F08"/>
+    <w:lvl w:ilvl="0" w:tplc="18090001">
+      <w:start w:val="1"/>
+      <w:numFmt w:val="bullet"/>
+      <w:lvlText w:val=""/>
+      <w:lvlJc w:val="left"/>
+      <w:pPr>
+        <w:ind w:left="720" w:hanging="360"/>
+      </w:pPr>
+      <w:rPr>
+        <w:rFonts w:ascii="Symbol" w:hAnsi="Symbol" w:hint="default"/>
+      </w:rPr>
+    </w:lvl>
+    <w:lvl w:ilvl="1" w:tplc="18090003" w:tentative="1">
+      <w:start w:val="1"/>
+      <w:numFmt w:val="bullet"/>
+      <w:lvlText w:val="o"/>
+      <w:lvlJc w:val="left"/>
+      <w:pPr>
+        <w:ind w:left="1440" w:hanging="360"/>
+      </w:pPr>
+      <w:rPr>
+        <w:rFonts w:ascii="Courier New" w:hAnsi="Courier New" w:cs="Courier New" w:hint="default"/>
+      </w:rPr>
+    </w:lvl>
+    <w:lvl w:ilvl="2" w:tplc="18090005" w:tentative="1">
+      <w:start w:val="1"/>
+      <w:numFmt w:val="bullet"/>
+      <w:lvlText w:val=""/>
+      <w:lvlJc w:val="left"/>
+      <w:pPr>
+        <w:ind w:left="2160" w:hanging="360"/>
+      </w:pPr>
+      <w:rPr>
+        <w:rFonts w:ascii="Wingdings" w:hAnsi="Wingdings" w:hint="default"/>
+      </w:rPr>
+    </w:lvl>
+    <w:lvl w:ilvl="3" w:tplc="18090001" w:tentative="1">
+      <w:start w:val="1"/>
+      <w:numFmt w:val="bullet"/>
+      <w:lvlText w:val=""/>
+      <w:lvlJc w:val="left"/>
+      <w:pPr>
+        <w:ind w:left="2880" w:hanging="360"/>
+      </w:pPr>
+      <w:rPr>
+        <w:rFonts w:ascii="Symbol" w:hAnsi="Symbol" w:hint="default"/>
+      </w:rPr>
+    </w:lvl>
+    <w:lvl w:ilvl="4" w:tplc="18090003" w:tentative="1">
+      <w:start w:val="1"/>
+      <w:numFmt w:val="bullet"/>
+      <w:lvlText w:val="o"/>
+      <w:lvlJc w:val="left"/>
+      <w:pPr>
+        <w:ind w:left="3600" w:hanging="360"/>
+      </w:pPr>
+      <w:rPr>
+        <w:rFonts w:ascii="Courier New" w:hAnsi="Courier New" w:cs="Courier New" w:hint="default"/>
+      </w:rPr>
+    </w:lvl>
+    <w:lvl w:ilvl="5" w:tplc="18090005" w:tentative="1">
+      <w:start w:val="1"/>
+      <w:numFmt w:val="bullet"/>
+      <w:lvlText w:val=""/>
+      <w:lvlJc w:val="left"/>
+      <w:pPr>
+        <w:ind w:left="4320" w:hanging="360"/>
+      </w:pPr>
+      <w:rPr>
+        <w:rFonts w:ascii="Wingdings" w:hAnsi="Wingdings" w:hint="default"/>
+      </w:rPr>
+    </w:lvl>
+    <w:lvl w:ilvl="6" w:tplc="18090001" w:tentative="1">
+      <w:start w:val="1"/>
+      <w:numFmt w:val="bullet"/>
+      <w:lvlText w:val=""/>
+      <w:lvlJc w:val="left"/>
+      <w:pPr>
+        <w:ind w:left="5040" w:hanging="360"/>
+      </w:pPr>
+      <w:rPr>
+        <w:rFonts w:ascii="Symbol" w:hAnsi="Symbol" w:hint="default"/>
+      </w:rPr>
+    </w:lvl>
+    <w:lvl w:ilvl="7" w:tplc="18090003" w:tentative="1">
+      <w:start w:val="1"/>
+      <w:numFmt w:val="bullet"/>
+      <w:lvlText w:val="o"/>
+      <w:lvlJc w:val="left"/>
+      <w:pPr>
+        <w:ind w:left="5760" w:hanging="360"/>
+      </w:pPr>
+      <w:rPr>
+        <w:rFonts w:ascii="Courier New" w:hAnsi="Courier New" w:cs="Courier New" w:hint="default"/>
+      </w:rPr>
+    </w:lvl>
+    <w:lvl w:ilvl="8" w:tplc="18090005" w:tentative="1">
+      <w:start w:val="1"/>
+      <w:numFmt w:val="bullet"/>
+      <w:lvlText w:val=""/>
+      <w:lvlJc w:val="left"/>
+      <w:pPr>
+        <w:ind w:left="6480" w:hanging="360"/>
+      </w:pPr>
+      <w:rPr>
+        <w:rFonts w:ascii="Wingdings" w:hAnsi="Wingdings" w:hint="default"/>
+      </w:rPr>
+    </w:lvl>
+  </w:abstractNum>
+  <w:abstractNum w:abstractNumId="6" w15:restartNumberingAfterBreak="0">
     <w:nsid w:val="19D4E831"/>
     <w:multiLevelType w:val="hybridMultilevel"/>
     <w:tmpl w:val="81BECD9C"/>
@@ -2265,7 +3234,7 @@
       </w:rPr>
     </w:lvl>
   </w:abstractNum>
-  <w:abstractNum w:abstractNumId="4" w15:restartNumberingAfterBreak="0">
+  <w:abstractNum w:abstractNumId="7" w15:restartNumberingAfterBreak="0">
     <w:nsid w:val="1CB7565C"/>
     <w:multiLevelType w:val="hybridMultilevel"/>
     <w:tmpl w:val="A2340E10"/>
@@ -2378,7 +3347,7 @@
       </w:rPr>
     </w:lvl>
   </w:abstractNum>
-  <w:abstractNum w:abstractNumId="5" w15:restartNumberingAfterBreak="0">
+  <w:abstractNum w:abstractNumId="8" w15:restartNumberingAfterBreak="0">
     <w:nsid w:val="1E6E3D13"/>
     <w:multiLevelType w:val="hybridMultilevel"/>
     <w:tmpl w:val="2342180E"/>
@@ -2491,7 +3460,7 @@
       </w:rPr>
     </w:lvl>
   </w:abstractNum>
-  <w:abstractNum w:abstractNumId="6" w15:restartNumberingAfterBreak="0">
+  <w:abstractNum w:abstractNumId="9" w15:restartNumberingAfterBreak="0">
     <w:nsid w:val="23E54038"/>
     <w:multiLevelType w:val="multilevel"/>
     <w:tmpl w:val="CFD6BC8A"/>
@@ -2640,7 +3609,7 @@
       </w:rPr>
     </w:lvl>
   </w:abstractNum>
-  <w:abstractNum w:abstractNumId="7" w15:restartNumberingAfterBreak="0">
+  <w:abstractNum w:abstractNumId="10" w15:restartNumberingAfterBreak="0">
     <w:nsid w:val="25662308"/>
     <w:multiLevelType w:val="hybridMultilevel"/>
     <w:tmpl w:val="7CBE1654"/>
@@ -2753,7 +3722,7 @@
       </w:rPr>
     </w:lvl>
   </w:abstractNum>
-  <w:abstractNum w:abstractNumId="8" w15:restartNumberingAfterBreak="0">
+  <w:abstractNum w:abstractNumId="11" w15:restartNumberingAfterBreak="0">
     <w:nsid w:val="2718044B"/>
     <w:multiLevelType w:val="hybridMultilevel"/>
     <w:tmpl w:val="2C426F50"/>
@@ -2866,7 +3835,7 @@
       </w:rPr>
     </w:lvl>
   </w:abstractNum>
-  <w:abstractNum w:abstractNumId="9" w15:restartNumberingAfterBreak="0">
+  <w:abstractNum w:abstractNumId="12" w15:restartNumberingAfterBreak="0">
     <w:nsid w:val="29043E15"/>
     <w:multiLevelType w:val="hybridMultilevel"/>
     <w:tmpl w:val="B6F6A13A"/>
@@ -2979,7 +3948,7 @@
       </w:rPr>
     </w:lvl>
   </w:abstractNum>
-  <w:abstractNum w:abstractNumId="10" w15:restartNumberingAfterBreak="0">
+  <w:abstractNum w:abstractNumId="13" w15:restartNumberingAfterBreak="0">
     <w:nsid w:val="2A541048"/>
     <w:multiLevelType w:val="hybridMultilevel"/>
     <w:tmpl w:val="9C12DDD6"/>
@@ -3092,7 +4061,120 @@
       </w:rPr>
     </w:lvl>
   </w:abstractNum>
-  <w:abstractNum w:abstractNumId="11" w15:restartNumberingAfterBreak="0">
+  <w:abstractNum w:abstractNumId="14" w15:restartNumberingAfterBreak="0">
+    <w:nsid w:val="2CFA1E6C"/>
+    <w:multiLevelType w:val="hybridMultilevel"/>
+    <w:tmpl w:val="BEF8CB9E"/>
+    <w:lvl w:ilvl="0" w:tplc="18090001">
+      <w:start w:val="1"/>
+      <w:numFmt w:val="bullet"/>
+      <w:lvlText w:val=""/>
+      <w:lvlJc w:val="left"/>
+      <w:pPr>
+        <w:ind w:left="720" w:hanging="360"/>
+      </w:pPr>
+      <w:rPr>
+        <w:rFonts w:ascii="Symbol" w:hAnsi="Symbol" w:hint="default"/>
+      </w:rPr>
+    </w:lvl>
+    <w:lvl w:ilvl="1" w:tplc="18090003" w:tentative="1">
+      <w:start w:val="1"/>
+      <w:numFmt w:val="bullet"/>
+      <w:lvlText w:val="o"/>
+      <w:lvlJc w:val="left"/>
+      <w:pPr>
+        <w:ind w:left="1440" w:hanging="360"/>
+      </w:pPr>
+      <w:rPr>
+        <w:rFonts w:ascii="Courier New" w:hAnsi="Courier New" w:cs="Courier New" w:hint="default"/>
+      </w:rPr>
+    </w:lvl>
+    <w:lvl w:ilvl="2" w:tplc="18090005" w:tentative="1">
+      <w:start w:val="1"/>
+      <w:numFmt w:val="bullet"/>
+      <w:lvlText w:val=""/>
+      <w:lvlJc w:val="left"/>
+      <w:pPr>
+        <w:ind w:left="2160" w:hanging="360"/>
+      </w:pPr>
+      <w:rPr>
+        <w:rFonts w:ascii="Wingdings" w:hAnsi="Wingdings" w:hint="default"/>
+      </w:rPr>
+    </w:lvl>
+    <w:lvl w:ilvl="3" w:tplc="18090001" w:tentative="1">
+      <w:start w:val="1"/>
+      <w:numFmt w:val="bullet"/>
+      <w:lvlText w:val=""/>
+      <w:lvlJc w:val="left"/>
+      <w:pPr>
+        <w:ind w:left="2880" w:hanging="360"/>
+      </w:pPr>
+      <w:rPr>
+        <w:rFonts w:ascii="Symbol" w:hAnsi="Symbol" w:hint="default"/>
+      </w:rPr>
+    </w:lvl>
+    <w:lvl w:ilvl="4" w:tplc="18090003" w:tentative="1">
+      <w:start w:val="1"/>
+      <w:numFmt w:val="bullet"/>
+      <w:lvlText w:val="o"/>
+      <w:lvlJc w:val="left"/>
+      <w:pPr>
+        <w:ind w:left="3600" w:hanging="360"/>
+      </w:pPr>
+      <w:rPr>
+        <w:rFonts w:ascii="Courier New" w:hAnsi="Courier New" w:cs="Courier New" w:hint="default"/>
+      </w:rPr>
+    </w:lvl>
+    <w:lvl w:ilvl="5" w:tplc="18090005" w:tentative="1">
+      <w:start w:val="1"/>
+      <w:numFmt w:val="bullet"/>
+      <w:lvlText w:val=""/>
+      <w:lvlJc w:val="left"/>
+      <w:pPr>
+        <w:ind w:left="4320" w:hanging="360"/>
+      </w:pPr>
+      <w:rPr>
+        <w:rFonts w:ascii="Wingdings" w:hAnsi="Wingdings" w:hint="default"/>
+      </w:rPr>
+    </w:lvl>
+    <w:lvl w:ilvl="6" w:tplc="18090001" w:tentative="1">
+      <w:start w:val="1"/>
+      <w:numFmt w:val="bullet"/>
+      <w:lvlText w:val=""/>
+      <w:lvlJc w:val="left"/>
+      <w:pPr>
+        <w:ind w:left="5040" w:hanging="360"/>
+      </w:pPr>
+      <w:rPr>
+        <w:rFonts w:ascii="Symbol" w:hAnsi="Symbol" w:hint="default"/>
+      </w:rPr>
+    </w:lvl>
+    <w:lvl w:ilvl="7" w:tplc="18090003" w:tentative="1">
+      <w:start w:val="1"/>
+      <w:numFmt w:val="bullet"/>
+      <w:lvlText w:val="o"/>
+      <w:lvlJc w:val="left"/>
+      <w:pPr>
+        <w:ind w:left="5760" w:hanging="360"/>
+      </w:pPr>
+      <w:rPr>
+        <w:rFonts w:ascii="Courier New" w:hAnsi="Courier New" w:cs="Courier New" w:hint="default"/>
+      </w:rPr>
+    </w:lvl>
+    <w:lvl w:ilvl="8" w:tplc="18090005" w:tentative="1">
+      <w:start w:val="1"/>
+      <w:numFmt w:val="bullet"/>
+      <w:lvlText w:val=""/>
+      <w:lvlJc w:val="left"/>
+      <w:pPr>
+        <w:ind w:left="6480" w:hanging="360"/>
+      </w:pPr>
+      <w:rPr>
+        <w:rFonts w:ascii="Wingdings" w:hAnsi="Wingdings" w:hint="default"/>
+      </w:rPr>
+    </w:lvl>
+  </w:abstractNum>
+  <w:abstractNum w:abstractNumId="15" w15:restartNumberingAfterBreak="0">
     <w:nsid w:val="2EC16AD1"/>
     <w:multiLevelType w:val="hybridMultilevel"/>
     <w:tmpl w:val="4C9A22C4"/>
@@ -3205,7 +4287,7 @@
       </w:rPr>
     </w:lvl>
   </w:abstractNum>
-  <w:abstractNum w:abstractNumId="12" w15:restartNumberingAfterBreak="0">
+  <w:abstractNum w:abstractNumId="16" w15:restartNumberingAfterBreak="0">
     <w:nsid w:val="35884D97"/>
     <w:multiLevelType w:val="hybridMultilevel"/>
     <w:tmpl w:val="BF24812E"/>
@@ -3318,7 +4400,7 @@
       </w:rPr>
     </w:lvl>
   </w:abstractNum>
-  <w:abstractNum w:abstractNumId="13" w15:restartNumberingAfterBreak="0">
+  <w:abstractNum w:abstractNumId="17" w15:restartNumberingAfterBreak="0">
     <w:nsid w:val="42C1EF03"/>
     <w:multiLevelType w:val="hybridMultilevel"/>
     <w:tmpl w:val="D0840E22"/>
@@ -3431,7 +4513,7 @@
       </w:rPr>
     </w:lvl>
   </w:abstractNum>
-  <w:abstractNum w:abstractNumId="14" w15:restartNumberingAfterBreak="0">
+  <w:abstractNum w:abstractNumId="18" w15:restartNumberingAfterBreak="0">
     <w:nsid w:val="472C1CE0"/>
     <w:multiLevelType w:val="hybridMultilevel"/>
     <w:tmpl w:val="F0D8164A"/>
@@ -3544,7 +4626,7 @@
       </w:rPr>
     </w:lvl>
   </w:abstractNum>
-  <w:abstractNum w:abstractNumId="15" w15:restartNumberingAfterBreak="0">
+  <w:abstractNum w:abstractNumId="19" w15:restartNumberingAfterBreak="0">
     <w:nsid w:val="4ED66370"/>
     <w:multiLevelType w:val="hybridMultilevel"/>
     <w:tmpl w:val="05C0150E"/>
@@ -3657,7 +4739,120 @@
       </w:rPr>
     </w:lvl>
   </w:abstractNum>
-  <w:abstractNum w:abstractNumId="16" w15:restartNumberingAfterBreak="0">
+  <w:abstractNum w:abstractNumId="20" w15:restartNumberingAfterBreak="0">
+    <w:nsid w:val="50023140"/>
+    <w:multiLevelType w:val="hybridMultilevel"/>
+    <w:tmpl w:val="55DC3B94"/>
+    <w:lvl w:ilvl="0" w:tplc="18090001">
+      <w:start w:val="1"/>
+      <w:numFmt w:val="bullet"/>
+      <w:lvlText w:val=""/>
+      <w:lvlJc w:val="left"/>
+      <w:pPr>
+        <w:ind w:left="720" w:hanging="360"/>
+      </w:pPr>
+      <w:rPr>
+        <w:rFonts w:ascii="Symbol" w:hAnsi="Symbol" w:hint="default"/>
+      </w:rPr>
+    </w:lvl>
+    <w:lvl w:ilvl="1" w:tplc="18090003" w:tentative="1">
+      <w:start w:val="1"/>
+      <w:numFmt w:val="bullet"/>
+      <w:lvlText w:val="o"/>
+      <w:lvlJc w:val="left"/>
+      <w:pPr>
+        <w:ind w:left="1440" w:hanging="360"/>
+      </w:pPr>
+      <w:rPr>
+        <w:rFonts w:ascii="Courier New" w:hAnsi="Courier New" w:cs="Courier New" w:hint="default"/>
+      </w:rPr>
+    </w:lvl>
+    <w:lvl w:ilvl="2" w:tplc="18090005" w:tentative="1">
+      <w:start w:val="1"/>
+      <w:numFmt w:val="bullet"/>
+      <w:lvlText w:val=""/>
+      <w:lvlJc w:val="left"/>
+      <w:pPr>
+        <w:ind w:left="2160" w:hanging="360"/>
+      </w:pPr>
+      <w:rPr>
+        <w:rFonts w:ascii="Wingdings" w:hAnsi="Wingdings" w:hint="default"/>
+      </w:rPr>
+    </w:lvl>
+    <w:lvl w:ilvl="3" w:tplc="18090001" w:tentative="1">
+      <w:start w:val="1"/>
+      <w:numFmt w:val="bullet"/>
+      <w:lvlText w:val=""/>
+      <w:lvlJc w:val="left"/>
+      <w:pPr>
+        <w:ind w:left="2880" w:hanging="360"/>
+      </w:pPr>
+      <w:rPr>
+        <w:rFonts w:ascii="Symbol" w:hAnsi="Symbol" w:hint="default"/>
+      </w:rPr>
+    </w:lvl>
+    <w:lvl w:ilvl="4" w:tplc="18090003" w:tentative="1">
+      <w:start w:val="1"/>
+      <w:numFmt w:val="bullet"/>
+      <w:lvlText w:val="o"/>
+      <w:lvlJc w:val="left"/>
+      <w:pPr>
+        <w:ind w:left="3600" w:hanging="360"/>
+      </w:pPr>
+      <w:rPr>
+        <w:rFonts w:ascii="Courier New" w:hAnsi="Courier New" w:cs="Courier New" w:hint="default"/>
+      </w:rPr>
+    </w:lvl>
+    <w:lvl w:ilvl="5" w:tplc="18090005" w:tentative="1">
+      <w:start w:val="1"/>
+      <w:numFmt w:val="bullet"/>
+      <w:lvlText w:val=""/>
+      <w:lvlJc w:val="left"/>
+      <w:pPr>
+        <w:ind w:left="4320" w:hanging="360"/>
+      </w:pPr>
+      <w:rPr>
+        <w:rFonts w:ascii="Wingdings" w:hAnsi="Wingdings" w:hint="default"/>
+      </w:rPr>
+    </w:lvl>
+    <w:lvl w:ilvl="6" w:tplc="18090001" w:tentative="1">
+      <w:start w:val="1"/>
+      <w:numFmt w:val="bullet"/>
+      <w:lvlText w:val=""/>
+      <w:lvlJc w:val="left"/>
+      <w:pPr>
+        <w:ind w:left="5040" w:hanging="360"/>
+      </w:pPr>
+      <w:rPr>
+        <w:rFonts w:ascii="Symbol" w:hAnsi="Symbol" w:hint="default"/>
+      </w:rPr>
+    </w:lvl>
+    <w:lvl w:ilvl="7" w:tplc="18090003" w:tentative="1">
+      <w:start w:val="1"/>
+      <w:numFmt w:val="bullet"/>
+      <w:lvlText w:val="o"/>
+      <w:lvlJc w:val="left"/>
+      <w:pPr>
+        <w:ind w:left="5760" w:hanging="360"/>
+      </w:pPr>
+      <w:rPr>
+        <w:rFonts w:ascii="Courier New" w:hAnsi="Courier New" w:cs="Courier New" w:hint="default"/>
+      </w:rPr>
+    </w:lvl>
+    <w:lvl w:ilvl="8" w:tplc="18090005" w:tentative="1">
+      <w:start w:val="1"/>
+      <w:numFmt w:val="bullet"/>
+      <w:lvlText w:val=""/>
+      <w:lvlJc w:val="left"/>
+      <w:pPr>
+        <w:ind w:left="6480" w:hanging="360"/>
+      </w:pPr>
+      <w:rPr>
+        <w:rFonts w:ascii="Wingdings" w:hAnsi="Wingdings" w:hint="default"/>
+      </w:rPr>
+    </w:lvl>
+  </w:abstractNum>
+  <w:abstractNum w:abstractNumId="21" w15:restartNumberingAfterBreak="0">
     <w:nsid w:val="567E78B4"/>
     <w:multiLevelType w:val="hybridMultilevel"/>
     <w:tmpl w:val="AB94E22A"/>
@@ -3770,7 +4965,7 @@
       </w:rPr>
     </w:lvl>
   </w:abstractNum>
-  <w:abstractNum w:abstractNumId="17" w15:restartNumberingAfterBreak="0">
+  <w:abstractNum w:abstractNumId="22" w15:restartNumberingAfterBreak="0">
     <w:nsid w:val="59874805"/>
     <w:multiLevelType w:val="hybridMultilevel"/>
     <w:tmpl w:val="6E0430B2"/>
@@ -3883,7 +5078,7 @@
       </w:rPr>
     </w:lvl>
   </w:abstractNum>
-  <w:abstractNum w:abstractNumId="18" w15:restartNumberingAfterBreak="0">
+  <w:abstractNum w:abstractNumId="23" w15:restartNumberingAfterBreak="0">
     <w:nsid w:val="5A280564"/>
     <w:multiLevelType w:val="hybridMultilevel"/>
     <w:tmpl w:val="DB5AAEAC"/>
@@ -3996,7 +5191,120 @@
       </w:rPr>
     </w:lvl>
   </w:abstractNum>
-  <w:abstractNum w:abstractNumId="19" w15:restartNumberingAfterBreak="0">
+  <w:abstractNum w:abstractNumId="24" w15:restartNumberingAfterBreak="0">
+    <w:nsid w:val="768F204C"/>
+    <w:multiLevelType w:val="hybridMultilevel"/>
+    <w:tmpl w:val="7CD0D9E4"/>
+    <w:lvl w:ilvl="0" w:tplc="18090001">
+      <w:start w:val="1"/>
+      <w:numFmt w:val="bullet"/>
+      <w:lvlText w:val=""/>
+      <w:lvlJc w:val="left"/>
+      <w:pPr>
+        <w:ind w:left="720" w:hanging="360"/>
+      </w:pPr>
+      <w:rPr>
+        <w:rFonts w:ascii="Symbol" w:hAnsi="Symbol" w:hint="default"/>
+      </w:rPr>
+    </w:lvl>
+    <w:lvl w:ilvl="1" w:tplc="18090003" w:tentative="1">
+      <w:start w:val="1"/>
+      <w:numFmt w:val="bullet"/>
+      <w:lvlText w:val="o"/>
+      <w:lvlJc w:val="left"/>
+      <w:pPr>
+        <w:ind w:left="1440" w:hanging="360"/>
+      </w:pPr>
+      <w:rPr>
+        <w:rFonts w:ascii="Courier New" w:hAnsi="Courier New" w:cs="Courier New" w:hint="default"/>
+      </w:rPr>
+    </w:lvl>
+    <w:lvl w:ilvl="2" w:tplc="18090005" w:tentative="1">
+      <w:start w:val="1"/>
+      <w:numFmt w:val="bullet"/>
+      <w:lvlText w:val=""/>
+      <w:lvlJc w:val="left"/>
+      <w:pPr>
+        <w:ind w:left="2160" w:hanging="360"/>
+      </w:pPr>
+      <w:rPr>
+        <w:rFonts w:ascii="Wingdings" w:hAnsi="Wingdings" w:hint="default"/>
+      </w:rPr>
+    </w:lvl>
+    <w:lvl w:ilvl="3" w:tplc="18090001" w:tentative="1">
+      <w:start w:val="1"/>
+      <w:numFmt w:val="bullet"/>
+      <w:lvlText w:val=""/>
+      <w:lvlJc w:val="left"/>
+      <w:pPr>
+        <w:ind w:left="2880" w:hanging="360"/>
+      </w:pPr>
+      <w:rPr>
+        <w:rFonts w:ascii="Symbol" w:hAnsi="Symbol" w:hint="default"/>
+      </w:rPr>
+    </w:lvl>
+    <w:lvl w:ilvl="4" w:tplc="18090003" w:tentative="1">
+      <w:start w:val="1"/>
+      <w:numFmt w:val="bullet"/>
+      <w:lvlText w:val="o"/>
+      <w:lvlJc w:val="left"/>
+      <w:pPr>
+        <w:ind w:left="3600" w:hanging="360"/>
+      </w:pPr>
+      <w:rPr>
+        <w:rFonts w:ascii="Courier New" w:hAnsi="Courier New" w:cs="Courier New" w:hint="default"/>
+      </w:rPr>
+    </w:lvl>
+    <w:lvl w:ilvl="5" w:tplc="18090005" w:tentative="1">
+      <w:start w:val="1"/>
+      <w:numFmt w:val="bullet"/>
+      <w:lvlText w:val=""/>
+      <w:lvlJc w:val="left"/>
+      <w:pPr>
+        <w:ind w:left="4320" w:hanging="360"/>
+      </w:pPr>
+      <w:rPr>
+        <w:rFonts w:ascii="Wingdings" w:hAnsi="Wingdings" w:hint="default"/>
+      </w:rPr>
+    </w:lvl>
+    <w:lvl w:ilvl="6" w:tplc="18090001" w:tentative="1">
+      <w:start w:val="1"/>
+      <w:numFmt w:val="bullet"/>
+      <w:lvlText w:val=""/>
+      <w:lvlJc w:val="left"/>
+      <w:pPr>
+        <w:ind w:left="5040" w:hanging="360"/>
+      </w:pPr>
+      <w:rPr>
+        <w:rFonts w:ascii="Symbol" w:hAnsi="Symbol" w:hint="default"/>
+      </w:rPr>
+    </w:lvl>
+    <w:lvl w:ilvl="7" w:tplc="18090003" w:tentative="1">
+      <w:start w:val="1"/>
+      <w:numFmt w:val="bullet"/>
+      <w:lvlText w:val="o"/>
+      <w:lvlJc w:val="left"/>
+      <w:pPr>
+        <w:ind w:left="5760" w:hanging="360"/>
+      </w:pPr>
+      <w:rPr>
+        <w:rFonts w:ascii="Courier New" w:hAnsi="Courier New" w:cs="Courier New" w:hint="default"/>
+      </w:rPr>
+    </w:lvl>
+    <w:lvl w:ilvl="8" w:tplc="18090005" w:tentative="1">
+      <w:start w:val="1"/>
+      <w:numFmt w:val="bullet"/>
+      <w:lvlText w:val=""/>
+      <w:lvlJc w:val="left"/>
+      <w:pPr>
+        <w:ind w:left="6480" w:hanging="360"/>
+      </w:pPr>
+      <w:rPr>
+        <w:rFonts w:ascii="Wingdings" w:hAnsi="Wingdings" w:hint="default"/>
+      </w:rPr>
+    </w:lvl>
+  </w:abstractNum>
+  <w:abstractNum w:abstractNumId="25" w15:restartNumberingAfterBreak="0">
     <w:nsid w:val="779D61FA"/>
     <w:multiLevelType w:val="hybridMultilevel"/>
     <w:tmpl w:val="4D88F214"/>
@@ -4109,80 +5417,214 @@
       </w:rPr>
     </w:lvl>
   </w:abstractNum>
+  <w:abstractNum w:abstractNumId="26" w15:restartNumberingAfterBreak="0">
+    <w:nsid w:val="7B890E9C"/>
+    <w:multiLevelType w:val="hybridMultilevel"/>
+    <w:tmpl w:val="4F6EC98A"/>
+    <w:lvl w:ilvl="0" w:tplc="18090001">
+      <w:start w:val="1"/>
+      <w:numFmt w:val="bullet"/>
+      <w:lvlText w:val=""/>
+      <w:lvlJc w:val="left"/>
+      <w:pPr>
+        <w:ind w:left="720" w:hanging="360"/>
+      </w:pPr>
+      <w:rPr>
+        <w:rFonts w:ascii="Symbol" w:hAnsi="Symbol" w:hint="default"/>
+      </w:rPr>
+    </w:lvl>
+    <w:lvl w:ilvl="1" w:tplc="18090003" w:tentative="1">
+      <w:start w:val="1"/>
+      <w:numFmt w:val="bullet"/>
+      <w:lvlText w:val="o"/>
+      <w:lvlJc w:val="left"/>
+      <w:pPr>
+        <w:ind w:left="1440" w:hanging="360"/>
+      </w:pPr>
+      <w:rPr>
+        <w:rFonts w:ascii="Courier New" w:hAnsi="Courier New" w:cs="Courier New" w:hint="default"/>
+      </w:rPr>
+    </w:lvl>
+    <w:lvl w:ilvl="2" w:tplc="18090005" w:tentative="1">
+      <w:start w:val="1"/>
+      <w:numFmt w:val="bullet"/>
+      <w:lvlText w:val=""/>
+      <w:lvlJc w:val="left"/>
+      <w:pPr>
+        <w:ind w:left="2160" w:hanging="360"/>
+      </w:pPr>
+      <w:rPr>
+        <w:rFonts w:ascii="Wingdings" w:hAnsi="Wingdings" w:hint="default"/>
+      </w:rPr>
+    </w:lvl>
+    <w:lvl w:ilvl="3" w:tplc="18090001" w:tentative="1">
+      <w:start w:val="1"/>
+      <w:numFmt w:val="bullet"/>
+      <w:lvlText w:val=""/>
+      <w:lvlJc w:val="left"/>
+      <w:pPr>
+        <w:ind w:left="2880" w:hanging="360"/>
+      </w:pPr>
+      <w:rPr>
+        <w:rFonts w:ascii="Symbol" w:hAnsi="Symbol" w:hint="default"/>
+      </w:rPr>
+    </w:lvl>
+    <w:lvl w:ilvl="4" w:tplc="18090003" w:tentative="1">
+      <w:start w:val="1"/>
+      <w:numFmt w:val="bullet"/>
+      <w:lvlText w:val="o"/>
+      <w:lvlJc w:val="left"/>
+      <w:pPr>
+        <w:ind w:left="3600" w:hanging="360"/>
+      </w:pPr>
+      <w:rPr>
+        <w:rFonts w:ascii="Courier New" w:hAnsi="Courier New" w:cs="Courier New" w:hint="default"/>
+      </w:rPr>
+    </w:lvl>
+    <w:lvl w:ilvl="5" w:tplc="18090005" w:tentative="1">
+      <w:start w:val="1"/>
+      <w:numFmt w:val="bullet"/>
+      <w:lvlText w:val=""/>
+      <w:lvlJc w:val="left"/>
+      <w:pPr>
+        <w:ind w:left="4320" w:hanging="360"/>
+      </w:pPr>
+      <w:rPr>
+        <w:rFonts w:ascii="Wingdings" w:hAnsi="Wingdings" w:hint="default"/>
+      </w:rPr>
+    </w:lvl>
+    <w:lvl w:ilvl="6" w:tplc="18090001" w:tentative="1">
+      <w:start w:val="1"/>
+      <w:numFmt w:val="bullet"/>
+      <w:lvlText w:val=""/>
+      <w:lvlJc w:val="left"/>
+      <w:pPr>
+        <w:ind w:left="5040" w:hanging="360"/>
+      </w:pPr>
+      <w:rPr>
+        <w:rFonts w:ascii="Symbol" w:hAnsi="Symbol" w:hint="default"/>
+      </w:rPr>
+    </w:lvl>
+    <w:lvl w:ilvl="7" w:tplc="18090003" w:tentative="1">
+      <w:start w:val="1"/>
+      <w:numFmt w:val="bullet"/>
+      <w:lvlText w:val="o"/>
+      <w:lvlJc w:val="left"/>
+      <w:pPr>
+        <w:ind w:left="5760" w:hanging="360"/>
+      </w:pPr>
+      <w:rPr>
+        <w:rFonts w:ascii="Courier New" w:hAnsi="Courier New" w:cs="Courier New" w:hint="default"/>
+      </w:rPr>
+    </w:lvl>
+    <w:lvl w:ilvl="8" w:tplc="18090005" w:tentative="1">
+      <w:start w:val="1"/>
+      <w:numFmt w:val="bullet"/>
+      <w:lvlText w:val=""/>
+      <w:lvlJc w:val="left"/>
+      <w:pPr>
+        <w:ind w:left="6480" w:hanging="360"/>
+      </w:pPr>
+      <w:rPr>
+        <w:rFonts w:ascii="Wingdings" w:hAnsi="Wingdings" w:hint="default"/>
+      </w:rPr>
+    </w:lvl>
+  </w:abstractNum>
   <w:num w:numId="1" w16cid:durableId="1182354664">
-    <w:abstractNumId w:val="15"/>
+    <w:abstractNumId w:val="19"/>
   </w:num>
   <w:num w:numId="2" w16cid:durableId="983657572">
-    <w:abstractNumId w:val="7"/>
+    <w:abstractNumId w:val="10"/>
   </w:num>
   <w:num w:numId="3" w16cid:durableId="1678850364">
-    <w:abstractNumId w:val="3"/>
+    <w:abstractNumId w:val="6"/>
   </w:num>
   <w:num w:numId="4" w16cid:durableId="797190661">
-    <w:abstractNumId w:val="19"/>
+    <w:abstractNumId w:val="25"/>
   </w:num>
   <w:num w:numId="5" w16cid:durableId="1981961023">
-    <w:abstractNumId w:val="5"/>
+    <w:abstractNumId w:val="8"/>
   </w:num>
   <w:num w:numId="6" w16cid:durableId="769816445">
-    <w:abstractNumId w:val="13"/>
+    <w:abstractNumId w:val="17"/>
   </w:num>
   <w:num w:numId="7" w16cid:durableId="17389130">
-    <w:abstractNumId w:val="9"/>
+    <w:abstractNumId w:val="12"/>
   </w:num>
   <w:num w:numId="8" w16cid:durableId="742799481">
-    <w:abstractNumId w:val="8"/>
+    <w:abstractNumId w:val="11"/>
   </w:num>
   <w:num w:numId="9" w16cid:durableId="1685013009">
-    <w:abstractNumId w:val="6"/>
+    <w:abstractNumId w:val="9"/>
     <w:lvlOverride w:ilvl="0">
       <w:startOverride w:val="1"/>
     </w:lvlOverride>
   </w:num>
   <w:num w:numId="10" w16cid:durableId="1265844312">
-    <w:abstractNumId w:val="6"/>
+    <w:abstractNumId w:val="9"/>
     <w:lvlOverride w:ilvl="0">
       <w:startOverride w:val="2"/>
     </w:lvlOverride>
   </w:num>
   <w:num w:numId="11" w16cid:durableId="274487480">
-    <w:abstractNumId w:val="6"/>
+    <w:abstractNumId w:val="9"/>
     <w:lvlOverride w:ilvl="0">
       <w:startOverride w:val="3"/>
     </w:lvlOverride>
   </w:num>
   <w:num w:numId="12" w16cid:durableId="1835872573">
+    <w:abstractNumId w:val="7"/>
+  </w:num>
+  <w:num w:numId="13" w16cid:durableId="1642340974">
     <w:abstractNumId w:val="4"/>
   </w:num>
-  <w:num w:numId="13" w16cid:durableId="1642340974">
-    <w:abstractNumId w:val="2"/>
-  </w:num>
   <w:num w:numId="14" w16cid:durableId="795758701">
-    <w:abstractNumId w:val="12"/>
+    <w:abstractNumId w:val="16"/>
   </w:num>
   <w:num w:numId="15" w16cid:durableId="1830057797">
-    <w:abstractNumId w:val="18"/>
+    <w:abstractNumId w:val="23"/>
   </w:num>
   <w:num w:numId="16" w16cid:durableId="662516080">
-    <w:abstractNumId w:val="14"/>
+    <w:abstractNumId w:val="18"/>
   </w:num>
   <w:num w:numId="17" w16cid:durableId="435516316">
     <w:abstractNumId w:val="0"/>
   </w:num>
   <w:num w:numId="18" w16cid:durableId="434786006">
-    <w:abstractNumId w:val="10"/>
+    <w:abstractNumId w:val="13"/>
   </w:num>
   <w:num w:numId="19" w16cid:durableId="33620718">
+    <w:abstractNumId w:val="2"/>
+  </w:num>
+  <w:num w:numId="20" w16cid:durableId="2037732789">
+    <w:abstractNumId w:val="22"/>
+  </w:num>
+  <w:num w:numId="21" w16cid:durableId="1159879783">
+    <w:abstractNumId w:val="15"/>
+  </w:num>
+  <w:num w:numId="22" w16cid:durableId="1895896490">
+    <w:abstractNumId w:val="21"/>
+  </w:num>
+  <w:num w:numId="23" w16cid:durableId="2075156709">
+    <w:abstractNumId w:val="24"/>
+  </w:num>
+  <w:num w:numId="24" w16cid:durableId="1012032363">
+    <w:abstractNumId w:val="3"/>
+  </w:num>
+  <w:num w:numId="25" w16cid:durableId="1724253007">
+    <w:abstractNumId w:val="5"/>
+  </w:num>
+  <w:num w:numId="26" w16cid:durableId="1302271485">
+    <w:abstractNumId w:val="14"/>
+  </w:num>
+  <w:num w:numId="27" w16cid:durableId="78065049">
     <w:abstractNumId w:val="1"/>
   </w:num>
-  <w:num w:numId="20" w16cid:durableId="2037732789">
-    <w:abstractNumId w:val="17"/>
+  <w:num w:numId="28" w16cid:durableId="1731269648">
+    <w:abstractNumId w:val="20"/>
   </w:num>
-  <w:num w:numId="21" w16cid:durableId="1159879783">
-    <w:abstractNumId w:val="11"/>
-  </w:num>
-  <w:num w:numId="22" w16cid:durableId="1895896490">
-    <w:abstractNumId w:val="16"/>
+  <w:num w:numId="29" w16cid:durableId="1884370126">
+    <w:abstractNumId w:val="26"/>
   </w:num>
 </w:numbering>
 </file>
@@ -4192,17 +5634,15 @@
   <w:docDefaults>
     <w:rPrDefault>
       <w:rPr>
-        <w:rFonts w:asciiTheme="minorHAnsi" w:eastAsiaTheme="minorHAnsi" w:hAnsiTheme="minorHAnsi" w:cstheme="minorBidi"/>
-        <w:kern w:val="2"/>
-        <w:sz w:val="22"/>
-        <w:szCs w:val="22"/>
+        <w:rFonts w:asciiTheme="minorHAnsi" w:eastAsiaTheme="minorEastAsia" w:hAnsiTheme="minorHAnsi" w:cstheme="minorBidi"/>
+        <w:sz w:val="21"/>
+        <w:szCs w:val="21"/>
         <w:lang w:val="en-IE" w:eastAsia="en-US" w:bidi="ar-SA"/>
-        <w14:ligatures w14:val="standardContextual"/>
       </w:rPr>
     </w:rPrDefault>
     <w:pPrDefault>
       <w:pPr>
-        <w:spacing w:after="160" w:line="259" w:lineRule="auto"/>
+        <w:spacing w:after="160" w:line="312" w:lineRule="auto"/>
       </w:pPr>
     </w:pPrDefault>
   </w:docDefaults>
@@ -4587,9 +6027,9 @@
   <w:style w:type="paragraph" w:default="1" w:styleId="Normal">
     <w:name w:val="Normal"/>
     <w:qFormat/>
-    <w:rsid w:val="00011D35"/>
+    <w:rsid w:val="00494FE0"/>
     <w:rPr>
-      <w:sz w:val="28"/>
+      <w:sz w:val="24"/>
     </w:rPr>
   </w:style>
   <w:style w:type="paragraph" w:styleId="Heading1">
@@ -4599,20 +6039,23 @@
     <w:link w:val="Heading1Char"/>
     <w:uiPriority w:val="9"/>
     <w:qFormat/>
-    <w:rsid w:val="004615AA"/>
+    <w:rsid w:val="00494FE0"/>
     <w:pPr>
       <w:keepNext/>
       <w:keepLines/>
-      <w:spacing w:before="360" w:after="80" w:line="240" w:lineRule="auto"/>
-      <w:jc w:val="center"/>
+      <w:pBdr>
+        <w:left w:val="single" w:sz="12" w:space="12" w:color="E97132" w:themeColor="accent2"/>
+      </w:pBdr>
+      <w:spacing w:before="80" w:after="80" w:line="240" w:lineRule="auto"/>
       <w:outlineLvl w:val="0"/>
     </w:pPr>
     <w:rPr>
       <w:rFonts w:asciiTheme="majorHAnsi" w:eastAsiaTheme="majorEastAsia" w:hAnsiTheme="majorHAnsi" w:cstheme="majorBidi"/>
       <w:b/>
-      <w:i/>
-      <w:sz w:val="40"/>
-      <w:szCs w:val="40"/>
+      <w:caps/>
+      <w:spacing w:val="10"/>
+      <w:sz w:val="36"/>
+      <w:szCs w:val="36"/>
     </w:rPr>
   </w:style>
   <w:style w:type="paragraph" w:styleId="Heading2">
@@ -4623,18 +6066,18 @@
     <w:uiPriority w:val="9"/>
     <w:unhideWhenUsed/>
     <w:qFormat/>
-    <w:rsid w:val="0030258C"/>
+    <w:rsid w:val="00494FE0"/>
     <w:pPr>
       <w:keepNext/>
       <w:keepLines/>
-      <w:spacing w:before="160" w:after="80"/>
+      <w:spacing w:before="120" w:after="0" w:line="240" w:lineRule="auto"/>
       <w:outlineLvl w:val="1"/>
     </w:pPr>
     <w:rPr>
       <w:rFonts w:asciiTheme="majorHAnsi" w:eastAsiaTheme="majorEastAsia" w:hAnsiTheme="majorHAnsi" w:cstheme="majorBidi"/>
       <w:b/>
       <w:sz w:val="36"/>
-      <w:szCs w:val="32"/>
+      <w:szCs w:val="36"/>
     </w:rPr>
   </w:style>
   <w:style w:type="paragraph" w:styleId="Heading3">
@@ -4645,18 +6088,18 @@
     <w:uiPriority w:val="9"/>
     <w:unhideWhenUsed/>
     <w:qFormat/>
-    <w:rsid w:val="00115D40"/>
+    <w:rsid w:val="00494FE0"/>
     <w:pPr>
       <w:keepNext/>
       <w:keepLines/>
-      <w:spacing w:before="160" w:after="80"/>
+      <w:spacing w:before="80" w:after="0" w:line="240" w:lineRule="auto"/>
       <w:outlineLvl w:val="2"/>
     </w:pPr>
     <w:rPr>
-      <w:rFonts w:eastAsiaTheme="majorEastAsia" w:cstheme="majorBidi"/>
+      <w:rFonts w:asciiTheme="majorHAnsi" w:eastAsiaTheme="majorEastAsia" w:hAnsiTheme="majorHAnsi" w:cstheme="majorBidi"/>
       <w:b/>
-      <w:i/>
-      <w:sz w:val="32"/>
+      <w:caps/>
+      <w:sz w:val="28"/>
       <w:szCs w:val="28"/>
       <w:u w:val="single"/>
     </w:rPr>
@@ -4669,20 +6112,19 @@
     <w:uiPriority w:val="9"/>
     <w:unhideWhenUsed/>
     <w:qFormat/>
-    <w:rsid w:val="007A4203"/>
+    <w:rsid w:val="00494FE0"/>
     <w:pPr>
       <w:keepNext/>
       <w:keepLines/>
-      <w:spacing w:before="80" w:after="40"/>
+      <w:spacing w:before="80" w:after="0" w:line="240" w:lineRule="auto"/>
       <w:outlineLvl w:val="3"/>
     </w:pPr>
     <w:rPr>
-      <w:rFonts w:eastAsiaTheme="majorEastAsia" w:cstheme="majorBidi"/>
-      <w:b/>
+      <w:rFonts w:asciiTheme="majorHAnsi" w:eastAsiaTheme="majorEastAsia" w:hAnsiTheme="majorHAnsi" w:cstheme="majorBidi"/>
       <w:i/>
       <w:iCs/>
-      <w:sz w:val="32"/>
-      <w:u w:val="single"/>
+      <w:sz w:val="28"/>
+      <w:szCs w:val="28"/>
     </w:rPr>
   </w:style>
   <w:style w:type="paragraph" w:styleId="Heading5">
@@ -4694,16 +6136,16 @@
     <w:semiHidden/>
     <w:unhideWhenUsed/>
     <w:qFormat/>
-    <w:rsid w:val="008649C0"/>
+    <w:rsid w:val="00494FE0"/>
     <w:pPr>
       <w:keepNext/>
       <w:keepLines/>
-      <w:spacing w:before="80" w:after="40"/>
+      <w:spacing w:before="80" w:after="0" w:line="240" w:lineRule="auto"/>
       <w:outlineLvl w:val="4"/>
     </w:pPr>
     <w:rPr>
-      <w:rFonts w:eastAsiaTheme="majorEastAsia" w:cstheme="majorBidi"/>
-      <w:color w:val="0F4761" w:themeColor="accent1" w:themeShade="BF"/>
+      <w:rFonts w:asciiTheme="majorHAnsi" w:eastAsiaTheme="majorEastAsia" w:hAnsiTheme="majorHAnsi" w:cstheme="majorBidi"/>
+      <w:szCs w:val="24"/>
     </w:rPr>
   </w:style>
   <w:style w:type="paragraph" w:styleId="Heading6">
@@ -4715,18 +6157,18 @@
     <w:semiHidden/>
     <w:unhideWhenUsed/>
     <w:qFormat/>
-    <w:rsid w:val="008649C0"/>
+    <w:rsid w:val="00494FE0"/>
     <w:pPr>
       <w:keepNext/>
       <w:keepLines/>
-      <w:spacing w:before="40" w:after="0"/>
+      <w:spacing w:before="80" w:after="0" w:line="240" w:lineRule="auto"/>
       <w:outlineLvl w:val="5"/>
     </w:pPr>
     <w:rPr>
-      <w:rFonts w:eastAsiaTheme="majorEastAsia" w:cstheme="majorBidi"/>
+      <w:rFonts w:asciiTheme="majorHAnsi" w:eastAsiaTheme="majorEastAsia" w:hAnsiTheme="majorHAnsi" w:cstheme="majorBidi"/>
       <w:i/>
       <w:iCs/>
-      <w:color w:val="595959" w:themeColor="text1" w:themeTint="A6"/>
+      <w:szCs w:val="24"/>
     </w:rPr>
   </w:style>
   <w:style w:type="paragraph" w:styleId="Heading7">
@@ -4738,16 +6180,17 @@
     <w:semiHidden/>
     <w:unhideWhenUsed/>
     <w:qFormat/>
-    <w:rsid w:val="008649C0"/>
+    <w:rsid w:val="00494FE0"/>
     <w:pPr>
       <w:keepNext/>
       <w:keepLines/>
-      <w:spacing w:before="40" w:after="0"/>
+      <w:spacing w:before="80" w:after="0" w:line="240" w:lineRule="auto"/>
       <w:outlineLvl w:val="6"/>
     </w:pPr>
     <w:rPr>
-      <w:rFonts w:eastAsiaTheme="majorEastAsia" w:cstheme="majorBidi"/>
+      <w:rFonts w:asciiTheme="majorHAnsi" w:eastAsiaTheme="majorEastAsia" w:hAnsiTheme="majorHAnsi" w:cstheme="majorBidi"/>
       <w:color w:val="595959" w:themeColor="text1" w:themeTint="A6"/>
+      <w:szCs w:val="24"/>
     </w:rPr>
   </w:style>
   <w:style w:type="paragraph" w:styleId="Heading8">
@@ -4759,18 +6202,16 @@
     <w:semiHidden/>
     <w:unhideWhenUsed/>
     <w:qFormat/>
-    <w:rsid w:val="008649C0"/>
+    <w:rsid w:val="00494FE0"/>
     <w:pPr>
       <w:keepNext/>
       <w:keepLines/>
-      <w:spacing w:after="0"/>
+      <w:spacing w:before="80" w:after="0" w:line="240" w:lineRule="auto"/>
       <w:outlineLvl w:val="7"/>
     </w:pPr>
     <w:rPr>
-      <w:rFonts w:eastAsiaTheme="majorEastAsia" w:cstheme="majorBidi"/>
-      <w:i/>
-      <w:iCs/>
-      <w:color w:val="272727" w:themeColor="text1" w:themeTint="D8"/>
+      <w:rFonts w:asciiTheme="majorHAnsi" w:eastAsiaTheme="majorEastAsia" w:hAnsiTheme="majorHAnsi" w:cstheme="majorBidi"/>
+      <w:caps/>
     </w:rPr>
   </w:style>
   <w:style w:type="paragraph" w:styleId="Heading9">
@@ -4782,16 +6223,18 @@
     <w:semiHidden/>
     <w:unhideWhenUsed/>
     <w:qFormat/>
-    <w:rsid w:val="008649C0"/>
+    <w:rsid w:val="00494FE0"/>
     <w:pPr>
       <w:keepNext/>
       <w:keepLines/>
-      <w:spacing w:after="0"/>
+      <w:spacing w:before="80" w:after="0" w:line="240" w:lineRule="auto"/>
       <w:outlineLvl w:val="8"/>
     </w:pPr>
     <w:rPr>
-      <w:rFonts w:eastAsiaTheme="majorEastAsia" w:cstheme="majorBidi"/>
-      <w:color w:val="272727" w:themeColor="text1" w:themeTint="D8"/>
+      <w:rFonts w:asciiTheme="majorHAnsi" w:eastAsiaTheme="majorEastAsia" w:hAnsiTheme="majorHAnsi" w:cstheme="majorBidi"/>
+      <w:i/>
+      <w:iCs/>
+      <w:caps/>
     </w:rPr>
   </w:style>
   <w:style w:type="character" w:default="1" w:styleId="DefaultParagraphFont">
@@ -4826,13 +6269,14 @@
     <w:basedOn w:val="DefaultParagraphFont"/>
     <w:link w:val="Heading1"/>
     <w:uiPriority w:val="9"/>
-    <w:rsid w:val="004615AA"/>
+    <w:rsid w:val="00494FE0"/>
     <w:rPr>
       <w:rFonts w:asciiTheme="majorHAnsi" w:eastAsiaTheme="majorEastAsia" w:hAnsiTheme="majorHAnsi" w:cstheme="majorBidi"/>
       <w:b/>
-      <w:i/>
-      <w:sz w:val="40"/>
-      <w:szCs w:val="40"/>
+      <w:caps/>
+      <w:spacing w:val="10"/>
+      <w:sz w:val="36"/>
+      <w:szCs w:val="36"/>
     </w:rPr>
   </w:style>
   <w:style w:type="character" w:customStyle="1" w:styleId="Heading2Char">
@@ -4840,12 +6284,12 @@
     <w:basedOn w:val="DefaultParagraphFont"/>
     <w:link w:val="Heading2"/>
     <w:uiPriority w:val="9"/>
-    <w:rsid w:val="0030258C"/>
+    <w:rsid w:val="00494FE0"/>
     <w:rPr>
       <w:rFonts w:asciiTheme="majorHAnsi" w:eastAsiaTheme="majorEastAsia" w:hAnsiTheme="majorHAnsi" w:cstheme="majorBidi"/>
       <w:b/>
       <w:sz w:val="36"/>
-      <w:szCs w:val="32"/>
+      <w:szCs w:val="36"/>
     </w:rPr>
   </w:style>
   <w:style w:type="character" w:customStyle="1" w:styleId="Heading3Char">
@@ -4853,12 +6297,12 @@
     <w:basedOn w:val="DefaultParagraphFont"/>
     <w:link w:val="Heading3"/>
     <w:uiPriority w:val="9"/>
-    <w:rsid w:val="00115D40"/>
+    <w:rsid w:val="00494FE0"/>
     <w:rPr>
-      <w:rFonts w:eastAsiaTheme="majorEastAsia" w:cstheme="majorBidi"/>
+      <w:rFonts w:asciiTheme="majorHAnsi" w:eastAsiaTheme="majorEastAsia" w:hAnsiTheme="majorHAnsi" w:cstheme="majorBidi"/>
       <w:b/>
-      <w:i/>
-      <w:sz w:val="32"/>
+      <w:caps/>
+      <w:sz w:val="28"/>
       <w:szCs w:val="28"/>
       <w:u w:val="single"/>
     </w:rPr>
@@ -4868,14 +6312,13 @@
     <w:basedOn w:val="DefaultParagraphFont"/>
     <w:link w:val="Heading4"/>
     <w:uiPriority w:val="9"/>
-    <w:rsid w:val="007A4203"/>
+    <w:rsid w:val="00494FE0"/>
     <w:rPr>
-      <w:rFonts w:eastAsiaTheme="majorEastAsia" w:cstheme="majorBidi"/>
-      <w:b/>
+      <w:rFonts w:asciiTheme="majorHAnsi" w:eastAsiaTheme="majorEastAsia" w:hAnsiTheme="majorHAnsi" w:cstheme="majorBidi"/>
       <w:i/>
       <w:iCs/>
-      <w:sz w:val="32"/>
-      <w:u w:val="single"/>
+      <w:sz w:val="28"/>
+      <w:szCs w:val="28"/>
     </w:rPr>
   </w:style>
   <w:style w:type="character" w:customStyle="1" w:styleId="Heading5Char">
@@ -4884,10 +6327,11 @@
     <w:link w:val="Heading5"/>
     <w:uiPriority w:val="9"/>
     <w:semiHidden/>
-    <w:rsid w:val="008649C0"/>
+    <w:rsid w:val="00494FE0"/>
     <w:rPr>
-      <w:rFonts w:eastAsiaTheme="majorEastAsia" w:cstheme="majorBidi"/>
-      <w:color w:val="0F4761" w:themeColor="accent1" w:themeShade="BF"/>
+      <w:rFonts w:asciiTheme="majorHAnsi" w:eastAsiaTheme="majorEastAsia" w:hAnsiTheme="majorHAnsi" w:cstheme="majorBidi"/>
+      <w:sz w:val="24"/>
+      <w:szCs w:val="24"/>
     </w:rPr>
   </w:style>
   <w:style w:type="character" w:customStyle="1" w:styleId="Heading6Char">
@@ -4896,12 +6340,13 @@
     <w:link w:val="Heading6"/>
     <w:uiPriority w:val="9"/>
     <w:semiHidden/>
-    <w:rsid w:val="008649C0"/>
+    <w:rsid w:val="00494FE0"/>
     <w:rPr>
-      <w:rFonts w:eastAsiaTheme="majorEastAsia" w:cstheme="majorBidi"/>
+      <w:rFonts w:asciiTheme="majorHAnsi" w:eastAsiaTheme="majorEastAsia" w:hAnsiTheme="majorHAnsi" w:cstheme="majorBidi"/>
       <w:i/>
       <w:iCs/>
-      <w:color w:val="595959" w:themeColor="text1" w:themeTint="A6"/>
+      <w:sz w:val="24"/>
+      <w:szCs w:val="24"/>
     </w:rPr>
   </w:style>
   <w:style w:type="character" w:customStyle="1" w:styleId="Heading7Char">
@@ -4910,10 +6355,12 @@
     <w:link w:val="Heading7"/>
     <w:uiPriority w:val="9"/>
     <w:semiHidden/>
-    <w:rsid w:val="008649C0"/>
+    <w:rsid w:val="00494FE0"/>
     <w:rPr>
-      <w:rFonts w:eastAsiaTheme="majorEastAsia" w:cstheme="majorBidi"/>
+      <w:rFonts w:asciiTheme="majorHAnsi" w:eastAsiaTheme="majorEastAsia" w:hAnsiTheme="majorHAnsi" w:cstheme="majorBidi"/>
       <w:color w:val="595959" w:themeColor="text1" w:themeTint="A6"/>
+      <w:sz w:val="24"/>
+      <w:szCs w:val="24"/>
     </w:rPr>
   </w:style>
   <w:style w:type="character" w:customStyle="1" w:styleId="Heading8Char">
@@ -4922,12 +6369,10 @@
     <w:link w:val="Heading8"/>
     <w:uiPriority w:val="9"/>
     <w:semiHidden/>
-    <w:rsid w:val="008649C0"/>
+    <w:rsid w:val="00494FE0"/>
     <w:rPr>
-      <w:rFonts w:eastAsiaTheme="majorEastAsia" w:cstheme="majorBidi"/>
-      <w:i/>
-      <w:iCs/>
-      <w:color w:val="272727" w:themeColor="text1" w:themeTint="D8"/>
+      <w:rFonts w:asciiTheme="majorHAnsi" w:eastAsiaTheme="majorEastAsia" w:hAnsiTheme="majorHAnsi" w:cstheme="majorBidi"/>
+      <w:caps/>
     </w:rPr>
   </w:style>
   <w:style w:type="character" w:customStyle="1" w:styleId="Heading9Char">
@@ -4936,10 +6381,12 @@
     <w:link w:val="Heading9"/>
     <w:uiPriority w:val="9"/>
     <w:semiHidden/>
-    <w:rsid w:val="008649C0"/>
+    <w:rsid w:val="00494FE0"/>
     <w:rPr>
-      <w:rFonts w:eastAsiaTheme="majorEastAsia" w:cstheme="majorBidi"/>
-      <w:color w:val="272727" w:themeColor="text1" w:themeTint="D8"/>
+      <w:rFonts w:asciiTheme="majorHAnsi" w:eastAsiaTheme="majorEastAsia" w:hAnsiTheme="majorHAnsi" w:cstheme="majorBidi"/>
+      <w:i/>
+      <w:iCs/>
+      <w:caps/>
     </w:rPr>
   </w:style>
   <w:style w:type="paragraph" w:styleId="Title">
@@ -4949,17 +6396,17 @@
     <w:link w:val="TitleChar"/>
     <w:uiPriority w:val="10"/>
     <w:qFormat/>
-    <w:rsid w:val="008649C0"/>
+    <w:rsid w:val="00494FE0"/>
     <w:pPr>
-      <w:spacing w:after="80" w:line="240" w:lineRule="auto"/>
+      <w:spacing w:after="0" w:line="240" w:lineRule="auto"/>
       <w:contextualSpacing/>
     </w:pPr>
     <w:rPr>
       <w:rFonts w:asciiTheme="majorHAnsi" w:eastAsiaTheme="majorEastAsia" w:hAnsiTheme="majorHAnsi" w:cstheme="majorBidi"/>
-      <w:spacing w:val="-10"/>
-      <w:kern w:val="28"/>
-      <w:sz w:val="56"/>
-      <w:szCs w:val="56"/>
+      <w:caps/>
+      <w:spacing w:val="40"/>
+      <w:sz w:val="76"/>
+      <w:szCs w:val="76"/>
     </w:rPr>
   </w:style>
   <w:style w:type="character" w:customStyle="1" w:styleId="TitleChar">
@@ -4967,13 +6414,13 @@
     <w:basedOn w:val="DefaultParagraphFont"/>
     <w:link w:val="Title"/>
     <w:uiPriority w:val="10"/>
-    <w:rsid w:val="008649C0"/>
+    <w:rsid w:val="00494FE0"/>
     <w:rPr>
       <w:rFonts w:asciiTheme="majorHAnsi" w:eastAsiaTheme="majorEastAsia" w:hAnsiTheme="majorHAnsi" w:cstheme="majorBidi"/>
-      <w:spacing w:val="-10"/>
-      <w:kern w:val="28"/>
-      <w:sz w:val="56"/>
-      <w:szCs w:val="56"/>
+      <w:caps/>
+      <w:spacing w:val="40"/>
+      <w:sz w:val="76"/>
+      <w:szCs w:val="76"/>
     </w:rPr>
   </w:style>
   <w:style w:type="paragraph" w:styleId="Subtitle">
@@ -4983,17 +6430,16 @@
     <w:link w:val="SubtitleChar"/>
     <w:uiPriority w:val="11"/>
     <w:qFormat/>
-    <w:rsid w:val="008649C0"/>
+    <w:rsid w:val="00494FE0"/>
     <w:pPr>
       <w:numPr>
         <w:ilvl w:val="1"/>
       </w:numPr>
+      <w:spacing w:after="240"/>
     </w:pPr>
     <w:rPr>
-      <w:rFonts w:eastAsiaTheme="majorEastAsia" w:cstheme="majorBidi"/>
-      <w:color w:val="595959" w:themeColor="text1" w:themeTint="A6"/>
-      <w:spacing w:val="15"/>
-      <w:szCs w:val="28"/>
+      <w:color w:val="000000" w:themeColor="text1"/>
+      <w:szCs w:val="24"/>
     </w:rPr>
   </w:style>
   <w:style w:type="character" w:customStyle="1" w:styleId="SubtitleChar">
@@ -5001,13 +6447,11 @@
     <w:basedOn w:val="DefaultParagraphFont"/>
     <w:link w:val="Subtitle"/>
     <w:uiPriority w:val="11"/>
-    <w:rsid w:val="008649C0"/>
+    <w:rsid w:val="00494FE0"/>
     <w:rPr>
-      <w:rFonts w:eastAsiaTheme="majorEastAsia" w:cstheme="majorBidi"/>
-      <w:color w:val="595959" w:themeColor="text1" w:themeTint="A6"/>
-      <w:spacing w:val="15"/>
-      <w:sz w:val="28"/>
-      <w:szCs w:val="28"/>
+      <w:color w:val="000000" w:themeColor="text1"/>
+      <w:sz w:val="24"/>
+      <w:szCs w:val="24"/>
     </w:rPr>
   </w:style>
   <w:style w:type="paragraph" w:styleId="Quote">
@@ -5017,15 +6461,14 @@
     <w:link w:val="QuoteChar"/>
     <w:uiPriority w:val="29"/>
     <w:qFormat/>
-    <w:rsid w:val="008649C0"/>
+    <w:rsid w:val="00494FE0"/>
     <w:pPr>
       <w:spacing w:before="160"/>
-      <w:jc w:val="center"/>
+      <w:ind w:left="720"/>
     </w:pPr>
     <w:rPr>
-      <w:i/>
-      <w:iCs/>
-      <w:color w:val="404040" w:themeColor="text1" w:themeTint="BF"/>
+      <w:rFonts w:asciiTheme="majorHAnsi" w:eastAsiaTheme="majorEastAsia" w:hAnsiTheme="majorHAnsi" w:cstheme="majorBidi"/>
+      <w:szCs w:val="24"/>
     </w:rPr>
   </w:style>
   <w:style w:type="character" w:customStyle="1" w:styleId="QuoteChar">
@@ -5033,11 +6476,11 @@
     <w:basedOn w:val="DefaultParagraphFont"/>
     <w:link w:val="Quote"/>
     <w:uiPriority w:val="29"/>
-    <w:rsid w:val="008649C0"/>
+    <w:rsid w:val="00494FE0"/>
     <w:rPr>
-      <w:i/>
-      <w:iCs/>
-      <w:color w:val="404040" w:themeColor="text1" w:themeTint="BF"/>
+      <w:rFonts w:asciiTheme="majorHAnsi" w:eastAsiaTheme="majorEastAsia" w:hAnsiTheme="majorHAnsi" w:cstheme="majorBidi"/>
+      <w:sz w:val="24"/>
+      <w:szCs w:val="24"/>
     </w:rPr>
   </w:style>
   <w:style w:type="paragraph" w:styleId="ListParagraph">
@@ -5056,11 +6499,19 @@
     <w:basedOn w:val="DefaultParagraphFont"/>
     <w:uiPriority w:val="21"/>
     <w:qFormat/>
-    <w:rsid w:val="008649C0"/>
+    <w:rsid w:val="00494FE0"/>
     <w:rPr>
+      <w:rFonts w:asciiTheme="minorHAnsi" w:eastAsiaTheme="minorEastAsia" w:hAnsiTheme="minorHAnsi" w:cstheme="minorBidi"/>
+      <w:b/>
+      <w:bCs/>
       <w:i/>
       <w:iCs/>
-      <w:color w:val="0F4761" w:themeColor="accent1" w:themeShade="BF"/>
+      <w:color w:val="BF4E14" w:themeColor="accent2" w:themeShade="BF"/>
+      <w:spacing w:val="0"/>
+      <w:w w:val="100"/>
+      <w:position w:val="0"/>
+      <w:sz w:val="20"/>
+      <w:szCs w:val="20"/>
     </w:rPr>
   </w:style>
   <w:style w:type="paragraph" w:styleId="IntenseQuote">
@@ -5070,20 +6521,19 @@
     <w:link w:val="IntenseQuoteChar"/>
     <w:uiPriority w:val="30"/>
     <w:qFormat/>
-    <w:rsid w:val="008649C0"/>
+    <w:rsid w:val="00494FE0"/>
     <w:pPr>
-      <w:pBdr>
-        <w:top w:val="single" w:sz="4" w:space="10" w:color="0F4761" w:themeColor="accent1" w:themeShade="BF"/>
-        <w:bottom w:val="single" w:sz="4" w:space="10" w:color="0F4761" w:themeColor="accent1" w:themeShade="BF"/>
-      </w:pBdr>
-      <w:spacing w:before="360" w:after="360"/>
-      <w:ind w:left="864" w:right="864"/>
+      <w:spacing w:before="100" w:beforeAutospacing="1" w:after="240"/>
+      <w:ind w:left="936" w:right="936"/>
       <w:jc w:val="center"/>
     </w:pPr>
     <w:rPr>
-      <w:i/>
-      <w:iCs/>
-      <w:color w:val="0F4761" w:themeColor="accent1" w:themeShade="BF"/>
+      <w:rFonts w:asciiTheme="majorHAnsi" w:eastAsiaTheme="majorEastAsia" w:hAnsiTheme="majorHAnsi" w:cstheme="majorBidi"/>
+      <w:caps/>
+      <w:color w:val="BF4E14" w:themeColor="accent2" w:themeShade="BF"/>
+      <w:spacing w:val="10"/>
+      <w:sz w:val="28"/>
+      <w:szCs w:val="28"/>
     </w:rPr>
   </w:style>
   <w:style w:type="character" w:customStyle="1" w:styleId="IntenseQuoteChar">
@@ -5091,11 +6541,14 @@
     <w:basedOn w:val="DefaultParagraphFont"/>
     <w:link w:val="IntenseQuote"/>
     <w:uiPriority w:val="30"/>
-    <w:rsid w:val="008649C0"/>
+    <w:rsid w:val="00494FE0"/>
     <w:rPr>
-      <w:i/>
-      <w:iCs/>
-      <w:color w:val="0F4761" w:themeColor="accent1" w:themeShade="BF"/>
+      <w:rFonts w:asciiTheme="majorHAnsi" w:eastAsiaTheme="majorEastAsia" w:hAnsiTheme="majorHAnsi" w:cstheme="majorBidi"/>
+      <w:caps/>
+      <w:color w:val="BF4E14" w:themeColor="accent2" w:themeShade="BF"/>
+      <w:spacing w:val="10"/>
+      <w:sz w:val="28"/>
+      <w:szCs w:val="28"/>
     </w:rPr>
   </w:style>
   <w:style w:type="character" w:styleId="IntenseReference">
@@ -5103,13 +6556,20 @@
     <w:basedOn w:val="DefaultParagraphFont"/>
     <w:uiPriority w:val="32"/>
     <w:qFormat/>
-    <w:rsid w:val="008649C0"/>
+    <w:rsid w:val="00494FE0"/>
     <w:rPr>
+      <w:rFonts w:asciiTheme="minorHAnsi" w:eastAsiaTheme="minorEastAsia" w:hAnsiTheme="minorHAnsi" w:cstheme="minorBidi"/>
       <w:b/>
       <w:bCs/>
+      <w:caps w:val="0"/>
       <w:smallCaps/>
-      <w:color w:val="0F4761" w:themeColor="accent1" w:themeShade="BF"/>
-      <w:spacing w:val="5"/>
+      <w:color w:val="191919" w:themeColor="text1" w:themeTint="E6"/>
+      <w:spacing w:val="10"/>
+      <w:w w:val="100"/>
+      <w:position w:val="0"/>
+      <w:sz w:val="20"/>
+      <w:szCs w:val="20"/>
+      <w:u w:val="single"/>
     </w:rPr>
   </w:style>
   <w:style w:type="character" w:styleId="Hyperlink">
@@ -5213,22 +6673,10 @@
     <w:uiPriority w:val="39"/>
     <w:unhideWhenUsed/>
     <w:qFormat/>
-    <w:rsid w:val="00DE32B4"/>
+    <w:rsid w:val="00494FE0"/>
     <w:pPr>
-      <w:spacing w:before="240" w:after="0" w:line="259" w:lineRule="auto"/>
-      <w:jc w:val="left"/>
       <w:outlineLvl w:val="9"/>
     </w:pPr>
-    <w:rPr>
-      <w:b w:val="0"/>
-      <w:i w:val="0"/>
-      <w:color w:val="0F4761" w:themeColor="accent1" w:themeShade="BF"/>
-      <w:kern w:val="0"/>
-      <w:sz w:val="32"/>
-      <w:szCs w:val="32"/>
-      <w:lang w:val="en-US"/>
-      <w14:ligatures w14:val="none"/>
-    </w:rPr>
   </w:style>
   <w:style w:type="paragraph" w:styleId="TOC1">
     <w:name w:val="toc 1"/>
@@ -5267,6 +6715,119 @@
       <w:spacing w:after="100"/>
       <w:ind w:left="560"/>
     </w:pPr>
+  </w:style>
+  <w:style w:type="paragraph" w:styleId="Caption">
+    <w:name w:val="caption"/>
+    <w:basedOn w:val="Normal"/>
+    <w:next w:val="Normal"/>
+    <w:uiPriority w:val="35"/>
+    <w:semiHidden/>
+    <w:unhideWhenUsed/>
+    <w:qFormat/>
+    <w:rsid w:val="00494FE0"/>
+    <w:pPr>
+      <w:spacing w:line="240" w:lineRule="auto"/>
+    </w:pPr>
+    <w:rPr>
+      <w:b/>
+      <w:bCs/>
+      <w:color w:val="E97132" w:themeColor="accent2"/>
+      <w:spacing w:val="10"/>
+      <w:sz w:val="16"/>
+      <w:szCs w:val="16"/>
+    </w:rPr>
+  </w:style>
+  <w:style w:type="character" w:styleId="Strong">
+    <w:name w:val="Strong"/>
+    <w:basedOn w:val="DefaultParagraphFont"/>
+    <w:uiPriority w:val="22"/>
+    <w:qFormat/>
+    <w:rsid w:val="00494FE0"/>
+    <w:rPr>
+      <w:rFonts w:asciiTheme="minorHAnsi" w:eastAsiaTheme="minorEastAsia" w:hAnsiTheme="minorHAnsi" w:cstheme="minorBidi"/>
+      <w:b/>
+      <w:bCs/>
+      <w:spacing w:val="0"/>
+      <w:w w:val="100"/>
+      <w:position w:val="0"/>
+      <w:sz w:val="20"/>
+      <w:szCs w:val="20"/>
+    </w:rPr>
+  </w:style>
+  <w:style w:type="character" w:styleId="Emphasis">
+    <w:name w:val="Emphasis"/>
+    <w:basedOn w:val="DefaultParagraphFont"/>
+    <w:uiPriority w:val="20"/>
+    <w:qFormat/>
+    <w:rsid w:val="00494FE0"/>
+    <w:rPr>
+      <w:rFonts w:asciiTheme="minorHAnsi" w:eastAsiaTheme="minorEastAsia" w:hAnsiTheme="minorHAnsi" w:cstheme="minorBidi"/>
+      <w:i/>
+      <w:iCs/>
+      <w:color w:val="BF4E14" w:themeColor="accent2" w:themeShade="BF"/>
+      <w:sz w:val="20"/>
+      <w:szCs w:val="20"/>
+    </w:rPr>
+  </w:style>
+  <w:style w:type="paragraph" w:styleId="NoSpacing">
+    <w:name w:val="No Spacing"/>
+    <w:uiPriority w:val="1"/>
+    <w:qFormat/>
+    <w:rsid w:val="00494FE0"/>
+    <w:pPr>
+      <w:spacing w:after="0" w:line="240" w:lineRule="auto"/>
+    </w:pPr>
+  </w:style>
+  <w:style w:type="character" w:styleId="SubtleEmphasis">
+    <w:name w:val="Subtle Emphasis"/>
+    <w:basedOn w:val="DefaultParagraphFont"/>
+    <w:uiPriority w:val="19"/>
+    <w:qFormat/>
+    <w:rsid w:val="00494FE0"/>
+    <w:rPr>
+      <w:i/>
+      <w:iCs/>
+      <w:color w:val="auto"/>
+    </w:rPr>
+  </w:style>
+  <w:style w:type="character" w:styleId="SubtleReference">
+    <w:name w:val="Subtle Reference"/>
+    <w:basedOn w:val="DefaultParagraphFont"/>
+    <w:uiPriority w:val="31"/>
+    <w:qFormat/>
+    <w:rsid w:val="00494FE0"/>
+    <w:rPr>
+      <w:rFonts w:asciiTheme="minorHAnsi" w:eastAsiaTheme="minorEastAsia" w:hAnsiTheme="minorHAnsi" w:cstheme="minorBidi"/>
+      <w:caps w:val="0"/>
+      <w:smallCaps/>
+      <w:color w:val="auto"/>
+      <w:spacing w:val="10"/>
+      <w:w w:val="100"/>
+      <w:sz w:val="20"/>
+      <w:szCs w:val="20"/>
+      <w:u w:val="single" w:color="7F7F7F" w:themeColor="text1" w:themeTint="80"/>
+    </w:rPr>
+  </w:style>
+  <w:style w:type="character" w:styleId="BookTitle">
+    <w:name w:val="Book Title"/>
+    <w:basedOn w:val="DefaultParagraphFont"/>
+    <w:uiPriority w:val="33"/>
+    <w:qFormat/>
+    <w:rsid w:val="00494FE0"/>
+    <w:rPr>
+      <w:rFonts w:asciiTheme="minorHAnsi" w:eastAsiaTheme="minorEastAsia" w:hAnsiTheme="minorHAnsi" w:cstheme="minorBidi"/>
+      <w:b/>
+      <w:bCs/>
+      <w:i/>
+      <w:iCs/>
+      <w:caps w:val="0"/>
+      <w:smallCaps w:val="0"/>
+      <w:color w:val="auto"/>
+      <w:spacing w:val="10"/>
+      <w:w w:val="100"/>
+      <w:sz w:val="20"/>
+      <w:szCs w:val="20"/>
+    </w:rPr>
   </w:style>
 </w:styles>
 </file>

</xml_diff>

<commit_message>
added more to value proposition
</commit_message>
<xml_diff>
--- a/IterationZero/Functional Specification.docx
+++ b/IterationZero/Functional Specification.docx
@@ -1,6 +1,6 @@
 
 <file path=word/document.xml><?xml version="1.0" encoding="utf-8"?>
-<w:document xmlns:wpc="http://schemas.microsoft.com/office/word/2010/wordprocessingCanvas" xmlns:cx="http://schemas.microsoft.com/office/drawing/2014/chartex" xmlns:cx1="http://schemas.microsoft.com/office/drawing/2015/9/8/chartex" xmlns:cx2="http://schemas.microsoft.com/office/drawing/2015/10/21/chartex" xmlns:cx3="http://schemas.microsoft.com/office/drawing/2016/5/9/chartex" xmlns:cx4="http://schemas.microsoft.com/office/drawing/2016/5/10/chartex" xmlns:cx5="http://schemas.microsoft.com/office/drawing/2016/5/11/chartex" xmlns:cx6="http://schemas.microsoft.com/office/drawing/2016/5/12/chartex" xmlns:cx7="http://schemas.microsoft.com/office/drawing/2016/5/13/chartex" xmlns:cx8="http://schemas.microsoft.com/office/drawing/2016/5/14/chartex" xmlns:mc="http://schemas.openxmlformats.org/markup-compatibility/2006" xmlns:aink="http://schemas.microsoft.com/office/drawing/2016/ink" xmlns:am3d="http://schemas.microsoft.com/office/drawing/2017/model3d" xmlns:o="urn:schemas-microsoft-com:office:office" xmlns:oel="http://schemas.microsoft.com/office/2019/extlst" xmlns:r="http://schemas.openxmlformats.org/officeDocument/2006/relationships" xmlns:m="http://schemas.openxmlformats.org/officeDocument/2006/math" xmlns:v="urn:schemas-microsoft-com:vml" xmlns:wp14="http://schemas.microsoft.com/office/word/2010/wordprocessingDrawing" xmlns:wp="http://schemas.openxmlformats.org/drawingml/2006/wordprocessingDrawing" xmlns:w10="urn:schemas-microsoft-com:office:word" xmlns:w="http://schemas.openxmlformats.org/wordprocessingml/2006/main" xmlns:w14="http://schemas.microsoft.com/office/word/2010/wordml" xmlns:w15="http://schemas.microsoft.com/office/word/2012/wordml" xmlns:w16cex="http://schemas.microsoft.com/office/word/2018/wordml/cex" xmlns:w16cid="http://schemas.microsoft.com/office/word/2016/wordml/cid" xmlns:w16="http://schemas.microsoft.com/office/word/2018/wordml" xmlns:w16du="http://schemas.microsoft.com/office/word/2023/wordml/word16du" xmlns:w16sdtdh="http://schemas.microsoft.com/office/word/2020/wordml/sdtdatahash" xmlns:w16se="http://schemas.microsoft.com/office/word/2015/wordml/symex" xmlns:wpg="http://schemas.microsoft.com/office/word/2010/wordprocessingGroup" xmlns:wpi="http://schemas.microsoft.com/office/word/2010/wordprocessingInk" xmlns:wne="http://schemas.microsoft.com/office/word/2006/wordml" xmlns:wps="http://schemas.microsoft.com/office/word/2010/wordprocessingShape" mc:Ignorable="w14 w15 w16se w16cid w16 w16cex w16sdtdh w16du wp14">
+<w:document xmlns:wpc="http://schemas.microsoft.com/office/word/2010/wordprocessingCanvas" xmlns:cx="http://schemas.microsoft.com/office/drawing/2014/chartex" xmlns:cx1="http://schemas.microsoft.com/office/drawing/2015/9/8/chartex" xmlns:cx2="http://schemas.microsoft.com/office/drawing/2015/10/21/chartex" xmlns:cx3="http://schemas.microsoft.com/office/drawing/2016/5/9/chartex" xmlns:cx4="http://schemas.microsoft.com/office/drawing/2016/5/10/chartex" xmlns:cx5="http://schemas.microsoft.com/office/drawing/2016/5/11/chartex" xmlns:cx6="http://schemas.microsoft.com/office/drawing/2016/5/12/chartex" xmlns:cx7="http://schemas.microsoft.com/office/drawing/2016/5/13/chartex" xmlns:cx8="http://schemas.microsoft.com/office/drawing/2016/5/14/chartex" xmlns:mc="http://schemas.openxmlformats.org/markup-compatibility/2006" xmlns:aink="http://schemas.microsoft.com/office/drawing/2016/ink" xmlns:am3d="http://schemas.microsoft.com/office/drawing/2017/model3d" xmlns:o="urn:schemas-microsoft-com:office:office" xmlns:oel="http://schemas.microsoft.com/office/2019/extlst" xmlns:r="http://schemas.openxmlformats.org/officeDocument/2006/relationships" xmlns:m="http://schemas.openxmlformats.org/officeDocument/2006/math" xmlns:v="urn:schemas-microsoft-com:vml" xmlns:wp14="http://schemas.microsoft.com/office/word/2010/wordprocessingDrawing" xmlns:wp="http://schemas.openxmlformats.org/drawingml/2006/wordprocessingDrawing" xmlns:w10="urn:schemas-microsoft-com:office:word" xmlns:w="http://schemas.openxmlformats.org/wordprocessingml/2006/main" xmlns:w14="http://schemas.microsoft.com/office/word/2010/wordml" xmlns:w15="http://schemas.microsoft.com/office/word/2012/wordml" xmlns:w16cex="http://schemas.microsoft.com/office/word/2018/wordml/cex" xmlns:w16cid="http://schemas.microsoft.com/office/word/2016/wordml/cid" xmlns:w16="http://schemas.microsoft.com/office/word/2018/wordml" xmlns:w16sdtdh="http://schemas.microsoft.com/office/word/2020/wordml/sdtdatahash" xmlns:w16se="http://schemas.microsoft.com/office/word/2015/wordml/symex" xmlns:wpg="http://schemas.microsoft.com/office/word/2010/wordprocessingGroup" xmlns:wpi="http://schemas.microsoft.com/office/word/2010/wordprocessingInk" xmlns:wne="http://schemas.microsoft.com/office/word/2006/wordml" xmlns:wps="http://schemas.microsoft.com/office/word/2010/wordprocessingShape" mc:Ignorable="w14 w15 w16se w16cid w16 w16cex w16sdtdh wp14">
   <w:body>
     <w:p>
       <w:r>
@@ -1731,6 +1731,7 @@
       </w:pPr>
       <w:bookmarkStart w:id="0" w:name="_Toc180164166"/>
       <w:r>
+        <w:lastRenderedPageBreak/>
         <w:t>Introduction</w:t>
       </w:r>
       <w:bookmarkEnd w:id="0"/>
@@ -1943,6 +1944,7 @@
         <w:pStyle w:val="Heading1"/>
       </w:pPr>
       <w:r>
+        <w:lastRenderedPageBreak/>
         <w:t>Problem and Proposition</w:t>
       </w:r>
       <w:bookmarkEnd w:id="4"/>
@@ -2012,6 +2014,9 @@
       </w:r>
       <w:r>
         <w:t>solution by combining personalised lessons, real-time conversations and gamification elements to keep the user engaged.</w:t>
+      </w:r>
+      <w:r>
+        <w:t xml:space="preserve"> LingoLizard aims to help any user improve regardless of their skill level.</w:t>
       </w:r>
     </w:p>
     <w:p/>
@@ -2036,6 +2041,7 @@
         <w:pStyle w:val="Heading1"/>
       </w:pPr>
       <w:r>
+        <w:lastRenderedPageBreak/>
         <w:t xml:space="preserve">System </w:t>
       </w:r>
       <w:r>
@@ -2235,6 +2241,7 @@
         <w:pStyle w:val="Heading1"/>
       </w:pPr>
       <w:r>
+        <w:lastRenderedPageBreak/>
         <w:t>Requirements</w:t>
       </w:r>
       <w:bookmarkEnd w:id="9"/>
@@ -2620,6 +2627,7 @@
       </w:pPr>
       <w:bookmarkStart w:id="15" w:name="_Toc180164182"/>
       <w:r>
+        <w:lastRenderedPageBreak/>
         <w:t>Performance</w:t>
       </w:r>
       <w:bookmarkEnd w:id="15"/>
@@ -2732,6 +2740,7 @@
         <w:pStyle w:val="Heading1"/>
       </w:pPr>
       <w:r>
+        <w:lastRenderedPageBreak/>
         <w:t>Use case Diagram</w:t>
       </w:r>
       <w:bookmarkEnd w:id="17"/>
@@ -2758,6 +2767,7 @@
         <w:pStyle w:val="Heading1"/>
       </w:pPr>
       <w:r>
+        <w:lastRenderedPageBreak/>
         <w:t>Detailed use case</w:t>
       </w:r>
       <w:bookmarkEnd w:id="18"/>
@@ -2896,7 +2906,10 @@
           </w:tcPr>
           <w:p>
             <w:r>
-              <w:t>Pre-conditions :</w:t>
+              <w:t>Pre-</w:t>
+            </w:r>
+            <w:r>
+              <w:t>conditions:</w:t>
             </w:r>
           </w:p>
         </w:tc>
@@ -3140,7 +3153,10 @@
           </w:tcPr>
           <w:p>
             <w:r>
-              <w:t>Pre-conditions :</w:t>
+              <w:t>Pre-</w:t>
+            </w:r>
+            <w:r>
+              <w:t>conditions:</w:t>
             </w:r>
           </w:p>
         </w:tc>
@@ -3230,7 +3246,6 @@
       </w:tr>
     </w:tbl>
     <w:p/>
-    <w:p/>
     <w:sectPr>
       <w:headerReference w:type="default" r:id="rId9"/>
       <w:footerReference w:type="default" r:id="rId10"/>
@@ -3244,7 +3259,7 @@
 </file>
 
 <file path=word/endnotes.xml><?xml version="1.0" encoding="utf-8"?>
-<w:endnotes xmlns:wpc="http://schemas.microsoft.com/office/word/2010/wordprocessingCanvas" xmlns:cx="http://schemas.microsoft.com/office/drawing/2014/chartex" xmlns:cx1="http://schemas.microsoft.com/office/drawing/2015/9/8/chartex" xmlns:cx2="http://schemas.microsoft.com/office/drawing/2015/10/21/chartex" xmlns:cx3="http://schemas.microsoft.com/office/drawing/2016/5/9/chartex" xmlns:cx4="http://schemas.microsoft.com/office/drawing/2016/5/10/chartex" xmlns:cx5="http://schemas.microsoft.com/office/drawing/2016/5/11/chartex" xmlns:cx6="http://schemas.microsoft.com/office/drawing/2016/5/12/chartex" xmlns:cx7="http://schemas.microsoft.com/office/drawing/2016/5/13/chartex" xmlns:cx8="http://schemas.microsoft.com/office/drawing/2016/5/14/chartex" xmlns:mc="http://schemas.openxmlformats.org/markup-compatibility/2006" xmlns:aink="http://schemas.microsoft.com/office/drawing/2016/ink" xmlns:am3d="http://schemas.microsoft.com/office/drawing/2017/model3d" xmlns:o="urn:schemas-microsoft-com:office:office" xmlns:oel="http://schemas.microsoft.com/office/2019/extlst" xmlns:r="http://schemas.openxmlformats.org/officeDocument/2006/relationships" xmlns:m="http://schemas.openxmlformats.org/officeDocument/2006/math" xmlns:v="urn:schemas-microsoft-com:vml" xmlns:wp14="http://schemas.microsoft.com/office/word/2010/wordprocessingDrawing" xmlns:wp="http://schemas.openxmlformats.org/drawingml/2006/wordprocessingDrawing" xmlns:w10="urn:schemas-microsoft-com:office:word" xmlns:w="http://schemas.openxmlformats.org/wordprocessingml/2006/main" xmlns:w14="http://schemas.microsoft.com/office/word/2010/wordml" xmlns:w15="http://schemas.microsoft.com/office/word/2012/wordml" xmlns:w16cex="http://schemas.microsoft.com/office/word/2018/wordml/cex" xmlns:w16cid="http://schemas.microsoft.com/office/word/2016/wordml/cid" xmlns:w16="http://schemas.microsoft.com/office/word/2018/wordml" xmlns:w16du="http://schemas.microsoft.com/office/word/2023/wordml/word16du" xmlns:w16sdtdh="http://schemas.microsoft.com/office/word/2020/wordml/sdtdatahash" xmlns:w16se="http://schemas.microsoft.com/office/word/2015/wordml/symex" xmlns:wpg="http://schemas.microsoft.com/office/word/2010/wordprocessingGroup" xmlns:wpi="http://schemas.microsoft.com/office/word/2010/wordprocessingInk" xmlns:wne="http://schemas.microsoft.com/office/word/2006/wordml" xmlns:wps="http://schemas.microsoft.com/office/word/2010/wordprocessingShape" mc:Ignorable="w14 w15 w16se w16cid w16 w16cex w16sdtdh w16du wp14">
+<w:endnotes xmlns:wpc="http://schemas.microsoft.com/office/word/2010/wordprocessingCanvas" xmlns:cx="http://schemas.microsoft.com/office/drawing/2014/chartex" xmlns:cx1="http://schemas.microsoft.com/office/drawing/2015/9/8/chartex" xmlns:cx2="http://schemas.microsoft.com/office/drawing/2015/10/21/chartex" xmlns:cx3="http://schemas.microsoft.com/office/drawing/2016/5/9/chartex" xmlns:cx4="http://schemas.microsoft.com/office/drawing/2016/5/10/chartex" xmlns:cx5="http://schemas.microsoft.com/office/drawing/2016/5/11/chartex" xmlns:cx6="http://schemas.microsoft.com/office/drawing/2016/5/12/chartex" xmlns:cx7="http://schemas.microsoft.com/office/drawing/2016/5/13/chartex" xmlns:cx8="http://schemas.microsoft.com/office/drawing/2016/5/14/chartex" xmlns:mc="http://schemas.openxmlformats.org/markup-compatibility/2006" xmlns:aink="http://schemas.microsoft.com/office/drawing/2016/ink" xmlns:am3d="http://schemas.microsoft.com/office/drawing/2017/model3d" xmlns:o="urn:schemas-microsoft-com:office:office" xmlns:oel="http://schemas.microsoft.com/office/2019/extlst" xmlns:r="http://schemas.openxmlformats.org/officeDocument/2006/relationships" xmlns:m="http://schemas.openxmlformats.org/officeDocument/2006/math" xmlns:v="urn:schemas-microsoft-com:vml" xmlns:wp14="http://schemas.microsoft.com/office/word/2010/wordprocessingDrawing" xmlns:wp="http://schemas.openxmlformats.org/drawingml/2006/wordprocessingDrawing" xmlns:w10="urn:schemas-microsoft-com:office:word" xmlns:w="http://schemas.openxmlformats.org/wordprocessingml/2006/main" xmlns:w14="http://schemas.microsoft.com/office/word/2010/wordml" xmlns:w15="http://schemas.microsoft.com/office/word/2012/wordml" xmlns:w16cex="http://schemas.microsoft.com/office/word/2018/wordml/cex" xmlns:w16cid="http://schemas.microsoft.com/office/word/2016/wordml/cid" xmlns:w16="http://schemas.microsoft.com/office/word/2018/wordml" xmlns:w16sdtdh="http://schemas.microsoft.com/office/word/2020/wordml/sdtdatahash" xmlns:w16se="http://schemas.microsoft.com/office/word/2015/wordml/symex" xmlns:wpg="http://schemas.microsoft.com/office/word/2010/wordprocessingGroup" xmlns:wpi="http://schemas.microsoft.com/office/word/2010/wordprocessingInk" xmlns:wne="http://schemas.microsoft.com/office/word/2006/wordml" xmlns:wps="http://schemas.microsoft.com/office/word/2010/wordprocessingShape" mc:Ignorable="w14 w15 w16se w16cid w16 w16cex w16sdtdh wp14">
   <w:endnote w:type="separator" w:id="-1">
     <w:p>
       <w:pPr>
@@ -3276,7 +3291,7 @@
 </file>
 
 <file path=word/footer1.xml><?xml version="1.0" encoding="utf-8"?>
-<w:ftr xmlns:wpc="http://schemas.microsoft.com/office/word/2010/wordprocessingCanvas" xmlns:cx="http://schemas.microsoft.com/office/drawing/2014/chartex" xmlns:cx1="http://schemas.microsoft.com/office/drawing/2015/9/8/chartex" xmlns:cx2="http://schemas.microsoft.com/office/drawing/2015/10/21/chartex" xmlns:cx3="http://schemas.microsoft.com/office/drawing/2016/5/9/chartex" xmlns:cx4="http://schemas.microsoft.com/office/drawing/2016/5/10/chartex" xmlns:cx5="http://schemas.microsoft.com/office/drawing/2016/5/11/chartex" xmlns:cx6="http://schemas.microsoft.com/office/drawing/2016/5/12/chartex" xmlns:cx7="http://schemas.microsoft.com/office/drawing/2016/5/13/chartex" xmlns:cx8="http://schemas.microsoft.com/office/drawing/2016/5/14/chartex" xmlns:mc="http://schemas.openxmlformats.org/markup-compatibility/2006" xmlns:aink="http://schemas.microsoft.com/office/drawing/2016/ink" xmlns:am3d="http://schemas.microsoft.com/office/drawing/2017/model3d" xmlns:o="urn:schemas-microsoft-com:office:office" xmlns:oel="http://schemas.microsoft.com/office/2019/extlst" xmlns:r="http://schemas.openxmlformats.org/officeDocument/2006/relationships" xmlns:m="http://schemas.openxmlformats.org/officeDocument/2006/math" xmlns:v="urn:schemas-microsoft-com:vml" xmlns:wp14="http://schemas.microsoft.com/office/word/2010/wordprocessingDrawing" xmlns:wp="http://schemas.openxmlformats.org/drawingml/2006/wordprocessingDrawing" xmlns:w10="urn:schemas-microsoft-com:office:word" xmlns:w="http://schemas.openxmlformats.org/wordprocessingml/2006/main" xmlns:w14="http://schemas.microsoft.com/office/word/2010/wordml" xmlns:w15="http://schemas.microsoft.com/office/word/2012/wordml" xmlns:w16cex="http://schemas.microsoft.com/office/word/2018/wordml/cex" xmlns:w16cid="http://schemas.microsoft.com/office/word/2016/wordml/cid" xmlns:w16="http://schemas.microsoft.com/office/word/2018/wordml" xmlns:w16du="http://schemas.microsoft.com/office/word/2023/wordml/word16du" xmlns:w16sdtdh="http://schemas.microsoft.com/office/word/2020/wordml/sdtdatahash" xmlns:w16se="http://schemas.microsoft.com/office/word/2015/wordml/symex" xmlns:wpg="http://schemas.microsoft.com/office/word/2010/wordprocessingGroup" xmlns:wpi="http://schemas.microsoft.com/office/word/2010/wordprocessingInk" xmlns:wne="http://schemas.microsoft.com/office/word/2006/wordml" xmlns:wps="http://schemas.microsoft.com/office/word/2010/wordprocessingShape" mc:Ignorable="w14 w15 w16se w16cid w16 w16cex w16sdtdh w16du wp14">
+<w:ftr xmlns:wpc="http://schemas.microsoft.com/office/word/2010/wordprocessingCanvas" xmlns:cx="http://schemas.microsoft.com/office/drawing/2014/chartex" xmlns:cx1="http://schemas.microsoft.com/office/drawing/2015/9/8/chartex" xmlns:cx2="http://schemas.microsoft.com/office/drawing/2015/10/21/chartex" xmlns:cx3="http://schemas.microsoft.com/office/drawing/2016/5/9/chartex" xmlns:cx4="http://schemas.microsoft.com/office/drawing/2016/5/10/chartex" xmlns:cx5="http://schemas.microsoft.com/office/drawing/2016/5/11/chartex" xmlns:cx6="http://schemas.microsoft.com/office/drawing/2016/5/12/chartex" xmlns:cx7="http://schemas.microsoft.com/office/drawing/2016/5/13/chartex" xmlns:cx8="http://schemas.microsoft.com/office/drawing/2016/5/14/chartex" xmlns:mc="http://schemas.openxmlformats.org/markup-compatibility/2006" xmlns:aink="http://schemas.microsoft.com/office/drawing/2016/ink" xmlns:am3d="http://schemas.microsoft.com/office/drawing/2017/model3d" xmlns:o="urn:schemas-microsoft-com:office:office" xmlns:oel="http://schemas.microsoft.com/office/2019/extlst" xmlns:r="http://schemas.openxmlformats.org/officeDocument/2006/relationships" xmlns:m="http://schemas.openxmlformats.org/officeDocument/2006/math" xmlns:v="urn:schemas-microsoft-com:vml" xmlns:wp14="http://schemas.microsoft.com/office/word/2010/wordprocessingDrawing" xmlns:wp="http://schemas.openxmlformats.org/drawingml/2006/wordprocessingDrawing" xmlns:w10="urn:schemas-microsoft-com:office:word" xmlns:w="http://schemas.openxmlformats.org/wordprocessingml/2006/main" xmlns:w14="http://schemas.microsoft.com/office/word/2010/wordml" xmlns:w15="http://schemas.microsoft.com/office/word/2012/wordml" xmlns:w16cex="http://schemas.microsoft.com/office/word/2018/wordml/cex" xmlns:w16cid="http://schemas.microsoft.com/office/word/2016/wordml/cid" xmlns:w16="http://schemas.microsoft.com/office/word/2018/wordml" xmlns:w16sdtdh="http://schemas.microsoft.com/office/word/2020/wordml/sdtdatahash" xmlns:w16se="http://schemas.microsoft.com/office/word/2015/wordml/symex" xmlns:wpg="http://schemas.microsoft.com/office/word/2010/wordprocessingGroup" xmlns:wpi="http://schemas.microsoft.com/office/word/2010/wordprocessingInk" xmlns:wne="http://schemas.microsoft.com/office/word/2006/wordml" xmlns:wps="http://schemas.microsoft.com/office/word/2010/wordprocessingShape" mc:Ignorable="w14 w15 w16se w16cid w16 w16cex w16sdtdh wp14">
   <w:tbl>
     <w:tblPr>
       <w:tblW w:w="0" w:type="auto"/>
@@ -3355,7 +3370,7 @@
 </file>
 
 <file path=word/footnotes.xml><?xml version="1.0" encoding="utf-8"?>
-<w:footnotes xmlns:wpc="http://schemas.microsoft.com/office/word/2010/wordprocessingCanvas" xmlns:cx="http://schemas.microsoft.com/office/drawing/2014/chartex" xmlns:cx1="http://schemas.microsoft.com/office/drawing/2015/9/8/chartex" xmlns:cx2="http://schemas.microsoft.com/office/drawing/2015/10/21/chartex" xmlns:cx3="http://schemas.microsoft.com/office/drawing/2016/5/9/chartex" xmlns:cx4="http://schemas.microsoft.com/office/drawing/2016/5/10/chartex" xmlns:cx5="http://schemas.microsoft.com/office/drawing/2016/5/11/chartex" xmlns:cx6="http://schemas.microsoft.com/office/drawing/2016/5/12/chartex" xmlns:cx7="http://schemas.microsoft.com/office/drawing/2016/5/13/chartex" xmlns:cx8="http://schemas.microsoft.com/office/drawing/2016/5/14/chartex" xmlns:mc="http://schemas.openxmlformats.org/markup-compatibility/2006" xmlns:aink="http://schemas.microsoft.com/office/drawing/2016/ink" xmlns:am3d="http://schemas.microsoft.com/office/drawing/2017/model3d" xmlns:o="urn:schemas-microsoft-com:office:office" xmlns:oel="http://schemas.microsoft.com/office/2019/extlst" xmlns:r="http://schemas.openxmlformats.org/officeDocument/2006/relationships" xmlns:m="http://schemas.openxmlformats.org/officeDocument/2006/math" xmlns:v="urn:schemas-microsoft-com:vml" xmlns:wp14="http://schemas.microsoft.com/office/word/2010/wordprocessingDrawing" xmlns:wp="http://schemas.openxmlformats.org/drawingml/2006/wordprocessingDrawing" xmlns:w10="urn:schemas-microsoft-com:office:word" xmlns:w="http://schemas.openxmlformats.org/wordprocessingml/2006/main" xmlns:w14="http://schemas.microsoft.com/office/word/2010/wordml" xmlns:w15="http://schemas.microsoft.com/office/word/2012/wordml" xmlns:w16cex="http://schemas.microsoft.com/office/word/2018/wordml/cex" xmlns:w16cid="http://schemas.microsoft.com/office/word/2016/wordml/cid" xmlns:w16="http://schemas.microsoft.com/office/word/2018/wordml" xmlns:w16du="http://schemas.microsoft.com/office/word/2023/wordml/word16du" xmlns:w16sdtdh="http://schemas.microsoft.com/office/word/2020/wordml/sdtdatahash" xmlns:w16se="http://schemas.microsoft.com/office/word/2015/wordml/symex" xmlns:wpg="http://schemas.microsoft.com/office/word/2010/wordprocessingGroup" xmlns:wpi="http://schemas.microsoft.com/office/word/2010/wordprocessingInk" xmlns:wne="http://schemas.microsoft.com/office/word/2006/wordml" xmlns:wps="http://schemas.microsoft.com/office/word/2010/wordprocessingShape" mc:Ignorable="w14 w15 w16se w16cid w16 w16cex w16sdtdh w16du wp14">
+<w:footnotes xmlns:wpc="http://schemas.microsoft.com/office/word/2010/wordprocessingCanvas" xmlns:cx="http://schemas.microsoft.com/office/drawing/2014/chartex" xmlns:cx1="http://schemas.microsoft.com/office/drawing/2015/9/8/chartex" xmlns:cx2="http://schemas.microsoft.com/office/drawing/2015/10/21/chartex" xmlns:cx3="http://schemas.microsoft.com/office/drawing/2016/5/9/chartex" xmlns:cx4="http://schemas.microsoft.com/office/drawing/2016/5/10/chartex" xmlns:cx5="http://schemas.microsoft.com/office/drawing/2016/5/11/chartex" xmlns:cx6="http://schemas.microsoft.com/office/drawing/2016/5/12/chartex" xmlns:cx7="http://schemas.microsoft.com/office/drawing/2016/5/13/chartex" xmlns:cx8="http://schemas.microsoft.com/office/drawing/2016/5/14/chartex" xmlns:mc="http://schemas.openxmlformats.org/markup-compatibility/2006" xmlns:aink="http://schemas.microsoft.com/office/drawing/2016/ink" xmlns:am3d="http://schemas.microsoft.com/office/drawing/2017/model3d" xmlns:o="urn:schemas-microsoft-com:office:office" xmlns:oel="http://schemas.microsoft.com/office/2019/extlst" xmlns:r="http://schemas.openxmlformats.org/officeDocument/2006/relationships" xmlns:m="http://schemas.openxmlformats.org/officeDocument/2006/math" xmlns:v="urn:schemas-microsoft-com:vml" xmlns:wp14="http://schemas.microsoft.com/office/word/2010/wordprocessingDrawing" xmlns:wp="http://schemas.openxmlformats.org/drawingml/2006/wordprocessingDrawing" xmlns:w10="urn:schemas-microsoft-com:office:word" xmlns:w="http://schemas.openxmlformats.org/wordprocessingml/2006/main" xmlns:w14="http://schemas.microsoft.com/office/word/2010/wordml" xmlns:w15="http://schemas.microsoft.com/office/word/2012/wordml" xmlns:w16cex="http://schemas.microsoft.com/office/word/2018/wordml/cex" xmlns:w16cid="http://schemas.microsoft.com/office/word/2016/wordml/cid" xmlns:w16="http://schemas.microsoft.com/office/word/2018/wordml" xmlns:w16sdtdh="http://schemas.microsoft.com/office/word/2020/wordml/sdtdatahash" xmlns:w16se="http://schemas.microsoft.com/office/word/2015/wordml/symex" xmlns:wpg="http://schemas.microsoft.com/office/word/2010/wordprocessingGroup" xmlns:wpi="http://schemas.microsoft.com/office/word/2010/wordprocessingInk" xmlns:wne="http://schemas.microsoft.com/office/word/2006/wordml" xmlns:wps="http://schemas.microsoft.com/office/word/2010/wordprocessingShape" mc:Ignorable="w14 w15 w16se w16cid w16 w16cex w16sdtdh wp14">
   <w:footnote w:type="separator" w:id="-1">
     <w:p>
       <w:pPr>
@@ -3387,7 +3402,7 @@
 </file>
 
 <file path=word/header1.xml><?xml version="1.0" encoding="utf-8"?>
-<w:hdr xmlns:wpc="http://schemas.microsoft.com/office/word/2010/wordprocessingCanvas" xmlns:cx="http://schemas.microsoft.com/office/drawing/2014/chartex" xmlns:cx1="http://schemas.microsoft.com/office/drawing/2015/9/8/chartex" xmlns:cx2="http://schemas.microsoft.com/office/drawing/2015/10/21/chartex" xmlns:cx3="http://schemas.microsoft.com/office/drawing/2016/5/9/chartex" xmlns:cx4="http://schemas.microsoft.com/office/drawing/2016/5/10/chartex" xmlns:cx5="http://schemas.microsoft.com/office/drawing/2016/5/11/chartex" xmlns:cx6="http://schemas.microsoft.com/office/drawing/2016/5/12/chartex" xmlns:cx7="http://schemas.microsoft.com/office/drawing/2016/5/13/chartex" xmlns:cx8="http://schemas.microsoft.com/office/drawing/2016/5/14/chartex" xmlns:mc="http://schemas.openxmlformats.org/markup-compatibility/2006" xmlns:aink="http://schemas.microsoft.com/office/drawing/2016/ink" xmlns:am3d="http://schemas.microsoft.com/office/drawing/2017/model3d" xmlns:o="urn:schemas-microsoft-com:office:office" xmlns:oel="http://schemas.microsoft.com/office/2019/extlst" xmlns:r="http://schemas.openxmlformats.org/officeDocument/2006/relationships" xmlns:m="http://schemas.openxmlformats.org/officeDocument/2006/math" xmlns:v="urn:schemas-microsoft-com:vml" xmlns:wp14="http://schemas.microsoft.com/office/word/2010/wordprocessingDrawing" xmlns:wp="http://schemas.openxmlformats.org/drawingml/2006/wordprocessingDrawing" xmlns:w10="urn:schemas-microsoft-com:office:word" xmlns:w="http://schemas.openxmlformats.org/wordprocessingml/2006/main" xmlns:w14="http://schemas.microsoft.com/office/word/2010/wordml" xmlns:w15="http://schemas.microsoft.com/office/word/2012/wordml" xmlns:w16cex="http://schemas.microsoft.com/office/word/2018/wordml/cex" xmlns:w16cid="http://schemas.microsoft.com/office/word/2016/wordml/cid" xmlns:w16="http://schemas.microsoft.com/office/word/2018/wordml" xmlns:w16du="http://schemas.microsoft.com/office/word/2023/wordml/word16du" xmlns:w16sdtdh="http://schemas.microsoft.com/office/word/2020/wordml/sdtdatahash" xmlns:w16se="http://schemas.microsoft.com/office/word/2015/wordml/symex" xmlns:wpg="http://schemas.microsoft.com/office/word/2010/wordprocessingGroup" xmlns:wpi="http://schemas.microsoft.com/office/word/2010/wordprocessingInk" xmlns:wne="http://schemas.microsoft.com/office/word/2006/wordml" xmlns:wps="http://schemas.microsoft.com/office/word/2010/wordprocessingShape" mc:Ignorable="w14 w15 w16se w16cid w16 w16cex w16sdtdh w16du wp14">
+<w:hdr xmlns:wpc="http://schemas.microsoft.com/office/word/2010/wordprocessingCanvas" xmlns:cx="http://schemas.microsoft.com/office/drawing/2014/chartex" xmlns:cx1="http://schemas.microsoft.com/office/drawing/2015/9/8/chartex" xmlns:cx2="http://schemas.microsoft.com/office/drawing/2015/10/21/chartex" xmlns:cx3="http://schemas.microsoft.com/office/drawing/2016/5/9/chartex" xmlns:cx4="http://schemas.microsoft.com/office/drawing/2016/5/10/chartex" xmlns:cx5="http://schemas.microsoft.com/office/drawing/2016/5/11/chartex" xmlns:cx6="http://schemas.microsoft.com/office/drawing/2016/5/12/chartex" xmlns:cx7="http://schemas.microsoft.com/office/drawing/2016/5/13/chartex" xmlns:cx8="http://schemas.microsoft.com/office/drawing/2016/5/14/chartex" xmlns:mc="http://schemas.openxmlformats.org/markup-compatibility/2006" xmlns:aink="http://schemas.microsoft.com/office/drawing/2016/ink" xmlns:am3d="http://schemas.microsoft.com/office/drawing/2017/model3d" xmlns:o="urn:schemas-microsoft-com:office:office" xmlns:oel="http://schemas.microsoft.com/office/2019/extlst" xmlns:r="http://schemas.openxmlformats.org/officeDocument/2006/relationships" xmlns:m="http://schemas.openxmlformats.org/officeDocument/2006/math" xmlns:v="urn:schemas-microsoft-com:vml" xmlns:wp14="http://schemas.microsoft.com/office/word/2010/wordprocessingDrawing" xmlns:wp="http://schemas.openxmlformats.org/drawingml/2006/wordprocessingDrawing" xmlns:w10="urn:schemas-microsoft-com:office:word" xmlns:w="http://schemas.openxmlformats.org/wordprocessingml/2006/main" xmlns:w14="http://schemas.microsoft.com/office/word/2010/wordml" xmlns:w15="http://schemas.microsoft.com/office/word/2012/wordml" xmlns:w16cex="http://schemas.microsoft.com/office/word/2018/wordml/cex" xmlns:w16cid="http://schemas.microsoft.com/office/word/2016/wordml/cid" xmlns:w16="http://schemas.microsoft.com/office/word/2018/wordml" xmlns:w16sdtdh="http://schemas.microsoft.com/office/word/2020/wordml/sdtdatahash" xmlns:w16se="http://schemas.microsoft.com/office/word/2015/wordml/symex" xmlns:wpg="http://schemas.microsoft.com/office/word/2010/wordprocessingGroup" xmlns:wpi="http://schemas.microsoft.com/office/word/2010/wordprocessingInk" xmlns:wne="http://schemas.microsoft.com/office/word/2006/wordml" xmlns:wps="http://schemas.microsoft.com/office/word/2010/wordprocessingShape" mc:Ignorable="w14 w15 w16se w16cid w16 w16cex w16sdtdh wp14">
   <w:tbl>
     <w:tblPr>
       <w:tblW w:w="0" w:type="auto"/>
@@ -3472,7 +3487,7 @@
 </file>
 
 <file path=word/numbering.xml><?xml version="1.0" encoding="utf-8"?>
-<w:numbering xmlns:wpc="http://schemas.microsoft.com/office/word/2010/wordprocessingCanvas" xmlns:cx="http://schemas.microsoft.com/office/drawing/2014/chartex" xmlns:cx1="http://schemas.microsoft.com/office/drawing/2015/9/8/chartex" xmlns:cx2="http://schemas.microsoft.com/office/drawing/2015/10/21/chartex" xmlns:cx3="http://schemas.microsoft.com/office/drawing/2016/5/9/chartex" xmlns:cx4="http://schemas.microsoft.com/office/drawing/2016/5/10/chartex" xmlns:cx5="http://schemas.microsoft.com/office/drawing/2016/5/11/chartex" xmlns:cx6="http://schemas.microsoft.com/office/drawing/2016/5/12/chartex" xmlns:cx7="http://schemas.microsoft.com/office/drawing/2016/5/13/chartex" xmlns:cx8="http://schemas.microsoft.com/office/drawing/2016/5/14/chartex" xmlns:mc="http://schemas.openxmlformats.org/markup-compatibility/2006" xmlns:aink="http://schemas.microsoft.com/office/drawing/2016/ink" xmlns:am3d="http://schemas.microsoft.com/office/drawing/2017/model3d" xmlns:o="urn:schemas-microsoft-com:office:office" xmlns:oel="http://schemas.microsoft.com/office/2019/extlst" xmlns:r="http://schemas.openxmlformats.org/officeDocument/2006/relationships" xmlns:m="http://schemas.openxmlformats.org/officeDocument/2006/math" xmlns:v="urn:schemas-microsoft-com:vml" xmlns:wp14="http://schemas.microsoft.com/office/word/2010/wordprocessingDrawing" xmlns:wp="http://schemas.openxmlformats.org/drawingml/2006/wordprocessingDrawing" xmlns:w10="urn:schemas-microsoft-com:office:word" xmlns:w="http://schemas.openxmlformats.org/wordprocessingml/2006/main" xmlns:w14="http://schemas.microsoft.com/office/word/2010/wordml" xmlns:w15="http://schemas.microsoft.com/office/word/2012/wordml" xmlns:w16cex="http://schemas.microsoft.com/office/word/2018/wordml/cex" xmlns:w16cid="http://schemas.microsoft.com/office/word/2016/wordml/cid" xmlns:w16="http://schemas.microsoft.com/office/word/2018/wordml" xmlns:w16du="http://schemas.microsoft.com/office/word/2023/wordml/word16du" xmlns:w16sdtdh="http://schemas.microsoft.com/office/word/2020/wordml/sdtdatahash" xmlns:w16se="http://schemas.microsoft.com/office/word/2015/wordml/symex" xmlns:wpg="http://schemas.microsoft.com/office/word/2010/wordprocessingGroup" xmlns:wpi="http://schemas.microsoft.com/office/word/2010/wordprocessingInk" xmlns:wne="http://schemas.microsoft.com/office/word/2006/wordml" xmlns:wps="http://schemas.microsoft.com/office/word/2010/wordprocessingShape" mc:Ignorable="w14 w15 w16se w16cid w16 w16cex w16sdtdh w16du wp14">
+<w:numbering xmlns:wpc="http://schemas.microsoft.com/office/word/2010/wordprocessingCanvas" xmlns:cx="http://schemas.microsoft.com/office/drawing/2014/chartex" xmlns:cx1="http://schemas.microsoft.com/office/drawing/2015/9/8/chartex" xmlns:cx2="http://schemas.microsoft.com/office/drawing/2015/10/21/chartex" xmlns:cx3="http://schemas.microsoft.com/office/drawing/2016/5/9/chartex" xmlns:cx4="http://schemas.microsoft.com/office/drawing/2016/5/10/chartex" xmlns:cx5="http://schemas.microsoft.com/office/drawing/2016/5/11/chartex" xmlns:cx6="http://schemas.microsoft.com/office/drawing/2016/5/12/chartex" xmlns:cx7="http://schemas.microsoft.com/office/drawing/2016/5/13/chartex" xmlns:cx8="http://schemas.microsoft.com/office/drawing/2016/5/14/chartex" xmlns:mc="http://schemas.openxmlformats.org/markup-compatibility/2006" xmlns:aink="http://schemas.microsoft.com/office/drawing/2016/ink" xmlns:am3d="http://schemas.microsoft.com/office/drawing/2017/model3d" xmlns:o="urn:schemas-microsoft-com:office:office" xmlns:oel="http://schemas.microsoft.com/office/2019/extlst" xmlns:r="http://schemas.openxmlformats.org/officeDocument/2006/relationships" xmlns:m="http://schemas.openxmlformats.org/officeDocument/2006/math" xmlns:v="urn:schemas-microsoft-com:vml" xmlns:wp14="http://schemas.microsoft.com/office/word/2010/wordprocessingDrawing" xmlns:wp="http://schemas.openxmlformats.org/drawingml/2006/wordprocessingDrawing" xmlns:w10="urn:schemas-microsoft-com:office:word" xmlns:w="http://schemas.openxmlformats.org/wordprocessingml/2006/main" xmlns:w14="http://schemas.microsoft.com/office/word/2010/wordml" xmlns:w15="http://schemas.microsoft.com/office/word/2012/wordml" xmlns:w16cex="http://schemas.microsoft.com/office/word/2018/wordml/cex" xmlns:w16cid="http://schemas.microsoft.com/office/word/2016/wordml/cid" xmlns:w16="http://schemas.microsoft.com/office/word/2018/wordml" xmlns:w16sdtdh="http://schemas.microsoft.com/office/word/2020/wordml/sdtdatahash" xmlns:w16se="http://schemas.microsoft.com/office/word/2015/wordml/symex" xmlns:wpg="http://schemas.microsoft.com/office/word/2010/wordprocessingGroup" xmlns:wpi="http://schemas.microsoft.com/office/word/2010/wordprocessingInk" xmlns:wne="http://schemas.microsoft.com/office/word/2006/wordml" xmlns:wps="http://schemas.microsoft.com/office/word/2010/wordprocessingShape" mc:Ignorable="w14 w15 w16se w16cid w16 w16cex w16sdtdh wp14">
   <w:abstractNum w:abstractNumId="0" w15:restartNumberingAfterBreak="0">
     <w:nsid w:val="05E14044"/>
     <w:multiLevelType w:val="hybridMultilevel"/>
@@ -7353,7 +7368,7 @@
 </file>
 
 <file path=word/styles.xml><?xml version="1.0" encoding="utf-8"?>
-<w:styles xmlns:mc="http://schemas.openxmlformats.org/markup-compatibility/2006" xmlns:r="http://schemas.openxmlformats.org/officeDocument/2006/relationships" xmlns:w="http://schemas.openxmlformats.org/wordprocessingml/2006/main" xmlns:w14="http://schemas.microsoft.com/office/word/2010/wordml" xmlns:w15="http://schemas.microsoft.com/office/word/2012/wordml" xmlns:w16cex="http://schemas.microsoft.com/office/word/2018/wordml/cex" xmlns:w16cid="http://schemas.microsoft.com/office/word/2016/wordml/cid" xmlns:w16="http://schemas.microsoft.com/office/word/2018/wordml" xmlns:w16du="http://schemas.microsoft.com/office/word/2023/wordml/word16du" xmlns:w16sdtdh="http://schemas.microsoft.com/office/word/2020/wordml/sdtdatahash" xmlns:w16se="http://schemas.microsoft.com/office/word/2015/wordml/symex" mc:Ignorable="w14 w15 w16se w16cid w16 w16cex w16sdtdh w16du">
+<w:styles xmlns:mc="http://schemas.openxmlformats.org/markup-compatibility/2006" xmlns:r="http://schemas.openxmlformats.org/officeDocument/2006/relationships" xmlns:w="http://schemas.openxmlformats.org/wordprocessingml/2006/main" xmlns:w14="http://schemas.microsoft.com/office/word/2010/wordml" xmlns:w15="http://schemas.microsoft.com/office/word/2012/wordml" xmlns:w16cex="http://schemas.microsoft.com/office/word/2018/wordml/cex" xmlns:w16cid="http://schemas.microsoft.com/office/word/2016/wordml/cid" xmlns:w16="http://schemas.microsoft.com/office/word/2018/wordml" xmlns:w16sdtdh="http://schemas.microsoft.com/office/word/2020/wordml/sdtdatahash" xmlns:w16se="http://schemas.microsoft.com/office/word/2015/wordml/symex" mc:Ignorable="w14 w15 w16se w16cid w16 w16cex w16sdtdh">
   <w:docDefaults>
     <w:rPrDefault>
       <w:rPr>
@@ -7963,6 +7978,7 @@
   <w:style w:type="character" w:default="1" w:styleId="DefaultParagraphFont">
     <w:name w:val="Default Paragraph Font"/>
     <w:uiPriority w:val="1"/>
+    <w:semiHidden/>
     <w:unhideWhenUsed/>
   </w:style>
   <w:style w:type="table" w:default="1" w:styleId="TableNormal">

</xml_diff>

<commit_message>
added more to intro
</commit_message>
<xml_diff>
--- a/IterationZero/Functional Specification.docx
+++ b/IterationZero/Functional Specification.docx
@@ -1,6 +1,6 @@
 
 <file path=word/document.xml><?xml version="1.0" encoding="utf-8"?>
-<w:document xmlns:wpc="http://schemas.microsoft.com/office/word/2010/wordprocessingCanvas" xmlns:cx="http://schemas.microsoft.com/office/drawing/2014/chartex" xmlns:cx1="http://schemas.microsoft.com/office/drawing/2015/9/8/chartex" xmlns:cx2="http://schemas.microsoft.com/office/drawing/2015/10/21/chartex" xmlns:cx3="http://schemas.microsoft.com/office/drawing/2016/5/9/chartex" xmlns:cx4="http://schemas.microsoft.com/office/drawing/2016/5/10/chartex" xmlns:cx5="http://schemas.microsoft.com/office/drawing/2016/5/11/chartex" xmlns:cx6="http://schemas.microsoft.com/office/drawing/2016/5/12/chartex" xmlns:cx7="http://schemas.microsoft.com/office/drawing/2016/5/13/chartex" xmlns:cx8="http://schemas.microsoft.com/office/drawing/2016/5/14/chartex" xmlns:mc="http://schemas.openxmlformats.org/markup-compatibility/2006" xmlns:aink="http://schemas.microsoft.com/office/drawing/2016/ink" xmlns:am3d="http://schemas.microsoft.com/office/drawing/2017/model3d" xmlns:o="urn:schemas-microsoft-com:office:office" xmlns:oel="http://schemas.microsoft.com/office/2019/extlst" xmlns:r="http://schemas.openxmlformats.org/officeDocument/2006/relationships" xmlns:m="http://schemas.openxmlformats.org/officeDocument/2006/math" xmlns:v="urn:schemas-microsoft-com:vml" xmlns:wp14="http://schemas.microsoft.com/office/word/2010/wordprocessingDrawing" xmlns:wp="http://schemas.openxmlformats.org/drawingml/2006/wordprocessingDrawing" xmlns:w10="urn:schemas-microsoft-com:office:word" xmlns:w="http://schemas.openxmlformats.org/wordprocessingml/2006/main" xmlns:w14="http://schemas.microsoft.com/office/word/2010/wordml" xmlns:w15="http://schemas.microsoft.com/office/word/2012/wordml" xmlns:w16cex="http://schemas.microsoft.com/office/word/2018/wordml/cex" xmlns:w16cid="http://schemas.microsoft.com/office/word/2016/wordml/cid" xmlns:w16="http://schemas.microsoft.com/office/word/2018/wordml" xmlns:w16du="http://schemas.microsoft.com/office/word/2023/wordml/word16du" xmlns:w16sdtdh="http://schemas.microsoft.com/office/word/2020/wordml/sdtdatahash" xmlns:w16se="http://schemas.microsoft.com/office/word/2015/wordml/symex" xmlns:wpg="http://schemas.microsoft.com/office/word/2010/wordprocessingGroup" xmlns:wpi="http://schemas.microsoft.com/office/word/2010/wordprocessingInk" xmlns:wne="http://schemas.microsoft.com/office/word/2006/wordml" xmlns:wps="http://schemas.microsoft.com/office/word/2010/wordprocessingShape" mc:Ignorable="w14 w15 w16se w16cid w16 w16cex w16sdtdh w16du wp14">
+<w:document xmlns:wpc="http://schemas.microsoft.com/office/word/2010/wordprocessingCanvas" xmlns:cx="http://schemas.microsoft.com/office/drawing/2014/chartex" xmlns:cx1="http://schemas.microsoft.com/office/drawing/2015/9/8/chartex" xmlns:cx2="http://schemas.microsoft.com/office/drawing/2015/10/21/chartex" xmlns:cx3="http://schemas.microsoft.com/office/drawing/2016/5/9/chartex" xmlns:cx4="http://schemas.microsoft.com/office/drawing/2016/5/10/chartex" xmlns:cx5="http://schemas.microsoft.com/office/drawing/2016/5/11/chartex" xmlns:cx6="http://schemas.microsoft.com/office/drawing/2016/5/12/chartex" xmlns:cx7="http://schemas.microsoft.com/office/drawing/2016/5/13/chartex" xmlns:cx8="http://schemas.microsoft.com/office/drawing/2016/5/14/chartex" xmlns:mc="http://schemas.openxmlformats.org/markup-compatibility/2006" xmlns:aink="http://schemas.microsoft.com/office/drawing/2016/ink" xmlns:am3d="http://schemas.microsoft.com/office/drawing/2017/model3d" xmlns:o="urn:schemas-microsoft-com:office:office" xmlns:oel="http://schemas.microsoft.com/office/2019/extlst" xmlns:r="http://schemas.openxmlformats.org/officeDocument/2006/relationships" xmlns:m="http://schemas.openxmlformats.org/officeDocument/2006/math" xmlns:v="urn:schemas-microsoft-com:vml" xmlns:wp14="http://schemas.microsoft.com/office/word/2010/wordprocessingDrawing" xmlns:wp="http://schemas.openxmlformats.org/drawingml/2006/wordprocessingDrawing" xmlns:w10="urn:schemas-microsoft-com:office:word" xmlns:w="http://schemas.openxmlformats.org/wordprocessingml/2006/main" xmlns:w14="http://schemas.microsoft.com/office/word/2010/wordml" xmlns:w15="http://schemas.microsoft.com/office/word/2012/wordml" xmlns:w16cex="http://schemas.microsoft.com/office/word/2018/wordml/cex" xmlns:w16cid="http://schemas.microsoft.com/office/word/2016/wordml/cid" xmlns:w16="http://schemas.microsoft.com/office/word/2018/wordml" xmlns:w16sdtdh="http://schemas.microsoft.com/office/word/2020/wordml/sdtdatahash" xmlns:w16se="http://schemas.microsoft.com/office/word/2015/wordml/symex" xmlns:wpg="http://schemas.microsoft.com/office/word/2010/wordprocessingGroup" xmlns:wpi="http://schemas.microsoft.com/office/word/2010/wordprocessingInk" xmlns:wne="http://schemas.microsoft.com/office/word/2006/wordml" xmlns:wps="http://schemas.microsoft.com/office/word/2010/wordprocessingShape" mc:Ignorable="w14 w15 w16se w16cid w16 w16cex w16sdtdh wp14">
   <w:body>
     <w:p>
       <w:r>
@@ -1731,6 +1731,7 @@
       </w:pPr>
       <w:bookmarkStart w:id="0" w:name="_Toc180164166"/>
       <w:r>
+        <w:lastRenderedPageBreak/>
         <w:t>Introduction</w:t>
       </w:r>
       <w:bookmarkEnd w:id="0"/>
@@ -1943,6 +1944,7 @@
         <w:pStyle w:val="Heading1"/>
       </w:pPr>
       <w:r>
+        <w:lastRenderedPageBreak/>
         <w:t>Problem and Proposition</w:t>
       </w:r>
       <w:bookmarkEnd w:id="4"/>
@@ -2012,6 +2014,9 @@
       </w:r>
       <w:r>
         <w:t>solution by combining personalised lessons, real-time conversations and gamification elements to keep the user engaged.</w:t>
+      </w:r>
+      <w:r>
+        <w:t xml:space="preserve"> LingoLizard aims to help any user improve regardless of their skill level.</w:t>
       </w:r>
     </w:p>
     <w:p/>
@@ -2036,6 +2041,7 @@
         <w:pStyle w:val="Heading1"/>
       </w:pPr>
       <w:r>
+        <w:lastRenderedPageBreak/>
         <w:t xml:space="preserve">System </w:t>
       </w:r>
       <w:r>
@@ -2235,6 +2241,7 @@
         <w:pStyle w:val="Heading1"/>
       </w:pPr>
       <w:r>
+        <w:lastRenderedPageBreak/>
         <w:t>Requirements</w:t>
       </w:r>
       <w:bookmarkEnd w:id="9"/>
@@ -2620,6 +2627,7 @@
       </w:pPr>
       <w:bookmarkStart w:id="15" w:name="_Toc180164182"/>
       <w:r>
+        <w:lastRenderedPageBreak/>
         <w:t>Performance</w:t>
       </w:r>
       <w:bookmarkEnd w:id="15"/>
@@ -2732,6 +2740,7 @@
         <w:pStyle w:val="Heading1"/>
       </w:pPr>
       <w:r>
+        <w:lastRenderedPageBreak/>
         <w:t>Use case Diagram</w:t>
       </w:r>
       <w:bookmarkEnd w:id="17"/>
@@ -2758,6 +2767,7 @@
         <w:pStyle w:val="Heading1"/>
       </w:pPr>
       <w:r>
+        <w:lastRenderedPageBreak/>
         <w:t>Detailed use case</w:t>
       </w:r>
       <w:bookmarkEnd w:id="18"/>
@@ -2896,7 +2906,10 @@
           </w:tcPr>
           <w:p>
             <w:r>
-              <w:t>Pre-conditions :</w:t>
+              <w:t>Pre-</w:t>
+            </w:r>
+            <w:r>
+              <w:t>conditions:</w:t>
             </w:r>
           </w:p>
         </w:tc>
@@ -3140,7 +3153,10 @@
           </w:tcPr>
           <w:p>
             <w:r>
-              <w:t>Pre-conditions :</w:t>
+              <w:t>Pre-</w:t>
+            </w:r>
+            <w:r>
+              <w:t>conditions:</w:t>
             </w:r>
           </w:p>
         </w:tc>
@@ -3230,7 +3246,6 @@
       </w:tr>
     </w:tbl>
     <w:p/>
-    <w:p/>
     <w:sectPr>
       <w:headerReference w:type="default" r:id="rId9"/>
       <w:footerReference w:type="default" r:id="rId10"/>
@@ -3244,7 +3259,7 @@
 </file>
 
 <file path=word/endnotes.xml><?xml version="1.0" encoding="utf-8"?>
-<w:endnotes xmlns:wpc="http://schemas.microsoft.com/office/word/2010/wordprocessingCanvas" xmlns:cx="http://schemas.microsoft.com/office/drawing/2014/chartex" xmlns:cx1="http://schemas.microsoft.com/office/drawing/2015/9/8/chartex" xmlns:cx2="http://schemas.microsoft.com/office/drawing/2015/10/21/chartex" xmlns:cx3="http://schemas.microsoft.com/office/drawing/2016/5/9/chartex" xmlns:cx4="http://schemas.microsoft.com/office/drawing/2016/5/10/chartex" xmlns:cx5="http://schemas.microsoft.com/office/drawing/2016/5/11/chartex" xmlns:cx6="http://schemas.microsoft.com/office/drawing/2016/5/12/chartex" xmlns:cx7="http://schemas.microsoft.com/office/drawing/2016/5/13/chartex" xmlns:cx8="http://schemas.microsoft.com/office/drawing/2016/5/14/chartex" xmlns:mc="http://schemas.openxmlformats.org/markup-compatibility/2006" xmlns:aink="http://schemas.microsoft.com/office/drawing/2016/ink" xmlns:am3d="http://schemas.microsoft.com/office/drawing/2017/model3d" xmlns:o="urn:schemas-microsoft-com:office:office" xmlns:oel="http://schemas.microsoft.com/office/2019/extlst" xmlns:r="http://schemas.openxmlformats.org/officeDocument/2006/relationships" xmlns:m="http://schemas.openxmlformats.org/officeDocument/2006/math" xmlns:v="urn:schemas-microsoft-com:vml" xmlns:wp14="http://schemas.microsoft.com/office/word/2010/wordprocessingDrawing" xmlns:wp="http://schemas.openxmlformats.org/drawingml/2006/wordprocessingDrawing" xmlns:w10="urn:schemas-microsoft-com:office:word" xmlns:w="http://schemas.openxmlformats.org/wordprocessingml/2006/main" xmlns:w14="http://schemas.microsoft.com/office/word/2010/wordml" xmlns:w15="http://schemas.microsoft.com/office/word/2012/wordml" xmlns:w16cex="http://schemas.microsoft.com/office/word/2018/wordml/cex" xmlns:w16cid="http://schemas.microsoft.com/office/word/2016/wordml/cid" xmlns:w16="http://schemas.microsoft.com/office/word/2018/wordml" xmlns:w16du="http://schemas.microsoft.com/office/word/2023/wordml/word16du" xmlns:w16sdtdh="http://schemas.microsoft.com/office/word/2020/wordml/sdtdatahash" xmlns:w16se="http://schemas.microsoft.com/office/word/2015/wordml/symex" xmlns:wpg="http://schemas.microsoft.com/office/word/2010/wordprocessingGroup" xmlns:wpi="http://schemas.microsoft.com/office/word/2010/wordprocessingInk" xmlns:wne="http://schemas.microsoft.com/office/word/2006/wordml" xmlns:wps="http://schemas.microsoft.com/office/word/2010/wordprocessingShape" mc:Ignorable="w14 w15 w16se w16cid w16 w16cex w16sdtdh w16du wp14">
+<w:endnotes xmlns:wpc="http://schemas.microsoft.com/office/word/2010/wordprocessingCanvas" xmlns:cx="http://schemas.microsoft.com/office/drawing/2014/chartex" xmlns:cx1="http://schemas.microsoft.com/office/drawing/2015/9/8/chartex" xmlns:cx2="http://schemas.microsoft.com/office/drawing/2015/10/21/chartex" xmlns:cx3="http://schemas.microsoft.com/office/drawing/2016/5/9/chartex" xmlns:cx4="http://schemas.microsoft.com/office/drawing/2016/5/10/chartex" xmlns:cx5="http://schemas.microsoft.com/office/drawing/2016/5/11/chartex" xmlns:cx6="http://schemas.microsoft.com/office/drawing/2016/5/12/chartex" xmlns:cx7="http://schemas.microsoft.com/office/drawing/2016/5/13/chartex" xmlns:cx8="http://schemas.microsoft.com/office/drawing/2016/5/14/chartex" xmlns:mc="http://schemas.openxmlformats.org/markup-compatibility/2006" xmlns:aink="http://schemas.microsoft.com/office/drawing/2016/ink" xmlns:am3d="http://schemas.microsoft.com/office/drawing/2017/model3d" xmlns:o="urn:schemas-microsoft-com:office:office" xmlns:oel="http://schemas.microsoft.com/office/2019/extlst" xmlns:r="http://schemas.openxmlformats.org/officeDocument/2006/relationships" xmlns:m="http://schemas.openxmlformats.org/officeDocument/2006/math" xmlns:v="urn:schemas-microsoft-com:vml" xmlns:wp14="http://schemas.microsoft.com/office/word/2010/wordprocessingDrawing" xmlns:wp="http://schemas.openxmlformats.org/drawingml/2006/wordprocessingDrawing" xmlns:w10="urn:schemas-microsoft-com:office:word" xmlns:w="http://schemas.openxmlformats.org/wordprocessingml/2006/main" xmlns:w14="http://schemas.microsoft.com/office/word/2010/wordml" xmlns:w15="http://schemas.microsoft.com/office/word/2012/wordml" xmlns:w16cex="http://schemas.microsoft.com/office/word/2018/wordml/cex" xmlns:w16cid="http://schemas.microsoft.com/office/word/2016/wordml/cid" xmlns:w16="http://schemas.microsoft.com/office/word/2018/wordml" xmlns:w16sdtdh="http://schemas.microsoft.com/office/word/2020/wordml/sdtdatahash" xmlns:w16se="http://schemas.microsoft.com/office/word/2015/wordml/symex" xmlns:wpg="http://schemas.microsoft.com/office/word/2010/wordprocessingGroup" xmlns:wpi="http://schemas.microsoft.com/office/word/2010/wordprocessingInk" xmlns:wne="http://schemas.microsoft.com/office/word/2006/wordml" xmlns:wps="http://schemas.microsoft.com/office/word/2010/wordprocessingShape" mc:Ignorable="w14 w15 w16se w16cid w16 w16cex w16sdtdh wp14">
   <w:endnote w:type="separator" w:id="-1">
     <w:p>
       <w:pPr>
@@ -3276,7 +3291,7 @@
 </file>
 
 <file path=word/footer1.xml><?xml version="1.0" encoding="utf-8"?>
-<w:ftr xmlns:wpc="http://schemas.microsoft.com/office/word/2010/wordprocessingCanvas" xmlns:cx="http://schemas.microsoft.com/office/drawing/2014/chartex" xmlns:cx1="http://schemas.microsoft.com/office/drawing/2015/9/8/chartex" xmlns:cx2="http://schemas.microsoft.com/office/drawing/2015/10/21/chartex" xmlns:cx3="http://schemas.microsoft.com/office/drawing/2016/5/9/chartex" xmlns:cx4="http://schemas.microsoft.com/office/drawing/2016/5/10/chartex" xmlns:cx5="http://schemas.microsoft.com/office/drawing/2016/5/11/chartex" xmlns:cx6="http://schemas.microsoft.com/office/drawing/2016/5/12/chartex" xmlns:cx7="http://schemas.microsoft.com/office/drawing/2016/5/13/chartex" xmlns:cx8="http://schemas.microsoft.com/office/drawing/2016/5/14/chartex" xmlns:mc="http://schemas.openxmlformats.org/markup-compatibility/2006" xmlns:aink="http://schemas.microsoft.com/office/drawing/2016/ink" xmlns:am3d="http://schemas.microsoft.com/office/drawing/2017/model3d" xmlns:o="urn:schemas-microsoft-com:office:office" xmlns:oel="http://schemas.microsoft.com/office/2019/extlst" xmlns:r="http://schemas.openxmlformats.org/officeDocument/2006/relationships" xmlns:m="http://schemas.openxmlformats.org/officeDocument/2006/math" xmlns:v="urn:schemas-microsoft-com:vml" xmlns:wp14="http://schemas.microsoft.com/office/word/2010/wordprocessingDrawing" xmlns:wp="http://schemas.openxmlformats.org/drawingml/2006/wordprocessingDrawing" xmlns:w10="urn:schemas-microsoft-com:office:word" xmlns:w="http://schemas.openxmlformats.org/wordprocessingml/2006/main" xmlns:w14="http://schemas.microsoft.com/office/word/2010/wordml" xmlns:w15="http://schemas.microsoft.com/office/word/2012/wordml" xmlns:w16cex="http://schemas.microsoft.com/office/word/2018/wordml/cex" xmlns:w16cid="http://schemas.microsoft.com/office/word/2016/wordml/cid" xmlns:w16="http://schemas.microsoft.com/office/word/2018/wordml" xmlns:w16du="http://schemas.microsoft.com/office/word/2023/wordml/word16du" xmlns:w16sdtdh="http://schemas.microsoft.com/office/word/2020/wordml/sdtdatahash" xmlns:w16se="http://schemas.microsoft.com/office/word/2015/wordml/symex" xmlns:wpg="http://schemas.microsoft.com/office/word/2010/wordprocessingGroup" xmlns:wpi="http://schemas.microsoft.com/office/word/2010/wordprocessingInk" xmlns:wne="http://schemas.microsoft.com/office/word/2006/wordml" xmlns:wps="http://schemas.microsoft.com/office/word/2010/wordprocessingShape" mc:Ignorable="w14 w15 w16se w16cid w16 w16cex w16sdtdh w16du wp14">
+<w:ftr xmlns:wpc="http://schemas.microsoft.com/office/word/2010/wordprocessingCanvas" xmlns:cx="http://schemas.microsoft.com/office/drawing/2014/chartex" xmlns:cx1="http://schemas.microsoft.com/office/drawing/2015/9/8/chartex" xmlns:cx2="http://schemas.microsoft.com/office/drawing/2015/10/21/chartex" xmlns:cx3="http://schemas.microsoft.com/office/drawing/2016/5/9/chartex" xmlns:cx4="http://schemas.microsoft.com/office/drawing/2016/5/10/chartex" xmlns:cx5="http://schemas.microsoft.com/office/drawing/2016/5/11/chartex" xmlns:cx6="http://schemas.microsoft.com/office/drawing/2016/5/12/chartex" xmlns:cx7="http://schemas.microsoft.com/office/drawing/2016/5/13/chartex" xmlns:cx8="http://schemas.microsoft.com/office/drawing/2016/5/14/chartex" xmlns:mc="http://schemas.openxmlformats.org/markup-compatibility/2006" xmlns:aink="http://schemas.microsoft.com/office/drawing/2016/ink" xmlns:am3d="http://schemas.microsoft.com/office/drawing/2017/model3d" xmlns:o="urn:schemas-microsoft-com:office:office" xmlns:oel="http://schemas.microsoft.com/office/2019/extlst" xmlns:r="http://schemas.openxmlformats.org/officeDocument/2006/relationships" xmlns:m="http://schemas.openxmlformats.org/officeDocument/2006/math" xmlns:v="urn:schemas-microsoft-com:vml" xmlns:wp14="http://schemas.microsoft.com/office/word/2010/wordprocessingDrawing" xmlns:wp="http://schemas.openxmlformats.org/drawingml/2006/wordprocessingDrawing" xmlns:w10="urn:schemas-microsoft-com:office:word" xmlns:w="http://schemas.openxmlformats.org/wordprocessingml/2006/main" xmlns:w14="http://schemas.microsoft.com/office/word/2010/wordml" xmlns:w15="http://schemas.microsoft.com/office/word/2012/wordml" xmlns:w16cex="http://schemas.microsoft.com/office/word/2018/wordml/cex" xmlns:w16cid="http://schemas.microsoft.com/office/word/2016/wordml/cid" xmlns:w16="http://schemas.microsoft.com/office/word/2018/wordml" xmlns:w16sdtdh="http://schemas.microsoft.com/office/word/2020/wordml/sdtdatahash" xmlns:w16se="http://schemas.microsoft.com/office/word/2015/wordml/symex" xmlns:wpg="http://schemas.microsoft.com/office/word/2010/wordprocessingGroup" xmlns:wpi="http://schemas.microsoft.com/office/word/2010/wordprocessingInk" xmlns:wne="http://schemas.microsoft.com/office/word/2006/wordml" xmlns:wps="http://schemas.microsoft.com/office/word/2010/wordprocessingShape" mc:Ignorable="w14 w15 w16se w16cid w16 w16cex w16sdtdh wp14">
   <w:tbl>
     <w:tblPr>
       <w:tblW w:w="0" w:type="auto"/>
@@ -3355,7 +3370,7 @@
 </file>
 
 <file path=word/footnotes.xml><?xml version="1.0" encoding="utf-8"?>
-<w:footnotes xmlns:wpc="http://schemas.microsoft.com/office/word/2010/wordprocessingCanvas" xmlns:cx="http://schemas.microsoft.com/office/drawing/2014/chartex" xmlns:cx1="http://schemas.microsoft.com/office/drawing/2015/9/8/chartex" xmlns:cx2="http://schemas.microsoft.com/office/drawing/2015/10/21/chartex" xmlns:cx3="http://schemas.microsoft.com/office/drawing/2016/5/9/chartex" xmlns:cx4="http://schemas.microsoft.com/office/drawing/2016/5/10/chartex" xmlns:cx5="http://schemas.microsoft.com/office/drawing/2016/5/11/chartex" xmlns:cx6="http://schemas.microsoft.com/office/drawing/2016/5/12/chartex" xmlns:cx7="http://schemas.microsoft.com/office/drawing/2016/5/13/chartex" xmlns:cx8="http://schemas.microsoft.com/office/drawing/2016/5/14/chartex" xmlns:mc="http://schemas.openxmlformats.org/markup-compatibility/2006" xmlns:aink="http://schemas.microsoft.com/office/drawing/2016/ink" xmlns:am3d="http://schemas.microsoft.com/office/drawing/2017/model3d" xmlns:o="urn:schemas-microsoft-com:office:office" xmlns:oel="http://schemas.microsoft.com/office/2019/extlst" xmlns:r="http://schemas.openxmlformats.org/officeDocument/2006/relationships" xmlns:m="http://schemas.openxmlformats.org/officeDocument/2006/math" xmlns:v="urn:schemas-microsoft-com:vml" xmlns:wp14="http://schemas.microsoft.com/office/word/2010/wordprocessingDrawing" xmlns:wp="http://schemas.openxmlformats.org/drawingml/2006/wordprocessingDrawing" xmlns:w10="urn:schemas-microsoft-com:office:word" xmlns:w="http://schemas.openxmlformats.org/wordprocessingml/2006/main" xmlns:w14="http://schemas.microsoft.com/office/word/2010/wordml" xmlns:w15="http://schemas.microsoft.com/office/word/2012/wordml" xmlns:w16cex="http://schemas.microsoft.com/office/word/2018/wordml/cex" xmlns:w16cid="http://schemas.microsoft.com/office/word/2016/wordml/cid" xmlns:w16="http://schemas.microsoft.com/office/word/2018/wordml" xmlns:w16du="http://schemas.microsoft.com/office/word/2023/wordml/word16du" xmlns:w16sdtdh="http://schemas.microsoft.com/office/word/2020/wordml/sdtdatahash" xmlns:w16se="http://schemas.microsoft.com/office/word/2015/wordml/symex" xmlns:wpg="http://schemas.microsoft.com/office/word/2010/wordprocessingGroup" xmlns:wpi="http://schemas.microsoft.com/office/word/2010/wordprocessingInk" xmlns:wne="http://schemas.microsoft.com/office/word/2006/wordml" xmlns:wps="http://schemas.microsoft.com/office/word/2010/wordprocessingShape" mc:Ignorable="w14 w15 w16se w16cid w16 w16cex w16sdtdh w16du wp14">
+<w:footnotes xmlns:wpc="http://schemas.microsoft.com/office/word/2010/wordprocessingCanvas" xmlns:cx="http://schemas.microsoft.com/office/drawing/2014/chartex" xmlns:cx1="http://schemas.microsoft.com/office/drawing/2015/9/8/chartex" xmlns:cx2="http://schemas.microsoft.com/office/drawing/2015/10/21/chartex" xmlns:cx3="http://schemas.microsoft.com/office/drawing/2016/5/9/chartex" xmlns:cx4="http://schemas.microsoft.com/office/drawing/2016/5/10/chartex" xmlns:cx5="http://schemas.microsoft.com/office/drawing/2016/5/11/chartex" xmlns:cx6="http://schemas.microsoft.com/office/drawing/2016/5/12/chartex" xmlns:cx7="http://schemas.microsoft.com/office/drawing/2016/5/13/chartex" xmlns:cx8="http://schemas.microsoft.com/office/drawing/2016/5/14/chartex" xmlns:mc="http://schemas.openxmlformats.org/markup-compatibility/2006" xmlns:aink="http://schemas.microsoft.com/office/drawing/2016/ink" xmlns:am3d="http://schemas.microsoft.com/office/drawing/2017/model3d" xmlns:o="urn:schemas-microsoft-com:office:office" xmlns:oel="http://schemas.microsoft.com/office/2019/extlst" xmlns:r="http://schemas.openxmlformats.org/officeDocument/2006/relationships" xmlns:m="http://schemas.openxmlformats.org/officeDocument/2006/math" xmlns:v="urn:schemas-microsoft-com:vml" xmlns:wp14="http://schemas.microsoft.com/office/word/2010/wordprocessingDrawing" xmlns:wp="http://schemas.openxmlformats.org/drawingml/2006/wordprocessingDrawing" xmlns:w10="urn:schemas-microsoft-com:office:word" xmlns:w="http://schemas.openxmlformats.org/wordprocessingml/2006/main" xmlns:w14="http://schemas.microsoft.com/office/word/2010/wordml" xmlns:w15="http://schemas.microsoft.com/office/word/2012/wordml" xmlns:w16cex="http://schemas.microsoft.com/office/word/2018/wordml/cex" xmlns:w16cid="http://schemas.microsoft.com/office/word/2016/wordml/cid" xmlns:w16="http://schemas.microsoft.com/office/word/2018/wordml" xmlns:w16sdtdh="http://schemas.microsoft.com/office/word/2020/wordml/sdtdatahash" xmlns:w16se="http://schemas.microsoft.com/office/word/2015/wordml/symex" xmlns:wpg="http://schemas.microsoft.com/office/word/2010/wordprocessingGroup" xmlns:wpi="http://schemas.microsoft.com/office/word/2010/wordprocessingInk" xmlns:wne="http://schemas.microsoft.com/office/word/2006/wordml" xmlns:wps="http://schemas.microsoft.com/office/word/2010/wordprocessingShape" mc:Ignorable="w14 w15 w16se w16cid w16 w16cex w16sdtdh wp14">
   <w:footnote w:type="separator" w:id="-1">
     <w:p>
       <w:pPr>
@@ -3387,7 +3402,7 @@
 </file>
 
 <file path=word/header1.xml><?xml version="1.0" encoding="utf-8"?>
-<w:hdr xmlns:wpc="http://schemas.microsoft.com/office/word/2010/wordprocessingCanvas" xmlns:cx="http://schemas.microsoft.com/office/drawing/2014/chartex" xmlns:cx1="http://schemas.microsoft.com/office/drawing/2015/9/8/chartex" xmlns:cx2="http://schemas.microsoft.com/office/drawing/2015/10/21/chartex" xmlns:cx3="http://schemas.microsoft.com/office/drawing/2016/5/9/chartex" xmlns:cx4="http://schemas.microsoft.com/office/drawing/2016/5/10/chartex" xmlns:cx5="http://schemas.microsoft.com/office/drawing/2016/5/11/chartex" xmlns:cx6="http://schemas.microsoft.com/office/drawing/2016/5/12/chartex" xmlns:cx7="http://schemas.microsoft.com/office/drawing/2016/5/13/chartex" xmlns:cx8="http://schemas.microsoft.com/office/drawing/2016/5/14/chartex" xmlns:mc="http://schemas.openxmlformats.org/markup-compatibility/2006" xmlns:aink="http://schemas.microsoft.com/office/drawing/2016/ink" xmlns:am3d="http://schemas.microsoft.com/office/drawing/2017/model3d" xmlns:o="urn:schemas-microsoft-com:office:office" xmlns:oel="http://schemas.microsoft.com/office/2019/extlst" xmlns:r="http://schemas.openxmlformats.org/officeDocument/2006/relationships" xmlns:m="http://schemas.openxmlformats.org/officeDocument/2006/math" xmlns:v="urn:schemas-microsoft-com:vml" xmlns:wp14="http://schemas.microsoft.com/office/word/2010/wordprocessingDrawing" xmlns:wp="http://schemas.openxmlformats.org/drawingml/2006/wordprocessingDrawing" xmlns:w10="urn:schemas-microsoft-com:office:word" xmlns:w="http://schemas.openxmlformats.org/wordprocessingml/2006/main" xmlns:w14="http://schemas.microsoft.com/office/word/2010/wordml" xmlns:w15="http://schemas.microsoft.com/office/word/2012/wordml" xmlns:w16cex="http://schemas.microsoft.com/office/word/2018/wordml/cex" xmlns:w16cid="http://schemas.microsoft.com/office/word/2016/wordml/cid" xmlns:w16="http://schemas.microsoft.com/office/word/2018/wordml" xmlns:w16du="http://schemas.microsoft.com/office/word/2023/wordml/word16du" xmlns:w16sdtdh="http://schemas.microsoft.com/office/word/2020/wordml/sdtdatahash" xmlns:w16se="http://schemas.microsoft.com/office/word/2015/wordml/symex" xmlns:wpg="http://schemas.microsoft.com/office/word/2010/wordprocessingGroup" xmlns:wpi="http://schemas.microsoft.com/office/word/2010/wordprocessingInk" xmlns:wne="http://schemas.microsoft.com/office/word/2006/wordml" xmlns:wps="http://schemas.microsoft.com/office/word/2010/wordprocessingShape" mc:Ignorable="w14 w15 w16se w16cid w16 w16cex w16sdtdh w16du wp14">
+<w:hdr xmlns:wpc="http://schemas.microsoft.com/office/word/2010/wordprocessingCanvas" xmlns:cx="http://schemas.microsoft.com/office/drawing/2014/chartex" xmlns:cx1="http://schemas.microsoft.com/office/drawing/2015/9/8/chartex" xmlns:cx2="http://schemas.microsoft.com/office/drawing/2015/10/21/chartex" xmlns:cx3="http://schemas.microsoft.com/office/drawing/2016/5/9/chartex" xmlns:cx4="http://schemas.microsoft.com/office/drawing/2016/5/10/chartex" xmlns:cx5="http://schemas.microsoft.com/office/drawing/2016/5/11/chartex" xmlns:cx6="http://schemas.microsoft.com/office/drawing/2016/5/12/chartex" xmlns:cx7="http://schemas.microsoft.com/office/drawing/2016/5/13/chartex" xmlns:cx8="http://schemas.microsoft.com/office/drawing/2016/5/14/chartex" xmlns:mc="http://schemas.openxmlformats.org/markup-compatibility/2006" xmlns:aink="http://schemas.microsoft.com/office/drawing/2016/ink" xmlns:am3d="http://schemas.microsoft.com/office/drawing/2017/model3d" xmlns:o="urn:schemas-microsoft-com:office:office" xmlns:oel="http://schemas.microsoft.com/office/2019/extlst" xmlns:r="http://schemas.openxmlformats.org/officeDocument/2006/relationships" xmlns:m="http://schemas.openxmlformats.org/officeDocument/2006/math" xmlns:v="urn:schemas-microsoft-com:vml" xmlns:wp14="http://schemas.microsoft.com/office/word/2010/wordprocessingDrawing" xmlns:wp="http://schemas.openxmlformats.org/drawingml/2006/wordprocessingDrawing" xmlns:w10="urn:schemas-microsoft-com:office:word" xmlns:w="http://schemas.openxmlformats.org/wordprocessingml/2006/main" xmlns:w14="http://schemas.microsoft.com/office/word/2010/wordml" xmlns:w15="http://schemas.microsoft.com/office/word/2012/wordml" xmlns:w16cex="http://schemas.microsoft.com/office/word/2018/wordml/cex" xmlns:w16cid="http://schemas.microsoft.com/office/word/2016/wordml/cid" xmlns:w16="http://schemas.microsoft.com/office/word/2018/wordml" xmlns:w16sdtdh="http://schemas.microsoft.com/office/word/2020/wordml/sdtdatahash" xmlns:w16se="http://schemas.microsoft.com/office/word/2015/wordml/symex" xmlns:wpg="http://schemas.microsoft.com/office/word/2010/wordprocessingGroup" xmlns:wpi="http://schemas.microsoft.com/office/word/2010/wordprocessingInk" xmlns:wne="http://schemas.microsoft.com/office/word/2006/wordml" xmlns:wps="http://schemas.microsoft.com/office/word/2010/wordprocessingShape" mc:Ignorable="w14 w15 w16se w16cid w16 w16cex w16sdtdh wp14">
   <w:tbl>
     <w:tblPr>
       <w:tblW w:w="0" w:type="auto"/>
@@ -3472,7 +3487,7 @@
 </file>
 
 <file path=word/numbering.xml><?xml version="1.0" encoding="utf-8"?>
-<w:numbering xmlns:wpc="http://schemas.microsoft.com/office/word/2010/wordprocessingCanvas" xmlns:cx="http://schemas.microsoft.com/office/drawing/2014/chartex" xmlns:cx1="http://schemas.microsoft.com/office/drawing/2015/9/8/chartex" xmlns:cx2="http://schemas.microsoft.com/office/drawing/2015/10/21/chartex" xmlns:cx3="http://schemas.microsoft.com/office/drawing/2016/5/9/chartex" xmlns:cx4="http://schemas.microsoft.com/office/drawing/2016/5/10/chartex" xmlns:cx5="http://schemas.microsoft.com/office/drawing/2016/5/11/chartex" xmlns:cx6="http://schemas.microsoft.com/office/drawing/2016/5/12/chartex" xmlns:cx7="http://schemas.microsoft.com/office/drawing/2016/5/13/chartex" xmlns:cx8="http://schemas.microsoft.com/office/drawing/2016/5/14/chartex" xmlns:mc="http://schemas.openxmlformats.org/markup-compatibility/2006" xmlns:aink="http://schemas.microsoft.com/office/drawing/2016/ink" xmlns:am3d="http://schemas.microsoft.com/office/drawing/2017/model3d" xmlns:o="urn:schemas-microsoft-com:office:office" xmlns:oel="http://schemas.microsoft.com/office/2019/extlst" xmlns:r="http://schemas.openxmlformats.org/officeDocument/2006/relationships" xmlns:m="http://schemas.openxmlformats.org/officeDocument/2006/math" xmlns:v="urn:schemas-microsoft-com:vml" xmlns:wp14="http://schemas.microsoft.com/office/word/2010/wordprocessingDrawing" xmlns:wp="http://schemas.openxmlformats.org/drawingml/2006/wordprocessingDrawing" xmlns:w10="urn:schemas-microsoft-com:office:word" xmlns:w="http://schemas.openxmlformats.org/wordprocessingml/2006/main" xmlns:w14="http://schemas.microsoft.com/office/word/2010/wordml" xmlns:w15="http://schemas.microsoft.com/office/word/2012/wordml" xmlns:w16cex="http://schemas.microsoft.com/office/word/2018/wordml/cex" xmlns:w16cid="http://schemas.microsoft.com/office/word/2016/wordml/cid" xmlns:w16="http://schemas.microsoft.com/office/word/2018/wordml" xmlns:w16du="http://schemas.microsoft.com/office/word/2023/wordml/word16du" xmlns:w16sdtdh="http://schemas.microsoft.com/office/word/2020/wordml/sdtdatahash" xmlns:w16se="http://schemas.microsoft.com/office/word/2015/wordml/symex" xmlns:wpg="http://schemas.microsoft.com/office/word/2010/wordprocessingGroup" xmlns:wpi="http://schemas.microsoft.com/office/word/2010/wordprocessingInk" xmlns:wne="http://schemas.microsoft.com/office/word/2006/wordml" xmlns:wps="http://schemas.microsoft.com/office/word/2010/wordprocessingShape" mc:Ignorable="w14 w15 w16se w16cid w16 w16cex w16sdtdh w16du wp14">
+<w:numbering xmlns:wpc="http://schemas.microsoft.com/office/word/2010/wordprocessingCanvas" xmlns:cx="http://schemas.microsoft.com/office/drawing/2014/chartex" xmlns:cx1="http://schemas.microsoft.com/office/drawing/2015/9/8/chartex" xmlns:cx2="http://schemas.microsoft.com/office/drawing/2015/10/21/chartex" xmlns:cx3="http://schemas.microsoft.com/office/drawing/2016/5/9/chartex" xmlns:cx4="http://schemas.microsoft.com/office/drawing/2016/5/10/chartex" xmlns:cx5="http://schemas.microsoft.com/office/drawing/2016/5/11/chartex" xmlns:cx6="http://schemas.microsoft.com/office/drawing/2016/5/12/chartex" xmlns:cx7="http://schemas.microsoft.com/office/drawing/2016/5/13/chartex" xmlns:cx8="http://schemas.microsoft.com/office/drawing/2016/5/14/chartex" xmlns:mc="http://schemas.openxmlformats.org/markup-compatibility/2006" xmlns:aink="http://schemas.microsoft.com/office/drawing/2016/ink" xmlns:am3d="http://schemas.microsoft.com/office/drawing/2017/model3d" xmlns:o="urn:schemas-microsoft-com:office:office" xmlns:oel="http://schemas.microsoft.com/office/2019/extlst" xmlns:r="http://schemas.openxmlformats.org/officeDocument/2006/relationships" xmlns:m="http://schemas.openxmlformats.org/officeDocument/2006/math" xmlns:v="urn:schemas-microsoft-com:vml" xmlns:wp14="http://schemas.microsoft.com/office/word/2010/wordprocessingDrawing" xmlns:wp="http://schemas.openxmlformats.org/drawingml/2006/wordprocessingDrawing" xmlns:w10="urn:schemas-microsoft-com:office:word" xmlns:w="http://schemas.openxmlformats.org/wordprocessingml/2006/main" xmlns:w14="http://schemas.microsoft.com/office/word/2010/wordml" xmlns:w15="http://schemas.microsoft.com/office/word/2012/wordml" xmlns:w16cex="http://schemas.microsoft.com/office/word/2018/wordml/cex" xmlns:w16cid="http://schemas.microsoft.com/office/word/2016/wordml/cid" xmlns:w16="http://schemas.microsoft.com/office/word/2018/wordml" xmlns:w16sdtdh="http://schemas.microsoft.com/office/word/2020/wordml/sdtdatahash" xmlns:w16se="http://schemas.microsoft.com/office/word/2015/wordml/symex" xmlns:wpg="http://schemas.microsoft.com/office/word/2010/wordprocessingGroup" xmlns:wpi="http://schemas.microsoft.com/office/word/2010/wordprocessingInk" xmlns:wne="http://schemas.microsoft.com/office/word/2006/wordml" xmlns:wps="http://schemas.microsoft.com/office/word/2010/wordprocessingShape" mc:Ignorable="w14 w15 w16se w16cid w16 w16cex w16sdtdh wp14">
   <w:abstractNum w:abstractNumId="0" w15:restartNumberingAfterBreak="0">
     <w:nsid w:val="05E14044"/>
     <w:multiLevelType w:val="hybridMultilevel"/>
@@ -7353,7 +7368,7 @@
 </file>
 
 <file path=word/styles.xml><?xml version="1.0" encoding="utf-8"?>
-<w:styles xmlns:mc="http://schemas.openxmlformats.org/markup-compatibility/2006" xmlns:r="http://schemas.openxmlformats.org/officeDocument/2006/relationships" xmlns:w="http://schemas.openxmlformats.org/wordprocessingml/2006/main" xmlns:w14="http://schemas.microsoft.com/office/word/2010/wordml" xmlns:w15="http://schemas.microsoft.com/office/word/2012/wordml" xmlns:w16cex="http://schemas.microsoft.com/office/word/2018/wordml/cex" xmlns:w16cid="http://schemas.microsoft.com/office/word/2016/wordml/cid" xmlns:w16="http://schemas.microsoft.com/office/word/2018/wordml" xmlns:w16du="http://schemas.microsoft.com/office/word/2023/wordml/word16du" xmlns:w16sdtdh="http://schemas.microsoft.com/office/word/2020/wordml/sdtdatahash" xmlns:w16se="http://schemas.microsoft.com/office/word/2015/wordml/symex" mc:Ignorable="w14 w15 w16se w16cid w16 w16cex w16sdtdh w16du">
+<w:styles xmlns:mc="http://schemas.openxmlformats.org/markup-compatibility/2006" xmlns:r="http://schemas.openxmlformats.org/officeDocument/2006/relationships" xmlns:w="http://schemas.openxmlformats.org/wordprocessingml/2006/main" xmlns:w14="http://schemas.microsoft.com/office/word/2010/wordml" xmlns:w15="http://schemas.microsoft.com/office/word/2012/wordml" xmlns:w16cex="http://schemas.microsoft.com/office/word/2018/wordml/cex" xmlns:w16cid="http://schemas.microsoft.com/office/word/2016/wordml/cid" xmlns:w16="http://schemas.microsoft.com/office/word/2018/wordml" xmlns:w16sdtdh="http://schemas.microsoft.com/office/word/2020/wordml/sdtdatahash" xmlns:w16se="http://schemas.microsoft.com/office/word/2015/wordml/symex" mc:Ignorable="w14 w15 w16se w16cid w16 w16cex w16sdtdh">
   <w:docDefaults>
     <w:rPrDefault>
       <w:rPr>
@@ -7963,6 +7978,7 @@
   <w:style w:type="character" w:default="1" w:styleId="DefaultParagraphFont">
     <w:name w:val="Default Paragraph Font"/>
     <w:uiPriority w:val="1"/>
+    <w:semiHidden/>
     <w:unhideWhenUsed/>
   </w:style>
   <w:style w:type="table" w:default="1" w:styleId="TableNormal">

</xml_diff>

<commit_message>
Added brief use cases and made overview longer
</commit_message>
<xml_diff>
--- a/IterationZero/Functional Specification.docx
+++ b/IterationZero/Functional Specification.docx
@@ -1,8 +1,11 @@
 
 <file path=word/document.xml><?xml version="1.0" encoding="utf-8"?>
-<w:document xmlns:wpc="http://schemas.microsoft.com/office/word/2010/wordprocessingCanvas" xmlns:cx="http://schemas.microsoft.com/office/drawing/2014/chartex" xmlns:cx1="http://schemas.microsoft.com/office/drawing/2015/9/8/chartex" xmlns:cx2="http://schemas.microsoft.com/office/drawing/2015/10/21/chartex" xmlns:cx3="http://schemas.microsoft.com/office/drawing/2016/5/9/chartex" xmlns:cx4="http://schemas.microsoft.com/office/drawing/2016/5/10/chartex" xmlns:cx5="http://schemas.microsoft.com/office/drawing/2016/5/11/chartex" xmlns:cx6="http://schemas.microsoft.com/office/drawing/2016/5/12/chartex" xmlns:cx7="http://schemas.microsoft.com/office/drawing/2016/5/13/chartex" xmlns:cx8="http://schemas.microsoft.com/office/drawing/2016/5/14/chartex" xmlns:mc="http://schemas.openxmlformats.org/markup-compatibility/2006" xmlns:aink="http://schemas.microsoft.com/office/drawing/2016/ink" xmlns:am3d="http://schemas.microsoft.com/office/drawing/2017/model3d" xmlns:o="urn:schemas-microsoft-com:office:office" xmlns:oel="http://schemas.microsoft.com/office/2019/extlst" xmlns:r="http://schemas.openxmlformats.org/officeDocument/2006/relationships" xmlns:m="http://schemas.openxmlformats.org/officeDocument/2006/math" xmlns:v="urn:schemas-microsoft-com:vml" xmlns:wp14="http://schemas.microsoft.com/office/word/2010/wordprocessingDrawing" xmlns:wp="http://schemas.openxmlformats.org/drawingml/2006/wordprocessingDrawing" xmlns:w10="urn:schemas-microsoft-com:office:word" xmlns:w="http://schemas.openxmlformats.org/wordprocessingml/2006/main" xmlns:w14="http://schemas.microsoft.com/office/word/2010/wordml" xmlns:w15="http://schemas.microsoft.com/office/word/2012/wordml" xmlns:w16cex="http://schemas.microsoft.com/office/word/2018/wordml/cex" xmlns:w16cid="http://schemas.microsoft.com/office/word/2016/wordml/cid" xmlns:w16="http://schemas.microsoft.com/office/word/2018/wordml" xmlns:w16sdtdh="http://schemas.microsoft.com/office/word/2020/wordml/sdtdatahash" xmlns:w16se="http://schemas.microsoft.com/office/word/2015/wordml/symex" xmlns:wpg="http://schemas.microsoft.com/office/word/2010/wordprocessingGroup" xmlns:wpi="http://schemas.microsoft.com/office/word/2010/wordprocessingInk" xmlns:wne="http://schemas.microsoft.com/office/word/2006/wordml" xmlns:wps="http://schemas.microsoft.com/office/word/2010/wordprocessingShape" mc:Ignorable="w14 w15 w16se w16cid w16 w16cex w16sdtdh wp14">
+<w:document xmlns:wpc="http://schemas.microsoft.com/office/word/2010/wordprocessingCanvas" xmlns:cx="http://schemas.microsoft.com/office/drawing/2014/chartex" xmlns:cx1="http://schemas.microsoft.com/office/drawing/2015/9/8/chartex" xmlns:cx2="http://schemas.microsoft.com/office/drawing/2015/10/21/chartex" xmlns:cx3="http://schemas.microsoft.com/office/drawing/2016/5/9/chartex" xmlns:cx4="http://schemas.microsoft.com/office/drawing/2016/5/10/chartex" xmlns:cx5="http://schemas.microsoft.com/office/drawing/2016/5/11/chartex" xmlns:cx6="http://schemas.microsoft.com/office/drawing/2016/5/12/chartex" xmlns:cx7="http://schemas.microsoft.com/office/drawing/2016/5/13/chartex" xmlns:cx8="http://schemas.microsoft.com/office/drawing/2016/5/14/chartex" xmlns:mc="http://schemas.openxmlformats.org/markup-compatibility/2006" xmlns:aink="http://schemas.microsoft.com/office/drawing/2016/ink" xmlns:am3d="http://schemas.microsoft.com/office/drawing/2017/model3d" xmlns:o="urn:schemas-microsoft-com:office:office" xmlns:oel="http://schemas.microsoft.com/office/2019/extlst" xmlns:r="http://schemas.openxmlformats.org/officeDocument/2006/relationships" xmlns:m="http://schemas.openxmlformats.org/officeDocument/2006/math" xmlns:v="urn:schemas-microsoft-com:vml" xmlns:wp14="http://schemas.microsoft.com/office/word/2010/wordprocessingDrawing" xmlns:wp="http://schemas.openxmlformats.org/drawingml/2006/wordprocessingDrawing" xmlns:w10="urn:schemas-microsoft-com:office:word" xmlns:w="http://schemas.openxmlformats.org/wordprocessingml/2006/main" xmlns:w14="http://schemas.microsoft.com/office/word/2010/wordml" xmlns:w15="http://schemas.microsoft.com/office/word/2012/wordml" xmlns:w16cex="http://schemas.microsoft.com/office/word/2018/wordml/cex" xmlns:w16cid="http://schemas.microsoft.com/office/word/2016/wordml/cid" xmlns:w16="http://schemas.microsoft.com/office/word/2018/wordml" xmlns:w16du="http://schemas.microsoft.com/office/word/2023/wordml/word16du" xmlns:w16sdtdh="http://schemas.microsoft.com/office/word/2020/wordml/sdtdatahash" xmlns:w16se="http://schemas.microsoft.com/office/word/2015/wordml/symex" xmlns:wpg="http://schemas.microsoft.com/office/word/2010/wordprocessingGroup" xmlns:wpi="http://schemas.microsoft.com/office/word/2010/wordprocessingInk" xmlns:wne="http://schemas.microsoft.com/office/word/2006/wordml" xmlns:wps="http://schemas.microsoft.com/office/word/2010/wordprocessingShape" mc:Ignorable="w14 w15 w16se w16cid w16 w16cex w16sdtdh w16du wp14">
   <w:body>
     <w:p>
+      <w:r>
+        <w:t xml:space="preserve"> </w:t>
+      </w:r>
       <w:r>
         <w:t xml:space="preserve">  </w:t>
       </w:r>
@@ -249,6 +252,7 @@
             <w:rPr>
               <w:noProof/>
               <w:kern w:val="2"/>
+              <w:sz w:val="24"/>
               <w:szCs w:val="24"/>
               <w:lang w:eastAsia="en-IE"/>
               <w14:ligatures w14:val="standardContextual"/>
@@ -263,7 +267,7 @@
           <w:r>
             <w:fldChar w:fldCharType="separate"/>
           </w:r>
-          <w:hyperlink w:anchor="_Toc180164166" w:history="1">
+          <w:hyperlink w:anchor="_Toc180582902" w:history="1">
             <w:r>
               <w:rPr>
                 <w:rStyle w:val="Hyperlink"/>
@@ -290,7 +294,7 @@
                 <w:noProof/>
                 <w:webHidden/>
               </w:rPr>
-              <w:instrText xml:space="preserve"> PAGEREF _Toc180164166 \h </w:instrText>
+              <w:instrText xml:space="preserve"> PAGEREF _Toc180582902 \h </w:instrText>
             </w:r>
             <w:r>
               <w:rPr>
@@ -330,12 +334,13 @@
             <w:rPr>
               <w:noProof/>
               <w:kern w:val="2"/>
+              <w:sz w:val="24"/>
               <w:szCs w:val="24"/>
               <w:lang w:eastAsia="en-IE"/>
               <w14:ligatures w14:val="standardContextual"/>
             </w:rPr>
           </w:pPr>
-          <w:hyperlink w:anchor="_Toc180164167" w:history="1">
+          <w:hyperlink w:anchor="_Toc180582903" w:history="1">
             <w:r>
               <w:rPr>
                 <w:rStyle w:val="Hyperlink"/>
@@ -362,7 +367,7 @@
                 <w:noProof/>
                 <w:webHidden/>
               </w:rPr>
-              <w:instrText xml:space="preserve"> PAGEREF _Toc180164167 \h </w:instrText>
+              <w:instrText xml:space="preserve"> PAGEREF _Toc180582903 \h </w:instrText>
             </w:r>
             <w:r>
               <w:rPr>
@@ -402,12 +407,13 @@
             <w:rPr>
               <w:noProof/>
               <w:kern w:val="2"/>
+              <w:sz w:val="24"/>
               <w:szCs w:val="24"/>
               <w:lang w:eastAsia="en-IE"/>
               <w14:ligatures w14:val="standardContextual"/>
             </w:rPr>
           </w:pPr>
-          <w:hyperlink w:anchor="_Toc180164168" w:history="1">
+          <w:hyperlink w:anchor="_Toc180582904" w:history="1">
             <w:r>
               <w:rPr>
                 <w:rStyle w:val="Hyperlink"/>
@@ -434,7 +440,7 @@
                 <w:noProof/>
                 <w:webHidden/>
               </w:rPr>
-              <w:instrText xml:space="preserve"> PAGEREF _Toc180164168 \h </w:instrText>
+              <w:instrText xml:space="preserve"> PAGEREF _Toc180582904 \h </w:instrText>
             </w:r>
             <w:r>
               <w:rPr>
@@ -474,12 +480,13 @@
             <w:rPr>
               <w:noProof/>
               <w:kern w:val="2"/>
+              <w:sz w:val="24"/>
               <w:szCs w:val="24"/>
               <w:lang w:eastAsia="en-IE"/>
               <w14:ligatures w14:val="standardContextual"/>
             </w:rPr>
           </w:pPr>
-          <w:hyperlink w:anchor="_Toc180164169" w:history="1">
+          <w:hyperlink w:anchor="_Toc180582905" w:history="1">
             <w:r>
               <w:rPr>
                 <w:rStyle w:val="Hyperlink"/>
@@ -506,7 +513,7 @@
                 <w:noProof/>
                 <w:webHidden/>
               </w:rPr>
-              <w:instrText xml:space="preserve"> PAGEREF _Toc180164169 \h </w:instrText>
+              <w:instrText xml:space="preserve"> PAGEREF _Toc180582905 \h </w:instrText>
             </w:r>
             <w:r>
               <w:rPr>
@@ -546,12 +553,13 @@
             <w:rPr>
               <w:noProof/>
               <w:kern w:val="2"/>
+              <w:sz w:val="24"/>
               <w:szCs w:val="24"/>
               <w:lang w:eastAsia="en-IE"/>
               <w14:ligatures w14:val="standardContextual"/>
             </w:rPr>
           </w:pPr>
-          <w:hyperlink w:anchor="_Toc180164170" w:history="1">
+          <w:hyperlink w:anchor="_Toc180582906" w:history="1">
             <w:r>
               <w:rPr>
                 <w:rStyle w:val="Hyperlink"/>
@@ -578,7 +586,7 @@
                 <w:noProof/>
                 <w:webHidden/>
               </w:rPr>
-              <w:instrText xml:space="preserve"> PAGEREF _Toc180164170 \h </w:instrText>
+              <w:instrText xml:space="preserve"> PAGEREF _Toc180582906 \h </w:instrText>
             </w:r>
             <w:r>
               <w:rPr>
@@ -618,12 +626,13 @@
             <w:rPr>
               <w:noProof/>
               <w:kern w:val="2"/>
+              <w:sz w:val="24"/>
               <w:szCs w:val="24"/>
               <w:lang w:eastAsia="en-IE"/>
               <w14:ligatures w14:val="standardContextual"/>
             </w:rPr>
           </w:pPr>
-          <w:hyperlink w:anchor="_Toc180164171" w:history="1">
+          <w:hyperlink w:anchor="_Toc180582907" w:history="1">
             <w:r>
               <w:rPr>
                 <w:rStyle w:val="Hyperlink"/>
@@ -650,7 +659,7 @@
                 <w:noProof/>
                 <w:webHidden/>
               </w:rPr>
-              <w:instrText xml:space="preserve"> PAGEREF _Toc180164171 \h </w:instrText>
+              <w:instrText xml:space="preserve"> PAGEREF _Toc180582907 \h </w:instrText>
             </w:r>
             <w:r>
               <w:rPr>
@@ -690,12 +699,13 @@
             <w:rPr>
               <w:noProof/>
               <w:kern w:val="2"/>
+              <w:sz w:val="24"/>
               <w:szCs w:val="24"/>
               <w:lang w:eastAsia="en-IE"/>
               <w14:ligatures w14:val="standardContextual"/>
             </w:rPr>
           </w:pPr>
-          <w:hyperlink w:anchor="_Toc180164172" w:history="1">
+          <w:hyperlink w:anchor="_Toc180582908" w:history="1">
             <w:r>
               <w:rPr>
                 <w:rStyle w:val="Hyperlink"/>
@@ -722,7 +732,7 @@
                 <w:noProof/>
                 <w:webHidden/>
               </w:rPr>
-              <w:instrText xml:space="preserve"> PAGEREF _Toc180164172 \h </w:instrText>
+              <w:instrText xml:space="preserve"> PAGEREF _Toc180582908 \h </w:instrText>
             </w:r>
             <w:r>
               <w:rPr>
@@ -762,12 +772,13 @@
             <w:rPr>
               <w:noProof/>
               <w:kern w:val="2"/>
+              <w:sz w:val="24"/>
               <w:szCs w:val="24"/>
               <w:lang w:eastAsia="en-IE"/>
               <w14:ligatures w14:val="standardContextual"/>
             </w:rPr>
           </w:pPr>
-          <w:hyperlink w:anchor="_Toc180164173" w:history="1">
+          <w:hyperlink w:anchor="_Toc180582909" w:history="1">
             <w:r>
               <w:rPr>
                 <w:rStyle w:val="Hyperlink"/>
@@ -794,7 +805,7 @@
                 <w:noProof/>
                 <w:webHidden/>
               </w:rPr>
-              <w:instrText xml:space="preserve"> PAGEREF _Toc180164173 \h </w:instrText>
+              <w:instrText xml:space="preserve"> PAGEREF _Toc180582909 \h </w:instrText>
             </w:r>
             <w:r>
               <w:rPr>
@@ -814,7 +825,7 @@
                 <w:noProof/>
                 <w:webHidden/>
               </w:rPr>
-              <w:t>4</w:t>
+              <w:t>5</w:t>
             </w:r>
             <w:r>
               <w:rPr>
@@ -834,12 +845,13 @@
             <w:rPr>
               <w:noProof/>
               <w:kern w:val="2"/>
+              <w:sz w:val="24"/>
               <w:szCs w:val="24"/>
               <w:lang w:eastAsia="en-IE"/>
               <w14:ligatures w14:val="standardContextual"/>
             </w:rPr>
           </w:pPr>
-          <w:hyperlink w:anchor="_Toc180164174" w:history="1">
+          <w:hyperlink w:anchor="_Toc180582910" w:history="1">
             <w:r>
               <w:rPr>
                 <w:rStyle w:val="Hyperlink"/>
@@ -866,7 +878,7 @@
                 <w:noProof/>
                 <w:webHidden/>
               </w:rPr>
-              <w:instrText xml:space="preserve"> PAGEREF _Toc180164174 \h </w:instrText>
+              <w:instrText xml:space="preserve"> PAGEREF _Toc180582910 \h </w:instrText>
             </w:r>
             <w:r>
               <w:rPr>
@@ -886,7 +898,7 @@
                 <w:noProof/>
                 <w:webHidden/>
               </w:rPr>
-              <w:t>4</w:t>
+              <w:t>5</w:t>
             </w:r>
             <w:r>
               <w:rPr>
@@ -906,18 +918,19 @@
             <w:rPr>
               <w:noProof/>
               <w:kern w:val="2"/>
+              <w:sz w:val="24"/>
               <w:szCs w:val="24"/>
               <w:lang w:eastAsia="en-IE"/>
               <w14:ligatures w14:val="standardContextual"/>
             </w:rPr>
           </w:pPr>
-          <w:hyperlink w:anchor="_Toc180164175" w:history="1">
+          <w:hyperlink w:anchor="_Toc180582911" w:history="1">
             <w:r>
               <w:rPr>
                 <w:rStyle w:val="Hyperlink"/>
                 <w:noProof/>
               </w:rPr>
-              <w:t>Assumptions and dependencies</w:t>
+              <w:t>Assumptions</w:t>
             </w:r>
             <w:r>
               <w:rPr>
@@ -938,7 +951,7 @@
                 <w:noProof/>
                 <w:webHidden/>
               </w:rPr>
-              <w:instrText xml:space="preserve"> PAGEREF _Toc180164175 \h </w:instrText>
+              <w:instrText xml:space="preserve"> PAGEREF _Toc180582911 \h </w:instrText>
             </w:r>
             <w:r>
               <w:rPr>
@@ -958,7 +971,80 @@
                 <w:noProof/>
                 <w:webHidden/>
               </w:rPr>
-              <w:t>4</w:t>
+              <w:t>5</w:t>
+            </w:r>
+            <w:r>
+              <w:rPr>
+                <w:noProof/>
+                <w:webHidden/>
+              </w:rPr>
+              <w:fldChar w:fldCharType="end"/>
+            </w:r>
+          </w:hyperlink>
+        </w:p>
+        <w:p>
+          <w:pPr>
+            <w:pStyle w:val="TOC2"/>
+            <w:tabs>
+              <w:tab w:val="right" w:leader="dot" w:pos="9016"/>
+            </w:tabs>
+            <w:rPr>
+              <w:noProof/>
+              <w:kern w:val="2"/>
+              <w:sz w:val="24"/>
+              <w:szCs w:val="24"/>
+              <w:lang w:eastAsia="en-IE"/>
+              <w14:ligatures w14:val="standardContextual"/>
+            </w:rPr>
+          </w:pPr>
+          <w:hyperlink w:anchor="_Toc180582912" w:history="1">
+            <w:r>
+              <w:rPr>
+                <w:rStyle w:val="Hyperlink"/>
+                <w:noProof/>
+              </w:rPr>
+              <w:t>Dependencies</w:t>
+            </w:r>
+            <w:r>
+              <w:rPr>
+                <w:noProof/>
+                <w:webHidden/>
+              </w:rPr>
+              <w:tab/>
+            </w:r>
+            <w:r>
+              <w:rPr>
+                <w:noProof/>
+                <w:webHidden/>
+              </w:rPr>
+              <w:fldChar w:fldCharType="begin"/>
+            </w:r>
+            <w:r>
+              <w:rPr>
+                <w:noProof/>
+                <w:webHidden/>
+              </w:rPr>
+              <w:instrText xml:space="preserve"> PAGEREF _Toc180582912 \h </w:instrText>
+            </w:r>
+            <w:r>
+              <w:rPr>
+                <w:noProof/>
+                <w:webHidden/>
+              </w:rPr>
+            </w:r>
+            <w:r>
+              <w:rPr>
+                <w:noProof/>
+                <w:webHidden/>
+              </w:rPr>
+              <w:fldChar w:fldCharType="separate"/>
+            </w:r>
+            <w:r>
+              <w:rPr>
+                <w:noProof/>
+                <w:webHidden/>
+              </w:rPr>
+              <w:t>5</w:t>
             </w:r>
             <w:r>
               <w:rPr>
@@ -978,12 +1064,13 @@
             <w:rPr>
               <w:noProof/>
               <w:kern w:val="2"/>
+              <w:sz w:val="24"/>
               <w:szCs w:val="24"/>
               <w:lang w:eastAsia="en-IE"/>
               <w14:ligatures w14:val="standardContextual"/>
             </w:rPr>
           </w:pPr>
-          <w:hyperlink w:anchor="_Toc180164176" w:history="1">
+          <w:hyperlink w:anchor="_Toc180582913" w:history="1">
             <w:r>
               <w:rPr>
                 <w:rStyle w:val="Hyperlink"/>
@@ -1010,7 +1097,7 @@
                 <w:noProof/>
                 <w:webHidden/>
               </w:rPr>
-              <w:instrText xml:space="preserve"> PAGEREF _Toc180164176 \h </w:instrText>
+              <w:instrText xml:space="preserve"> PAGEREF _Toc180582913 \h </w:instrText>
             </w:r>
             <w:r>
               <w:rPr>
@@ -1030,7 +1117,7 @@
                 <w:noProof/>
                 <w:webHidden/>
               </w:rPr>
-              <w:t>4</w:t>
+              <w:t>6</w:t>
             </w:r>
             <w:r>
               <w:rPr>
@@ -1050,12 +1137,13 @@
             <w:rPr>
               <w:noProof/>
               <w:kern w:val="2"/>
+              <w:sz w:val="24"/>
               <w:szCs w:val="24"/>
               <w:lang w:eastAsia="en-IE"/>
               <w14:ligatures w14:val="standardContextual"/>
             </w:rPr>
           </w:pPr>
-          <w:hyperlink w:anchor="_Toc180164177" w:history="1">
+          <w:hyperlink w:anchor="_Toc180582914" w:history="1">
             <w:r>
               <w:rPr>
                 <w:rStyle w:val="Hyperlink"/>
@@ -1082,7 +1170,7 @@
                 <w:noProof/>
                 <w:webHidden/>
               </w:rPr>
-              <w:instrText xml:space="preserve"> PAGEREF _Toc180164177 \h </w:instrText>
+              <w:instrText xml:space="preserve"> PAGEREF _Toc180582914 \h </w:instrText>
             </w:r>
             <w:r>
               <w:rPr>
@@ -1102,7 +1190,7 @@
                 <w:noProof/>
                 <w:webHidden/>
               </w:rPr>
-              <w:t>5</w:t>
+              <w:t>6</w:t>
             </w:r>
             <w:r>
               <w:rPr>
@@ -1122,12 +1210,13 @@
             <w:rPr>
               <w:noProof/>
               <w:kern w:val="2"/>
+              <w:sz w:val="24"/>
               <w:szCs w:val="24"/>
               <w:lang w:eastAsia="en-IE"/>
               <w14:ligatures w14:val="standardContextual"/>
             </w:rPr>
           </w:pPr>
-          <w:hyperlink w:anchor="_Toc180164178" w:history="1">
+          <w:hyperlink w:anchor="_Toc180582915" w:history="1">
             <w:r>
               <w:rPr>
                 <w:rStyle w:val="Hyperlink"/>
@@ -1154,7 +1243,7 @@
                 <w:noProof/>
                 <w:webHidden/>
               </w:rPr>
-              <w:instrText xml:space="preserve"> PAGEREF _Toc180164178 \h </w:instrText>
+              <w:instrText xml:space="preserve"> PAGEREF _Toc180582915 \h </w:instrText>
             </w:r>
             <w:r>
               <w:rPr>
@@ -1174,7 +1263,7 @@
                 <w:noProof/>
                 <w:webHidden/>
               </w:rPr>
-              <w:t>5</w:t>
+              <w:t>6</w:t>
             </w:r>
             <w:r>
               <w:rPr>
@@ -1194,12 +1283,13 @@
             <w:rPr>
               <w:noProof/>
               <w:kern w:val="2"/>
+              <w:sz w:val="24"/>
               <w:szCs w:val="24"/>
               <w:lang w:eastAsia="en-IE"/>
               <w14:ligatures w14:val="standardContextual"/>
             </w:rPr>
           </w:pPr>
-          <w:hyperlink w:anchor="_Toc180164179" w:history="1">
+          <w:hyperlink w:anchor="_Toc180582916" w:history="1">
             <w:r>
               <w:rPr>
                 <w:rStyle w:val="Hyperlink"/>
@@ -1226,7 +1316,7 @@
                 <w:noProof/>
                 <w:webHidden/>
               </w:rPr>
-              <w:instrText xml:space="preserve"> PAGEREF _Toc180164179 \h </w:instrText>
+              <w:instrText xml:space="preserve"> PAGEREF _Toc180582916 \h </w:instrText>
             </w:r>
             <w:r>
               <w:rPr>
@@ -1246,7 +1336,7 @@
                 <w:noProof/>
                 <w:webHidden/>
               </w:rPr>
-              <w:t>5</w:t>
+              <w:t>6</w:t>
             </w:r>
             <w:r>
               <w:rPr>
@@ -1266,12 +1356,13 @@
             <w:rPr>
               <w:noProof/>
               <w:kern w:val="2"/>
+              <w:sz w:val="24"/>
               <w:szCs w:val="24"/>
               <w:lang w:eastAsia="en-IE"/>
               <w14:ligatures w14:val="standardContextual"/>
             </w:rPr>
           </w:pPr>
-          <w:hyperlink w:anchor="_Toc180164180" w:history="1">
+          <w:hyperlink w:anchor="_Toc180582917" w:history="1">
             <w:r>
               <w:rPr>
                 <w:rStyle w:val="Hyperlink"/>
@@ -1298,7 +1389,7 @@
                 <w:noProof/>
                 <w:webHidden/>
               </w:rPr>
-              <w:instrText xml:space="preserve"> PAGEREF _Toc180164180 \h </w:instrText>
+              <w:instrText xml:space="preserve"> PAGEREF _Toc180582917 \h </w:instrText>
             </w:r>
             <w:r>
               <w:rPr>
@@ -1318,7 +1409,7 @@
                 <w:noProof/>
                 <w:webHidden/>
               </w:rPr>
-              <w:t>5</w:t>
+              <w:t>6</w:t>
             </w:r>
             <w:r>
               <w:rPr>
@@ -1338,12 +1429,13 @@
             <w:rPr>
               <w:noProof/>
               <w:kern w:val="2"/>
+              <w:sz w:val="24"/>
               <w:szCs w:val="24"/>
               <w:lang w:eastAsia="en-IE"/>
               <w14:ligatures w14:val="standardContextual"/>
             </w:rPr>
           </w:pPr>
-          <w:hyperlink w:anchor="_Toc180164181" w:history="1">
+          <w:hyperlink w:anchor="_Toc180582918" w:history="1">
             <w:r>
               <w:rPr>
                 <w:rStyle w:val="Hyperlink"/>
@@ -1370,7 +1462,7 @@
                 <w:noProof/>
                 <w:webHidden/>
               </w:rPr>
-              <w:instrText xml:space="preserve"> PAGEREF _Toc180164181 \h </w:instrText>
+              <w:instrText xml:space="preserve"> PAGEREF _Toc180582918 \h </w:instrText>
             </w:r>
             <w:r>
               <w:rPr>
@@ -1390,7 +1482,7 @@
                 <w:noProof/>
                 <w:webHidden/>
               </w:rPr>
-              <w:t>5</w:t>
+              <w:t>7</w:t>
             </w:r>
             <w:r>
               <w:rPr>
@@ -1410,12 +1502,13 @@
             <w:rPr>
               <w:noProof/>
               <w:kern w:val="2"/>
+              <w:sz w:val="24"/>
               <w:szCs w:val="24"/>
               <w:lang w:eastAsia="en-IE"/>
               <w14:ligatures w14:val="standardContextual"/>
             </w:rPr>
           </w:pPr>
-          <w:hyperlink w:anchor="_Toc180164182" w:history="1">
+          <w:hyperlink w:anchor="_Toc180582919" w:history="1">
             <w:r>
               <w:rPr>
                 <w:rStyle w:val="Hyperlink"/>
@@ -1442,7 +1535,7 @@
                 <w:noProof/>
                 <w:webHidden/>
               </w:rPr>
-              <w:instrText xml:space="preserve"> PAGEREF _Toc180164182 \h </w:instrText>
+              <w:instrText xml:space="preserve"> PAGEREF _Toc180582919 \h </w:instrText>
             </w:r>
             <w:r>
               <w:rPr>
@@ -1462,7 +1555,7 @@
                 <w:noProof/>
                 <w:webHidden/>
               </w:rPr>
-              <w:t>6</w:t>
+              <w:t>7</w:t>
             </w:r>
             <w:r>
               <w:rPr>
@@ -1482,12 +1575,13 @@
             <w:rPr>
               <w:noProof/>
               <w:kern w:val="2"/>
+              <w:sz w:val="24"/>
               <w:szCs w:val="24"/>
               <w:lang w:eastAsia="en-IE"/>
               <w14:ligatures w14:val="standardContextual"/>
             </w:rPr>
           </w:pPr>
-          <w:hyperlink w:anchor="_Toc180164183" w:history="1">
+          <w:hyperlink w:anchor="_Toc180582920" w:history="1">
             <w:r>
               <w:rPr>
                 <w:rStyle w:val="Hyperlink"/>
@@ -1514,7 +1608,7 @@
                 <w:noProof/>
                 <w:webHidden/>
               </w:rPr>
-              <w:instrText xml:space="preserve"> PAGEREF _Toc180164183 \h </w:instrText>
+              <w:instrText xml:space="preserve"> PAGEREF _Toc180582920 \h </w:instrText>
             </w:r>
             <w:r>
               <w:rPr>
@@ -1534,7 +1628,80 @@
                 <w:noProof/>
                 <w:webHidden/>
               </w:rPr>
-              <w:t>6</w:t>
+              <w:t>7</w:t>
+            </w:r>
+            <w:r>
+              <w:rPr>
+                <w:noProof/>
+                <w:webHidden/>
+              </w:rPr>
+              <w:fldChar w:fldCharType="end"/>
+            </w:r>
+          </w:hyperlink>
+        </w:p>
+        <w:p>
+          <w:pPr>
+            <w:pStyle w:val="TOC2"/>
+            <w:tabs>
+              <w:tab w:val="right" w:leader="dot" w:pos="9016"/>
+            </w:tabs>
+            <w:rPr>
+              <w:noProof/>
+              <w:kern w:val="2"/>
+              <w:sz w:val="24"/>
+              <w:szCs w:val="24"/>
+              <w:lang w:eastAsia="en-IE"/>
+              <w14:ligatures w14:val="standardContextual"/>
+            </w:rPr>
+          </w:pPr>
+          <w:hyperlink w:anchor="_Toc180582921" w:history="1">
+            <w:r>
+              <w:rPr>
+                <w:rStyle w:val="Hyperlink"/>
+                <w:noProof/>
+              </w:rPr>
+              <w:t>Supportability</w:t>
+            </w:r>
+            <w:r>
+              <w:rPr>
+                <w:noProof/>
+                <w:webHidden/>
+              </w:rPr>
+              <w:tab/>
+            </w:r>
+            <w:r>
+              <w:rPr>
+                <w:noProof/>
+                <w:webHidden/>
+              </w:rPr>
+              <w:fldChar w:fldCharType="begin"/>
+            </w:r>
+            <w:r>
+              <w:rPr>
+                <w:noProof/>
+                <w:webHidden/>
+              </w:rPr>
+              <w:instrText xml:space="preserve"> PAGEREF _Toc180582921 \h </w:instrText>
+            </w:r>
+            <w:r>
+              <w:rPr>
+                <w:noProof/>
+                <w:webHidden/>
+              </w:rPr>
+            </w:r>
+            <w:r>
+              <w:rPr>
+                <w:noProof/>
+                <w:webHidden/>
+              </w:rPr>
+              <w:fldChar w:fldCharType="separate"/>
+            </w:r>
+            <w:r>
+              <w:rPr>
+                <w:noProof/>
+                <w:webHidden/>
+              </w:rPr>
+              <w:t>7</w:t>
             </w:r>
             <w:r>
               <w:rPr>
@@ -1554,12 +1721,13 @@
             <w:rPr>
               <w:noProof/>
               <w:kern w:val="2"/>
+              <w:sz w:val="24"/>
               <w:szCs w:val="24"/>
               <w:lang w:eastAsia="en-IE"/>
               <w14:ligatures w14:val="standardContextual"/>
             </w:rPr>
           </w:pPr>
-          <w:hyperlink w:anchor="_Toc180164184" w:history="1">
+          <w:hyperlink w:anchor="_Toc180582922" w:history="1">
             <w:r>
               <w:rPr>
                 <w:rStyle w:val="Hyperlink"/>
@@ -1586,7 +1754,7 @@
                 <w:noProof/>
                 <w:webHidden/>
               </w:rPr>
-              <w:instrText xml:space="preserve"> PAGEREF _Toc180164184 \h </w:instrText>
+              <w:instrText xml:space="preserve"> PAGEREF _Toc180582922 \h </w:instrText>
             </w:r>
             <w:r>
               <w:rPr>
@@ -1606,7 +1774,7 @@
                 <w:noProof/>
                 <w:webHidden/>
               </w:rPr>
-              <w:t>6</w:t>
+              <w:t>8</w:t>
             </w:r>
             <w:r>
               <w:rPr>
@@ -1626,12 +1794,13 @@
             <w:rPr>
               <w:noProof/>
               <w:kern w:val="2"/>
+              <w:sz w:val="24"/>
               <w:szCs w:val="24"/>
               <w:lang w:eastAsia="en-IE"/>
               <w14:ligatures w14:val="standardContextual"/>
             </w:rPr>
           </w:pPr>
-          <w:hyperlink w:anchor="_Toc180164185" w:history="1">
+          <w:hyperlink w:anchor="_Toc180582923" w:history="1">
             <w:r>
               <w:rPr>
                 <w:rStyle w:val="Hyperlink"/>
@@ -1658,7 +1827,7 @@
                 <w:noProof/>
                 <w:webHidden/>
               </w:rPr>
-              <w:instrText xml:space="preserve"> PAGEREF _Toc180164185 \h </w:instrText>
+              <w:instrText xml:space="preserve"> PAGEREF _Toc180582923 \h </w:instrText>
             </w:r>
             <w:r>
               <w:rPr>
@@ -1678,7 +1847,7 @@
                 <w:noProof/>
                 <w:webHidden/>
               </w:rPr>
-              <w:t>6</w:t>
+              <w:t>9</w:t>
             </w:r>
             <w:r>
               <w:rPr>
@@ -1729,7 +1898,7 @@
       <w:pPr>
         <w:pStyle w:val="Heading1"/>
       </w:pPr>
-      <w:bookmarkStart w:id="0" w:name="_Toc180164166"/>
+      <w:bookmarkStart w:id="0" w:name="_Toc180582902"/>
       <w:r>
         <w:lastRenderedPageBreak/>
         <w:t>Introduction</w:t>
@@ -1759,17 +1928,43 @@
     </w:p>
     <w:p>
       <w:r>
-        <w:t>LingoLizard</w:t>
-      </w:r>
-      <w:r>
-        <w:t xml:space="preserve"> seeks to address the need for language education by employing real-time conversational learning to rectify spelling and grammar.</w:t>
+        <w:t xml:space="preserve">LingoLizard seeks to fulfil the growing need for effective language education by employing innovative real-time conversational learning techniques. The application focuses on </w:t>
+      </w:r>
+      <w:r>
+        <w:t>fixing</w:t>
+      </w:r>
+      <w:r>
+        <w:t xml:space="preserve"> common issues with spelling and grammar</w:t>
+      </w:r>
+      <w:r>
+        <w:t xml:space="preserve"> and </w:t>
+      </w:r>
+      <w:r>
+        <w:t>providing feedback that enhances the learning experience</w:t>
+      </w:r>
+      <w:r>
+        <w:t xml:space="preserve"> b</w:t>
+      </w:r>
+      <w:r>
+        <w:t>y integrating interactive</w:t>
+      </w:r>
+      <w:r>
+        <w:t xml:space="preserve"> </w:t>
+      </w:r>
+      <w:r>
+        <w:t>practice, LingoLizard ensures that users not only learn the rules of language but also apply them in real-world scenarios.</w:t>
       </w:r>
     </w:p>
     <w:p>
+      <w:r>
+        <w:t>LingoLizard aims to create an engaging and effective language learning experience that empowers users to improve their communication skills confidently and competently.</w:t>
+      </w:r>
+    </w:p>
+    <w:p>
       <w:pPr>
         <w:pStyle w:val="Heading2"/>
       </w:pPr>
-      <w:bookmarkStart w:id="1" w:name="_Toc180164167"/>
+      <w:bookmarkStart w:id="1" w:name="_Toc180582903"/>
       <w:r>
         <w:t>Project Scope</w:t>
       </w:r>
@@ -1780,7 +1975,7 @@
       <w:pPr>
         <w:pStyle w:val="Heading3"/>
       </w:pPr>
-      <w:bookmarkStart w:id="2" w:name="_Toc180164168"/>
+      <w:bookmarkStart w:id="2" w:name="_Toc180582904"/>
       <w:r>
         <w:t>Project Objective</w:t>
       </w:r>
@@ -1826,7 +2021,7 @@
       <w:pPr>
         <w:pStyle w:val="Heading3"/>
       </w:pPr>
-      <w:bookmarkStart w:id="3" w:name="_Toc180164169"/>
+      <w:bookmarkStart w:id="3" w:name="_Toc180582905"/>
       <w:r>
         <w:t>Target Audience</w:t>
       </w:r>
@@ -1917,10 +2112,22 @@
         <w:t xml:space="preserve">useful for people </w:t>
       </w:r>
       <w:r>
-        <w:t>not interested in being fluent and want </w:t>
-      </w:r>
-      <w:r>
-        <w:t>to learn simple phrases for travelling.</w:t>
+        <w:t xml:space="preserve">who are </w:t>
+      </w:r>
+      <w:r>
+        <w:t>not interested in being fluent and want</w:t>
+      </w:r>
+      <w:r>
+        <w:t xml:space="preserve"> </w:t>
+      </w:r>
+      <w:r>
+        <w:t>to learn simple travelling</w:t>
+      </w:r>
+      <w:r>
+        <w:t xml:space="preserve"> phrases</w:t>
+      </w:r>
+      <w:r>
+        <w:t>.</w:t>
       </w:r>
     </w:p>
     <w:p>
@@ -1934,7 +2141,6 @@
           <w:szCs w:val="36"/>
         </w:rPr>
       </w:pPr>
-      <w:bookmarkStart w:id="4" w:name="_Toc180164170"/>
       <w:r>
         <w:br w:type="page"/>
       </w:r>
@@ -1943,60 +2149,123 @@
       <w:pPr>
         <w:pStyle w:val="Heading1"/>
       </w:pPr>
+      <w:bookmarkStart w:id="4" w:name="_Toc180582906"/>
       <w:r>
         <w:lastRenderedPageBreak/>
         <w:t>Problem and Proposition</w:t>
       </w:r>
       <w:bookmarkEnd w:id="4"/>
-    </w:p>
-    <w:p>
-      <w:pPr>
-        <w:pStyle w:val="Heading2"/>
-      </w:pPr>
-      <w:bookmarkStart w:id="5" w:name="_Toc180164171"/>
-      <w:r>
-        <w:t>Problem Statement</w:t>
-      </w:r>
-      <w:bookmarkEnd w:id="5"/>
-    </w:p>
-    <w:p>
-      <w:r>
-        <w:t>Acquiring proficiency in a foreign language is exceedingly challenging, and regrettably, there is no silver bullet for this problem. Language learning can be accomplished in a variety of ways, including immersion and school-based approaches.</w:t>
-      </w:r>
-      <w:r>
-        <w:t xml:space="preserve"> </w:t>
-      </w:r>
-      <w:r>
-        <w:t>For people wanting to learn through im</w:t>
-      </w:r>
-      <w:r>
-        <w:t>m</w:t>
-      </w:r>
-      <w:r>
-        <w:t>ersion</w:t>
-      </w:r>
-      <w:r>
-        <w:t>, they need to be surrounded by the language therefore without travel</w:t>
-      </w:r>
-      <w:r>
-        <w:t>l</w:t>
-      </w:r>
-      <w:r>
-        <w:t xml:space="preserve">ing will need to listen to movies, songs or podcasts in their target language. </w:t>
-      </w:r>
-      <w:r>
-        <w:t xml:space="preserve">This is helpful but they are unable to </w:t>
-      </w:r>
-      <w:r>
-        <w:t>practice real-time conversation.</w:t>
-      </w:r>
     </w:p>
     <w:p/>
     <w:p>
       <w:pPr>
         <w:pStyle w:val="Heading2"/>
       </w:pPr>
-      <w:bookmarkStart w:id="6" w:name="_Toc180164172"/>
+      <w:bookmarkStart w:id="5" w:name="_Toc180582907"/>
+      <w:r>
+        <w:t>Problem Statement</w:t>
+      </w:r>
+      <w:bookmarkEnd w:id="5"/>
+    </w:p>
+    <w:p/>
+    <w:p>
+      <w:r>
+        <w:t>Acquiring proficiency in a foreign language is exceedingly challenging, and regrettably, there is no silver bullet for this problem.</w:t>
+      </w:r>
+      <w:r>
+        <w:t xml:space="preserve"> Being fluent in a Language </w:t>
+      </w:r>
+      <w:r>
+        <w:t>involves an understating of grammar, vocabulary and pronunc</w:t>
+      </w:r>
+      <w:r>
+        <w:t>i</w:t>
+      </w:r>
+      <w:r>
+        <w:t>ation</w:t>
+      </w:r>
+      <w:r>
+        <w:t>.</w:t>
+      </w:r>
+      <w:r>
+        <w:t xml:space="preserve"> Language learning can be accomplished in a variety of ways, including immersion and school-based approaches.</w:t>
+      </w:r>
+      <w:r>
+        <w:t xml:space="preserve"> </w:t>
+      </w:r>
+      <w:r>
+        <w:t>For people wanting to learn through im</w:t>
+      </w:r>
+      <w:r>
+        <w:t>m</w:t>
+      </w:r>
+      <w:r>
+        <w:t>ersion</w:t>
+      </w:r>
+      <w:r>
+        <w:t>, they need to be surrounded by the language therefore without travel</w:t>
+      </w:r>
+      <w:r>
+        <w:t>l</w:t>
+      </w:r>
+      <w:r>
+        <w:t>ing</w:t>
+      </w:r>
+      <w:r>
+        <w:t>, they</w:t>
+      </w:r>
+      <w:r>
+        <w:t xml:space="preserve"> will need to listen to movies, songs or podcasts in their target language. </w:t>
+      </w:r>
+      <w:r>
+        <w:t xml:space="preserve">This is helpful but they are unable to </w:t>
+      </w:r>
+      <w:r>
+        <w:t>practice</w:t>
+      </w:r>
+      <w:r>
+        <w:t xml:space="preserve"> and develop</w:t>
+      </w:r>
+      <w:r>
+        <w:t xml:space="preserve"> conversation</w:t>
+      </w:r>
+      <w:r>
+        <w:t>al fluency effectively</w:t>
+      </w:r>
+      <w:r>
+        <w:t>.</w:t>
+      </w:r>
+      <w:r>
+        <w:t xml:space="preserve"> Research </w:t>
+      </w:r>
+      <w:r>
+        <w:t>says,</w:t>
+      </w:r>
+      <w:r>
+        <w:t xml:space="preserve"> “</w:t>
+      </w:r>
+      <w:r>
+        <w:t>A</w:t>
+      </w:r>
+      <w:r>
+        <w:t>s your brain learns how to process a second language, it can even change and improve how it processes your first language.</w:t>
+      </w:r>
+      <w:r>
+        <w:t>”</w:t>
+      </w:r>
+      <w:r>
+        <w:t xml:space="preserve">[1] This shows it is </w:t>
+      </w:r>
+      <w:r>
+        <w:t>beneficial to be bilingual.</w:t>
+      </w:r>
+    </w:p>
+    <w:p/>
+    <w:p>
+      <w:pPr>
+        <w:pStyle w:val="Heading2"/>
+      </w:pPr>
+      <w:bookmarkStart w:id="6" w:name="_Toc180582908"/>
       <w:r>
         <w:t>Value Proposition</w:t>
       </w:r>
@@ -2005,18 +2274,61 @@
         <w:t xml:space="preserve"> </w:t>
       </w:r>
     </w:p>
+    <w:p/>
     <w:p>
       <w:r>
         <w:t>LingoLizard</w:t>
       </w:r>
       <w:r>
-        <w:t xml:space="preserve"> offers a </w:t>
-      </w:r>
-      <w:r>
-        <w:t>solution by combining personalised lessons, real-time conversations and gamification elements to keep the user engaged.</w:t>
+        <w:t xml:space="preserve"> </w:t>
+      </w:r>
+      <w:r>
+        <w:t>addresses this challenge</w:t>
+      </w:r>
+      <w:r>
+        <w:t xml:space="preserve"> by </w:t>
+      </w:r>
+      <w:r>
+        <w:t xml:space="preserve">offering a solution that </w:t>
+      </w:r>
+      <w:r>
+        <w:t>combin</w:t>
+      </w:r>
+      <w:r>
+        <w:t>es</w:t>
+      </w:r>
+      <w:r>
+        <w:t xml:space="preserve"> personalised lessons, real-time conversations and gamification elements to keep the user engaged.</w:t>
       </w:r>
       <w:r>
         <w:t xml:space="preserve"> LingoLizard aims to help any user improve regardless of their skill level.</w:t>
+      </w:r>
+      <w:r>
+        <w:t xml:space="preserve"> Unlike other language apps that </w:t>
+      </w:r>
+      <w:r>
+        <w:t>mainly focus on grammar drills and vocabulary memorization, LingoLizard aims</w:t>
+      </w:r>
+      <w:r>
+        <w:t xml:space="preserve"> to provide a unique learning experience for each user no matter what level of fluency they are.</w:t>
+      </w:r>
+      <w:r>
+        <w:t xml:space="preserve"> Whether a user is </w:t>
+      </w:r>
+      <w:r>
+        <w:t>advanced,</w:t>
+      </w:r>
+      <w:r>
+        <w:t xml:space="preserve"> or a beginner LingoLizard’s </w:t>
+      </w:r>
+      <w:r>
+        <w:t xml:space="preserve">versatile </w:t>
+      </w:r>
+      <w:r>
+        <w:t xml:space="preserve">approach </w:t>
+      </w:r>
+      <w:r>
+        <w:t>will help anyone looking to improve their language skills.</w:t>
       </w:r>
     </w:p>
     <w:p/>
@@ -2031,7 +2343,6 @@
           <w:szCs w:val="36"/>
         </w:rPr>
       </w:pPr>
-      <w:bookmarkStart w:id="7" w:name="_Toc180164173"/>
       <w:r>
         <w:br w:type="page"/>
       </w:r>
@@ -2040,6 +2351,7 @@
       <w:pPr>
         <w:pStyle w:val="Heading1"/>
       </w:pPr>
+      <w:bookmarkStart w:id="7" w:name="_Toc180582909"/>
       <w:r>
         <w:lastRenderedPageBreak/>
         <w:t xml:space="preserve">System </w:t>
@@ -2096,7 +2408,7 @@
       <w:pPr>
         <w:pStyle w:val="Heading2"/>
       </w:pPr>
-      <w:bookmarkStart w:id="8" w:name="_Toc180164174"/>
+      <w:bookmarkStart w:id="8" w:name="_Toc180582910"/>
       <w:r>
         <w:t>System Context Diagram</w:t>
       </w:r>
@@ -2104,13 +2416,59 @@
     </w:p>
     <w:p/>
     <w:p>
+      <w:r>
+        <w:rPr>
+          <w:noProof/>
+        </w:rPr>
+        <w:drawing>
+          <wp:inline distT="0" distB="0" distL="0" distR="0" wp14:anchorId="6712EF9D" wp14:editId="2143FC0D">
+            <wp:extent cx="5731510" cy="1544320"/>
+            <wp:effectExtent l="0" t="0" r="2540" b="0"/>
+            <wp:docPr id="778974181" name="Picture 1"/>
+            <wp:cNvGraphicFramePr>
+              <a:graphicFrameLocks xmlns:a="http://schemas.openxmlformats.org/drawingml/2006/main" noChangeAspect="1"/>
+            </wp:cNvGraphicFramePr>
+            <a:graphic xmlns:a="http://schemas.openxmlformats.org/drawingml/2006/main">
+              <a:graphicData uri="http://schemas.openxmlformats.org/drawingml/2006/picture">
+                <pic:pic xmlns:pic="http://schemas.openxmlformats.org/drawingml/2006/picture">
+                  <pic:nvPicPr>
+                    <pic:cNvPr id="778974181" name=""/>
+                    <pic:cNvPicPr/>
+                  </pic:nvPicPr>
+                  <pic:blipFill>
+                    <a:blip r:embed="rId9"/>
+                    <a:stretch>
+                      <a:fillRect/>
+                    </a:stretch>
+                  </pic:blipFill>
+                  <pic:spPr>
+                    <a:xfrm>
+                      <a:off x="0" y="0"/>
+                      <a:ext cx="5731510" cy="1544320"/>
+                    </a:xfrm>
+                    <a:prstGeom prst="rect">
+                      <a:avLst/>
+                    </a:prstGeom>
+                  </pic:spPr>
+                </pic:pic>
+              </a:graphicData>
+            </a:graphic>
+          </wp:inline>
+        </w:drawing>
+      </w:r>
+    </w:p>
+    <w:p/>
+    <w:p>
       <w:pPr>
         <w:pStyle w:val="Heading2"/>
       </w:pPr>
+      <w:bookmarkStart w:id="9" w:name="_Toc180582911"/>
       <w:r>
         <w:t>Assumptions</w:t>
       </w:r>
+      <w:bookmarkEnd w:id="9"/>
     </w:p>
+    <w:p/>
     <w:p>
       <w:pPr>
         <w:pStyle w:val="ListParagraph"/>
@@ -2132,18 +2490,26 @@
         </w:numPr>
       </w:pPr>
       <w:r>
-        <w:t>Users have reliable internet access.</w:t>
+        <w:t>Users have reliable internet access</w:t>
+      </w:r>
+      <w:r>
+        <w:t>.</w:t>
       </w:r>
     </w:p>
     <w:p>
       <w:pPr>
         <w:pStyle w:val="Heading2"/>
       </w:pPr>
+      <w:bookmarkStart w:id="10" w:name="_Toc180582912"/>
       <w:r>
         <w:t>Depend</w:t>
       </w:r>
       <w:r>
-        <w:t xml:space="preserve">encies </w:t>
+        <w:t>encies</w:t>
+      </w:r>
+      <w:bookmarkEnd w:id="10"/>
+      <w:r>
+        <w:t xml:space="preserve"> </w:t>
       </w:r>
     </w:p>
     <w:p/>
@@ -2231,7 +2597,6 @@
           <w:szCs w:val="36"/>
         </w:rPr>
       </w:pPr>
-      <w:bookmarkStart w:id="9" w:name="_Toc180164176"/>
       <w:r>
         <w:br w:type="page"/>
       </w:r>
@@ -2240,11 +2605,12 @@
       <w:pPr>
         <w:pStyle w:val="Heading1"/>
       </w:pPr>
+      <w:bookmarkStart w:id="11" w:name="_Toc180582913"/>
       <w:r>
         <w:lastRenderedPageBreak/>
         <w:t>Requirements</w:t>
       </w:r>
-      <w:bookmarkEnd w:id="9"/>
+      <w:bookmarkEnd w:id="11"/>
     </w:p>
     <w:p/>
     <w:p>
@@ -2269,31 +2635,33 @@
       <w:pPr>
         <w:pStyle w:val="Heading2"/>
       </w:pPr>
-      <w:bookmarkStart w:id="10" w:name="_Toc180164177"/>
+      <w:bookmarkStart w:id="12" w:name="_Toc180582914"/>
       <w:r>
         <w:t>Functional</w:t>
       </w:r>
       <w:r>
         <w:t>ity</w:t>
       </w:r>
-      <w:bookmarkEnd w:id="10"/>
+      <w:bookmarkEnd w:id="12"/>
       <w:r>
         <w:t xml:space="preserve"> </w:t>
       </w:r>
     </w:p>
+    <w:p/>
     <w:p>
       <w:pPr>
         <w:pStyle w:val="Heading3"/>
       </w:pPr>
-      <w:bookmarkStart w:id="11" w:name="_Toc180164178"/>
+      <w:bookmarkStart w:id="13" w:name="_Toc180582915"/>
       <w:r>
         <w:t xml:space="preserve">Core </w:t>
       </w:r>
       <w:r>
         <w:t>features</w:t>
       </w:r>
-      <w:bookmarkEnd w:id="11"/>
+      <w:bookmarkEnd w:id="13"/>
     </w:p>
+    <w:p/>
     <w:p>
       <w:pPr>
         <w:pStyle w:val="ListParagraph"/>
@@ -2339,12 +2707,13 @@
       <w:pPr>
         <w:pStyle w:val="Heading3"/>
       </w:pPr>
-      <w:bookmarkStart w:id="12" w:name="_Toc180164179"/>
+      <w:bookmarkStart w:id="14" w:name="_Toc180582916"/>
       <w:r>
         <w:t>additional features</w:t>
       </w:r>
-      <w:bookmarkEnd w:id="12"/>
+      <w:bookmarkEnd w:id="14"/>
     </w:p>
+    <w:p/>
     <w:p>
       <w:pPr>
         <w:pStyle w:val="ListParagraph"/>
@@ -2437,15 +2806,16 @@
       <w:pPr>
         <w:pStyle w:val="Heading2"/>
       </w:pPr>
-      <w:bookmarkStart w:id="13" w:name="_Toc180164180"/>
+      <w:bookmarkStart w:id="15" w:name="_Toc180582917"/>
       <w:r>
         <w:t>Usability</w:t>
       </w:r>
-      <w:bookmarkEnd w:id="13"/>
+      <w:bookmarkEnd w:id="15"/>
       <w:r>
         <w:t xml:space="preserve"> </w:t>
       </w:r>
     </w:p>
+    <w:p/>
     <w:p>
       <w:pPr>
         <w:pStyle w:val="ListParagraph"/>
@@ -2569,12 +2939,14 @@
       <w:pPr>
         <w:pStyle w:val="Heading2"/>
       </w:pPr>
-      <w:bookmarkStart w:id="14" w:name="_Toc180164181"/>
-      <w:r>
+      <w:bookmarkStart w:id="16" w:name="_Toc180582918"/>
+      <w:r>
+        <w:lastRenderedPageBreak/>
         <w:t>Reliability</w:t>
       </w:r>
-      <w:bookmarkEnd w:id="14"/>
+      <w:bookmarkEnd w:id="16"/>
     </w:p>
+    <w:p/>
     <w:p>
       <w:pPr>
         <w:pStyle w:val="ListParagraph"/>
@@ -2625,13 +2997,13 @@
       <w:pPr>
         <w:pStyle w:val="Heading2"/>
       </w:pPr>
-      <w:bookmarkStart w:id="15" w:name="_Toc180164182"/>
-      <w:r>
-        <w:lastRenderedPageBreak/>
+      <w:bookmarkStart w:id="17" w:name="_Toc180582919"/>
+      <w:r>
         <w:t>Performance</w:t>
       </w:r>
-      <w:bookmarkEnd w:id="15"/>
+      <w:bookmarkEnd w:id="17"/>
     </w:p>
+    <w:p/>
     <w:p>
       <w:pPr>
         <w:pStyle w:val="ListParagraph"/>
@@ -2681,15 +3053,16 @@
       <w:pPr>
         <w:pStyle w:val="Heading2"/>
       </w:pPr>
-      <w:bookmarkStart w:id="16" w:name="_Toc180164183"/>
+      <w:bookmarkStart w:id="18" w:name="_Toc180582920"/>
       <w:r>
         <w:t>S</w:t>
       </w:r>
       <w:r>
         <w:t>ecurity</w:t>
       </w:r>
-      <w:bookmarkEnd w:id="16"/>
+      <w:bookmarkEnd w:id="18"/>
     </w:p>
+    <w:p/>
     <w:p>
       <w:pPr>
         <w:pStyle w:val="ListParagraph"/>
@@ -2718,6 +3091,87 @@
         <w:t xml:space="preserve"> data safe.</w:t>
       </w:r>
     </w:p>
+    <w:p>
+      <w:pPr>
+        <w:pStyle w:val="Heading2"/>
+      </w:pPr>
+      <w:bookmarkStart w:id="19" w:name="_Toc180582921"/>
+      <w:r>
+        <w:t>Supportability</w:t>
+      </w:r>
+      <w:bookmarkEnd w:id="19"/>
+    </w:p>
+    <w:p/>
+    <w:p>
+      <w:pPr>
+        <w:pStyle w:val="ListParagraph"/>
+        <w:numPr>
+          <w:ilvl w:val="0"/>
+          <w:numId w:val="25"/>
+        </w:numPr>
+      </w:pPr>
+      <w:r>
+        <w:rPr>
+          <w:b/>
+          <w:bCs/>
+        </w:rPr>
+        <w:t>Available on multiple devices</w:t>
+      </w:r>
+      <w:r>
+        <w:rPr>
+          <w:b/>
+          <w:bCs/>
+        </w:rPr>
+        <w:t>:</w:t>
+      </w:r>
+      <w:r>
+        <w:br/>
+      </w:r>
+      <w:r>
+        <w:t>Users can learn on their mobile devices or desktop</w:t>
+      </w:r>
+    </w:p>
+    <w:p>
+      <w:pPr>
+        <w:pStyle w:val="ListParagraph"/>
+        <w:numPr>
+          <w:ilvl w:val="0"/>
+          <w:numId w:val="25"/>
+        </w:numPr>
+        <w:rPr>
+          <w:b/>
+          <w:bCs/>
+        </w:rPr>
+      </w:pPr>
+      <w:r>
+        <w:rPr>
+          <w:b/>
+          <w:bCs/>
+        </w:rPr>
+        <w:t>Available on multiple browsers:</w:t>
+      </w:r>
+      <w:r>
+        <w:rPr>
+          <w:b/>
+          <w:bCs/>
+        </w:rPr>
+        <w:br/>
+      </w:r>
+      <w:r>
+        <w:t xml:space="preserve">Users can access the website on many browsers like </w:t>
+      </w:r>
+      <w:r>
+        <w:t>C</w:t>
+      </w:r>
+      <w:r>
+        <w:t xml:space="preserve">hrome, </w:t>
+      </w:r>
+      <w:r>
+        <w:t>Firefox, Safari, etc.</w:t>
+      </w:r>
+    </w:p>
+    <w:p/>
+    <w:p/>
     <w:p/>
     <w:p>
       <w:pPr>
@@ -2730,7 +3184,6 @@
           <w:szCs w:val="36"/>
         </w:rPr>
       </w:pPr>
-      <w:bookmarkStart w:id="17" w:name="_Toc180164184"/>
       <w:r>
         <w:br w:type="page"/>
       </w:r>
@@ -2739,11 +3192,55 @@
       <w:pPr>
         <w:pStyle w:val="Heading1"/>
       </w:pPr>
+      <w:bookmarkStart w:id="20" w:name="_Toc180582922"/>
       <w:r>
         <w:lastRenderedPageBreak/>
         <w:t>Use case Diagram</w:t>
       </w:r>
-      <w:bookmarkEnd w:id="17"/>
+      <w:bookmarkEnd w:id="20"/>
+    </w:p>
+    <w:p/>
+    <w:p>
+      <w:r>
+        <w:rPr>
+          <w:noProof/>
+        </w:rPr>
+        <w:drawing>
+          <wp:inline distT="0" distB="0" distL="0" distR="0" wp14:anchorId="4153C4BA" wp14:editId="34F19D56">
+            <wp:extent cx="5731510" cy="4025900"/>
+            <wp:effectExtent l="0" t="0" r="2540" b="0"/>
+            <wp:docPr id="973217110" name="Picture 1" descr="A diagram of a person's diagram&#10;&#10;Description automatically generated"/>
+            <wp:cNvGraphicFramePr>
+              <a:graphicFrameLocks xmlns:a="http://schemas.openxmlformats.org/drawingml/2006/main" noChangeAspect="1"/>
+            </wp:cNvGraphicFramePr>
+            <a:graphic xmlns:a="http://schemas.openxmlformats.org/drawingml/2006/main">
+              <a:graphicData uri="http://schemas.openxmlformats.org/drawingml/2006/picture">
+                <pic:pic xmlns:pic="http://schemas.openxmlformats.org/drawingml/2006/picture">
+                  <pic:nvPicPr>
+                    <pic:cNvPr id="973217110" name="Picture 1" descr="A diagram of a person's diagram&#10;&#10;Description automatically generated"/>
+                    <pic:cNvPicPr/>
+                  </pic:nvPicPr>
+                  <pic:blipFill>
+                    <a:blip r:embed="rId10"/>
+                    <a:stretch>
+                      <a:fillRect/>
+                    </a:stretch>
+                  </pic:blipFill>
+                  <pic:spPr>
+                    <a:xfrm>
+                      <a:off x="0" y="0"/>
+                      <a:ext cx="5731510" cy="4025900"/>
+                    </a:xfrm>
+                    <a:prstGeom prst="rect">
+                      <a:avLst/>
+                    </a:prstGeom>
+                  </pic:spPr>
+                </pic:pic>
+              </a:graphicData>
+            </a:graphic>
+          </wp:inline>
+        </w:drawing>
+      </w:r>
     </w:p>
     <w:p/>
     <w:p>
@@ -2757,7 +3254,6 @@
           <w:szCs w:val="36"/>
         </w:rPr>
       </w:pPr>
-      <w:bookmarkStart w:id="18" w:name="_Toc180164185"/>
       <w:r>
         <w:br w:type="page"/>
       </w:r>
@@ -2766,11 +3262,12 @@
       <w:pPr>
         <w:pStyle w:val="Heading1"/>
       </w:pPr>
+      <w:bookmarkStart w:id="21" w:name="_Toc180582923"/>
       <w:r>
         <w:lastRenderedPageBreak/>
         <w:t>Detailed use case</w:t>
       </w:r>
-      <w:bookmarkEnd w:id="18"/>
+      <w:bookmarkEnd w:id="21"/>
       <w:r>
         <w:t xml:space="preserve"> </w:t>
       </w:r>
@@ -2826,10 +3323,7 @@
           </w:tcPr>
           <w:p>
             <w:r>
-              <w:t>Uniquid</w:t>
-            </w:r>
-            <w:r>
-              <w:t>:</w:t>
+              <w:t>UniqueID:</w:t>
             </w:r>
           </w:p>
         </w:tc>
@@ -2862,16 +3356,13 @@
           </w:tcPr>
           <w:p>
             <w:r>
-              <w:t xml:space="preserve">Creates an instance of the chatbot </w:t>
-            </w:r>
-            <w:r>
-              <w:t>using the user</w:t>
-            </w:r>
-            <w:r>
-              <w:t>’s</w:t>
-            </w:r>
-            <w:r>
-              <w:t xml:space="preserve"> progress as memory</w:t>
+              <w:t>The user selects a lesson from the available course options, and the system loads the lesson, using the user's progress to customize the lesson content.</w:t>
+            </w:r>
+            <w:r>
+              <w:t xml:space="preserve"> </w:t>
+            </w:r>
+            <w:r>
+              <w:t>The chatbot provides real-time interaction, offering feedback and tracking the user's performance throughout the lesson.</w:t>
             </w:r>
           </w:p>
         </w:tc>
@@ -2988,6 +3479,9 @@
             <w:r>
               <w:t>ser clicks the start lesson button in the main menu</w:t>
             </w:r>
+            <w:r>
+              <w:t>.</w:t>
+            </w:r>
           </w:p>
         </w:tc>
       </w:tr>
@@ -3007,7 +3501,11 @@
             <w:tcW w:w="6748" w:type="dxa"/>
             <w:gridSpan w:val="3"/>
           </w:tcPr>
-          <w:p/>
+          <w:p>
+            <w:r>
+              <w:t xml:space="preserve">User </w:t>
+            </w:r>
+          </w:p>
         </w:tc>
       </w:tr>
       <w:tr>
@@ -3026,26 +3524,11 @@
             <w:tcW w:w="6748" w:type="dxa"/>
             <w:gridSpan w:val="3"/>
           </w:tcPr>
-          <w:p/>
-        </w:tc>
-      </w:tr>
-      <w:tr>
-        <w:tc>
-          <w:tcPr>
-            <w:tcW w:w="2258" w:type="dxa"/>
-          </w:tcPr>
           <w:p>
             <w:r>
-              <w:t>Alternative Flows:</w:t>
+              <w:t>The user will get access to the lesson</w:t>
             </w:r>
           </w:p>
-        </w:tc>
-        <w:tc>
-          <w:tcPr>
-            <w:tcW w:w="6748" w:type="dxa"/>
-            <w:gridSpan w:val="3"/>
-          </w:tcPr>
-          <w:p/>
         </w:tc>
       </w:tr>
     </w:tbl>
@@ -3093,7 +3576,7 @@
           </w:tcPr>
           <w:p>
             <w:r>
-              <w:t>Uniquid:</w:t>
+              <w:t>UniqueID:</w:t>
             </w:r>
           </w:p>
         </w:tc>
@@ -3225,6 +3708,46 @@
           <w:p/>
         </w:tc>
       </w:tr>
+    </w:tbl>
+    <w:p/>
+    <w:p/>
+    <w:p/>
+    <w:p>
+      <w:r>
+        <w:br w:type="page"/>
+      </w:r>
+    </w:p>
+    <w:p>
+      <w:pPr>
+        <w:pStyle w:val="Heading1"/>
+      </w:pPr>
+      <w:r>
+        <w:lastRenderedPageBreak/>
+        <w:t>Brief Use Cases</w:t>
+      </w:r>
+    </w:p>
+    <w:p/>
+    <w:tbl>
+      <w:tblPr>
+        <w:tblStyle w:val="TableGrid"/>
+        <w:tblpPr w:leftFromText="180" w:rightFromText="180" w:vertAnchor="text" w:horzAnchor="margin" w:tblpY="389"/>
+        <w:tblW w:w="0" w:type="auto"/>
+        <w:tblBorders>
+          <w:top w:val="single" w:sz="8" w:space="0" w:color="000000" w:themeColor="text1"/>
+          <w:left w:val="single" w:sz="8" w:space="0" w:color="000000" w:themeColor="text1"/>
+          <w:bottom w:val="single" w:sz="8" w:space="0" w:color="000000" w:themeColor="text1"/>
+          <w:right w:val="single" w:sz="8" w:space="0" w:color="000000" w:themeColor="text1"/>
+          <w:insideH w:val="single" w:sz="8" w:space="0" w:color="000000" w:themeColor="text1"/>
+          <w:insideV w:val="single" w:sz="8" w:space="0" w:color="000000" w:themeColor="text1"/>
+        </w:tblBorders>
+        <w:tblLook w:val="04A0" w:firstRow="1" w:lastRow="0" w:firstColumn="1" w:lastColumn="0" w:noHBand="0" w:noVBand="1"/>
+      </w:tblPr>
+      <w:tblGrid>
+        <w:gridCol w:w="2258"/>
+        <w:gridCol w:w="1560"/>
+        <w:gridCol w:w="2936"/>
+        <w:gridCol w:w="2252"/>
+      </w:tblGrid>
       <w:tr>
         <w:tc>
           <w:tcPr>
@@ -3232,7 +3755,57 @@
           </w:tcPr>
           <w:p>
             <w:r>
-              <w:t>Alternative Flows:</w:t>
+              <w:t>Use Case Name:</w:t>
+            </w:r>
+          </w:p>
+        </w:tc>
+        <w:tc>
+          <w:tcPr>
+            <w:tcW w:w="1560" w:type="dxa"/>
+          </w:tcPr>
+          <w:p>
+            <w:r>
+              <w:t>Login</w:t>
+            </w:r>
+          </w:p>
+        </w:tc>
+        <w:tc>
+          <w:tcPr>
+            <w:tcW w:w="2936" w:type="dxa"/>
+          </w:tcPr>
+          <w:p>
+            <w:pPr>
+              <w:tabs>
+                <w:tab w:val="center" w:pos="1360"/>
+              </w:tabs>
+            </w:pPr>
+            <w:r>
+              <w:t>UniqueID:</w:t>
+            </w:r>
+            <w:r>
+              <w:tab/>
+            </w:r>
+          </w:p>
+        </w:tc>
+        <w:tc>
+          <w:tcPr>
+            <w:tcW w:w="2252" w:type="dxa"/>
+          </w:tcPr>
+          <w:p>
+            <w:r>
+              <w:t>UC002</w:t>
+            </w:r>
+          </w:p>
+        </w:tc>
+      </w:tr>
+      <w:tr>
+        <w:tc>
+          <w:tcPr>
+            <w:tcW w:w="2258" w:type="dxa"/>
+          </w:tcPr>
+          <w:p>
+            <w:r>
+              <w:t xml:space="preserve">Description: </w:t>
             </w:r>
           </w:p>
         </w:tc>
@@ -3241,14 +3814,494 @@
             <w:tcW w:w="6748" w:type="dxa"/>
             <w:gridSpan w:val="3"/>
           </w:tcPr>
-          <w:p/>
+          <w:p>
+            <w:pPr>
+              <w:tabs>
+                <w:tab w:val="left" w:pos="1160"/>
+              </w:tabs>
+            </w:pPr>
+            <w:r>
+              <w:t>T</w:t>
+            </w:r>
+            <w:r>
+              <w:t xml:space="preserve">he user is asked for their username and password to log in. The entered credentials are then compared to the user data that has been stored by the system. The user is given access to their account if the login credentials are accurate. The system offers options like password recovery and feedback, like an error message, </w:t>
+            </w:r>
+            <w:r>
+              <w:t>if</w:t>
+            </w:r>
+            <w:r>
+              <w:t xml:space="preserve"> the credentials are incorrect.</w:t>
+            </w:r>
+          </w:p>
+        </w:tc>
+      </w:tr>
+      <w:tr>
+        <w:tc>
+          <w:tcPr>
+            <w:tcW w:w="2258" w:type="dxa"/>
+          </w:tcPr>
+          <w:p>
+            <w:r>
+              <w:t>Actor:</w:t>
+            </w:r>
+          </w:p>
+        </w:tc>
+        <w:tc>
+          <w:tcPr>
+            <w:tcW w:w="6748" w:type="dxa"/>
+            <w:gridSpan w:val="3"/>
+          </w:tcPr>
+          <w:p>
+            <w:r>
+              <w:t>User, Database</w:t>
+            </w:r>
+          </w:p>
         </w:tc>
       </w:tr>
     </w:tbl>
     <w:p/>
+    <w:p/>
+    <w:tbl>
+      <w:tblPr>
+        <w:tblStyle w:val="TableGrid"/>
+        <w:tblpPr w:leftFromText="180" w:rightFromText="180" w:vertAnchor="text" w:horzAnchor="margin" w:tblpY="389"/>
+        <w:tblW w:w="0" w:type="auto"/>
+        <w:tblBorders>
+          <w:top w:val="single" w:sz="8" w:space="0" w:color="000000" w:themeColor="text1"/>
+          <w:left w:val="single" w:sz="8" w:space="0" w:color="000000" w:themeColor="text1"/>
+          <w:bottom w:val="single" w:sz="8" w:space="0" w:color="000000" w:themeColor="text1"/>
+          <w:right w:val="single" w:sz="8" w:space="0" w:color="000000" w:themeColor="text1"/>
+          <w:insideH w:val="single" w:sz="8" w:space="0" w:color="000000" w:themeColor="text1"/>
+          <w:insideV w:val="single" w:sz="8" w:space="0" w:color="000000" w:themeColor="text1"/>
+        </w:tblBorders>
+        <w:tblLook w:val="04A0" w:firstRow="1" w:lastRow="0" w:firstColumn="1" w:lastColumn="0" w:noHBand="0" w:noVBand="1"/>
+      </w:tblPr>
+      <w:tblGrid>
+        <w:gridCol w:w="2258"/>
+        <w:gridCol w:w="1560"/>
+        <w:gridCol w:w="2936"/>
+        <w:gridCol w:w="2252"/>
+      </w:tblGrid>
+      <w:tr>
+        <w:tc>
+          <w:tcPr>
+            <w:tcW w:w="2258" w:type="dxa"/>
+          </w:tcPr>
+          <w:p>
+            <w:r>
+              <w:t>Use Case Name:</w:t>
+            </w:r>
+          </w:p>
+        </w:tc>
+        <w:tc>
+          <w:tcPr>
+            <w:tcW w:w="1560" w:type="dxa"/>
+          </w:tcPr>
+          <w:p>
+            <w:r>
+              <w:t>Register</w:t>
+            </w:r>
+          </w:p>
+        </w:tc>
+        <w:tc>
+          <w:tcPr>
+            <w:tcW w:w="2936" w:type="dxa"/>
+          </w:tcPr>
+          <w:p>
+            <w:r>
+              <w:t>UniqueID:</w:t>
+            </w:r>
+          </w:p>
+        </w:tc>
+        <w:tc>
+          <w:tcPr>
+            <w:tcW w:w="2252" w:type="dxa"/>
+          </w:tcPr>
+          <w:p>
+            <w:r>
+              <w:t>UC002</w:t>
+            </w:r>
+          </w:p>
+        </w:tc>
+      </w:tr>
+      <w:tr>
+        <w:tc>
+          <w:tcPr>
+            <w:tcW w:w="2258" w:type="dxa"/>
+          </w:tcPr>
+          <w:p>
+            <w:r>
+              <w:t xml:space="preserve">Description: </w:t>
+            </w:r>
+          </w:p>
+        </w:tc>
+        <w:tc>
+          <w:tcPr>
+            <w:tcW w:w="6748" w:type="dxa"/>
+            <w:gridSpan w:val="3"/>
+          </w:tcPr>
+          <w:p>
+            <w:pPr>
+              <w:tabs>
+                <w:tab w:val="left" w:pos="1160"/>
+              </w:tabs>
+            </w:pPr>
+            <w:r>
+              <w:t xml:space="preserve">The user is given a registration form to fill out, on which they must enter their name, email address, and password. The system verifies the data entered after the form is submitted. The system generates a new user account and saves the user's information in a database if all requirements are satisfied. The user can access </w:t>
+            </w:r>
+            <w:proofErr w:type="gramStart"/>
+            <w:r>
+              <w:t>all of</w:t>
+            </w:r>
+            <w:proofErr w:type="gramEnd"/>
+            <w:r>
+              <w:t xml:space="preserve"> the app's features after registering.</w:t>
+            </w:r>
+          </w:p>
+        </w:tc>
+      </w:tr>
+      <w:tr>
+        <w:tc>
+          <w:tcPr>
+            <w:tcW w:w="2258" w:type="dxa"/>
+          </w:tcPr>
+          <w:p>
+            <w:r>
+              <w:t>Actor:</w:t>
+            </w:r>
+          </w:p>
+        </w:tc>
+        <w:tc>
+          <w:tcPr>
+            <w:tcW w:w="6748" w:type="dxa"/>
+            <w:gridSpan w:val="3"/>
+          </w:tcPr>
+          <w:p>
+            <w:r>
+              <w:t>User, Database</w:t>
+            </w:r>
+          </w:p>
+        </w:tc>
+      </w:tr>
+    </w:tbl>
+    <w:p/>
+    <w:p/>
+    <w:tbl>
+      <w:tblPr>
+        <w:tblStyle w:val="TableGrid"/>
+        <w:tblpPr w:leftFromText="180" w:rightFromText="180" w:vertAnchor="text" w:horzAnchor="margin" w:tblpY="389"/>
+        <w:tblW w:w="0" w:type="auto"/>
+        <w:tblBorders>
+          <w:top w:val="single" w:sz="8" w:space="0" w:color="000000" w:themeColor="text1"/>
+          <w:left w:val="single" w:sz="8" w:space="0" w:color="000000" w:themeColor="text1"/>
+          <w:bottom w:val="single" w:sz="8" w:space="0" w:color="000000" w:themeColor="text1"/>
+          <w:right w:val="single" w:sz="8" w:space="0" w:color="000000" w:themeColor="text1"/>
+          <w:insideH w:val="single" w:sz="8" w:space="0" w:color="000000" w:themeColor="text1"/>
+          <w:insideV w:val="single" w:sz="8" w:space="0" w:color="000000" w:themeColor="text1"/>
+        </w:tblBorders>
+        <w:tblLook w:val="04A0" w:firstRow="1" w:lastRow="0" w:firstColumn="1" w:lastColumn="0" w:noHBand="0" w:noVBand="1"/>
+      </w:tblPr>
+      <w:tblGrid>
+        <w:gridCol w:w="2258"/>
+        <w:gridCol w:w="1560"/>
+        <w:gridCol w:w="2936"/>
+        <w:gridCol w:w="2252"/>
+      </w:tblGrid>
+      <w:tr>
+        <w:tc>
+          <w:tcPr>
+            <w:tcW w:w="2258" w:type="dxa"/>
+          </w:tcPr>
+          <w:p>
+            <w:r>
+              <w:t>Use Case Name:</w:t>
+            </w:r>
+          </w:p>
+        </w:tc>
+        <w:tc>
+          <w:tcPr>
+            <w:tcW w:w="1560" w:type="dxa"/>
+          </w:tcPr>
+          <w:p>
+            <w:r>
+              <w:t>Update Streak</w:t>
+            </w:r>
+          </w:p>
+        </w:tc>
+        <w:tc>
+          <w:tcPr>
+            <w:tcW w:w="2936" w:type="dxa"/>
+          </w:tcPr>
+          <w:p>
+            <w:r>
+              <w:t>UniqueID:</w:t>
+            </w:r>
+          </w:p>
+        </w:tc>
+        <w:tc>
+          <w:tcPr>
+            <w:tcW w:w="2252" w:type="dxa"/>
+          </w:tcPr>
+          <w:p>
+            <w:r>
+              <w:t>UC002</w:t>
+            </w:r>
+          </w:p>
+        </w:tc>
+      </w:tr>
+      <w:tr>
+        <w:tc>
+          <w:tcPr>
+            <w:tcW w:w="2258" w:type="dxa"/>
+          </w:tcPr>
+          <w:p>
+            <w:r>
+              <w:t xml:space="preserve">Description: </w:t>
+            </w:r>
+          </w:p>
+        </w:tc>
+        <w:tc>
+          <w:tcPr>
+            <w:tcW w:w="6748" w:type="dxa"/>
+            <w:gridSpan w:val="3"/>
+          </w:tcPr>
+          <w:p>
+            <w:pPr>
+              <w:tabs>
+                <w:tab w:val="left" w:pos="1160"/>
+              </w:tabs>
+            </w:pPr>
+            <w:r>
+              <w:t>The system tracks the user's consecutive days of reading and updates</w:t>
+            </w:r>
+          </w:p>
+          <w:p>
+            <w:pPr>
+              <w:tabs>
+                <w:tab w:val="left" w:pos="1160"/>
+              </w:tabs>
+            </w:pPr>
+            <w:r>
+              <w:t>their current streak count. The streak update is visually represented</w:t>
+            </w:r>
+          </w:p>
+          <w:p>
+            <w:pPr>
+              <w:tabs>
+                <w:tab w:val="left" w:pos="1160"/>
+              </w:tabs>
+            </w:pPr>
+            <w:r>
+              <w:t>in the user interface, accompanied by notifications.</w:t>
+            </w:r>
+          </w:p>
+        </w:tc>
+      </w:tr>
+      <w:tr>
+        <w:tc>
+          <w:tcPr>
+            <w:tcW w:w="2258" w:type="dxa"/>
+          </w:tcPr>
+          <w:p>
+            <w:r>
+              <w:t>Actor:</w:t>
+            </w:r>
+          </w:p>
+        </w:tc>
+        <w:tc>
+          <w:tcPr>
+            <w:tcW w:w="6748" w:type="dxa"/>
+            <w:gridSpan w:val="3"/>
+          </w:tcPr>
+          <w:p>
+            <w:r>
+              <w:t xml:space="preserve">User, </w:t>
+            </w:r>
+            <w:r>
+              <w:t>System</w:t>
+            </w:r>
+          </w:p>
+        </w:tc>
+      </w:tr>
+    </w:tbl>
+    <w:p/>
+    <w:p/>
+    <w:tbl>
+      <w:tblPr>
+        <w:tblStyle w:val="TableGrid"/>
+        <w:tblpPr w:leftFromText="180" w:rightFromText="180" w:vertAnchor="text" w:horzAnchor="margin" w:tblpY="389"/>
+        <w:tblW w:w="0" w:type="auto"/>
+        <w:tblBorders>
+          <w:top w:val="single" w:sz="8" w:space="0" w:color="000000" w:themeColor="text1"/>
+          <w:left w:val="single" w:sz="8" w:space="0" w:color="000000" w:themeColor="text1"/>
+          <w:bottom w:val="single" w:sz="8" w:space="0" w:color="000000" w:themeColor="text1"/>
+          <w:right w:val="single" w:sz="8" w:space="0" w:color="000000" w:themeColor="text1"/>
+          <w:insideH w:val="single" w:sz="8" w:space="0" w:color="000000" w:themeColor="text1"/>
+          <w:insideV w:val="single" w:sz="8" w:space="0" w:color="000000" w:themeColor="text1"/>
+        </w:tblBorders>
+        <w:tblLook w:val="04A0" w:firstRow="1" w:lastRow="0" w:firstColumn="1" w:lastColumn="0" w:noHBand="0" w:noVBand="1"/>
+      </w:tblPr>
+      <w:tblGrid>
+        <w:gridCol w:w="2258"/>
+        <w:gridCol w:w="1560"/>
+        <w:gridCol w:w="2936"/>
+        <w:gridCol w:w="2252"/>
+      </w:tblGrid>
+      <w:tr>
+        <w:tc>
+          <w:tcPr>
+            <w:tcW w:w="2258" w:type="dxa"/>
+          </w:tcPr>
+          <w:p>
+            <w:r>
+              <w:t>Use Case Name:</w:t>
+            </w:r>
+          </w:p>
+        </w:tc>
+        <w:tc>
+          <w:tcPr>
+            <w:tcW w:w="1560" w:type="dxa"/>
+          </w:tcPr>
+          <w:p>
+            <w:r>
+              <w:t>Complete Lesson</w:t>
+            </w:r>
+          </w:p>
+        </w:tc>
+        <w:tc>
+          <w:tcPr>
+            <w:tcW w:w="2936" w:type="dxa"/>
+          </w:tcPr>
+          <w:p>
+            <w:pPr>
+              <w:tabs>
+                <w:tab w:val="center" w:pos="1360"/>
+              </w:tabs>
+            </w:pPr>
+            <w:r>
+              <w:t>UniqueID:</w:t>
+            </w:r>
+          </w:p>
+        </w:tc>
+        <w:tc>
+          <w:tcPr>
+            <w:tcW w:w="2252" w:type="dxa"/>
+          </w:tcPr>
+          <w:p>
+            <w:r>
+              <w:t>UC002</w:t>
+            </w:r>
+          </w:p>
+        </w:tc>
+      </w:tr>
+      <w:tr>
+        <w:tc>
+          <w:tcPr>
+            <w:tcW w:w="2258" w:type="dxa"/>
+          </w:tcPr>
+          <w:p>
+            <w:r>
+              <w:t xml:space="preserve">Description: </w:t>
+            </w:r>
+          </w:p>
+        </w:tc>
+        <w:tc>
+          <w:tcPr>
+            <w:tcW w:w="6748" w:type="dxa"/>
+            <w:gridSpan w:val="3"/>
+          </w:tcPr>
+          <w:p>
+            <w:pPr>
+              <w:tabs>
+                <w:tab w:val="left" w:pos="1160"/>
+              </w:tabs>
+            </w:pPr>
+            <w:r>
+              <w:t>The user selects "complete lesson," which updates relevant metrics such as lesson progress, skill improvement, and time spent learning. This action also contributes to the user’s overall language learning streak and progression through their chosen course.</w:t>
+            </w:r>
+          </w:p>
+        </w:tc>
+      </w:tr>
+      <w:tr>
+        <w:tc>
+          <w:tcPr>
+            <w:tcW w:w="2258" w:type="dxa"/>
+          </w:tcPr>
+          <w:p>
+            <w:r>
+              <w:t>Actor:</w:t>
+            </w:r>
+          </w:p>
+        </w:tc>
+        <w:tc>
+          <w:tcPr>
+            <w:tcW w:w="6748" w:type="dxa"/>
+            <w:gridSpan w:val="3"/>
+          </w:tcPr>
+          <w:p>
+            <w:r>
+              <w:t>User</w:t>
+            </w:r>
+          </w:p>
+        </w:tc>
+      </w:tr>
+    </w:tbl>
+    <w:p/>
+    <w:p/>
+    <w:p/>
+    <w:p>
+      <w:r>
+        <w:br w:type="page"/>
+      </w:r>
+    </w:p>
+    <w:p>
+      <w:pPr>
+        <w:pStyle w:val="Heading1"/>
+      </w:pPr>
+      <w:r>
+        <w:lastRenderedPageBreak/>
+        <w:t>References</w:t>
+      </w:r>
+    </w:p>
+    <w:p/>
+    <w:p>
+      <w:pPr>
+        <w:pStyle w:val="ListParagraph"/>
+        <w:numPr>
+          <w:ilvl w:val="0"/>
+          <w:numId w:val="36"/>
+        </w:numPr>
+      </w:pPr>
+      <w:r>
+        <w:t xml:space="preserve">Emma, 2023. </w:t>
+      </w:r>
+      <w:r>
+        <w:rPr>
+          <w:i/>
+          <w:iCs/>
+        </w:rPr>
+        <w:t>The importance of immersion: Why you should learn a language the same way you’ll use it</w:t>
+      </w:r>
+      <w:r>
+        <w:t xml:space="preserve">. EF Blog. Available at: </w:t>
+      </w:r>
+      <w:hyperlink r:id="rId11" w:tgtFrame="_new" w:history="1">
+        <w:r>
+          <w:rPr>
+            <w:rStyle w:val="Hyperlink"/>
+          </w:rPr>
+          <w:t>https://www.ef.com/wwen/blog/language/the-importance-of-immersion/</w:t>
+        </w:r>
+      </w:hyperlink>
+      <w:r>
+        <w:t xml:space="preserve"> [Accessed 23 October 2024].</w:t>
+      </w:r>
+    </w:p>
+    <w:p/>
+    <w:p/>
     <w:sectPr>
-      <w:headerReference w:type="default" r:id="rId9"/>
-      <w:footerReference w:type="default" r:id="rId10"/>
+      <w:headerReference w:type="default" r:id="rId12"/>
+      <w:footerReference w:type="default" r:id="rId13"/>
       <w:pgSz w:w="11906" w:h="16838"/>
       <w:pgMar w:top="1440" w:right="1440" w:bottom="1440" w:left="1440" w:header="708" w:footer="708" w:gutter="0"/>
       <w:cols w:space="708"/>
@@ -3259,7 +4312,7 @@
 </file>
 
 <file path=word/endnotes.xml><?xml version="1.0" encoding="utf-8"?>
-<w:endnotes xmlns:wpc="http://schemas.microsoft.com/office/word/2010/wordprocessingCanvas" xmlns:cx="http://schemas.microsoft.com/office/drawing/2014/chartex" xmlns:cx1="http://schemas.microsoft.com/office/drawing/2015/9/8/chartex" xmlns:cx2="http://schemas.microsoft.com/office/drawing/2015/10/21/chartex" xmlns:cx3="http://schemas.microsoft.com/office/drawing/2016/5/9/chartex" xmlns:cx4="http://schemas.microsoft.com/office/drawing/2016/5/10/chartex" xmlns:cx5="http://schemas.microsoft.com/office/drawing/2016/5/11/chartex" xmlns:cx6="http://schemas.microsoft.com/office/drawing/2016/5/12/chartex" xmlns:cx7="http://schemas.microsoft.com/office/drawing/2016/5/13/chartex" xmlns:cx8="http://schemas.microsoft.com/office/drawing/2016/5/14/chartex" xmlns:mc="http://schemas.openxmlformats.org/markup-compatibility/2006" xmlns:aink="http://schemas.microsoft.com/office/drawing/2016/ink" xmlns:am3d="http://schemas.microsoft.com/office/drawing/2017/model3d" xmlns:o="urn:schemas-microsoft-com:office:office" xmlns:oel="http://schemas.microsoft.com/office/2019/extlst" xmlns:r="http://schemas.openxmlformats.org/officeDocument/2006/relationships" xmlns:m="http://schemas.openxmlformats.org/officeDocument/2006/math" xmlns:v="urn:schemas-microsoft-com:vml" xmlns:wp14="http://schemas.microsoft.com/office/word/2010/wordprocessingDrawing" xmlns:wp="http://schemas.openxmlformats.org/drawingml/2006/wordprocessingDrawing" xmlns:w10="urn:schemas-microsoft-com:office:word" xmlns:w="http://schemas.openxmlformats.org/wordprocessingml/2006/main" xmlns:w14="http://schemas.microsoft.com/office/word/2010/wordml" xmlns:w15="http://schemas.microsoft.com/office/word/2012/wordml" xmlns:w16cex="http://schemas.microsoft.com/office/word/2018/wordml/cex" xmlns:w16cid="http://schemas.microsoft.com/office/word/2016/wordml/cid" xmlns:w16="http://schemas.microsoft.com/office/word/2018/wordml" xmlns:w16sdtdh="http://schemas.microsoft.com/office/word/2020/wordml/sdtdatahash" xmlns:w16se="http://schemas.microsoft.com/office/word/2015/wordml/symex" xmlns:wpg="http://schemas.microsoft.com/office/word/2010/wordprocessingGroup" xmlns:wpi="http://schemas.microsoft.com/office/word/2010/wordprocessingInk" xmlns:wne="http://schemas.microsoft.com/office/word/2006/wordml" xmlns:wps="http://schemas.microsoft.com/office/word/2010/wordprocessingShape" mc:Ignorable="w14 w15 w16se w16cid w16 w16cex w16sdtdh wp14">
+<w:endnotes xmlns:wpc="http://schemas.microsoft.com/office/word/2010/wordprocessingCanvas" xmlns:cx="http://schemas.microsoft.com/office/drawing/2014/chartex" xmlns:cx1="http://schemas.microsoft.com/office/drawing/2015/9/8/chartex" xmlns:cx2="http://schemas.microsoft.com/office/drawing/2015/10/21/chartex" xmlns:cx3="http://schemas.microsoft.com/office/drawing/2016/5/9/chartex" xmlns:cx4="http://schemas.microsoft.com/office/drawing/2016/5/10/chartex" xmlns:cx5="http://schemas.microsoft.com/office/drawing/2016/5/11/chartex" xmlns:cx6="http://schemas.microsoft.com/office/drawing/2016/5/12/chartex" xmlns:cx7="http://schemas.microsoft.com/office/drawing/2016/5/13/chartex" xmlns:cx8="http://schemas.microsoft.com/office/drawing/2016/5/14/chartex" xmlns:mc="http://schemas.openxmlformats.org/markup-compatibility/2006" xmlns:aink="http://schemas.microsoft.com/office/drawing/2016/ink" xmlns:am3d="http://schemas.microsoft.com/office/drawing/2017/model3d" xmlns:o="urn:schemas-microsoft-com:office:office" xmlns:oel="http://schemas.microsoft.com/office/2019/extlst" xmlns:r="http://schemas.openxmlformats.org/officeDocument/2006/relationships" xmlns:m="http://schemas.openxmlformats.org/officeDocument/2006/math" xmlns:v="urn:schemas-microsoft-com:vml" xmlns:wp14="http://schemas.microsoft.com/office/word/2010/wordprocessingDrawing" xmlns:wp="http://schemas.openxmlformats.org/drawingml/2006/wordprocessingDrawing" xmlns:w10="urn:schemas-microsoft-com:office:word" xmlns:w="http://schemas.openxmlformats.org/wordprocessingml/2006/main" xmlns:w14="http://schemas.microsoft.com/office/word/2010/wordml" xmlns:w15="http://schemas.microsoft.com/office/word/2012/wordml" xmlns:w16cex="http://schemas.microsoft.com/office/word/2018/wordml/cex" xmlns:w16cid="http://schemas.microsoft.com/office/word/2016/wordml/cid" xmlns:w16="http://schemas.microsoft.com/office/word/2018/wordml" xmlns:w16du="http://schemas.microsoft.com/office/word/2023/wordml/word16du" xmlns:w16sdtdh="http://schemas.microsoft.com/office/word/2020/wordml/sdtdatahash" xmlns:w16se="http://schemas.microsoft.com/office/word/2015/wordml/symex" xmlns:wpg="http://schemas.microsoft.com/office/word/2010/wordprocessingGroup" xmlns:wpi="http://schemas.microsoft.com/office/word/2010/wordprocessingInk" xmlns:wne="http://schemas.microsoft.com/office/word/2006/wordml" xmlns:wps="http://schemas.microsoft.com/office/word/2010/wordprocessingShape" mc:Ignorable="w14 w15 w16se w16cid w16 w16cex w16sdtdh w16du wp14">
   <w:endnote w:type="separator" w:id="-1">
     <w:p>
       <w:pPr>
@@ -3291,7 +4344,7 @@
 </file>
 
 <file path=word/footer1.xml><?xml version="1.0" encoding="utf-8"?>
-<w:ftr xmlns:wpc="http://schemas.microsoft.com/office/word/2010/wordprocessingCanvas" xmlns:cx="http://schemas.microsoft.com/office/drawing/2014/chartex" xmlns:cx1="http://schemas.microsoft.com/office/drawing/2015/9/8/chartex" xmlns:cx2="http://schemas.microsoft.com/office/drawing/2015/10/21/chartex" xmlns:cx3="http://schemas.microsoft.com/office/drawing/2016/5/9/chartex" xmlns:cx4="http://schemas.microsoft.com/office/drawing/2016/5/10/chartex" xmlns:cx5="http://schemas.microsoft.com/office/drawing/2016/5/11/chartex" xmlns:cx6="http://schemas.microsoft.com/office/drawing/2016/5/12/chartex" xmlns:cx7="http://schemas.microsoft.com/office/drawing/2016/5/13/chartex" xmlns:cx8="http://schemas.microsoft.com/office/drawing/2016/5/14/chartex" xmlns:mc="http://schemas.openxmlformats.org/markup-compatibility/2006" xmlns:aink="http://schemas.microsoft.com/office/drawing/2016/ink" xmlns:am3d="http://schemas.microsoft.com/office/drawing/2017/model3d" xmlns:o="urn:schemas-microsoft-com:office:office" xmlns:oel="http://schemas.microsoft.com/office/2019/extlst" xmlns:r="http://schemas.openxmlformats.org/officeDocument/2006/relationships" xmlns:m="http://schemas.openxmlformats.org/officeDocument/2006/math" xmlns:v="urn:schemas-microsoft-com:vml" xmlns:wp14="http://schemas.microsoft.com/office/word/2010/wordprocessingDrawing" xmlns:wp="http://schemas.openxmlformats.org/drawingml/2006/wordprocessingDrawing" xmlns:w10="urn:schemas-microsoft-com:office:word" xmlns:w="http://schemas.openxmlformats.org/wordprocessingml/2006/main" xmlns:w14="http://schemas.microsoft.com/office/word/2010/wordml" xmlns:w15="http://schemas.microsoft.com/office/word/2012/wordml" xmlns:w16cex="http://schemas.microsoft.com/office/word/2018/wordml/cex" xmlns:w16cid="http://schemas.microsoft.com/office/word/2016/wordml/cid" xmlns:w16="http://schemas.microsoft.com/office/word/2018/wordml" xmlns:w16sdtdh="http://schemas.microsoft.com/office/word/2020/wordml/sdtdatahash" xmlns:w16se="http://schemas.microsoft.com/office/word/2015/wordml/symex" xmlns:wpg="http://schemas.microsoft.com/office/word/2010/wordprocessingGroup" xmlns:wpi="http://schemas.microsoft.com/office/word/2010/wordprocessingInk" xmlns:wne="http://schemas.microsoft.com/office/word/2006/wordml" xmlns:wps="http://schemas.microsoft.com/office/word/2010/wordprocessingShape" mc:Ignorable="w14 w15 w16se w16cid w16 w16cex w16sdtdh wp14">
+<w:ftr xmlns:wpc="http://schemas.microsoft.com/office/word/2010/wordprocessingCanvas" xmlns:cx="http://schemas.microsoft.com/office/drawing/2014/chartex" xmlns:cx1="http://schemas.microsoft.com/office/drawing/2015/9/8/chartex" xmlns:cx2="http://schemas.microsoft.com/office/drawing/2015/10/21/chartex" xmlns:cx3="http://schemas.microsoft.com/office/drawing/2016/5/9/chartex" xmlns:cx4="http://schemas.microsoft.com/office/drawing/2016/5/10/chartex" xmlns:cx5="http://schemas.microsoft.com/office/drawing/2016/5/11/chartex" xmlns:cx6="http://schemas.microsoft.com/office/drawing/2016/5/12/chartex" xmlns:cx7="http://schemas.microsoft.com/office/drawing/2016/5/13/chartex" xmlns:cx8="http://schemas.microsoft.com/office/drawing/2016/5/14/chartex" xmlns:mc="http://schemas.openxmlformats.org/markup-compatibility/2006" xmlns:aink="http://schemas.microsoft.com/office/drawing/2016/ink" xmlns:am3d="http://schemas.microsoft.com/office/drawing/2017/model3d" xmlns:o="urn:schemas-microsoft-com:office:office" xmlns:oel="http://schemas.microsoft.com/office/2019/extlst" xmlns:r="http://schemas.openxmlformats.org/officeDocument/2006/relationships" xmlns:m="http://schemas.openxmlformats.org/officeDocument/2006/math" xmlns:v="urn:schemas-microsoft-com:vml" xmlns:wp14="http://schemas.microsoft.com/office/word/2010/wordprocessingDrawing" xmlns:wp="http://schemas.openxmlformats.org/drawingml/2006/wordprocessingDrawing" xmlns:w10="urn:schemas-microsoft-com:office:word" xmlns:w="http://schemas.openxmlformats.org/wordprocessingml/2006/main" xmlns:w14="http://schemas.microsoft.com/office/word/2010/wordml" xmlns:w15="http://schemas.microsoft.com/office/word/2012/wordml" xmlns:w16cex="http://schemas.microsoft.com/office/word/2018/wordml/cex" xmlns:w16cid="http://schemas.microsoft.com/office/word/2016/wordml/cid" xmlns:w16="http://schemas.microsoft.com/office/word/2018/wordml" xmlns:w16du="http://schemas.microsoft.com/office/word/2023/wordml/word16du" xmlns:w16sdtdh="http://schemas.microsoft.com/office/word/2020/wordml/sdtdatahash" xmlns:w16se="http://schemas.microsoft.com/office/word/2015/wordml/symex" xmlns:wpg="http://schemas.microsoft.com/office/word/2010/wordprocessingGroup" xmlns:wpi="http://schemas.microsoft.com/office/word/2010/wordprocessingInk" xmlns:wne="http://schemas.microsoft.com/office/word/2006/wordml" xmlns:wps="http://schemas.microsoft.com/office/word/2010/wordprocessingShape" mc:Ignorable="w14 w15 w16se w16cid w16 w16cex w16sdtdh w16du wp14">
   <w:tbl>
     <w:tblPr>
       <w:tblW w:w="0" w:type="auto"/>
@@ -3370,7 +4423,7 @@
 </file>
 
 <file path=word/footnotes.xml><?xml version="1.0" encoding="utf-8"?>
-<w:footnotes xmlns:wpc="http://schemas.microsoft.com/office/word/2010/wordprocessingCanvas" xmlns:cx="http://schemas.microsoft.com/office/drawing/2014/chartex" xmlns:cx1="http://schemas.microsoft.com/office/drawing/2015/9/8/chartex" xmlns:cx2="http://schemas.microsoft.com/office/drawing/2015/10/21/chartex" xmlns:cx3="http://schemas.microsoft.com/office/drawing/2016/5/9/chartex" xmlns:cx4="http://schemas.microsoft.com/office/drawing/2016/5/10/chartex" xmlns:cx5="http://schemas.microsoft.com/office/drawing/2016/5/11/chartex" xmlns:cx6="http://schemas.microsoft.com/office/drawing/2016/5/12/chartex" xmlns:cx7="http://schemas.microsoft.com/office/drawing/2016/5/13/chartex" xmlns:cx8="http://schemas.microsoft.com/office/drawing/2016/5/14/chartex" xmlns:mc="http://schemas.openxmlformats.org/markup-compatibility/2006" xmlns:aink="http://schemas.microsoft.com/office/drawing/2016/ink" xmlns:am3d="http://schemas.microsoft.com/office/drawing/2017/model3d" xmlns:o="urn:schemas-microsoft-com:office:office" xmlns:oel="http://schemas.microsoft.com/office/2019/extlst" xmlns:r="http://schemas.openxmlformats.org/officeDocument/2006/relationships" xmlns:m="http://schemas.openxmlformats.org/officeDocument/2006/math" xmlns:v="urn:schemas-microsoft-com:vml" xmlns:wp14="http://schemas.microsoft.com/office/word/2010/wordprocessingDrawing" xmlns:wp="http://schemas.openxmlformats.org/drawingml/2006/wordprocessingDrawing" xmlns:w10="urn:schemas-microsoft-com:office:word" xmlns:w="http://schemas.openxmlformats.org/wordprocessingml/2006/main" xmlns:w14="http://schemas.microsoft.com/office/word/2010/wordml" xmlns:w15="http://schemas.microsoft.com/office/word/2012/wordml" xmlns:w16cex="http://schemas.microsoft.com/office/word/2018/wordml/cex" xmlns:w16cid="http://schemas.microsoft.com/office/word/2016/wordml/cid" xmlns:w16="http://schemas.microsoft.com/office/word/2018/wordml" xmlns:w16sdtdh="http://schemas.microsoft.com/office/word/2020/wordml/sdtdatahash" xmlns:w16se="http://schemas.microsoft.com/office/word/2015/wordml/symex" xmlns:wpg="http://schemas.microsoft.com/office/word/2010/wordprocessingGroup" xmlns:wpi="http://schemas.microsoft.com/office/word/2010/wordprocessingInk" xmlns:wne="http://schemas.microsoft.com/office/word/2006/wordml" xmlns:wps="http://schemas.microsoft.com/office/word/2010/wordprocessingShape" mc:Ignorable="w14 w15 w16se w16cid w16 w16cex w16sdtdh wp14">
+<w:footnotes xmlns:wpc="http://schemas.microsoft.com/office/word/2010/wordprocessingCanvas" xmlns:cx="http://schemas.microsoft.com/office/drawing/2014/chartex" xmlns:cx1="http://schemas.microsoft.com/office/drawing/2015/9/8/chartex" xmlns:cx2="http://schemas.microsoft.com/office/drawing/2015/10/21/chartex" xmlns:cx3="http://schemas.microsoft.com/office/drawing/2016/5/9/chartex" xmlns:cx4="http://schemas.microsoft.com/office/drawing/2016/5/10/chartex" xmlns:cx5="http://schemas.microsoft.com/office/drawing/2016/5/11/chartex" xmlns:cx6="http://schemas.microsoft.com/office/drawing/2016/5/12/chartex" xmlns:cx7="http://schemas.microsoft.com/office/drawing/2016/5/13/chartex" xmlns:cx8="http://schemas.microsoft.com/office/drawing/2016/5/14/chartex" xmlns:mc="http://schemas.openxmlformats.org/markup-compatibility/2006" xmlns:aink="http://schemas.microsoft.com/office/drawing/2016/ink" xmlns:am3d="http://schemas.microsoft.com/office/drawing/2017/model3d" xmlns:o="urn:schemas-microsoft-com:office:office" xmlns:oel="http://schemas.microsoft.com/office/2019/extlst" xmlns:r="http://schemas.openxmlformats.org/officeDocument/2006/relationships" xmlns:m="http://schemas.openxmlformats.org/officeDocument/2006/math" xmlns:v="urn:schemas-microsoft-com:vml" xmlns:wp14="http://schemas.microsoft.com/office/word/2010/wordprocessingDrawing" xmlns:wp="http://schemas.openxmlformats.org/drawingml/2006/wordprocessingDrawing" xmlns:w10="urn:schemas-microsoft-com:office:word" xmlns:w="http://schemas.openxmlformats.org/wordprocessingml/2006/main" xmlns:w14="http://schemas.microsoft.com/office/word/2010/wordml" xmlns:w15="http://schemas.microsoft.com/office/word/2012/wordml" xmlns:w16cex="http://schemas.microsoft.com/office/word/2018/wordml/cex" xmlns:w16cid="http://schemas.microsoft.com/office/word/2016/wordml/cid" xmlns:w16="http://schemas.microsoft.com/office/word/2018/wordml" xmlns:w16du="http://schemas.microsoft.com/office/word/2023/wordml/word16du" xmlns:w16sdtdh="http://schemas.microsoft.com/office/word/2020/wordml/sdtdatahash" xmlns:w16se="http://schemas.microsoft.com/office/word/2015/wordml/symex" xmlns:wpg="http://schemas.microsoft.com/office/word/2010/wordprocessingGroup" xmlns:wpi="http://schemas.microsoft.com/office/word/2010/wordprocessingInk" xmlns:wne="http://schemas.microsoft.com/office/word/2006/wordml" xmlns:wps="http://schemas.microsoft.com/office/word/2010/wordprocessingShape" mc:Ignorable="w14 w15 w16se w16cid w16 w16cex w16sdtdh w16du wp14">
   <w:footnote w:type="separator" w:id="-1">
     <w:p>
       <w:pPr>
@@ -3402,7 +4455,7 @@
 </file>
 
 <file path=word/header1.xml><?xml version="1.0" encoding="utf-8"?>
-<w:hdr xmlns:wpc="http://schemas.microsoft.com/office/word/2010/wordprocessingCanvas" xmlns:cx="http://schemas.microsoft.com/office/drawing/2014/chartex" xmlns:cx1="http://schemas.microsoft.com/office/drawing/2015/9/8/chartex" xmlns:cx2="http://schemas.microsoft.com/office/drawing/2015/10/21/chartex" xmlns:cx3="http://schemas.microsoft.com/office/drawing/2016/5/9/chartex" xmlns:cx4="http://schemas.microsoft.com/office/drawing/2016/5/10/chartex" xmlns:cx5="http://schemas.microsoft.com/office/drawing/2016/5/11/chartex" xmlns:cx6="http://schemas.microsoft.com/office/drawing/2016/5/12/chartex" xmlns:cx7="http://schemas.microsoft.com/office/drawing/2016/5/13/chartex" xmlns:cx8="http://schemas.microsoft.com/office/drawing/2016/5/14/chartex" xmlns:mc="http://schemas.openxmlformats.org/markup-compatibility/2006" xmlns:aink="http://schemas.microsoft.com/office/drawing/2016/ink" xmlns:am3d="http://schemas.microsoft.com/office/drawing/2017/model3d" xmlns:o="urn:schemas-microsoft-com:office:office" xmlns:oel="http://schemas.microsoft.com/office/2019/extlst" xmlns:r="http://schemas.openxmlformats.org/officeDocument/2006/relationships" xmlns:m="http://schemas.openxmlformats.org/officeDocument/2006/math" xmlns:v="urn:schemas-microsoft-com:vml" xmlns:wp14="http://schemas.microsoft.com/office/word/2010/wordprocessingDrawing" xmlns:wp="http://schemas.openxmlformats.org/drawingml/2006/wordprocessingDrawing" xmlns:w10="urn:schemas-microsoft-com:office:word" xmlns:w="http://schemas.openxmlformats.org/wordprocessingml/2006/main" xmlns:w14="http://schemas.microsoft.com/office/word/2010/wordml" xmlns:w15="http://schemas.microsoft.com/office/word/2012/wordml" xmlns:w16cex="http://schemas.microsoft.com/office/word/2018/wordml/cex" xmlns:w16cid="http://schemas.microsoft.com/office/word/2016/wordml/cid" xmlns:w16="http://schemas.microsoft.com/office/word/2018/wordml" xmlns:w16sdtdh="http://schemas.microsoft.com/office/word/2020/wordml/sdtdatahash" xmlns:w16se="http://schemas.microsoft.com/office/word/2015/wordml/symex" xmlns:wpg="http://schemas.microsoft.com/office/word/2010/wordprocessingGroup" xmlns:wpi="http://schemas.microsoft.com/office/word/2010/wordprocessingInk" xmlns:wne="http://schemas.microsoft.com/office/word/2006/wordml" xmlns:wps="http://schemas.microsoft.com/office/word/2010/wordprocessingShape" mc:Ignorable="w14 w15 w16se w16cid w16 w16cex w16sdtdh wp14">
+<w:hdr xmlns:wpc="http://schemas.microsoft.com/office/word/2010/wordprocessingCanvas" xmlns:cx="http://schemas.microsoft.com/office/drawing/2014/chartex" xmlns:cx1="http://schemas.microsoft.com/office/drawing/2015/9/8/chartex" xmlns:cx2="http://schemas.microsoft.com/office/drawing/2015/10/21/chartex" xmlns:cx3="http://schemas.microsoft.com/office/drawing/2016/5/9/chartex" xmlns:cx4="http://schemas.microsoft.com/office/drawing/2016/5/10/chartex" xmlns:cx5="http://schemas.microsoft.com/office/drawing/2016/5/11/chartex" xmlns:cx6="http://schemas.microsoft.com/office/drawing/2016/5/12/chartex" xmlns:cx7="http://schemas.microsoft.com/office/drawing/2016/5/13/chartex" xmlns:cx8="http://schemas.microsoft.com/office/drawing/2016/5/14/chartex" xmlns:mc="http://schemas.openxmlformats.org/markup-compatibility/2006" xmlns:aink="http://schemas.microsoft.com/office/drawing/2016/ink" xmlns:am3d="http://schemas.microsoft.com/office/drawing/2017/model3d" xmlns:o="urn:schemas-microsoft-com:office:office" xmlns:oel="http://schemas.microsoft.com/office/2019/extlst" xmlns:r="http://schemas.openxmlformats.org/officeDocument/2006/relationships" xmlns:m="http://schemas.openxmlformats.org/officeDocument/2006/math" xmlns:v="urn:schemas-microsoft-com:vml" xmlns:wp14="http://schemas.microsoft.com/office/word/2010/wordprocessingDrawing" xmlns:wp="http://schemas.openxmlformats.org/drawingml/2006/wordprocessingDrawing" xmlns:w10="urn:schemas-microsoft-com:office:word" xmlns:w="http://schemas.openxmlformats.org/wordprocessingml/2006/main" xmlns:w14="http://schemas.microsoft.com/office/word/2010/wordml" xmlns:w15="http://schemas.microsoft.com/office/word/2012/wordml" xmlns:w16cex="http://schemas.microsoft.com/office/word/2018/wordml/cex" xmlns:w16cid="http://schemas.microsoft.com/office/word/2016/wordml/cid" xmlns:w16="http://schemas.microsoft.com/office/word/2018/wordml" xmlns:w16du="http://schemas.microsoft.com/office/word/2023/wordml/word16du" xmlns:w16sdtdh="http://schemas.microsoft.com/office/word/2020/wordml/sdtdatahash" xmlns:w16se="http://schemas.microsoft.com/office/word/2015/wordml/symex" xmlns:wpg="http://schemas.microsoft.com/office/word/2010/wordprocessingGroup" xmlns:wpi="http://schemas.microsoft.com/office/word/2010/wordprocessingInk" xmlns:wne="http://schemas.microsoft.com/office/word/2006/wordml" xmlns:wps="http://schemas.microsoft.com/office/word/2010/wordprocessingShape" mc:Ignorable="w14 w15 w16se w16cid w16 w16cex w16sdtdh w16du wp14">
   <w:tbl>
     <w:tblPr>
       <w:tblW w:w="0" w:type="auto"/>
@@ -3487,7 +4540,7 @@
 </file>
 
 <file path=word/numbering.xml><?xml version="1.0" encoding="utf-8"?>
-<w:numbering xmlns:wpc="http://schemas.microsoft.com/office/word/2010/wordprocessingCanvas" xmlns:cx="http://schemas.microsoft.com/office/drawing/2014/chartex" xmlns:cx1="http://schemas.microsoft.com/office/drawing/2015/9/8/chartex" xmlns:cx2="http://schemas.microsoft.com/office/drawing/2015/10/21/chartex" xmlns:cx3="http://schemas.microsoft.com/office/drawing/2016/5/9/chartex" xmlns:cx4="http://schemas.microsoft.com/office/drawing/2016/5/10/chartex" xmlns:cx5="http://schemas.microsoft.com/office/drawing/2016/5/11/chartex" xmlns:cx6="http://schemas.microsoft.com/office/drawing/2016/5/12/chartex" xmlns:cx7="http://schemas.microsoft.com/office/drawing/2016/5/13/chartex" xmlns:cx8="http://schemas.microsoft.com/office/drawing/2016/5/14/chartex" xmlns:mc="http://schemas.openxmlformats.org/markup-compatibility/2006" xmlns:aink="http://schemas.microsoft.com/office/drawing/2016/ink" xmlns:am3d="http://schemas.microsoft.com/office/drawing/2017/model3d" xmlns:o="urn:schemas-microsoft-com:office:office" xmlns:oel="http://schemas.microsoft.com/office/2019/extlst" xmlns:r="http://schemas.openxmlformats.org/officeDocument/2006/relationships" xmlns:m="http://schemas.openxmlformats.org/officeDocument/2006/math" xmlns:v="urn:schemas-microsoft-com:vml" xmlns:wp14="http://schemas.microsoft.com/office/word/2010/wordprocessingDrawing" xmlns:wp="http://schemas.openxmlformats.org/drawingml/2006/wordprocessingDrawing" xmlns:w10="urn:schemas-microsoft-com:office:word" xmlns:w="http://schemas.openxmlformats.org/wordprocessingml/2006/main" xmlns:w14="http://schemas.microsoft.com/office/word/2010/wordml" xmlns:w15="http://schemas.microsoft.com/office/word/2012/wordml" xmlns:w16cex="http://schemas.microsoft.com/office/word/2018/wordml/cex" xmlns:w16cid="http://schemas.microsoft.com/office/word/2016/wordml/cid" xmlns:w16="http://schemas.microsoft.com/office/word/2018/wordml" xmlns:w16sdtdh="http://schemas.microsoft.com/office/word/2020/wordml/sdtdatahash" xmlns:w16se="http://schemas.microsoft.com/office/word/2015/wordml/symex" xmlns:wpg="http://schemas.microsoft.com/office/word/2010/wordprocessingGroup" xmlns:wpi="http://schemas.microsoft.com/office/word/2010/wordprocessingInk" xmlns:wne="http://schemas.microsoft.com/office/word/2006/wordml" xmlns:wps="http://schemas.microsoft.com/office/word/2010/wordprocessingShape" mc:Ignorable="w14 w15 w16se w16cid w16 w16cex w16sdtdh wp14">
+<w:numbering xmlns:wpc="http://schemas.microsoft.com/office/word/2010/wordprocessingCanvas" xmlns:cx="http://schemas.microsoft.com/office/drawing/2014/chartex" xmlns:cx1="http://schemas.microsoft.com/office/drawing/2015/9/8/chartex" xmlns:cx2="http://schemas.microsoft.com/office/drawing/2015/10/21/chartex" xmlns:cx3="http://schemas.microsoft.com/office/drawing/2016/5/9/chartex" xmlns:cx4="http://schemas.microsoft.com/office/drawing/2016/5/10/chartex" xmlns:cx5="http://schemas.microsoft.com/office/drawing/2016/5/11/chartex" xmlns:cx6="http://schemas.microsoft.com/office/drawing/2016/5/12/chartex" xmlns:cx7="http://schemas.microsoft.com/office/drawing/2016/5/13/chartex" xmlns:cx8="http://schemas.microsoft.com/office/drawing/2016/5/14/chartex" xmlns:mc="http://schemas.openxmlformats.org/markup-compatibility/2006" xmlns:aink="http://schemas.microsoft.com/office/drawing/2016/ink" xmlns:am3d="http://schemas.microsoft.com/office/drawing/2017/model3d" xmlns:o="urn:schemas-microsoft-com:office:office" xmlns:oel="http://schemas.microsoft.com/office/2019/extlst" xmlns:r="http://schemas.openxmlformats.org/officeDocument/2006/relationships" xmlns:m="http://schemas.openxmlformats.org/officeDocument/2006/math" xmlns:v="urn:schemas-microsoft-com:vml" xmlns:wp14="http://schemas.microsoft.com/office/word/2010/wordprocessingDrawing" xmlns:wp="http://schemas.openxmlformats.org/drawingml/2006/wordprocessingDrawing" xmlns:w10="urn:schemas-microsoft-com:office:word" xmlns:w="http://schemas.openxmlformats.org/wordprocessingml/2006/main" xmlns:w14="http://schemas.microsoft.com/office/word/2010/wordml" xmlns:w15="http://schemas.microsoft.com/office/word/2012/wordml" xmlns:w16cex="http://schemas.microsoft.com/office/word/2018/wordml/cex" xmlns:w16cid="http://schemas.microsoft.com/office/word/2016/wordml/cid" xmlns:w16="http://schemas.microsoft.com/office/word/2018/wordml" xmlns:w16du="http://schemas.microsoft.com/office/word/2023/wordml/word16du" xmlns:w16sdtdh="http://schemas.microsoft.com/office/word/2020/wordml/sdtdatahash" xmlns:w16se="http://schemas.microsoft.com/office/word/2015/wordml/symex" xmlns:wpg="http://schemas.microsoft.com/office/word/2010/wordprocessingGroup" xmlns:wpi="http://schemas.microsoft.com/office/word/2010/wordprocessingInk" xmlns:wne="http://schemas.microsoft.com/office/word/2006/wordml" xmlns:wps="http://schemas.microsoft.com/office/word/2010/wordprocessingShape" mc:Ignorable="w14 w15 w16se w16cid w16 w16cex w16sdtdh w16du wp14">
   <w:abstractNum w:abstractNumId="0" w15:restartNumberingAfterBreak="0">
     <w:nsid w:val="05E14044"/>
     <w:multiLevelType w:val="hybridMultilevel"/>
@@ -7025,6 +8078,92 @@
     </w:lvl>
   </w:abstractNum>
   <w:abstractNum w:abstractNumId="31" w15:restartNumberingAfterBreak="0">
+    <w:nsid w:val="77083043"/>
+    <w:multiLevelType w:val="hybridMultilevel"/>
+    <w:tmpl w:val="6B4A916E"/>
+    <w:lvl w:ilvl="0" w:tplc="1809000F">
+      <w:start w:val="1"/>
+      <w:numFmt w:val="decimal"/>
+      <w:lvlText w:val="%1."/>
+      <w:lvlJc w:val="left"/>
+      <w:pPr>
+        <w:ind w:left="720" w:hanging="360"/>
+      </w:pPr>
+    </w:lvl>
+    <w:lvl w:ilvl="1" w:tplc="18090019" w:tentative="1">
+      <w:start w:val="1"/>
+      <w:numFmt w:val="lowerLetter"/>
+      <w:lvlText w:val="%2."/>
+      <w:lvlJc w:val="left"/>
+      <w:pPr>
+        <w:ind w:left="1440" w:hanging="360"/>
+      </w:pPr>
+    </w:lvl>
+    <w:lvl w:ilvl="2" w:tplc="1809001B" w:tentative="1">
+      <w:start w:val="1"/>
+      <w:numFmt w:val="lowerRoman"/>
+      <w:lvlText w:val="%3."/>
+      <w:lvlJc w:val="right"/>
+      <w:pPr>
+        <w:ind w:left="2160" w:hanging="180"/>
+      </w:pPr>
+    </w:lvl>
+    <w:lvl w:ilvl="3" w:tplc="1809000F" w:tentative="1">
+      <w:start w:val="1"/>
+      <w:numFmt w:val="decimal"/>
+      <w:lvlText w:val="%4."/>
+      <w:lvlJc w:val="left"/>
+      <w:pPr>
+        <w:ind w:left="2880" w:hanging="360"/>
+      </w:pPr>
+    </w:lvl>
+    <w:lvl w:ilvl="4" w:tplc="18090019" w:tentative="1">
+      <w:start w:val="1"/>
+      <w:numFmt w:val="lowerLetter"/>
+      <w:lvlText w:val="%5."/>
+      <w:lvlJc w:val="left"/>
+      <w:pPr>
+        <w:ind w:left="3600" w:hanging="360"/>
+      </w:pPr>
+    </w:lvl>
+    <w:lvl w:ilvl="5" w:tplc="1809001B" w:tentative="1">
+      <w:start w:val="1"/>
+      <w:numFmt w:val="lowerRoman"/>
+      <w:lvlText w:val="%6."/>
+      <w:lvlJc w:val="right"/>
+      <w:pPr>
+        <w:ind w:left="4320" w:hanging="180"/>
+      </w:pPr>
+    </w:lvl>
+    <w:lvl w:ilvl="6" w:tplc="1809000F" w:tentative="1">
+      <w:start w:val="1"/>
+      <w:numFmt w:val="decimal"/>
+      <w:lvlText w:val="%7."/>
+      <w:lvlJc w:val="left"/>
+      <w:pPr>
+        <w:ind w:left="5040" w:hanging="360"/>
+      </w:pPr>
+    </w:lvl>
+    <w:lvl w:ilvl="7" w:tplc="18090019" w:tentative="1">
+      <w:start w:val="1"/>
+      <w:numFmt w:val="lowerLetter"/>
+      <w:lvlText w:val="%8."/>
+      <w:lvlJc w:val="left"/>
+      <w:pPr>
+        <w:ind w:left="5760" w:hanging="360"/>
+      </w:pPr>
+    </w:lvl>
+    <w:lvl w:ilvl="8" w:tplc="1809001B" w:tentative="1">
+      <w:start w:val="1"/>
+      <w:numFmt w:val="lowerRoman"/>
+      <w:lvlText w:val="%9."/>
+      <w:lvlJc w:val="right"/>
+      <w:pPr>
+        <w:ind w:left="6480" w:hanging="180"/>
+      </w:pPr>
+    </w:lvl>
+  </w:abstractNum>
+  <w:abstractNum w:abstractNumId="32" w15:restartNumberingAfterBreak="0">
     <w:nsid w:val="779D61FA"/>
     <w:multiLevelType w:val="hybridMultilevel"/>
     <w:tmpl w:val="4D88F214"/>
@@ -7137,7 +8276,7 @@
       </w:rPr>
     </w:lvl>
   </w:abstractNum>
-  <w:abstractNum w:abstractNumId="32" w15:restartNumberingAfterBreak="0">
+  <w:abstractNum w:abstractNumId="33" w15:restartNumberingAfterBreak="0">
     <w:nsid w:val="7B890E9C"/>
     <w:multiLevelType w:val="hybridMultilevel"/>
     <w:tmpl w:val="4F6EC98A"/>
@@ -7260,7 +8399,7 @@
     <w:abstractNumId w:val="6"/>
   </w:num>
   <w:num w:numId="4" w16cid:durableId="797190661">
-    <w:abstractNumId w:val="31"/>
+    <w:abstractNumId w:val="32"/>
   </w:num>
   <w:num w:numId="5" w16cid:durableId="1981961023">
     <w:abstractNumId w:val="8"/>
@@ -7344,7 +8483,7 @@
     <w:abstractNumId w:val="24"/>
   </w:num>
   <w:num w:numId="29" w16cid:durableId="1884370126">
-    <w:abstractNumId w:val="32"/>
+    <w:abstractNumId w:val="33"/>
   </w:num>
   <w:num w:numId="30" w16cid:durableId="2117017369">
     <w:abstractNumId w:val="22"/>
@@ -7364,11 +8503,14 @@
   <w:num w:numId="35" w16cid:durableId="1409423746">
     <w:abstractNumId w:val="28"/>
   </w:num>
+  <w:num w:numId="36" w16cid:durableId="1883201064">
+    <w:abstractNumId w:val="31"/>
+  </w:num>
 </w:numbering>
 </file>
 
 <file path=word/styles.xml><?xml version="1.0" encoding="utf-8"?>
-<w:styles xmlns:mc="http://schemas.openxmlformats.org/markup-compatibility/2006" xmlns:r="http://schemas.openxmlformats.org/officeDocument/2006/relationships" xmlns:w="http://schemas.openxmlformats.org/wordprocessingml/2006/main" xmlns:w14="http://schemas.microsoft.com/office/word/2010/wordml" xmlns:w15="http://schemas.microsoft.com/office/word/2012/wordml" xmlns:w16cex="http://schemas.microsoft.com/office/word/2018/wordml/cex" xmlns:w16cid="http://schemas.microsoft.com/office/word/2016/wordml/cid" xmlns:w16="http://schemas.microsoft.com/office/word/2018/wordml" xmlns:w16sdtdh="http://schemas.microsoft.com/office/word/2020/wordml/sdtdatahash" xmlns:w16se="http://schemas.microsoft.com/office/word/2015/wordml/symex" mc:Ignorable="w14 w15 w16se w16cid w16 w16cex w16sdtdh">
+<w:styles xmlns:mc="http://schemas.openxmlformats.org/markup-compatibility/2006" xmlns:r="http://schemas.openxmlformats.org/officeDocument/2006/relationships" xmlns:w="http://schemas.openxmlformats.org/wordprocessingml/2006/main" xmlns:w14="http://schemas.microsoft.com/office/word/2010/wordml" xmlns:w15="http://schemas.microsoft.com/office/word/2012/wordml" xmlns:w16cex="http://schemas.microsoft.com/office/word/2018/wordml/cex" xmlns:w16cid="http://schemas.microsoft.com/office/word/2016/wordml/cid" xmlns:w16="http://schemas.microsoft.com/office/word/2018/wordml" xmlns:w16du="http://schemas.microsoft.com/office/word/2023/wordml/word16du" xmlns:w16sdtdh="http://schemas.microsoft.com/office/word/2020/wordml/sdtdatahash" xmlns:w16se="http://schemas.microsoft.com/office/word/2015/wordml/symex" mc:Ignorable="w14 w15 w16se w16cid w16 w16cex w16sdtdh w16du">
   <w:docDefaults>
     <w:rPrDefault>
       <w:rPr>
@@ -7978,7 +9120,6 @@
   <w:style w:type="character" w:default="1" w:styleId="DefaultParagraphFont">
     <w:name w:val="Default Paragraph Font"/>
     <w:uiPriority w:val="1"/>
-    <w:semiHidden/>
     <w:unhideWhenUsed/>
   </w:style>
   <w:style w:type="table" w:default="1" w:styleId="TableNormal">

</xml_diff>

<commit_message>
upload research poster and presentation
</commit_message>
<xml_diff>
--- a/IterationZero/Functional Specification.docx
+++ b/IterationZero/Functional Specification.docx
@@ -267,7 +267,7 @@
           <w:r>
             <w:fldChar w:fldCharType="separate"/>
           </w:r>
-          <w:hyperlink w:anchor="_Toc180582902" w:history="1">
+          <w:hyperlink w:anchor="_Toc180585227" w:history="1">
             <w:r>
               <w:rPr>
                 <w:rStyle w:val="Hyperlink"/>
@@ -294,7 +294,7 @@
                 <w:noProof/>
                 <w:webHidden/>
               </w:rPr>
-              <w:instrText xml:space="preserve"> PAGEREF _Toc180582902 \h </w:instrText>
+              <w:instrText xml:space="preserve"> PAGEREF _Toc180585227 \h </w:instrText>
             </w:r>
             <w:r>
               <w:rPr>
@@ -340,7 +340,7 @@
               <w14:ligatures w14:val="standardContextual"/>
             </w:rPr>
           </w:pPr>
-          <w:hyperlink w:anchor="_Toc180582903" w:history="1">
+          <w:hyperlink w:anchor="_Toc180585228" w:history="1">
             <w:r>
               <w:rPr>
                 <w:rStyle w:val="Hyperlink"/>
@@ -367,7 +367,7 @@
                 <w:noProof/>
                 <w:webHidden/>
               </w:rPr>
-              <w:instrText xml:space="preserve"> PAGEREF _Toc180582903 \h </w:instrText>
+              <w:instrText xml:space="preserve"> PAGEREF _Toc180585228 \h </w:instrText>
             </w:r>
             <w:r>
               <w:rPr>
@@ -413,7 +413,7 @@
               <w14:ligatures w14:val="standardContextual"/>
             </w:rPr>
           </w:pPr>
-          <w:hyperlink w:anchor="_Toc180582904" w:history="1">
+          <w:hyperlink w:anchor="_Toc180585229" w:history="1">
             <w:r>
               <w:rPr>
                 <w:rStyle w:val="Hyperlink"/>
@@ -440,7 +440,7 @@
                 <w:noProof/>
                 <w:webHidden/>
               </w:rPr>
-              <w:instrText xml:space="preserve"> PAGEREF _Toc180582904 \h </w:instrText>
+              <w:instrText xml:space="preserve"> PAGEREF _Toc180585229 \h </w:instrText>
             </w:r>
             <w:r>
               <w:rPr>
@@ -486,7 +486,7 @@
               <w14:ligatures w14:val="standardContextual"/>
             </w:rPr>
           </w:pPr>
-          <w:hyperlink w:anchor="_Toc180582905" w:history="1">
+          <w:hyperlink w:anchor="_Toc180585230" w:history="1">
             <w:r>
               <w:rPr>
                 <w:rStyle w:val="Hyperlink"/>
@@ -513,7 +513,7 @@
                 <w:noProof/>
                 <w:webHidden/>
               </w:rPr>
-              <w:instrText xml:space="preserve"> PAGEREF _Toc180582905 \h </w:instrText>
+              <w:instrText xml:space="preserve"> PAGEREF _Toc180585230 \h </w:instrText>
             </w:r>
             <w:r>
               <w:rPr>
@@ -559,7 +559,7 @@
               <w14:ligatures w14:val="standardContextual"/>
             </w:rPr>
           </w:pPr>
-          <w:hyperlink w:anchor="_Toc180582906" w:history="1">
+          <w:hyperlink w:anchor="_Toc180585231" w:history="1">
             <w:r>
               <w:rPr>
                 <w:rStyle w:val="Hyperlink"/>
@@ -586,7 +586,7 @@
                 <w:noProof/>
                 <w:webHidden/>
               </w:rPr>
-              <w:instrText xml:space="preserve"> PAGEREF _Toc180582906 \h </w:instrText>
+              <w:instrText xml:space="preserve"> PAGEREF _Toc180585231 \h </w:instrText>
             </w:r>
             <w:r>
               <w:rPr>
@@ -632,7 +632,7 @@
               <w14:ligatures w14:val="standardContextual"/>
             </w:rPr>
           </w:pPr>
-          <w:hyperlink w:anchor="_Toc180582907" w:history="1">
+          <w:hyperlink w:anchor="_Toc180585232" w:history="1">
             <w:r>
               <w:rPr>
                 <w:rStyle w:val="Hyperlink"/>
@@ -659,7 +659,7 @@
                 <w:noProof/>
                 <w:webHidden/>
               </w:rPr>
-              <w:instrText xml:space="preserve"> PAGEREF _Toc180582907 \h </w:instrText>
+              <w:instrText xml:space="preserve"> PAGEREF _Toc180585232 \h </w:instrText>
             </w:r>
             <w:r>
               <w:rPr>
@@ -705,7 +705,7 @@
               <w14:ligatures w14:val="standardContextual"/>
             </w:rPr>
           </w:pPr>
-          <w:hyperlink w:anchor="_Toc180582908" w:history="1">
+          <w:hyperlink w:anchor="_Toc180585233" w:history="1">
             <w:r>
               <w:rPr>
                 <w:rStyle w:val="Hyperlink"/>
@@ -732,7 +732,7 @@
                 <w:noProof/>
                 <w:webHidden/>
               </w:rPr>
-              <w:instrText xml:space="preserve"> PAGEREF _Toc180582908 \h </w:instrText>
+              <w:instrText xml:space="preserve"> PAGEREF _Toc180585233 \h </w:instrText>
             </w:r>
             <w:r>
               <w:rPr>
@@ -778,7 +778,7 @@
               <w14:ligatures w14:val="standardContextual"/>
             </w:rPr>
           </w:pPr>
-          <w:hyperlink w:anchor="_Toc180582909" w:history="1">
+          <w:hyperlink w:anchor="_Toc180585234" w:history="1">
             <w:r>
               <w:rPr>
                 <w:rStyle w:val="Hyperlink"/>
@@ -805,7 +805,7 @@
                 <w:noProof/>
                 <w:webHidden/>
               </w:rPr>
-              <w:instrText xml:space="preserve"> PAGEREF _Toc180582909 \h </w:instrText>
+              <w:instrText xml:space="preserve"> PAGEREF _Toc180585234 \h </w:instrText>
             </w:r>
             <w:r>
               <w:rPr>
@@ -851,7 +851,7 @@
               <w14:ligatures w14:val="standardContextual"/>
             </w:rPr>
           </w:pPr>
-          <w:hyperlink w:anchor="_Toc180582910" w:history="1">
+          <w:hyperlink w:anchor="_Toc180585235" w:history="1">
             <w:r>
               <w:rPr>
                 <w:rStyle w:val="Hyperlink"/>
@@ -878,7 +878,7 @@
                 <w:noProof/>
                 <w:webHidden/>
               </w:rPr>
-              <w:instrText xml:space="preserve"> PAGEREF _Toc180582910 \h </w:instrText>
+              <w:instrText xml:space="preserve"> PAGEREF _Toc180585235 \h </w:instrText>
             </w:r>
             <w:r>
               <w:rPr>
@@ -924,7 +924,7 @@
               <w14:ligatures w14:val="standardContextual"/>
             </w:rPr>
           </w:pPr>
-          <w:hyperlink w:anchor="_Toc180582911" w:history="1">
+          <w:hyperlink w:anchor="_Toc180585236" w:history="1">
             <w:r>
               <w:rPr>
                 <w:rStyle w:val="Hyperlink"/>
@@ -951,7 +951,7 @@
                 <w:noProof/>
                 <w:webHidden/>
               </w:rPr>
-              <w:instrText xml:space="preserve"> PAGEREF _Toc180582911 \h </w:instrText>
+              <w:instrText xml:space="preserve"> PAGEREF _Toc180585236 \h </w:instrText>
             </w:r>
             <w:r>
               <w:rPr>
@@ -997,7 +997,7 @@
               <w14:ligatures w14:val="standardContextual"/>
             </w:rPr>
           </w:pPr>
-          <w:hyperlink w:anchor="_Toc180582912" w:history="1">
+          <w:hyperlink w:anchor="_Toc180585237" w:history="1">
             <w:r>
               <w:rPr>
                 <w:rStyle w:val="Hyperlink"/>
@@ -1024,7 +1024,7 @@
                 <w:noProof/>
                 <w:webHidden/>
               </w:rPr>
-              <w:instrText xml:space="preserve"> PAGEREF _Toc180582912 \h </w:instrText>
+              <w:instrText xml:space="preserve"> PAGEREF _Toc180585237 \h </w:instrText>
             </w:r>
             <w:r>
               <w:rPr>
@@ -1070,7 +1070,7 @@
               <w14:ligatures w14:val="standardContextual"/>
             </w:rPr>
           </w:pPr>
-          <w:hyperlink w:anchor="_Toc180582913" w:history="1">
+          <w:hyperlink w:anchor="_Toc180585238" w:history="1">
             <w:r>
               <w:rPr>
                 <w:rStyle w:val="Hyperlink"/>
@@ -1097,7 +1097,7 @@
                 <w:noProof/>
                 <w:webHidden/>
               </w:rPr>
-              <w:instrText xml:space="preserve"> PAGEREF _Toc180582913 \h </w:instrText>
+              <w:instrText xml:space="preserve"> PAGEREF _Toc180585238 \h </w:instrText>
             </w:r>
             <w:r>
               <w:rPr>
@@ -1143,7 +1143,7 @@
               <w14:ligatures w14:val="standardContextual"/>
             </w:rPr>
           </w:pPr>
-          <w:hyperlink w:anchor="_Toc180582914" w:history="1">
+          <w:hyperlink w:anchor="_Toc180585239" w:history="1">
             <w:r>
               <w:rPr>
                 <w:rStyle w:val="Hyperlink"/>
@@ -1170,7 +1170,7 @@
                 <w:noProof/>
                 <w:webHidden/>
               </w:rPr>
-              <w:instrText xml:space="preserve"> PAGEREF _Toc180582914 \h </w:instrText>
+              <w:instrText xml:space="preserve"> PAGEREF _Toc180585239 \h </w:instrText>
             </w:r>
             <w:r>
               <w:rPr>
@@ -1216,7 +1216,7 @@
               <w14:ligatures w14:val="standardContextual"/>
             </w:rPr>
           </w:pPr>
-          <w:hyperlink w:anchor="_Toc180582915" w:history="1">
+          <w:hyperlink w:anchor="_Toc180585240" w:history="1">
             <w:r>
               <w:rPr>
                 <w:rStyle w:val="Hyperlink"/>
@@ -1243,7 +1243,7 @@
                 <w:noProof/>
                 <w:webHidden/>
               </w:rPr>
-              <w:instrText xml:space="preserve"> PAGEREF _Toc180582915 \h </w:instrText>
+              <w:instrText xml:space="preserve"> PAGEREF _Toc180585240 \h </w:instrText>
             </w:r>
             <w:r>
               <w:rPr>
@@ -1289,7 +1289,7 @@
               <w14:ligatures w14:val="standardContextual"/>
             </w:rPr>
           </w:pPr>
-          <w:hyperlink w:anchor="_Toc180582916" w:history="1">
+          <w:hyperlink w:anchor="_Toc180585241" w:history="1">
             <w:r>
               <w:rPr>
                 <w:rStyle w:val="Hyperlink"/>
@@ -1316,7 +1316,7 @@
                 <w:noProof/>
                 <w:webHidden/>
               </w:rPr>
-              <w:instrText xml:space="preserve"> PAGEREF _Toc180582916 \h </w:instrText>
+              <w:instrText xml:space="preserve"> PAGEREF _Toc180585241 \h </w:instrText>
             </w:r>
             <w:r>
               <w:rPr>
@@ -1362,7 +1362,7 @@
               <w14:ligatures w14:val="standardContextual"/>
             </w:rPr>
           </w:pPr>
-          <w:hyperlink w:anchor="_Toc180582917" w:history="1">
+          <w:hyperlink w:anchor="_Toc180585242" w:history="1">
             <w:r>
               <w:rPr>
                 <w:rStyle w:val="Hyperlink"/>
@@ -1389,7 +1389,7 @@
                 <w:noProof/>
                 <w:webHidden/>
               </w:rPr>
-              <w:instrText xml:space="preserve"> PAGEREF _Toc180582917 \h </w:instrText>
+              <w:instrText xml:space="preserve"> PAGEREF _Toc180585242 \h </w:instrText>
             </w:r>
             <w:r>
               <w:rPr>
@@ -1435,7 +1435,7 @@
               <w14:ligatures w14:val="standardContextual"/>
             </w:rPr>
           </w:pPr>
-          <w:hyperlink w:anchor="_Toc180582918" w:history="1">
+          <w:hyperlink w:anchor="_Toc180585243" w:history="1">
             <w:r>
               <w:rPr>
                 <w:rStyle w:val="Hyperlink"/>
@@ -1462,7 +1462,7 @@
                 <w:noProof/>
                 <w:webHidden/>
               </w:rPr>
-              <w:instrText xml:space="preserve"> PAGEREF _Toc180582918 \h </w:instrText>
+              <w:instrText xml:space="preserve"> PAGEREF _Toc180585243 \h </w:instrText>
             </w:r>
             <w:r>
               <w:rPr>
@@ -1508,7 +1508,7 @@
               <w14:ligatures w14:val="standardContextual"/>
             </w:rPr>
           </w:pPr>
-          <w:hyperlink w:anchor="_Toc180582919" w:history="1">
+          <w:hyperlink w:anchor="_Toc180585244" w:history="1">
             <w:r>
               <w:rPr>
                 <w:rStyle w:val="Hyperlink"/>
@@ -1535,7 +1535,7 @@
                 <w:noProof/>
                 <w:webHidden/>
               </w:rPr>
-              <w:instrText xml:space="preserve"> PAGEREF _Toc180582919 \h </w:instrText>
+              <w:instrText xml:space="preserve"> PAGEREF _Toc180585244 \h </w:instrText>
             </w:r>
             <w:r>
               <w:rPr>
@@ -1581,7 +1581,7 @@
               <w14:ligatures w14:val="standardContextual"/>
             </w:rPr>
           </w:pPr>
-          <w:hyperlink w:anchor="_Toc180582920" w:history="1">
+          <w:hyperlink w:anchor="_Toc180585245" w:history="1">
             <w:r>
               <w:rPr>
                 <w:rStyle w:val="Hyperlink"/>
@@ -1608,7 +1608,7 @@
                 <w:noProof/>
                 <w:webHidden/>
               </w:rPr>
-              <w:instrText xml:space="preserve"> PAGEREF _Toc180582920 \h </w:instrText>
+              <w:instrText xml:space="preserve"> PAGEREF _Toc180585245 \h </w:instrText>
             </w:r>
             <w:r>
               <w:rPr>
@@ -1654,7 +1654,7 @@
               <w14:ligatures w14:val="standardContextual"/>
             </w:rPr>
           </w:pPr>
-          <w:hyperlink w:anchor="_Toc180582921" w:history="1">
+          <w:hyperlink w:anchor="_Toc180585246" w:history="1">
             <w:r>
               <w:rPr>
                 <w:rStyle w:val="Hyperlink"/>
@@ -1681,7 +1681,7 @@
                 <w:noProof/>
                 <w:webHidden/>
               </w:rPr>
-              <w:instrText xml:space="preserve"> PAGEREF _Toc180582921 \h </w:instrText>
+              <w:instrText xml:space="preserve"> PAGEREF _Toc180585246 \h </w:instrText>
             </w:r>
             <w:r>
               <w:rPr>
@@ -1727,7 +1727,7 @@
               <w14:ligatures w14:val="standardContextual"/>
             </w:rPr>
           </w:pPr>
-          <w:hyperlink w:anchor="_Toc180582922" w:history="1">
+          <w:hyperlink w:anchor="_Toc180585247" w:history="1">
             <w:r>
               <w:rPr>
                 <w:rStyle w:val="Hyperlink"/>
@@ -1754,7 +1754,7 @@
                 <w:noProof/>
                 <w:webHidden/>
               </w:rPr>
-              <w:instrText xml:space="preserve"> PAGEREF _Toc180582922 \h </w:instrText>
+              <w:instrText xml:space="preserve"> PAGEREF _Toc180585247 \h </w:instrText>
             </w:r>
             <w:r>
               <w:rPr>
@@ -1800,7 +1800,7 @@
               <w14:ligatures w14:val="standardContextual"/>
             </w:rPr>
           </w:pPr>
-          <w:hyperlink w:anchor="_Toc180582923" w:history="1">
+          <w:hyperlink w:anchor="_Toc180585248" w:history="1">
             <w:r>
               <w:rPr>
                 <w:rStyle w:val="Hyperlink"/>
@@ -1827,7 +1827,7 @@
                 <w:noProof/>
                 <w:webHidden/>
               </w:rPr>
-              <w:instrText xml:space="preserve"> PAGEREF _Toc180582923 \h </w:instrText>
+              <w:instrText xml:space="preserve"> PAGEREF _Toc180585248 \h </w:instrText>
             </w:r>
             <w:r>
               <w:rPr>
@@ -1848,6 +1848,152 @@
                 <w:webHidden/>
               </w:rPr>
               <w:t>9</w:t>
+            </w:r>
+            <w:r>
+              <w:rPr>
+                <w:noProof/>
+                <w:webHidden/>
+              </w:rPr>
+              <w:fldChar w:fldCharType="end"/>
+            </w:r>
+          </w:hyperlink>
+        </w:p>
+        <w:p>
+          <w:pPr>
+            <w:pStyle w:val="TOC1"/>
+            <w:tabs>
+              <w:tab w:val="right" w:leader="dot" w:pos="9016"/>
+            </w:tabs>
+            <w:rPr>
+              <w:noProof/>
+              <w:kern w:val="2"/>
+              <w:sz w:val="24"/>
+              <w:szCs w:val="24"/>
+              <w:lang w:eastAsia="en-IE"/>
+              <w14:ligatures w14:val="standardContextual"/>
+            </w:rPr>
+          </w:pPr>
+          <w:hyperlink w:anchor="_Toc180585249" w:history="1">
+            <w:r>
+              <w:rPr>
+                <w:rStyle w:val="Hyperlink"/>
+                <w:noProof/>
+              </w:rPr>
+              <w:t>Brief Use Cases</w:t>
+            </w:r>
+            <w:r>
+              <w:rPr>
+                <w:noProof/>
+                <w:webHidden/>
+              </w:rPr>
+              <w:tab/>
+            </w:r>
+            <w:r>
+              <w:rPr>
+                <w:noProof/>
+                <w:webHidden/>
+              </w:rPr>
+              <w:fldChar w:fldCharType="begin"/>
+            </w:r>
+            <w:r>
+              <w:rPr>
+                <w:noProof/>
+                <w:webHidden/>
+              </w:rPr>
+              <w:instrText xml:space="preserve"> PAGEREF _Toc180585249 \h </w:instrText>
+            </w:r>
+            <w:r>
+              <w:rPr>
+                <w:noProof/>
+                <w:webHidden/>
+              </w:rPr>
+            </w:r>
+            <w:r>
+              <w:rPr>
+                <w:noProof/>
+                <w:webHidden/>
+              </w:rPr>
+              <w:fldChar w:fldCharType="separate"/>
+            </w:r>
+            <w:r>
+              <w:rPr>
+                <w:noProof/>
+                <w:webHidden/>
+              </w:rPr>
+              <w:t>10</w:t>
+            </w:r>
+            <w:r>
+              <w:rPr>
+                <w:noProof/>
+                <w:webHidden/>
+              </w:rPr>
+              <w:fldChar w:fldCharType="end"/>
+            </w:r>
+          </w:hyperlink>
+        </w:p>
+        <w:p>
+          <w:pPr>
+            <w:pStyle w:val="TOC1"/>
+            <w:tabs>
+              <w:tab w:val="right" w:leader="dot" w:pos="9016"/>
+            </w:tabs>
+            <w:rPr>
+              <w:noProof/>
+              <w:kern w:val="2"/>
+              <w:sz w:val="24"/>
+              <w:szCs w:val="24"/>
+              <w:lang w:eastAsia="en-IE"/>
+              <w14:ligatures w14:val="standardContextual"/>
+            </w:rPr>
+          </w:pPr>
+          <w:hyperlink w:anchor="_Toc180585250" w:history="1">
+            <w:r>
+              <w:rPr>
+                <w:rStyle w:val="Hyperlink"/>
+                <w:noProof/>
+              </w:rPr>
+              <w:t>References</w:t>
+            </w:r>
+            <w:r>
+              <w:rPr>
+                <w:noProof/>
+                <w:webHidden/>
+              </w:rPr>
+              <w:tab/>
+            </w:r>
+            <w:r>
+              <w:rPr>
+                <w:noProof/>
+                <w:webHidden/>
+              </w:rPr>
+              <w:fldChar w:fldCharType="begin"/>
+            </w:r>
+            <w:r>
+              <w:rPr>
+                <w:noProof/>
+                <w:webHidden/>
+              </w:rPr>
+              <w:instrText xml:space="preserve"> PAGEREF _Toc180585250 \h </w:instrText>
+            </w:r>
+            <w:r>
+              <w:rPr>
+                <w:noProof/>
+                <w:webHidden/>
+              </w:rPr>
+            </w:r>
+            <w:r>
+              <w:rPr>
+                <w:noProof/>
+                <w:webHidden/>
+              </w:rPr>
+              <w:fldChar w:fldCharType="separate"/>
+            </w:r>
+            <w:r>
+              <w:rPr>
+                <w:noProof/>
+                <w:webHidden/>
+              </w:rPr>
+              <w:t>11</w:t>
             </w:r>
             <w:r>
               <w:rPr>
@@ -1898,7 +2044,7 @@
       <w:pPr>
         <w:pStyle w:val="Heading1"/>
       </w:pPr>
-      <w:bookmarkStart w:id="0" w:name="_Toc180582902"/>
+      <w:bookmarkStart w:id="0" w:name="_Toc180585227"/>
       <w:r>
         <w:lastRenderedPageBreak/>
         <w:t>Introduction</w:t>
@@ -1964,7 +2110,7 @@
       <w:pPr>
         <w:pStyle w:val="Heading2"/>
       </w:pPr>
-      <w:bookmarkStart w:id="1" w:name="_Toc180582903"/>
+      <w:bookmarkStart w:id="1" w:name="_Toc180585228"/>
       <w:r>
         <w:t>Project Scope</w:t>
       </w:r>
@@ -1975,7 +2121,7 @@
       <w:pPr>
         <w:pStyle w:val="Heading3"/>
       </w:pPr>
-      <w:bookmarkStart w:id="2" w:name="_Toc180582904"/>
+      <w:bookmarkStart w:id="2" w:name="_Toc180585229"/>
       <w:r>
         <w:t>Project Objective</w:t>
       </w:r>
@@ -2021,7 +2167,7 @@
       <w:pPr>
         <w:pStyle w:val="Heading3"/>
       </w:pPr>
-      <w:bookmarkStart w:id="3" w:name="_Toc180582905"/>
+      <w:bookmarkStart w:id="3" w:name="_Toc180585230"/>
       <w:r>
         <w:t>Target Audience</w:t>
       </w:r>
@@ -2149,7 +2295,7 @@
       <w:pPr>
         <w:pStyle w:val="Heading1"/>
       </w:pPr>
-      <w:bookmarkStart w:id="4" w:name="_Toc180582906"/>
+      <w:bookmarkStart w:id="4" w:name="_Toc180585231"/>
       <w:r>
         <w:lastRenderedPageBreak/>
         <w:t>Problem and Proposition</w:t>
@@ -2161,7 +2307,7 @@
       <w:pPr>
         <w:pStyle w:val="Heading2"/>
       </w:pPr>
-      <w:bookmarkStart w:id="5" w:name="_Toc180582907"/>
+      <w:bookmarkStart w:id="5" w:name="_Toc180585232"/>
       <w:r>
         <w:t>Problem Statement</w:t>
       </w:r>
@@ -2265,7 +2411,7 @@
       <w:pPr>
         <w:pStyle w:val="Heading2"/>
       </w:pPr>
-      <w:bookmarkStart w:id="6" w:name="_Toc180582908"/>
+      <w:bookmarkStart w:id="6" w:name="_Toc180585233"/>
       <w:r>
         <w:t>Value Proposition</w:t>
       </w:r>
@@ -2351,7 +2497,7 @@
       <w:pPr>
         <w:pStyle w:val="Heading1"/>
       </w:pPr>
-      <w:bookmarkStart w:id="7" w:name="_Toc180582909"/>
+      <w:bookmarkStart w:id="7" w:name="_Toc180585234"/>
       <w:r>
         <w:lastRenderedPageBreak/>
         <w:t xml:space="preserve">System </w:t>
@@ -2408,7 +2554,7 @@
       <w:pPr>
         <w:pStyle w:val="Heading2"/>
       </w:pPr>
-      <w:bookmarkStart w:id="8" w:name="_Toc180582910"/>
+      <w:bookmarkStart w:id="8" w:name="_Toc180585235"/>
       <w:r>
         <w:t>System Context Diagram</w:t>
       </w:r>
@@ -2462,7 +2608,7 @@
       <w:pPr>
         <w:pStyle w:val="Heading2"/>
       </w:pPr>
-      <w:bookmarkStart w:id="9" w:name="_Toc180582911"/>
+      <w:bookmarkStart w:id="9" w:name="_Toc180585236"/>
       <w:r>
         <w:t>Assumptions</w:t>
       </w:r>
@@ -2500,7 +2646,7 @@
       <w:pPr>
         <w:pStyle w:val="Heading2"/>
       </w:pPr>
-      <w:bookmarkStart w:id="10" w:name="_Toc180582912"/>
+      <w:bookmarkStart w:id="10" w:name="_Toc180585237"/>
       <w:r>
         <w:t>Depend</w:t>
       </w:r>
@@ -2605,7 +2751,7 @@
       <w:pPr>
         <w:pStyle w:val="Heading1"/>
       </w:pPr>
-      <w:bookmarkStart w:id="11" w:name="_Toc180582913"/>
+      <w:bookmarkStart w:id="11" w:name="_Toc180585238"/>
       <w:r>
         <w:lastRenderedPageBreak/>
         <w:t>Requirements</w:t>
@@ -2635,7 +2781,7 @@
       <w:pPr>
         <w:pStyle w:val="Heading2"/>
       </w:pPr>
-      <w:bookmarkStart w:id="12" w:name="_Toc180582914"/>
+      <w:bookmarkStart w:id="12" w:name="_Toc180585239"/>
       <w:r>
         <w:t>Functional</w:t>
       </w:r>
@@ -2652,7 +2798,7 @@
       <w:pPr>
         <w:pStyle w:val="Heading3"/>
       </w:pPr>
-      <w:bookmarkStart w:id="13" w:name="_Toc180582915"/>
+      <w:bookmarkStart w:id="13" w:name="_Toc180585240"/>
       <w:r>
         <w:t xml:space="preserve">Core </w:t>
       </w:r>
@@ -2707,7 +2853,7 @@
       <w:pPr>
         <w:pStyle w:val="Heading3"/>
       </w:pPr>
-      <w:bookmarkStart w:id="14" w:name="_Toc180582916"/>
+      <w:bookmarkStart w:id="14" w:name="_Toc180585241"/>
       <w:r>
         <w:t>additional features</w:t>
       </w:r>
@@ -2806,7 +2952,7 @@
       <w:pPr>
         <w:pStyle w:val="Heading2"/>
       </w:pPr>
-      <w:bookmarkStart w:id="15" w:name="_Toc180582917"/>
+      <w:bookmarkStart w:id="15" w:name="_Toc180585242"/>
       <w:r>
         <w:t>Usability</w:t>
       </w:r>
@@ -2939,7 +3085,7 @@
       <w:pPr>
         <w:pStyle w:val="Heading2"/>
       </w:pPr>
-      <w:bookmarkStart w:id="16" w:name="_Toc180582918"/>
+      <w:bookmarkStart w:id="16" w:name="_Toc180585243"/>
       <w:r>
         <w:lastRenderedPageBreak/>
         <w:t>Reliability</w:t>
@@ -2997,7 +3143,7 @@
       <w:pPr>
         <w:pStyle w:val="Heading2"/>
       </w:pPr>
-      <w:bookmarkStart w:id="17" w:name="_Toc180582919"/>
+      <w:bookmarkStart w:id="17" w:name="_Toc180585244"/>
       <w:r>
         <w:t>Performance</w:t>
       </w:r>
@@ -3053,7 +3199,7 @@
       <w:pPr>
         <w:pStyle w:val="Heading2"/>
       </w:pPr>
-      <w:bookmarkStart w:id="18" w:name="_Toc180582920"/>
+      <w:bookmarkStart w:id="18" w:name="_Toc180585245"/>
       <w:r>
         <w:t>S</w:t>
       </w:r>
@@ -3095,7 +3241,7 @@
       <w:pPr>
         <w:pStyle w:val="Heading2"/>
       </w:pPr>
-      <w:bookmarkStart w:id="19" w:name="_Toc180582921"/>
+      <w:bookmarkStart w:id="19" w:name="_Toc180585246"/>
       <w:r>
         <w:t>Supportability</w:t>
       </w:r>
@@ -3192,7 +3338,7 @@
       <w:pPr>
         <w:pStyle w:val="Heading1"/>
       </w:pPr>
-      <w:bookmarkStart w:id="20" w:name="_Toc180582922"/>
+      <w:bookmarkStart w:id="20" w:name="_Toc180585247"/>
       <w:r>
         <w:lastRenderedPageBreak/>
         <w:t>Use case Diagram</w:t>
@@ -3262,7 +3408,7 @@
       <w:pPr>
         <w:pStyle w:val="Heading1"/>
       </w:pPr>
-      <w:bookmarkStart w:id="21" w:name="_Toc180582923"/>
+      <w:bookmarkStart w:id="21" w:name="_Toc180585248"/>
       <w:r>
         <w:lastRenderedPageBreak/>
         <w:t>Detailed use case</w:t>
@@ -3527,6 +3673,9 @@
           <w:p>
             <w:r>
               <w:t>The user will get access to the lesson</w:t>
+            </w:r>
+            <w:r>
+              <w:t>.</w:t>
             </w:r>
           </w:p>
         </w:tc>
@@ -3721,10 +3870,12 @@
       <w:pPr>
         <w:pStyle w:val="Heading1"/>
       </w:pPr>
+      <w:bookmarkStart w:id="22" w:name="_Toc180585249"/>
       <w:r>
         <w:lastRenderedPageBreak/>
         <w:t>Brief Use Cases</w:t>
       </w:r>
+      <w:bookmarkEnd w:id="22"/>
     </w:p>
     <w:p/>
     <w:tbl>
@@ -3824,13 +3975,7 @@
               <w:t>T</w:t>
             </w:r>
             <w:r>
-              <w:t xml:space="preserve">he user is asked for their username and password to log in. The entered credentials are then compared to the user data that has been stored by the system. The user is given access to their account if the login credentials are accurate. The system offers options like password recovery and feedback, like an error message, </w:t>
-            </w:r>
-            <w:r>
-              <w:t>if</w:t>
-            </w:r>
-            <w:r>
-              <w:t xml:space="preserve"> the credentials are incorrect.</w:t>
+              <w:t>he user is asked for their username and password to log in. The entered credentials are then compared to the user data that has been stored by the system. The user is given access to their account if the login credentials are accurate. The system offers options like password recovery and feedback, like an error message, if the credentials are incorrect.</w:t>
             </w:r>
           </w:p>
         </w:tc>
@@ -4258,10 +4403,12 @@
       <w:pPr>
         <w:pStyle w:val="Heading1"/>
       </w:pPr>
+      <w:bookmarkStart w:id="23" w:name="_Toc180585250"/>
       <w:r>
         <w:lastRenderedPageBreak/>
         <w:t>References</w:t>
       </w:r>
+      <w:bookmarkEnd w:id="23"/>
     </w:p>
     <w:p/>
     <w:p>
@@ -9120,6 +9267,7 @@
   <w:style w:type="character" w:default="1" w:styleId="DefaultParagraphFont">
     <w:name w:val="Default Paragraph Font"/>
     <w:uiPriority w:val="1"/>
+    <w:semiHidden/>
     <w:unhideWhenUsed/>
   </w:style>
   <w:style w:type="table" w:default="1" w:styleId="TableNormal">

</xml_diff>